<commit_message>
Añadido pie de pagina y cambios a Portada
</commit_message>
<xml_diff>
--- a/TRABAJO DE FINAL DE GRADO DAM DAMIAN.docx
+++ b/TRABAJO DE FINAL DE GRADO DAM DAMIAN.docx
@@ -10,15 +10,26 @@
           <w:docPartUnique/>
         </w:docPartObj>
       </w:sdtPr>
+      <w:sdtEndPr/>
       <w:sdtContent>
         <w:p>
+          <w:pPr>
+            <w:spacing w:line="240" w:lineRule="auto"/>
+            <w:rPr>
+              <w:rFonts w:eastAsiaTheme="minorEastAsia"/>
+              <w:color w:val="2E74B5" w:themeColor="accent1" w:themeShade="BF"/>
+              <w:sz w:val="24"/>
+              <w:szCs w:val="24"/>
+              <w:lang w:eastAsia="es-ES"/>
+            </w:rPr>
+          </w:pPr>
           <w:r>
             <w:rPr>
               <w:noProof/>
               <w:lang w:eastAsia="es-ES"/>
             </w:rPr>
             <w:drawing>
-              <wp:anchor distT="0" distB="0" distL="114300" distR="114300" simplePos="0" relativeHeight="251658240" behindDoc="0" locked="0" layoutInCell="1" allowOverlap="1" wp14:anchorId="55175258" wp14:editId="7ABEE351">
+              <wp:anchor distT="0" distB="0" distL="114300" distR="114300" simplePos="0" relativeHeight="251658240" behindDoc="0" locked="0" layoutInCell="1" allowOverlap="1" wp14:anchorId="644DCCF9" wp14:editId="17BD4CBE">
                 <wp:simplePos x="0" y="0"/>
                 <wp:positionH relativeFrom="margin">
                   <wp:align>right</wp:align>
@@ -51,7 +62,7 @@
                         </pic:cNvPicPr>
                       </pic:nvPicPr>
                       <pic:blipFill>
-                        <a:blip r:embed="rId5" cstate="print">
+                        <a:blip r:embed="rId7" cstate="print">
                           <a:extLst>
                             <a:ext uri="{28A0092B-C50C-407E-A947-70E740481C1C}">
                               <a14:useLocalDpi xmlns:a14="http://schemas.microsoft.com/office/drawing/2010/main" val="0"/>
@@ -89,11 +100,18 @@
             </w:drawing>
           </w:r>
           <w:r>
-            <w:br/>
+            <w:rPr>
+              <w:rFonts w:eastAsiaTheme="minorEastAsia"/>
+              <w:b/>
+              <w:color w:val="2E74B5" w:themeColor="accent1" w:themeShade="BF"/>
+              <w:sz w:val="120"/>
+              <w:szCs w:val="120"/>
+              <w:lang w:eastAsia="es-ES"/>
+            </w:rPr>
+            <w:t>TFG</w:t>
           </w:r>
-          <w:r>
-            <w:br/>
-          </w:r>
+        </w:p>
+        <w:p>
           <w:r>
             <w:rPr>
               <w:rFonts w:eastAsiaTheme="minorEastAsia"/>
@@ -104,25 +122,13 @@
             </w:rPr>
             <w:t>TRABAJO DE FINAL DE GRADO</w:t>
           </w:r>
-        </w:p>
-        <w:p>
-          <w:pPr>
-            <w:jc w:val="right"/>
-          </w:pPr>
-        </w:p>
-        <w:p>
-          <w:pPr>
-            <w:jc w:val="right"/>
-          </w:pPr>
-          <w:bookmarkStart w:id="0" w:name="_GoBack"/>
-          <w:bookmarkEnd w:id="0"/>
           <w:r>
             <w:rPr>
               <w:noProof/>
               <w:lang w:eastAsia="es-ES"/>
             </w:rPr>
             <w:drawing>
-              <wp:anchor distT="0" distB="0" distL="114300" distR="114300" simplePos="0" relativeHeight="251659264" behindDoc="0" locked="0" layoutInCell="1" allowOverlap="1">
+              <wp:anchor distT="0" distB="0" distL="114300" distR="114300" simplePos="0" relativeHeight="251659264" behindDoc="0" locked="0" layoutInCell="1" allowOverlap="1" wp14:anchorId="5435D829" wp14:editId="30B26D25">
                 <wp:simplePos x="0" y="0"/>
                 <wp:positionH relativeFrom="margin">
                   <wp:align>right</wp:align>
@@ -153,7 +159,7 @@
                         <pic:cNvPicPr/>
                       </pic:nvPicPr>
                       <pic:blipFill>
-                        <a:blip r:embed="rId6" cstate="print">
+                        <a:blip r:embed="rId8" cstate="print">
                           <a:extLst>
                             <a:ext uri="{28A0092B-C50C-407E-A947-70E740481C1C}">
                               <a14:useLocalDpi xmlns:a14="http://schemas.microsoft.com/office/drawing/2010/main" val="0"/>
@@ -224,10 +230,12 @@
               <w:lang w:eastAsia="es-ES"/>
             </w:rPr>
           </w:pPr>
+          <w:bookmarkStart w:id="0" w:name="_GoBack"/>
+          <w:bookmarkEnd w:id="0"/>
         </w:p>
         <w:tbl>
           <w:tblPr>
-            <w:tblpPr w:leftFromText="187" w:rightFromText="187" w:horzAnchor="margin" w:tblpXSpec="center" w:tblpY="2881"/>
+            <w:tblpPr w:leftFromText="187" w:rightFromText="187" w:vertAnchor="page" w:horzAnchor="margin" w:tblpXSpec="center" w:tblpY="5116"/>
             <w:tblW w:w="5000" w:type="pct"/>
             <w:tblBorders>
               <w:left w:val="single" w:sz="12" w:space="0" w:color="5B9BD5" w:themeColor="accent1"/>
@@ -257,6 +265,7 @@
                 <w:dataBinding w:prefixMappings="xmlns:ns0='http://schemas.openxmlformats.org/officeDocument/2006/extended-properties'" w:xpath="/ns0:Properties[1]/ns0:Company[1]" w:storeItemID="{6668398D-A668-4E3E-A5EB-62B293D839F1}"/>
                 <w:text/>
               </w:sdtPr>
+              <w:sdtEndPr/>
               <w:sdtContent>
                 <w:tc>
                   <w:tcPr>
@@ -341,6 +350,7 @@
                   <w:dataBinding w:prefixMappings="xmlns:ns0='http://schemas.openxmlformats.org/package/2006/metadata/core-properties' xmlns:ns1='http://purl.org/dc/elements/1.1/'" w:xpath="/ns0:coreProperties[1]/ns1:title[1]" w:storeItemID="{6C3C8BC8-F283-45AE-878A-BAB7291924A1}"/>
                   <w:text/>
                 </w:sdtPr>
+                <w:sdtEndPr/>
                 <w:sdtContent>
                   <w:p>
                     <w:pPr>
@@ -361,16 +371,7 @@
                         <w:sz w:val="56"/>
                         <w:szCs w:val="88"/>
                       </w:rPr>
-                      <w:t xml:space="preserve">Aplicación </w:t>
-                    </w:r>
-                    <w:r>
-                      <w:rPr>
-                        <w:rFonts w:asciiTheme="majorHAnsi" w:eastAsiaTheme="majorEastAsia" w:hAnsiTheme="majorHAnsi" w:cstheme="majorBidi"/>
-                        <w:color w:val="5B9BD5" w:themeColor="accent1"/>
-                        <w:sz w:val="56"/>
-                        <w:szCs w:val="88"/>
-                      </w:rPr>
-                      <w:t>Android para seguimiento y consulta de información sobre criptomonedas</w:t>
+                      <w:t>Aplicación Android para seguimiento y consulta de información sobre criptomonedas</w:t>
                     </w:r>
                   </w:p>
                 </w:sdtContent>
@@ -553,6 +554,7 @@
                 <w:dataBinding w:prefixMappings="xmlns:ns0='http://schemas.openxmlformats.org/package/2006/metadata/core-properties' xmlns:ns1='http://purl.org/dc/elements/1.1/'" w:xpath="/ns0:coreProperties[1]/ns1:subject[1]" w:storeItemID="{6C3C8BC8-F283-45AE-878A-BAB7291924A1}"/>
                 <w:text/>
               </w:sdtPr>
+              <w:sdtEndPr/>
               <w:sdtContent>
                 <w:tc>
                   <w:tcPr>
@@ -621,6 +623,7 @@
                   <w:dataBinding w:prefixMappings="xmlns:ns0='http://schemas.openxmlformats.org/package/2006/metadata/core-properties' xmlns:ns1='http://purl.org/dc/elements/1.1/'" w:xpath="/ns0:coreProperties[1]/ns1:creator[1]" w:storeItemID="{6C3C8BC8-F283-45AE-878A-BAB7291924A1}"/>
                   <w:text/>
                 </w:sdtPr>
+                <w:sdtEndPr/>
                 <w:sdtContent>
                   <w:p>
                     <w:pPr>
@@ -663,6 +666,7 @@
                     <w:calendar w:val="gregorian"/>
                   </w:date>
                 </w:sdtPr>
+                <w:sdtEndPr/>
                 <w:sdtContent>
                   <w:p>
                     <w:pPr>
@@ -705,6 +709,8 @@
     </w:sdt>
     <w:p/>
     <w:sectPr>
+      <w:headerReference w:type="default" r:id="rId9"/>
+      <w:footerReference w:type="default" r:id="rId10"/>
       <w:pgSz w:w="11906" w:h="16838"/>
       <w:pgMar w:top="1417" w:right="1701" w:bottom="1417" w:left="1701" w:header="708" w:footer="708" w:gutter="0"/>
       <w:pgNumType w:start="0"/>
@@ -714,6 +720,435 @@
     </w:sectPr>
   </w:body>
 </w:document>
+</file>
+
+<file path=word/endnotes.xml><?xml version="1.0" encoding="utf-8"?>
+<w:endnotes xmlns:wpc="http://schemas.microsoft.com/office/word/2010/wordprocessingCanvas" xmlns:mc="http://schemas.openxmlformats.org/markup-compatibility/2006" xmlns:o="urn:schemas-microsoft-com:office:office" xmlns:r="http://schemas.openxmlformats.org/officeDocument/2006/relationships" xmlns:m="http://schemas.openxmlformats.org/officeDocument/2006/math" xmlns:v="urn:schemas-microsoft-com:vml" xmlns:wp14="http://schemas.microsoft.com/office/word/2010/wordprocessingDrawing" xmlns:wp="http://schemas.openxmlformats.org/drawingml/2006/wordprocessingDrawing" xmlns:w10="urn:schemas-microsoft-com:office:word" xmlns:w="http://schemas.openxmlformats.org/wordprocessingml/2006/main" xmlns:w14="http://schemas.microsoft.com/office/word/2010/wordml" xmlns:w15="http://schemas.microsoft.com/office/word/2012/wordml" xmlns:wpg="http://schemas.microsoft.com/office/word/2010/wordprocessingGroup" xmlns:wpi="http://schemas.microsoft.com/office/word/2010/wordprocessingInk" xmlns:wne="http://schemas.microsoft.com/office/word/2006/wordml" xmlns:wps="http://schemas.microsoft.com/office/word/2010/wordprocessingShape" mc:Ignorable="w14 w15 wp14">
+  <w:endnote w:type="separator" w:id="-1">
+    <w:p>
+      <w:pPr>
+        <w:spacing w:after="0" w:line="240" w:lineRule="auto"/>
+      </w:pPr>
+      <w:r>
+        <w:separator/>
+      </w:r>
+    </w:p>
+  </w:endnote>
+  <w:endnote w:type="continuationSeparator" w:id="0">
+    <w:p>
+      <w:pPr>
+        <w:spacing w:after="0" w:line="240" w:lineRule="auto"/>
+      </w:pPr>
+      <w:r>
+        <w:continuationSeparator/>
+      </w:r>
+    </w:p>
+  </w:endnote>
+</w:endnotes>
+</file>
+
+<file path=word/footer1.xml><?xml version="1.0" encoding="utf-8"?>
+<w:ftr xmlns:wpc="http://schemas.microsoft.com/office/word/2010/wordprocessingCanvas" xmlns:mc="http://schemas.openxmlformats.org/markup-compatibility/2006" xmlns:o="urn:schemas-microsoft-com:office:office" xmlns:r="http://schemas.openxmlformats.org/officeDocument/2006/relationships" xmlns:m="http://schemas.openxmlformats.org/officeDocument/2006/math" xmlns:v="urn:schemas-microsoft-com:vml" xmlns:wp14="http://schemas.microsoft.com/office/word/2010/wordprocessingDrawing" xmlns:wp="http://schemas.openxmlformats.org/drawingml/2006/wordprocessingDrawing" xmlns:w10="urn:schemas-microsoft-com:office:word" xmlns:w="http://schemas.openxmlformats.org/wordprocessingml/2006/main" xmlns:w14="http://schemas.microsoft.com/office/word/2010/wordml" xmlns:w15="http://schemas.microsoft.com/office/word/2012/wordml" xmlns:wpg="http://schemas.microsoft.com/office/word/2010/wordprocessingGroup" xmlns:wpi="http://schemas.microsoft.com/office/word/2010/wordprocessingInk" xmlns:wne="http://schemas.microsoft.com/office/word/2006/wordml" xmlns:wps="http://schemas.microsoft.com/office/word/2010/wordprocessingShape" mc:Ignorable="w14 w15 wp14">
+  <w:sdt>
+    <w:sdtPr>
+      <w:id w:val="-400985046"/>
+      <w:docPartObj>
+        <w:docPartGallery w:val="Page Numbers (Bottom of Page)"/>
+        <w:docPartUnique/>
+      </w:docPartObj>
+    </w:sdtPr>
+    <w:sdtContent>
+      <w:p>
+        <w:pPr>
+          <w:pStyle w:val="Piedepgina"/>
+        </w:pPr>
+        <w:r>
+          <w:rPr>
+            <w:noProof/>
+            <w:lang w:eastAsia="es-ES"/>
+          </w:rPr>
+          <mc:AlternateContent>
+            <mc:Choice Requires="wpg">
+              <w:drawing>
+                <wp:anchor distT="0" distB="0" distL="114300" distR="114300" simplePos="0" relativeHeight="251659264" behindDoc="0" locked="0" layoutInCell="1" allowOverlap="1">
+                  <wp:simplePos x="0" y="0"/>
+                  <wp:positionH relativeFrom="page">
+                    <wp:align>center</wp:align>
+                  </wp:positionH>
+                  <wp:positionV relativeFrom="bottomMargin">
+                    <wp:align>center</wp:align>
+                  </wp:positionV>
+                  <wp:extent cx="7753350" cy="190500"/>
+                  <wp:effectExtent l="9525" t="9525" r="9525" b="0"/>
+                  <wp:wrapNone/>
+                  <wp:docPr id="3" name="Grupo 3"/>
+                  <wp:cNvGraphicFramePr>
+                    <a:graphicFrameLocks xmlns:a="http://schemas.openxmlformats.org/drawingml/2006/main"/>
+                  </wp:cNvGraphicFramePr>
+                  <a:graphic xmlns:a="http://schemas.openxmlformats.org/drawingml/2006/main">
+                    <a:graphicData uri="http://schemas.microsoft.com/office/word/2010/wordprocessingGroup">
+                      <wpg:wgp>
+                        <wpg:cNvGrpSpPr>
+                          <a:grpSpLocks/>
+                        </wpg:cNvGrpSpPr>
+                        <wpg:grpSpPr bwMode="auto">
+                          <a:xfrm>
+                            <a:off x="0" y="0"/>
+                            <a:ext cx="7753350" cy="190500"/>
+                            <a:chOff x="0" y="14970"/>
+                            <a:chExt cx="12255" cy="300"/>
+                          </a:xfrm>
+                        </wpg:grpSpPr>
+                        <wps:wsp>
+                          <wps:cNvPr id="4" name="Text Box 25"/>
+                          <wps:cNvSpPr txBox="1">
+                            <a:spLocks noChangeArrowheads="1"/>
+                          </wps:cNvSpPr>
+                          <wps:spPr bwMode="auto">
+                            <a:xfrm>
+                              <a:off x="10803" y="14982"/>
+                              <a:ext cx="659" cy="288"/>
+                            </a:xfrm>
+                            <a:prstGeom prst="rect">
+                              <a:avLst/>
+                            </a:prstGeom>
+                            <a:noFill/>
+                            <a:ln>
+                              <a:noFill/>
+                            </a:ln>
+                            <a:extLst>
+                              <a:ext uri="{909E8E84-426E-40DD-AFC4-6F175D3DCCD1}">
+                                <a14:hiddenFill xmlns:a14="http://schemas.microsoft.com/office/drawing/2010/main">
+                                  <a:solidFill>
+                                    <a:srgbClr val="FFFFFF"/>
+                                  </a:solidFill>
+                                </a14:hiddenFill>
+                              </a:ext>
+                              <a:ext uri="{91240B29-F687-4F45-9708-019B960494DF}">
+                                <a14:hiddenLine xmlns:a14="http://schemas.microsoft.com/office/drawing/2010/main" w="9525">
+                                  <a:solidFill>
+                                    <a:srgbClr val="000000"/>
+                                  </a:solidFill>
+                                  <a:miter lim="800000"/>
+                                  <a:headEnd/>
+                                  <a:tailEnd/>
+                                </a14:hiddenLine>
+                              </a:ext>
+                            </a:extLst>
+                          </wps:spPr>
+                          <wps:txbx>
+                            <w:txbxContent>
+                              <w:p>
+                                <w:pPr>
+                                  <w:jc w:val="center"/>
+                                </w:pPr>
+                                <w:r>
+                                  <w:fldChar w:fldCharType="begin"/>
+                                </w:r>
+                                <w:r>
+                                  <w:instrText>PAGE    \* MERGEFORMAT</w:instrText>
+                                </w:r>
+                                <w:r>
+                                  <w:fldChar w:fldCharType="separate"/>
+                                </w:r>
+                                <w:r>
+                                  <w:rPr>
+                                    <w:noProof/>
+                                    <w:color w:val="8C8C8C" w:themeColor="background1" w:themeShade="8C"/>
+                                  </w:rPr>
+                                  <w:t>1</w:t>
+                                </w:r>
+                                <w:r>
+                                  <w:rPr>
+                                    <w:color w:val="8C8C8C" w:themeColor="background1" w:themeShade="8C"/>
+                                  </w:rPr>
+                                  <w:fldChar w:fldCharType="end"/>
+                                </w:r>
+                              </w:p>
+                            </w:txbxContent>
+                          </wps:txbx>
+                          <wps:bodyPr rot="0" vert="horz" wrap="square" lIns="0" tIns="0" rIns="0" bIns="0" anchor="t" anchorCtr="0" upright="1">
+                            <a:noAutofit/>
+                          </wps:bodyPr>
+                        </wps:wsp>
+                        <wpg:grpSp>
+                          <wpg:cNvPr id="5" name="Group 31"/>
+                          <wpg:cNvGrpSpPr>
+                            <a:grpSpLocks/>
+                          </wpg:cNvGrpSpPr>
+                          <wpg:grpSpPr bwMode="auto">
+                            <a:xfrm flipH="1">
+                              <a:off x="0" y="14970"/>
+                              <a:ext cx="12255" cy="230"/>
+                              <a:chOff x="-8" y="14978"/>
+                              <a:chExt cx="12255" cy="230"/>
+                            </a:xfrm>
+                          </wpg:grpSpPr>
+                          <wps:wsp>
+                            <wps:cNvPr id="6" name="AutoShape 27"/>
+                            <wps:cNvCnPr>
+                              <a:cxnSpLocks noChangeShapeType="1"/>
+                            </wps:cNvCnPr>
+                            <wps:spPr bwMode="auto">
+                              <a:xfrm flipV="1">
+                                <a:off x="-8" y="14978"/>
+                                <a:ext cx="1260" cy="230"/>
+                              </a:xfrm>
+                              <a:prstGeom prst="bentConnector3">
+                                <a:avLst>
+                                  <a:gd name="adj1" fmla="val 50000"/>
+                                </a:avLst>
+                              </a:prstGeom>
+                              <a:noFill/>
+                              <a:ln w="9525">
+                                <a:solidFill>
+                                  <a:srgbClr val="A5A5A5"/>
+                                </a:solidFill>
+                                <a:miter lim="800000"/>
+                                <a:headEnd/>
+                                <a:tailEnd/>
+                              </a:ln>
+                              <a:extLst>
+                                <a:ext uri="{909E8E84-426E-40DD-AFC4-6F175D3DCCD1}">
+                                  <a14:hiddenFill xmlns:a14="http://schemas.microsoft.com/office/drawing/2010/main">
+                                    <a:noFill/>
+                                  </a14:hiddenFill>
+                                </a:ext>
+                              </a:extLst>
+                            </wps:spPr>
+                            <wps:bodyPr/>
+                          </wps:wsp>
+                          <wps:wsp>
+                            <wps:cNvPr id="7" name="AutoShape 28"/>
+                            <wps:cNvCnPr>
+                              <a:cxnSpLocks noChangeShapeType="1"/>
+                            </wps:cNvCnPr>
+                            <wps:spPr bwMode="auto">
+                              <a:xfrm rot="10800000">
+                                <a:off x="1252" y="14978"/>
+                                <a:ext cx="10995" cy="230"/>
+                              </a:xfrm>
+                              <a:prstGeom prst="bentConnector3">
+                                <a:avLst>
+                                  <a:gd name="adj1" fmla="val 96778"/>
+                                </a:avLst>
+                              </a:prstGeom>
+                              <a:noFill/>
+                              <a:ln w="9525">
+                                <a:solidFill>
+                                  <a:srgbClr val="A5A5A5"/>
+                                </a:solidFill>
+                                <a:miter lim="800000"/>
+                                <a:headEnd/>
+                                <a:tailEnd/>
+                              </a:ln>
+                              <a:extLst>
+                                <a:ext uri="{909E8E84-426E-40DD-AFC4-6F175D3DCCD1}">
+                                  <a14:hiddenFill xmlns:a14="http://schemas.microsoft.com/office/drawing/2010/main">
+                                    <a:noFill/>
+                                  </a14:hiddenFill>
+                                </a:ext>
+                              </a:extLst>
+                            </wps:spPr>
+                            <wps:bodyPr/>
+                          </wps:wsp>
+                        </wpg:grpSp>
+                      </wpg:wgp>
+                    </a:graphicData>
+                  </a:graphic>
+                  <wp14:sizeRelH relativeFrom="page">
+                    <wp14:pctWidth>100000</wp14:pctWidth>
+                  </wp14:sizeRelH>
+                  <wp14:sizeRelV relativeFrom="page">
+                    <wp14:pctHeight>0</wp14:pctHeight>
+                  </wp14:sizeRelV>
+                </wp:anchor>
+              </w:drawing>
+            </mc:Choice>
+            <mc:Fallback>
+              <w:pict>
+                <v:group id="Grupo 3" o:spid="_x0000_s1026" style="position:absolute;margin-left:0;margin-top:0;width:610.5pt;height:15pt;z-index:251659264;mso-width-percent:1000;mso-position-horizontal:center;mso-position-horizontal-relative:page;mso-position-vertical:center;mso-position-vertical-relative:bottom-margin-area;mso-width-percent:1000" coordorigin=",14970" coordsize="12255,300" o:gfxdata="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">
+                  <v:shapetype id="_x0000_t202" coordsize="21600,21600" o:spt="202" path="m,l,21600r21600,l21600,xe">
+                    <v:stroke joinstyle="miter"/>
+                    <v:path gradientshapeok="t" o:connecttype="rect"/>
+                  </v:shapetype>
+                  <v:shape id="Text Box 25" o:spid="_x0000_s1027" type="#_x0000_t202" style="position:absolute;left:10803;top:14982;width:659;height:288;visibility:visible;mso-wrap-style:square;v-text-anchor:top" o:gfxdata="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" filled="f" stroked="f">
+                    <v:textbox inset="0,0,0,0">
+                      <w:txbxContent>
+                        <w:p>
+                          <w:pPr>
+                            <w:jc w:val="center"/>
+                          </w:pPr>
+                          <w:r>
+                            <w:fldChar w:fldCharType="begin"/>
+                          </w:r>
+                          <w:r>
+                            <w:instrText>PAGE    \* MERGEFORMAT</w:instrText>
+                          </w:r>
+                          <w:r>
+                            <w:fldChar w:fldCharType="separate"/>
+                          </w:r>
+                          <w:r>
+                            <w:rPr>
+                              <w:noProof/>
+                              <w:color w:val="8C8C8C" w:themeColor="background1" w:themeShade="8C"/>
+                            </w:rPr>
+                            <w:t>1</w:t>
+                          </w:r>
+                          <w:r>
+                            <w:rPr>
+                              <w:color w:val="8C8C8C" w:themeColor="background1" w:themeShade="8C"/>
+                            </w:rPr>
+                            <w:fldChar w:fldCharType="end"/>
+                          </w:r>
+                        </w:p>
+                      </w:txbxContent>
+                    </v:textbox>
+                  </v:shape>
+                  <v:group id="Group 31" o:spid="_x0000_s1028" style="position:absolute;top:14970;width:12255;height:230;flip:x" coordorigin="-8,14978" coordsize="12255,230" o:gfxdata="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">
+                    <v:shapetype id="_x0000_t34" coordsize="21600,21600" o:spt="34" o:oned="t" adj="10800" path="m,l@0,0@0,21600,21600,21600e" filled="f">
+                      <v:stroke joinstyle="miter"/>
+                      <v:formulas>
+                        <v:f eqn="val #0"/>
+                      </v:formulas>
+                      <v:path arrowok="t" fillok="f" o:connecttype="none"/>
+                      <v:handles>
+                        <v:h position="#0,center"/>
+                      </v:handles>
+                      <o:lock v:ext="edit" shapetype="t"/>
+                    </v:shapetype>
+                    <v:shape id="AutoShape 27" o:spid="_x0000_s1029" type="#_x0000_t34" style="position:absolute;left:-8;top:14978;width:1260;height:230;flip:y;visibility:visible;mso-wrap-style:square" o:connectortype="elbow" o:gfxdata="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" strokecolor="#a5a5a5"/>
+                    <v:shape id="AutoShape 28" o:spid="_x0000_s1030" type="#_x0000_t34" style="position:absolute;left:1252;top:14978;width:10995;height:230;rotation:180;visibility:visible;mso-wrap-style:square" o:connectortype="elbow" o:gfxdata="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" adj="20904" strokecolor="#a5a5a5"/>
+                  </v:group>
+                  <w10:wrap anchorx="page" anchory="margin"/>
+                </v:group>
+              </w:pict>
+            </mc:Fallback>
+          </mc:AlternateContent>
+        </w:r>
+      </w:p>
+    </w:sdtContent>
+  </w:sdt>
+</w:ftr>
+</file>
+
+<file path=word/footnotes.xml><?xml version="1.0" encoding="utf-8"?>
+<w:footnotes xmlns:wpc="http://schemas.microsoft.com/office/word/2010/wordprocessingCanvas" xmlns:mc="http://schemas.openxmlformats.org/markup-compatibility/2006" xmlns:o="urn:schemas-microsoft-com:office:office" xmlns:r="http://schemas.openxmlformats.org/officeDocument/2006/relationships" xmlns:m="http://schemas.openxmlformats.org/officeDocument/2006/math" xmlns:v="urn:schemas-microsoft-com:vml" xmlns:wp14="http://schemas.microsoft.com/office/word/2010/wordprocessingDrawing" xmlns:wp="http://schemas.openxmlformats.org/drawingml/2006/wordprocessingDrawing" xmlns:w10="urn:schemas-microsoft-com:office:word" xmlns:w="http://schemas.openxmlformats.org/wordprocessingml/2006/main" xmlns:w14="http://schemas.microsoft.com/office/word/2010/wordml" xmlns:w15="http://schemas.microsoft.com/office/word/2012/wordml" xmlns:wpg="http://schemas.microsoft.com/office/word/2010/wordprocessingGroup" xmlns:wpi="http://schemas.microsoft.com/office/word/2010/wordprocessingInk" xmlns:wne="http://schemas.microsoft.com/office/word/2006/wordml" xmlns:wps="http://schemas.microsoft.com/office/word/2010/wordprocessingShape" mc:Ignorable="w14 w15 wp14">
+  <w:footnote w:type="separator" w:id="-1">
+    <w:p>
+      <w:pPr>
+        <w:spacing w:after="0" w:line="240" w:lineRule="auto"/>
+      </w:pPr>
+      <w:r>
+        <w:separator/>
+      </w:r>
+    </w:p>
+  </w:footnote>
+  <w:footnote w:type="continuationSeparator" w:id="0">
+    <w:p>
+      <w:pPr>
+        <w:spacing w:after="0" w:line="240" w:lineRule="auto"/>
+      </w:pPr>
+      <w:r>
+        <w:continuationSeparator/>
+      </w:r>
+    </w:p>
+  </w:footnote>
+</w:footnotes>
+</file>
+
+<file path=word/header1.xml><?xml version="1.0" encoding="utf-8"?>
+<w:hdr xmlns:wpc="http://schemas.microsoft.com/office/word/2010/wordprocessingCanvas" xmlns:mc="http://schemas.openxmlformats.org/markup-compatibility/2006" xmlns:o="urn:schemas-microsoft-com:office:office" xmlns:r="http://schemas.openxmlformats.org/officeDocument/2006/relationships" xmlns:m="http://schemas.openxmlformats.org/officeDocument/2006/math" xmlns:v="urn:schemas-microsoft-com:vml" xmlns:wp14="http://schemas.microsoft.com/office/word/2010/wordprocessingDrawing" xmlns:wp="http://schemas.openxmlformats.org/drawingml/2006/wordprocessingDrawing" xmlns:w10="urn:schemas-microsoft-com:office:word" xmlns:w="http://schemas.openxmlformats.org/wordprocessingml/2006/main" xmlns:w14="http://schemas.microsoft.com/office/word/2010/wordml" xmlns:w15="http://schemas.microsoft.com/office/word/2012/wordml" xmlns:wpg="http://schemas.microsoft.com/office/word/2010/wordprocessingGroup" xmlns:wpi="http://schemas.microsoft.com/office/word/2010/wordprocessingInk" xmlns:wne="http://schemas.microsoft.com/office/word/2006/wordml" xmlns:wps="http://schemas.microsoft.com/office/word/2010/wordprocessingShape" mc:Ignorable="w14 w15 wp14">
+  <w:p>
+    <w:pPr>
+      <w:pStyle w:val="Encabezado"/>
+      <w:jc w:val="right"/>
+      <w:rPr>
+        <w:color w:val="5B9BD5" w:themeColor="accent1"/>
+      </w:rPr>
+    </w:pPr>
+    <w:r>
+      <w:rPr>
+        <w:noProof/>
+        <w:lang w:eastAsia="es-ES"/>
+      </w:rPr>
+      <w:drawing>
+        <wp:anchor distT="0" distB="0" distL="114300" distR="114300" simplePos="0" relativeHeight="251661312" behindDoc="0" locked="0" layoutInCell="1" allowOverlap="1" wp14:anchorId="6006CE01" wp14:editId="0019E92A">
+          <wp:simplePos x="0" y="0"/>
+          <wp:positionH relativeFrom="margin">
+            <wp:posOffset>-323850</wp:posOffset>
+          </wp:positionH>
+          <wp:positionV relativeFrom="paragraph">
+            <wp:posOffset>-180340</wp:posOffset>
+          </wp:positionV>
+          <wp:extent cx="1198800" cy="457200"/>
+          <wp:effectExtent l="0" t="0" r="1905" b="0"/>
+          <wp:wrapThrough wrapText="bothSides">
+            <wp:wrapPolygon edited="0">
+              <wp:start x="0" y="0"/>
+              <wp:lineTo x="0" y="20700"/>
+              <wp:lineTo x="21291" y="20700"/>
+              <wp:lineTo x="21291" y="0"/>
+              <wp:lineTo x="0" y="0"/>
+            </wp:wrapPolygon>
+          </wp:wrapThrough>
+          <wp:docPr id="8" name="Imagen 8"/>
+          <wp:cNvGraphicFramePr>
+            <a:graphicFrameLocks xmlns:a="http://schemas.openxmlformats.org/drawingml/2006/main" noChangeAspect="1"/>
+          </wp:cNvGraphicFramePr>
+          <a:graphic xmlns:a="http://schemas.openxmlformats.org/drawingml/2006/main">
+            <a:graphicData uri="http://schemas.openxmlformats.org/drawingml/2006/picture">
+              <pic:pic xmlns:pic="http://schemas.openxmlformats.org/drawingml/2006/picture">
+                <pic:nvPicPr>
+                  <pic:cNvPr id="1" name=""/>
+                  <pic:cNvPicPr/>
+                </pic:nvPicPr>
+                <pic:blipFill>
+                  <a:blip r:embed="rId1" cstate="print">
+                    <a:extLst>
+                      <a:ext uri="{28A0092B-C50C-407E-A947-70E740481C1C}">
+                        <a14:useLocalDpi xmlns:a14="http://schemas.microsoft.com/office/drawing/2010/main" val="0"/>
+                      </a:ext>
+                    </a:extLst>
+                  </a:blip>
+                  <a:stretch>
+                    <a:fillRect/>
+                  </a:stretch>
+                </pic:blipFill>
+                <pic:spPr>
+                  <a:xfrm>
+                    <a:off x="0" y="0"/>
+                    <a:ext cx="1198800" cy="457200"/>
+                  </a:xfrm>
+                  <a:prstGeom prst="rect">
+                    <a:avLst/>
+                  </a:prstGeom>
+                </pic:spPr>
+              </pic:pic>
+            </a:graphicData>
+          </a:graphic>
+          <wp14:sizeRelH relativeFrom="margin">
+            <wp14:pctWidth>0</wp14:pctWidth>
+          </wp14:sizeRelH>
+          <wp14:sizeRelV relativeFrom="margin">
+            <wp14:pctHeight>0</wp14:pctHeight>
+          </wp14:sizeRelV>
+        </wp:anchor>
+      </w:drawing>
+    </w:r>
+    <w:r>
+      <w:rPr>
+        <w:color w:val="5B9BD5" w:themeColor="accent1"/>
+      </w:rPr>
+      <w:t>TFG: Aplicación Android sobre criptomonedas | Damián Peña</w:t>
+    </w:r>
+  </w:p>
+  <w:p>
+    <w:pPr>
+      <w:pStyle w:val="Encabezado"/>
+    </w:pPr>
+  </w:p>
+</w:hdr>
 </file>
 
 <file path=word/styles.xml><?xml version="1.0" encoding="utf-8"?>
@@ -1162,6 +1597,50 @@
       <w:lang w:eastAsia="es-ES"/>
     </w:rPr>
   </w:style>
+  <w:style w:type="paragraph" w:styleId="Encabezado">
+    <w:name w:val="header"/>
+    <w:basedOn w:val="Normal"/>
+    <w:link w:val="EncabezadoCar"/>
+    <w:uiPriority w:val="99"/>
+    <w:unhideWhenUsed/>
+    <w:rsid w:val="003C5C70"/>
+    <w:pPr>
+      <w:tabs>
+        <w:tab w:val="center" w:pos="4252"/>
+        <w:tab w:val="right" w:pos="8504"/>
+      </w:tabs>
+      <w:spacing w:after="0" w:line="240" w:lineRule="auto"/>
+    </w:pPr>
+  </w:style>
+  <w:style w:type="character" w:customStyle="1" w:styleId="EncabezadoCar">
+    <w:name w:val="Encabezado Car"/>
+    <w:basedOn w:val="Fuentedeprrafopredeter"/>
+    <w:link w:val="Encabezado"/>
+    <w:uiPriority w:val="99"/>
+    <w:rsid w:val="003C5C70"/>
+  </w:style>
+  <w:style w:type="paragraph" w:styleId="Piedepgina">
+    <w:name w:val="footer"/>
+    <w:basedOn w:val="Normal"/>
+    <w:link w:val="PiedepginaCar"/>
+    <w:uiPriority w:val="99"/>
+    <w:unhideWhenUsed/>
+    <w:rsid w:val="003C5C70"/>
+    <w:pPr>
+      <w:tabs>
+        <w:tab w:val="center" w:pos="4252"/>
+        <w:tab w:val="right" w:pos="8504"/>
+      </w:tabs>
+      <w:spacing w:after="0" w:line="240" w:lineRule="auto"/>
+    </w:pPr>
+  </w:style>
+  <w:style w:type="character" w:customStyle="1" w:styleId="PiedepginaCar">
+    <w:name w:val="Pie de página Car"/>
+    <w:basedOn w:val="Fuentedeprrafopredeter"/>
+    <w:link w:val="Piedepgina"/>
+    <w:uiPriority w:val="99"/>
+    <w:rsid w:val="003C5C70"/>
+  </w:style>
 </w:styles>
 </file>
 
@@ -1370,7 +1849,9 @@
   </w:compat>
   <w:rsids>
     <w:rsidRoot w:val="0094607B"/>
+    <w:rsid w:val="00614BD3"/>
     <w:rsid w:val="006550C2"/>
+    <w:rsid w:val="00744CC7"/>
     <w:rsid w:val="0094607B"/>
   </w:rsids>
   <m:mathPr>
@@ -1847,6 +2328,26 @@
     <w:name w:val="2E2AF537D5F2486AB496249D4F72ABBC"/>
     <w:rsid w:val="0094607B"/>
   </w:style>
+  <w:style w:type="paragraph" w:customStyle="1" w:styleId="AD45437CB9BB4C449707C79F0391EE22">
+    <w:name w:val="AD45437CB9BB4C449707C79F0391EE22"/>
+    <w:rsid w:val="00614BD3"/>
+  </w:style>
+  <w:style w:type="paragraph" w:customStyle="1" w:styleId="203BBF7ED1D74E27BD1BC5713401B222">
+    <w:name w:val="203BBF7ED1D74E27BD1BC5713401B222"/>
+    <w:rsid w:val="00614BD3"/>
+  </w:style>
+  <w:style w:type="paragraph" w:customStyle="1" w:styleId="BC8E27092B0F47E994A71F8FBC81166C">
+    <w:name w:val="BC8E27092B0F47E994A71F8FBC81166C"/>
+    <w:rsid w:val="00614BD3"/>
+  </w:style>
+  <w:style w:type="paragraph" w:customStyle="1" w:styleId="6E7DC11996244FC59F9E829AEC4F6584">
+    <w:name w:val="6E7DC11996244FC59F9E829AEC4F6584"/>
+    <w:rsid w:val="00614BD3"/>
+  </w:style>
+  <w:style w:type="paragraph" w:customStyle="1" w:styleId="95F791A705CF42DA9317A6DF533C38BC">
+    <w:name w:val="95F791A705CF42DA9317A6DF533C38BC"/>
+    <w:rsid w:val="00614BD3"/>
+  </w:style>
 </w:styles>
 </file>
 

</xml_diff>

<commit_message>
Cambios a pie de pagina y cambios a Portada
</commit_message>
<xml_diff>
--- a/TRABAJO DE FINAL DE GRADO DAM DAMIAN.docx
+++ b/TRABAJO DE FINAL DE GRADO DAM DAMIAN.docx
@@ -4,6 +4,9 @@
   <w:body>
     <w:sdt>
       <w:sdtPr>
+        <w:rPr>
+          <w:rFonts w:ascii="Franklin Gothic Medium" w:hAnsi="Franklin Gothic Medium" w:cs="Times New Roman"/>
+        </w:rPr>
         <w:id w:val="419757772"/>
         <w:docPartObj>
           <w:docPartGallery w:val="Cover Pages"/>
@@ -14,9 +17,9 @@
       <w:sdtContent>
         <w:p>
           <w:pPr>
-            <w:spacing w:line="240" w:lineRule="auto"/>
+            <w:spacing w:after="0" w:line="240" w:lineRule="auto"/>
             <w:rPr>
-              <w:rFonts w:eastAsiaTheme="minorEastAsia"/>
+              <w:rFonts w:ascii="Franklin Gothic Medium" w:eastAsiaTheme="minorEastAsia" w:hAnsi="Franklin Gothic Medium" w:cs="Times New Roman"/>
               <w:color w:val="2E74B5" w:themeColor="accent1" w:themeShade="BF"/>
               <w:sz w:val="24"/>
               <w:szCs w:val="24"/>
@@ -25,6 +28,7 @@
           </w:pPr>
           <w:r>
             <w:rPr>
+              <w:rFonts w:ascii="Franklin Gothic Medium" w:hAnsi="Franklin Gothic Medium" w:cs="Times New Roman"/>
               <w:noProof/>
               <w:lang w:eastAsia="es-ES"/>
             </w:rPr>
@@ -62,7 +66,7 @@
                         </pic:cNvPicPr>
                       </pic:nvPicPr>
                       <pic:blipFill>
-                        <a:blip r:embed="rId7" cstate="print">
+                        <a:blip r:embed="rId8" cstate="print">
                           <a:extLst>
                             <a:ext uri="{28A0092B-C50C-407E-A947-70E740481C1C}">
                               <a14:useLocalDpi xmlns:a14="http://schemas.microsoft.com/office/drawing/2010/main" val="0"/>
@@ -101,7 +105,7 @@
           </w:r>
           <w:r>
             <w:rPr>
-              <w:rFonts w:eastAsiaTheme="minorEastAsia"/>
+              <w:rFonts w:ascii="Franklin Gothic Medium" w:eastAsiaTheme="minorEastAsia" w:hAnsi="Franklin Gothic Medium" w:cs="Times New Roman"/>
               <w:b/>
               <w:color w:val="2E74B5" w:themeColor="accent1" w:themeShade="BF"/>
               <w:sz w:val="120"/>
@@ -112,10 +116,16 @@
           </w:r>
         </w:p>
         <w:p>
+          <w:pPr>
+            <w:rPr>
+              <w:rFonts w:ascii="Franklin Gothic Medium" w:hAnsi="Franklin Gothic Medium" w:cs="Times New Roman"/>
+              <w:color w:val="5B9BD5" w:themeColor="accent1"/>
+            </w:rPr>
+          </w:pPr>
           <w:r>
             <w:rPr>
-              <w:rFonts w:eastAsiaTheme="minorEastAsia"/>
-              <w:color w:val="2E74B5" w:themeColor="accent1" w:themeShade="BF"/>
+              <w:rFonts w:ascii="Franklin Gothic Medium" w:eastAsiaTheme="minorEastAsia" w:hAnsi="Franklin Gothic Medium" w:cs="Times New Roman"/>
+              <w:color w:val="5B9BD5" w:themeColor="accent1"/>
               <w:sz w:val="24"/>
               <w:szCs w:val="24"/>
               <w:lang w:eastAsia="es-ES"/>
@@ -124,7 +134,9 @@
           </w:r>
           <w:r>
             <w:rPr>
+              <w:rFonts w:ascii="Franklin Gothic Medium" w:hAnsi="Franklin Gothic Medium" w:cs="Times New Roman"/>
               <w:noProof/>
+              <w:color w:val="5B9BD5" w:themeColor="accent1"/>
               <w:lang w:eastAsia="es-ES"/>
             </w:rPr>
             <w:drawing>
@@ -159,7 +171,7 @@
                         <pic:cNvPicPr/>
                       </pic:nvPicPr>
                       <pic:blipFill>
-                        <a:blip r:embed="rId8" cstate="print">
+                        <a:blip r:embed="rId9" cstate="print">
                           <a:extLst>
                             <a:ext uri="{28A0092B-C50C-407E-A947-70E740481C1C}">
                               <a14:useLocalDpi xmlns:a14="http://schemas.microsoft.com/office/drawing/2010/main" val="0"/>
@@ -195,13 +207,16 @@
         <w:p>
           <w:pPr>
             <w:jc w:val="right"/>
+            <w:rPr>
+              <w:rFonts w:ascii="Franklin Gothic Medium" w:hAnsi="Franklin Gothic Medium" w:cs="Times New Roman"/>
+            </w:rPr>
           </w:pPr>
         </w:p>
         <w:p>
           <w:pPr>
             <w:jc w:val="right"/>
             <w:rPr>
-              <w:rFonts w:eastAsiaTheme="minorEastAsia"/>
+              <w:rFonts w:ascii="Franklin Gothic Medium" w:eastAsiaTheme="minorEastAsia" w:hAnsi="Franklin Gothic Medium" w:cs="Times New Roman"/>
               <w:color w:val="2E74B5" w:themeColor="accent1" w:themeShade="BF"/>
               <w:sz w:val="26"/>
               <w:szCs w:val="26"/>
@@ -210,7 +225,7 @@
           </w:pPr>
           <w:r>
             <w:rPr>
-              <w:rFonts w:eastAsiaTheme="minorEastAsia"/>
+              <w:rFonts w:ascii="Franklin Gothic Medium" w:eastAsiaTheme="minorEastAsia" w:hAnsi="Franklin Gothic Medium" w:cs="Times New Roman"/>
               <w:color w:val="2E74B5" w:themeColor="accent1" w:themeShade="BF"/>
               <w:sz w:val="26"/>
               <w:szCs w:val="26"/>
@@ -223,15 +238,13 @@
           <w:pPr>
             <w:jc w:val="right"/>
             <w:rPr>
-              <w:rFonts w:eastAsiaTheme="minorEastAsia"/>
+              <w:rFonts w:ascii="Franklin Gothic Medium" w:eastAsiaTheme="minorEastAsia" w:hAnsi="Franklin Gothic Medium" w:cs="Times New Roman"/>
               <w:color w:val="2E74B5" w:themeColor="accent1" w:themeShade="BF"/>
               <w:sz w:val="26"/>
               <w:szCs w:val="26"/>
               <w:lang w:eastAsia="es-ES"/>
             </w:rPr>
           </w:pPr>
-          <w:bookmarkStart w:id="0" w:name="_GoBack"/>
-          <w:bookmarkEnd w:id="0"/>
         </w:p>
         <w:tbl>
           <w:tblPr>
@@ -253,6 +266,7 @@
             <w:sdt>
               <w:sdtPr>
                 <w:rPr>
+                  <w:rFonts w:ascii="Franklin Gothic Medium" w:hAnsi="Franklin Gothic Medium" w:cs="Times New Roman"/>
                   <w:color w:val="2E74B5" w:themeColor="accent1" w:themeShade="BF"/>
                   <w:sz w:val="20"/>
                   <w:szCs w:val="24"/>
@@ -281,12 +295,14 @@
                     <w:pPr>
                       <w:pStyle w:val="Sinespaciado"/>
                       <w:rPr>
+                        <w:rFonts w:ascii="Franklin Gothic Medium" w:hAnsi="Franklin Gothic Medium" w:cs="Times New Roman"/>
                         <w:color w:val="2E74B5" w:themeColor="accent1" w:themeShade="BF"/>
                         <w:sz w:val="24"/>
                       </w:rPr>
                     </w:pPr>
                     <w:r>
                       <w:rPr>
+                        <w:rFonts w:ascii="Franklin Gothic Medium" w:hAnsi="Franklin Gothic Medium" w:cs="Times New Roman"/>
                         <w:color w:val="2E74B5" w:themeColor="accent1" w:themeShade="BF"/>
                         <w:sz w:val="20"/>
                         <w:szCs w:val="24"/>
@@ -313,6 +329,7 @@
                 <w:pPr>
                   <w:pStyle w:val="Sinespaciado"/>
                   <w:rPr>
+                    <w:rFonts w:ascii="Franklin Gothic Medium" w:hAnsi="Franklin Gothic Medium" w:cs="Times New Roman"/>
                     <w:color w:val="2E74B5" w:themeColor="accent1" w:themeShade="BF"/>
                     <w:sz w:val="24"/>
                     <w:szCs w:val="24"/>
@@ -320,7 +337,8 @@
                 </w:pPr>
                 <w:r>
                   <w:rPr>
-                    <w:color w:val="2E74B5" w:themeColor="accent1" w:themeShade="BF"/>
+                    <w:rFonts w:ascii="Franklin Gothic Medium" w:hAnsi="Franklin Gothic Medium" w:cs="Times New Roman"/>
+                    <w:color w:val="5B9BD5" w:themeColor="accent1"/>
                     <w:sz w:val="24"/>
                     <w:szCs w:val="24"/>
                   </w:rPr>
@@ -337,8 +355,8 @@
               <w:sdt>
                 <w:sdtPr>
                   <w:rPr>
-                    <w:rFonts w:asciiTheme="majorHAnsi" w:eastAsiaTheme="majorEastAsia" w:hAnsiTheme="majorHAnsi" w:cstheme="majorBidi"/>
-                    <w:color w:val="5B9BD5" w:themeColor="accent1"/>
+                    <w:rFonts w:ascii="Franklin Gothic Medium" w:eastAsiaTheme="majorEastAsia" w:hAnsi="Franklin Gothic Medium" w:cs="Times New Roman"/>
+                    <w:color w:val="2E74B5" w:themeColor="accent1" w:themeShade="BF"/>
                     <w:sz w:val="56"/>
                     <w:szCs w:val="88"/>
                   </w:rPr>
@@ -350,15 +368,18 @@
                   <w:dataBinding w:prefixMappings="xmlns:ns0='http://schemas.openxmlformats.org/package/2006/metadata/core-properties' xmlns:ns1='http://purl.org/dc/elements/1.1/'" w:xpath="/ns0:coreProperties[1]/ns1:title[1]" w:storeItemID="{6C3C8BC8-F283-45AE-878A-BAB7291924A1}"/>
                   <w:text/>
                 </w:sdtPr>
-                <w:sdtEndPr/>
+                <w:sdtEndPr>
+                  <w:rPr>
+                    <w:color w:val="2E74B5" w:themeColor="accent1" w:themeShade="BF"/>
+                  </w:rPr>
+                </w:sdtEndPr>
                 <w:sdtContent>
                   <w:p>
                     <w:pPr>
                       <w:pStyle w:val="Sinespaciado"/>
                       <w:spacing w:line="216" w:lineRule="auto"/>
-                      <w:jc w:val="both"/>
                       <w:rPr>
-                        <w:rFonts w:asciiTheme="majorHAnsi" w:eastAsiaTheme="majorEastAsia" w:hAnsiTheme="majorHAnsi" w:cstheme="majorBidi"/>
+                        <w:rFonts w:ascii="Franklin Gothic Medium" w:eastAsiaTheme="majorEastAsia" w:hAnsi="Franklin Gothic Medium" w:cs="Times New Roman"/>
                         <w:color w:val="5B9BD5" w:themeColor="accent1"/>
                         <w:sz w:val="88"/>
                         <w:szCs w:val="88"/>
@@ -366,8 +387,8 @@
                     </w:pPr>
                     <w:r>
                       <w:rPr>
-                        <w:rFonts w:asciiTheme="majorHAnsi" w:eastAsiaTheme="majorEastAsia" w:hAnsiTheme="majorHAnsi" w:cstheme="majorBidi"/>
-                        <w:color w:val="5B9BD5" w:themeColor="accent1"/>
+                        <w:rFonts w:ascii="Franklin Gothic Medium" w:eastAsiaTheme="majorEastAsia" w:hAnsi="Franklin Gothic Medium" w:cs="Times New Roman"/>
+                        <w:color w:val="2E74B5" w:themeColor="accent1" w:themeShade="BF"/>
                         <w:sz w:val="56"/>
                         <w:szCs w:val="88"/>
                       </w:rPr>
@@ -388,7 +409,7 @@
                   <w:pStyle w:val="Sinespaciado"/>
                   <w:spacing w:line="216" w:lineRule="auto"/>
                   <w:rPr>
-                    <w:rFonts w:asciiTheme="majorHAnsi" w:eastAsiaTheme="majorEastAsia" w:hAnsiTheme="majorHAnsi" w:cstheme="majorBidi"/>
+                    <w:rFonts w:ascii="Franklin Gothic Medium" w:eastAsiaTheme="majorEastAsia" w:hAnsi="Franklin Gothic Medium" w:cs="Times New Roman"/>
                     <w:color w:val="5B9BD5" w:themeColor="accent1"/>
                     <w:sz w:val="36"/>
                     <w:szCs w:val="88"/>
@@ -406,10 +427,9 @@
                 <w:pPr>
                   <w:pStyle w:val="Sinespaciado"/>
                   <w:spacing w:line="216" w:lineRule="auto"/>
-                  <w:jc w:val="both"/>
                   <w:rPr>
-                    <w:rFonts w:asciiTheme="majorHAnsi" w:eastAsiaTheme="majorEastAsia" w:hAnsiTheme="majorHAnsi" w:cstheme="majorBidi"/>
-                    <w:color w:val="5B9BD5" w:themeColor="accent1"/>
+                    <w:rFonts w:ascii="Franklin Gothic Medium" w:eastAsiaTheme="majorEastAsia" w:hAnsi="Franklin Gothic Medium" w:cs="Times New Roman"/>
+                    <w:color w:val="8EBAE2"/>
                     <w:sz w:val="56"/>
                     <w:szCs w:val="88"/>
                     <w:lang w:eastAsia="en-US"/>
@@ -417,8 +437,8 @@
                 </w:pPr>
                 <w:r>
                   <w:rPr>
-                    <w:rFonts w:asciiTheme="majorHAnsi" w:eastAsiaTheme="majorEastAsia" w:hAnsiTheme="majorHAnsi" w:cstheme="majorBidi"/>
-                    <w:color w:val="5B9BD5" w:themeColor="accent1"/>
+                    <w:rFonts w:ascii="Franklin Gothic Medium" w:eastAsiaTheme="majorEastAsia" w:hAnsi="Franklin Gothic Medium" w:cs="Times New Roman"/>
+                    <w:color w:val="8EBAE2"/>
                     <w:sz w:val="44"/>
                     <w:szCs w:val="88"/>
                   </w:rPr>
@@ -427,8 +447,8 @@
                 <w:proofErr w:type="spellStart"/>
                 <w:r>
                   <w:rPr>
-                    <w:rFonts w:asciiTheme="majorHAnsi" w:eastAsiaTheme="majorEastAsia" w:hAnsiTheme="majorHAnsi" w:cstheme="majorBidi"/>
-                    <w:color w:val="5B9BD5" w:themeColor="accent1"/>
+                    <w:rFonts w:ascii="Franklin Gothic Medium" w:eastAsiaTheme="majorEastAsia" w:hAnsi="Franklin Gothic Medium" w:cs="Times New Roman"/>
+                    <w:color w:val="8EBAE2"/>
                     <w:sz w:val="44"/>
                     <w:szCs w:val="88"/>
                   </w:rPr>
@@ -437,8 +457,8 @@
                 <w:proofErr w:type="spellEnd"/>
                 <w:r>
                   <w:rPr>
-                    <w:rFonts w:asciiTheme="majorHAnsi" w:eastAsiaTheme="majorEastAsia" w:hAnsiTheme="majorHAnsi" w:cstheme="majorBidi"/>
-                    <w:color w:val="5B9BD5" w:themeColor="accent1"/>
+                    <w:rFonts w:ascii="Franklin Gothic Medium" w:eastAsiaTheme="majorEastAsia" w:hAnsi="Franklin Gothic Medium" w:cs="Times New Roman"/>
+                    <w:color w:val="8EBAE2"/>
                     <w:sz w:val="44"/>
                     <w:szCs w:val="88"/>
                   </w:rPr>
@@ -447,8 +467,8 @@
                 <w:proofErr w:type="spellStart"/>
                 <w:r>
                   <w:rPr>
-                    <w:rFonts w:asciiTheme="majorHAnsi" w:eastAsiaTheme="majorEastAsia" w:hAnsiTheme="majorHAnsi" w:cstheme="majorBidi"/>
-                    <w:color w:val="5B9BD5" w:themeColor="accent1"/>
+                    <w:rFonts w:ascii="Franklin Gothic Medium" w:eastAsiaTheme="majorEastAsia" w:hAnsi="Franklin Gothic Medium" w:cs="Times New Roman"/>
+                    <w:color w:val="8EBAE2"/>
                     <w:sz w:val="44"/>
                     <w:szCs w:val="88"/>
                   </w:rPr>
@@ -457,8 +477,8 @@
                 <w:proofErr w:type="spellEnd"/>
                 <w:r>
                   <w:rPr>
-                    <w:rFonts w:asciiTheme="majorHAnsi" w:eastAsiaTheme="majorEastAsia" w:hAnsiTheme="majorHAnsi" w:cstheme="majorBidi"/>
-                    <w:color w:val="5B9BD5" w:themeColor="accent1"/>
+                    <w:rFonts w:ascii="Franklin Gothic Medium" w:eastAsiaTheme="majorEastAsia" w:hAnsi="Franklin Gothic Medium" w:cs="Times New Roman"/>
+                    <w:color w:val="8EBAE2"/>
                     <w:sz w:val="44"/>
                     <w:szCs w:val="88"/>
                   </w:rPr>
@@ -467,8 +487,8 @@
                 <w:proofErr w:type="spellStart"/>
                 <w:r>
                   <w:rPr>
-                    <w:rFonts w:asciiTheme="majorHAnsi" w:eastAsiaTheme="majorEastAsia" w:hAnsiTheme="majorHAnsi" w:cstheme="majorBidi"/>
-                    <w:color w:val="5B9BD5" w:themeColor="accent1"/>
+                    <w:rFonts w:ascii="Franklin Gothic Medium" w:eastAsiaTheme="majorEastAsia" w:hAnsi="Franklin Gothic Medium" w:cs="Times New Roman"/>
+                    <w:color w:val="8EBAE2"/>
                     <w:sz w:val="44"/>
                     <w:szCs w:val="88"/>
                   </w:rPr>
@@ -477,8 +497,8 @@
                 <w:proofErr w:type="spellEnd"/>
                 <w:r>
                   <w:rPr>
-                    <w:rFonts w:asciiTheme="majorHAnsi" w:eastAsiaTheme="majorEastAsia" w:hAnsiTheme="majorHAnsi" w:cstheme="majorBidi"/>
-                    <w:color w:val="5B9BD5" w:themeColor="accent1"/>
+                    <w:rFonts w:ascii="Franklin Gothic Medium" w:eastAsiaTheme="majorEastAsia" w:hAnsi="Franklin Gothic Medium" w:cs="Times New Roman"/>
+                    <w:color w:val="8EBAE2"/>
                     <w:sz w:val="44"/>
                     <w:szCs w:val="88"/>
                   </w:rPr>
@@ -487,8 +507,8 @@
                 <w:proofErr w:type="spellStart"/>
                 <w:r>
                   <w:rPr>
-                    <w:rFonts w:asciiTheme="majorHAnsi" w:eastAsiaTheme="majorEastAsia" w:hAnsiTheme="majorHAnsi" w:cstheme="majorBidi"/>
-                    <w:color w:val="5B9BD5" w:themeColor="accent1"/>
+                    <w:rFonts w:ascii="Franklin Gothic Medium" w:eastAsiaTheme="majorEastAsia" w:hAnsi="Franklin Gothic Medium" w:cs="Times New Roman"/>
+                    <w:color w:val="8EBAE2"/>
                     <w:sz w:val="44"/>
                     <w:szCs w:val="88"/>
                   </w:rPr>
@@ -497,8 +517,8 @@
                 <w:proofErr w:type="spellEnd"/>
                 <w:r>
                   <w:rPr>
-                    <w:rFonts w:asciiTheme="majorHAnsi" w:eastAsiaTheme="majorEastAsia" w:hAnsiTheme="majorHAnsi" w:cstheme="majorBidi"/>
-                    <w:color w:val="5B9BD5" w:themeColor="accent1"/>
+                    <w:rFonts w:ascii="Franklin Gothic Medium" w:eastAsiaTheme="majorEastAsia" w:hAnsi="Franklin Gothic Medium" w:cs="Times New Roman"/>
+                    <w:color w:val="8EBAE2"/>
                     <w:sz w:val="44"/>
                     <w:szCs w:val="88"/>
                   </w:rPr>
@@ -507,8 +527,8 @@
                 <w:proofErr w:type="spellStart"/>
                 <w:r>
                   <w:rPr>
-                    <w:rFonts w:asciiTheme="majorHAnsi" w:eastAsiaTheme="majorEastAsia" w:hAnsiTheme="majorHAnsi" w:cstheme="majorBidi"/>
-                    <w:color w:val="5B9BD5" w:themeColor="accent1"/>
+                    <w:rFonts w:ascii="Franklin Gothic Medium" w:eastAsiaTheme="majorEastAsia" w:hAnsi="Franklin Gothic Medium" w:cs="Times New Roman"/>
+                    <w:color w:val="8EBAE2"/>
                     <w:sz w:val="44"/>
                     <w:szCs w:val="88"/>
                   </w:rPr>
@@ -517,8 +537,8 @@
                 <w:proofErr w:type="spellEnd"/>
                 <w:r>
                   <w:rPr>
-                    <w:rFonts w:asciiTheme="majorHAnsi" w:eastAsiaTheme="majorEastAsia" w:hAnsiTheme="majorHAnsi" w:cstheme="majorBidi"/>
-                    <w:color w:val="5B9BD5" w:themeColor="accent1"/>
+                    <w:rFonts w:ascii="Franklin Gothic Medium" w:eastAsiaTheme="majorEastAsia" w:hAnsi="Franklin Gothic Medium" w:cs="Times New Roman"/>
+                    <w:color w:val="8EBAE2"/>
                     <w:sz w:val="44"/>
                     <w:szCs w:val="88"/>
                   </w:rPr>
@@ -527,8 +547,8 @@
                 <w:proofErr w:type="spellStart"/>
                 <w:r>
                   <w:rPr>
-                    <w:rFonts w:asciiTheme="majorHAnsi" w:eastAsiaTheme="majorEastAsia" w:hAnsiTheme="majorHAnsi" w:cstheme="majorBidi"/>
-                    <w:color w:val="5B9BD5" w:themeColor="accent1"/>
+                    <w:rFonts w:ascii="Franklin Gothic Medium" w:eastAsiaTheme="majorEastAsia" w:hAnsi="Franklin Gothic Medium" w:cs="Times New Roman"/>
+                    <w:color w:val="8EBAE2"/>
                     <w:sz w:val="44"/>
                     <w:szCs w:val="88"/>
                   </w:rPr>
@@ -542,6 +562,7 @@
             <w:sdt>
               <w:sdtPr>
                 <w:rPr>
+                  <w:rFonts w:ascii="Franklin Gothic Medium" w:hAnsi="Franklin Gothic Medium" w:cs="Times New Roman"/>
                   <w:color w:val="2E74B5" w:themeColor="accent1" w:themeShade="BF"/>
                   <w:sz w:val="24"/>
                   <w:szCs w:val="24"/>
@@ -570,12 +591,14 @@
                     <w:pPr>
                       <w:pStyle w:val="Sinespaciado"/>
                       <w:rPr>
+                        <w:rFonts w:ascii="Franklin Gothic Medium" w:hAnsi="Franklin Gothic Medium" w:cs="Times New Roman"/>
                         <w:color w:val="2E74B5" w:themeColor="accent1" w:themeShade="BF"/>
                         <w:sz w:val="24"/>
                       </w:rPr>
                     </w:pPr>
                     <w:r>
                       <w:rPr>
+                        <w:rFonts w:ascii="Franklin Gothic Medium" w:hAnsi="Franklin Gothic Medium" w:cs="Times New Roman"/>
                         <w:color w:val="2E74B5" w:themeColor="accent1" w:themeShade="BF"/>
                         <w:sz w:val="24"/>
                         <w:szCs w:val="24"/>
@@ -611,7 +634,8 @@
               <w:sdt>
                 <w:sdtPr>
                   <w:rPr>
-                    <w:color w:val="5B9BD5" w:themeColor="accent1"/>
+                    <w:rFonts w:ascii="Franklin Gothic Medium" w:hAnsi="Franklin Gothic Medium" w:cs="Times New Roman"/>
+                    <w:color w:val="2E74B5" w:themeColor="accent1" w:themeShade="BF"/>
                     <w:sz w:val="28"/>
                     <w:szCs w:val="28"/>
                   </w:rPr>
@@ -623,20 +647,26 @@
                   <w:dataBinding w:prefixMappings="xmlns:ns0='http://schemas.openxmlformats.org/package/2006/metadata/core-properties' xmlns:ns1='http://purl.org/dc/elements/1.1/'" w:xpath="/ns0:coreProperties[1]/ns1:creator[1]" w:storeItemID="{6C3C8BC8-F283-45AE-878A-BAB7291924A1}"/>
                   <w:text/>
                 </w:sdtPr>
-                <w:sdtEndPr/>
+                <w:sdtEndPr>
+                  <w:rPr>
+                    <w:color w:val="2E74B5" w:themeColor="accent1" w:themeShade="BF"/>
+                  </w:rPr>
+                </w:sdtEndPr>
                 <w:sdtContent>
                   <w:p>
                     <w:pPr>
                       <w:pStyle w:val="Sinespaciado"/>
                       <w:rPr>
-                        <w:color w:val="5B9BD5" w:themeColor="accent1"/>
+                        <w:rFonts w:ascii="Franklin Gothic Medium" w:hAnsi="Franklin Gothic Medium" w:cs="Times New Roman"/>
+                        <w:color w:val="2E74B5" w:themeColor="accent1" w:themeShade="BF"/>
                         <w:sz w:val="28"/>
                         <w:szCs w:val="28"/>
                       </w:rPr>
                     </w:pPr>
                     <w:r>
                       <w:rPr>
-                        <w:color w:val="5B9BD5" w:themeColor="accent1"/>
+                        <w:rFonts w:ascii="Franklin Gothic Medium" w:hAnsi="Franklin Gothic Medium" w:cs="Times New Roman"/>
+                        <w:color w:val="2E74B5" w:themeColor="accent1" w:themeShade="BF"/>
                         <w:sz w:val="28"/>
                         <w:szCs w:val="28"/>
                       </w:rPr>
@@ -648,6 +678,7 @@
               <w:sdt>
                 <w:sdtPr>
                   <w:rPr>
+                    <w:rFonts w:ascii="Franklin Gothic Medium" w:hAnsi="Franklin Gothic Medium" w:cs="Times New Roman"/>
                     <w:color w:val="5B9BD5" w:themeColor="accent1"/>
                     <w:sz w:val="28"/>
                     <w:szCs w:val="28"/>
@@ -672,6 +703,7 @@
                     <w:pPr>
                       <w:pStyle w:val="Sinespaciado"/>
                       <w:rPr>
+                        <w:rFonts w:ascii="Franklin Gothic Medium" w:hAnsi="Franklin Gothic Medium" w:cs="Times New Roman"/>
                         <w:color w:val="5B9BD5" w:themeColor="accent1"/>
                         <w:sz w:val="28"/>
                         <w:szCs w:val="28"/>
@@ -679,6 +711,7 @@
                     </w:pPr>
                     <w:r>
                       <w:rPr>
+                        <w:rFonts w:ascii="Franklin Gothic Medium" w:hAnsi="Franklin Gothic Medium" w:cs="Times New Roman"/>
                         <w:color w:val="5B9BD5" w:themeColor="accent1"/>
                         <w:sz w:val="28"/>
                         <w:szCs w:val="28"/>
@@ -692,6 +725,7 @@
                 <w:pPr>
                   <w:pStyle w:val="Sinespaciado"/>
                   <w:rPr>
+                    <w:rFonts w:ascii="Franklin Gothic Medium" w:hAnsi="Franklin Gothic Medium" w:cs="Times New Roman"/>
                     <w:color w:val="5B9BD5" w:themeColor="accent1"/>
                   </w:rPr>
                 </w:pPr>
@@ -700,17 +734,127 @@
           </w:tr>
         </w:tbl>
         <w:p>
+          <w:pPr>
+            <w:rPr>
+              <w:rFonts w:ascii="Franklin Gothic Medium" w:hAnsi="Franklin Gothic Medium" w:cs="Times New Roman"/>
+            </w:rPr>
+          </w:pPr>
           <w:r>
+            <w:rPr>
+              <w:rFonts w:ascii="Franklin Gothic Medium" w:hAnsi="Franklin Gothic Medium" w:cs="Times New Roman"/>
+            </w:rPr>
             <w:lastRenderedPageBreak/>
             <w:br w:type="page"/>
           </w:r>
         </w:p>
       </w:sdtContent>
     </w:sdt>
-    <w:p/>
+    <w:sdt>
+      <w:sdtPr>
+        <w:rPr>
+          <w:rFonts w:ascii="Times New Roman" w:hAnsi="Times New Roman" w:cs="Times New Roman"/>
+        </w:rPr>
+        <w:id w:val="1480568294"/>
+        <w:docPartObj>
+          <w:docPartGallery w:val="Table of Contents"/>
+          <w:docPartUnique/>
+        </w:docPartObj>
+      </w:sdtPr>
+      <w:sdtEndPr>
+        <w:rPr>
+          <w:rFonts w:eastAsiaTheme="minorHAnsi"/>
+          <w:b/>
+          <w:bCs/>
+          <w:color w:val="auto"/>
+          <w:sz w:val="22"/>
+          <w:szCs w:val="22"/>
+          <w:lang w:eastAsia="en-US"/>
+        </w:rPr>
+      </w:sdtEndPr>
+      <w:sdtContent>
+        <w:p>
+          <w:pPr>
+            <w:pStyle w:val="TtulodeTDC"/>
+            <w:rPr>
+              <w:rFonts w:ascii="Times New Roman" w:hAnsi="Times New Roman" w:cs="Times New Roman"/>
+            </w:rPr>
+          </w:pPr>
+          <w:r>
+            <w:rPr>
+              <w:rFonts w:ascii="Times New Roman" w:hAnsi="Times New Roman" w:cs="Times New Roman"/>
+            </w:rPr>
+            <w:t>Contenido</w:t>
+          </w:r>
+        </w:p>
+        <w:p>
+          <w:pPr>
+            <w:rPr>
+              <w:rFonts w:ascii="Times New Roman" w:hAnsi="Times New Roman" w:cs="Times New Roman"/>
+            </w:rPr>
+          </w:pPr>
+          <w:r>
+            <w:rPr>
+              <w:rFonts w:ascii="Times New Roman" w:hAnsi="Times New Roman" w:cs="Times New Roman"/>
+            </w:rPr>
+            <w:fldChar w:fldCharType="begin"/>
+          </w:r>
+          <w:r>
+            <w:rPr>
+              <w:rFonts w:ascii="Times New Roman" w:hAnsi="Times New Roman" w:cs="Times New Roman"/>
+            </w:rPr>
+            <w:instrText xml:space="preserve"> TOC \o "1-3" \h \z \u </w:instrText>
+          </w:r>
+          <w:r>
+            <w:rPr>
+              <w:rFonts w:ascii="Times New Roman" w:hAnsi="Times New Roman" w:cs="Times New Roman"/>
+            </w:rPr>
+            <w:fldChar w:fldCharType="separate"/>
+          </w:r>
+          <w:r>
+            <w:rPr>
+              <w:rFonts w:ascii="Times New Roman" w:hAnsi="Times New Roman" w:cs="Times New Roman"/>
+              <w:b/>
+              <w:bCs/>
+              <w:noProof/>
+            </w:rPr>
+            <w:t>No se encontraron entradas de tabla de contenido.</w:t>
+          </w:r>
+          <w:r>
+            <w:rPr>
+              <w:rFonts w:ascii="Times New Roman" w:hAnsi="Times New Roman" w:cs="Times New Roman"/>
+              <w:b/>
+              <w:bCs/>
+            </w:rPr>
+            <w:fldChar w:fldCharType="end"/>
+          </w:r>
+        </w:p>
+      </w:sdtContent>
+    </w:sdt>
+    <w:p>
+      <w:pPr>
+        <w:rPr>
+          <w:rFonts w:ascii="Times New Roman" w:hAnsi="Times New Roman" w:cs="Times New Roman"/>
+        </w:rPr>
+      </w:pPr>
+      <w:r>
+        <w:rPr>
+          <w:rFonts w:ascii="Times New Roman" w:hAnsi="Times New Roman" w:cs="Times New Roman"/>
+        </w:rPr>
+        <w:br w:type="page"/>
+      </w:r>
+      <w:bookmarkStart w:id="0" w:name="_GoBack"/>
+      <w:bookmarkEnd w:id="0"/>
+    </w:p>
+    <w:p>
+      <w:pPr>
+        <w:rPr>
+          <w:rFonts w:ascii="Times New Roman" w:hAnsi="Times New Roman" w:cs="Times New Roman"/>
+        </w:rPr>
+      </w:pPr>
+    </w:p>
     <w:sectPr>
-      <w:headerReference w:type="default" r:id="rId9"/>
-      <w:footerReference w:type="default" r:id="rId10"/>
+      <w:headerReference w:type="default" r:id="rId10"/>
+      <w:footerReference w:type="default" r:id="rId11"/>
       <w:pgSz w:w="11906" w:h="16838"/>
       <w:pgMar w:top="1417" w:right="1701" w:bottom="1417" w:left="1701" w:header="708" w:footer="708" w:gutter="0"/>
       <w:pgNumType w:start="0"/>
@@ -757,6 +901,7 @@
         <w:docPartUnique/>
       </w:docPartObj>
     </w:sdtPr>
+    <w:sdtEndPr/>
     <w:sdtContent>
       <w:p>
         <w:pPr>
@@ -779,7 +924,7 @@
                     <wp:align>center</wp:align>
                   </wp:positionV>
                   <wp:extent cx="7753350" cy="190500"/>
-                  <wp:effectExtent l="9525" t="9525" r="9525" b="0"/>
+                  <wp:effectExtent l="0" t="0" r="21590" b="0"/>
                   <wp:wrapNone/>
                   <wp:docPr id="3" name="Grupo 3"/>
                   <wp:cNvGraphicFramePr>
@@ -856,7 +1001,7 @@
                                     <w:noProof/>
                                     <w:color w:val="8C8C8C" w:themeColor="background1" w:themeShade="8C"/>
                                   </w:rPr>
-                                  <w:t>1</w:t>
+                                  <w:t>2</w:t>
                                 </w:r>
                                 <w:r>
                                   <w:rPr>
@@ -902,7 +1047,7 @@
                               <a:noFill/>
                               <a:ln w="9525">
                                 <a:solidFill>
-                                  <a:srgbClr val="A5A5A5"/>
+                                  <a:schemeClr val="accent1"/>
                                 </a:solidFill>
                                 <a:miter lim="800000"/>
                                 <a:headEnd/>
@@ -936,7 +1081,7 @@
                               <a:noFill/>
                               <a:ln w="9525">
                                 <a:solidFill>
-                                  <a:srgbClr val="A5A5A5"/>
+                                  <a:schemeClr val="accent1"/>
                                 </a:solidFill>
                                 <a:miter lim="800000"/>
                                 <a:headEnd/>
@@ -967,7 +1112,7 @@
             </mc:Choice>
             <mc:Fallback>
               <w:pict>
-                <v:group id="Grupo 3" o:spid="_x0000_s1026" style="position:absolute;margin-left:0;margin-top:0;width:610.5pt;height:15pt;z-index:251659264;mso-width-percent:1000;mso-position-horizontal:center;mso-position-horizontal-relative:page;mso-position-vertical:center;mso-position-vertical-relative:bottom-margin-area;mso-width-percent:1000" coordorigin=",14970" coordsize="12255,300" o:gfxdata="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">
+                <v:group id="Grupo 3" o:spid="_x0000_s1026" style="position:absolute;margin-left:0;margin-top:0;width:610.5pt;height:15pt;z-index:251659264;mso-width-percent:1000;mso-position-horizontal:center;mso-position-horizontal-relative:page;mso-position-vertical:center;mso-position-vertical-relative:bottom-margin-area;mso-width-percent:1000" coordorigin=",14970" coordsize="12255,300" o:gfxdata="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">
                   <v:shapetype id="_x0000_t202" coordsize="21600,21600" o:spt="202" path="m,l,21600r21600,l21600,xe">
                     <v:stroke joinstyle="miter"/>
                     <v:path gradientshapeok="t" o:connecttype="rect"/>
@@ -993,7 +1138,7 @@
                               <w:noProof/>
                               <w:color w:val="8C8C8C" w:themeColor="background1" w:themeShade="8C"/>
                             </w:rPr>
-                            <w:t>1</w:t>
+                            <w:t>2</w:t>
                           </w:r>
                           <w:r>
                             <w:rPr>
@@ -1017,8 +1162,8 @@
                       </v:handles>
                       <o:lock v:ext="edit" shapetype="t"/>
                     </v:shapetype>
-                    <v:shape id="AutoShape 27" o:spid="_x0000_s1029" type="#_x0000_t34" style="position:absolute;left:-8;top:14978;width:1260;height:230;flip:y;visibility:visible;mso-wrap-style:square" o:connectortype="elbow" o:gfxdata="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" strokecolor="#a5a5a5"/>
-                    <v:shape id="AutoShape 28" o:spid="_x0000_s1030" type="#_x0000_t34" style="position:absolute;left:1252;top:14978;width:10995;height:230;rotation:180;visibility:visible;mso-wrap-style:square" o:connectortype="elbow" o:gfxdata="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" adj="20904" strokecolor="#a5a5a5"/>
+                    <v:shape id="AutoShape 27" o:spid="_x0000_s1029" type="#_x0000_t34" style="position:absolute;left:-8;top:14978;width:1260;height:230;flip:y;visibility:visible;mso-wrap-style:square" o:connectortype="elbow" o:gfxdata="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" strokecolor="#5b9bd5 [3204]"/>
+                    <v:shape id="AutoShape 28" o:spid="_x0000_s1030" type="#_x0000_t34" style="position:absolute;left:1252;top:14978;width:10995;height:230;rotation:180;visibility:visible;mso-wrap-style:square" o:connectortype="elbow" o:gfxdata="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" adj="20904" strokecolor="#5b9bd5 [3204]"/>
                   </v:group>
                   <w10:wrap anchorx="page" anchory="margin"/>
                 </v:group>
@@ -1064,11 +1209,13 @@
       <w:pStyle w:val="Encabezado"/>
       <w:jc w:val="right"/>
       <w:rPr>
+        <w:rFonts w:ascii="Times New Roman" w:hAnsi="Times New Roman" w:cs="Times New Roman"/>
         <w:color w:val="5B9BD5" w:themeColor="accent1"/>
       </w:rPr>
     </w:pPr>
     <w:r>
       <w:rPr>
+        <w:rFonts w:ascii="Times New Roman" w:hAnsi="Times New Roman" w:cs="Times New Roman"/>
         <w:noProof/>
         <w:lang w:eastAsia="es-ES"/>
       </w:rPr>
@@ -1138,6 +1285,7 @@
     </w:r>
     <w:r>
       <w:rPr>
+        <w:rFonts w:ascii="Times New Roman" w:hAnsi="Times New Roman" w:cs="Times New Roman"/>
         <w:color w:val="5B9BD5" w:themeColor="accent1"/>
       </w:rPr>
       <w:t>TFG: Aplicación Android sobre criptomonedas | Damián Peña</w:t>
@@ -1545,6 +1693,27 @@
     <w:name w:val="Normal"/>
     <w:qFormat/>
   </w:style>
+  <w:style w:type="paragraph" w:styleId="Ttulo1">
+    <w:name w:val="heading 1"/>
+    <w:basedOn w:val="Normal"/>
+    <w:next w:val="Normal"/>
+    <w:link w:val="Ttulo1Car"/>
+    <w:uiPriority w:val="9"/>
+    <w:qFormat/>
+    <w:rsid w:val="00E36796"/>
+    <w:pPr>
+      <w:keepNext/>
+      <w:keepLines/>
+      <w:spacing w:before="240" w:after="0"/>
+      <w:outlineLvl w:val="0"/>
+    </w:pPr>
+    <w:rPr>
+      <w:rFonts w:asciiTheme="majorHAnsi" w:eastAsiaTheme="majorEastAsia" w:hAnsiTheme="majorHAnsi" w:cstheme="majorBidi"/>
+      <w:color w:val="2E74B5" w:themeColor="accent1" w:themeShade="BF"/>
+      <w:sz w:val="32"/>
+      <w:szCs w:val="32"/>
+    </w:rPr>
+  </w:style>
   <w:style w:type="character" w:default="1" w:styleId="Fuentedeprrafopredeter">
     <w:name w:val="Default Paragraph Font"/>
     <w:uiPriority w:val="1"/>
@@ -1640,6 +1809,34 @@
     <w:link w:val="Piedepgina"/>
     <w:uiPriority w:val="99"/>
     <w:rsid w:val="003C5C70"/>
+  </w:style>
+  <w:style w:type="character" w:customStyle="1" w:styleId="Ttulo1Car">
+    <w:name w:val="Título 1 Car"/>
+    <w:basedOn w:val="Fuentedeprrafopredeter"/>
+    <w:link w:val="Ttulo1"/>
+    <w:uiPriority w:val="9"/>
+    <w:rsid w:val="00E36796"/>
+    <w:rPr>
+      <w:rFonts w:asciiTheme="majorHAnsi" w:eastAsiaTheme="majorEastAsia" w:hAnsiTheme="majorHAnsi" w:cstheme="majorBidi"/>
+      <w:color w:val="2E74B5" w:themeColor="accent1" w:themeShade="BF"/>
+      <w:sz w:val="32"/>
+      <w:szCs w:val="32"/>
+    </w:rPr>
+  </w:style>
+  <w:style w:type="paragraph" w:styleId="TtulodeTDC">
+    <w:name w:val="TOC Heading"/>
+    <w:basedOn w:val="Ttulo1"/>
+    <w:next w:val="Normal"/>
+    <w:uiPriority w:val="39"/>
+    <w:unhideWhenUsed/>
+    <w:qFormat/>
+    <w:rsid w:val="00E36796"/>
+    <w:pPr>
+      <w:outlineLvl w:val="9"/>
+    </w:pPr>
+    <w:rPr>
+      <w:lang w:eastAsia="es-ES"/>
+    </w:rPr>
   </w:style>
 </w:styles>
 </file>
@@ -1830,6 +2027,13 @@
     <w:pitch w:val="variable"/>
     <w:sig w:usb0="E4002EFF" w:usb1="C000247B" w:usb2="00000009" w:usb3="00000000" w:csb0="000001FF" w:csb1="00000000"/>
   </w:font>
+  <w:font w:name="Franklin Gothic Medium">
+    <w:panose1 w:val="020B0603020102020204"/>
+    <w:charset w:val="00"/>
+    <w:family w:val="swiss"/>
+    <w:pitch w:val="variable"/>
+    <w:sig w:usb0="00000287" w:usb1="00000000" w:usb2="00000000" w:usb3="00000000" w:csb0="0000009F" w:csb1="00000000"/>
+  </w:font>
 </w:fonts>
 </file>
 
@@ -1853,6 +2057,7 @@
     <w:rsid w:val="006550C2"/>
     <w:rsid w:val="00744CC7"/>
     <w:rsid w:val="0094607B"/>
+    <w:rsid w:val="00BF66F5"/>
   </w:rsids>
   <m:mathPr>
     <m:mathFont m:val="Cambria Math"/>
@@ -2630,10 +2835,22 @@
 </CoverPageProperties>
 </file>
 
+<file path=customXml/item2.xml><?xml version="1.0" encoding="utf-8"?>
+<b:Sources xmlns:b="http://schemas.openxmlformats.org/officeDocument/2006/bibliography" xmlns="http://schemas.openxmlformats.org/officeDocument/2006/bibliography" SelectedStyle="\APASixthEditionOfficeOnline.xsl" StyleName="APA" Version="6"/>
+</file>
+
 <file path=customXml/itemProps1.xml><?xml version="1.0" encoding="utf-8"?>
 <ds:datastoreItem xmlns:ds="http://schemas.openxmlformats.org/officeDocument/2006/customXml" ds:itemID="{55AF091B-3C7A-41E3-B477-F2FDAA23CFDA}">
   <ds:schemaRefs>
     <ds:schemaRef ds:uri="http://schemas.microsoft.com/office/2006/coverPageProps"/>
   </ds:schemaRefs>
 </ds:datastoreItem>
+</file>
+
+<file path=customXml/itemProps2.xml><?xml version="1.0" encoding="utf-8"?>
+<ds:datastoreItem xmlns:ds="http://schemas.openxmlformats.org/officeDocument/2006/customXml" ds:itemID="{99658CF0-C00D-494C-B15C-53508612A168}">
+  <ds:schemaRefs>
+    <ds:schemaRef ds:uri="http://schemas.openxmlformats.org/officeDocument/2006/bibliography"/>
+  </ds:schemaRefs>
+</ds:datastoreItem>
 </file>
</xml_diff>

<commit_message>
Added introduccion and abstract
</commit_message>
<xml_diff>
--- a/TRABAJO DE FINAL DE GRADO DAM DAMIAN.docx
+++ b/TRABAJO DE FINAL DE GRADO DAM DAMIAN.docx
@@ -33,7 +33,7 @@
               <w:lang w:eastAsia="es-ES"/>
             </w:rPr>
             <w:drawing>
-              <wp:anchor distT="0" distB="0" distL="114300" distR="114300" simplePos="0" relativeHeight="251658240" behindDoc="0" locked="0" layoutInCell="1" allowOverlap="1" wp14:anchorId="644DCCF9" wp14:editId="17BD4CBE">
+              <wp:anchor distT="0" distB="0" distL="114300" distR="114300" simplePos="0" relativeHeight="251658240" behindDoc="0" locked="0" layoutInCell="1" allowOverlap="1" wp14:anchorId="4EB13E9B" wp14:editId="00BBA431">
                 <wp:simplePos x="0" y="0"/>
                 <wp:positionH relativeFrom="margin">
                   <wp:align>right</wp:align>
@@ -140,7 +140,7 @@
               <w:lang w:eastAsia="es-ES"/>
             </w:rPr>
             <w:drawing>
-              <wp:anchor distT="0" distB="0" distL="114300" distR="114300" simplePos="0" relativeHeight="251659264" behindDoc="0" locked="0" layoutInCell="1" allowOverlap="1" wp14:anchorId="5435D829" wp14:editId="30B26D25">
+              <wp:anchor distT="0" distB="0" distL="114300" distR="114300" simplePos="0" relativeHeight="251659264" behindDoc="0" locked="0" layoutInCell="1" allowOverlap="1" wp14:anchorId="3996A426" wp14:editId="6324100F">
                 <wp:simplePos x="0" y="0"/>
                 <wp:positionH relativeFrom="margin">
                   <wp:align>right</wp:align>
@@ -721,15 +721,6 @@
                   </w:p>
                 </w:sdtContent>
               </w:sdt>
-              <w:p>
-                <w:pPr>
-                  <w:pStyle w:val="Sinespaciado"/>
-                  <w:rPr>
-                    <w:rFonts w:ascii="Franklin Gothic Medium" w:hAnsi="Franklin Gothic Medium" w:cs="Times New Roman"/>
-                    <w:color w:val="5B9BD5" w:themeColor="accent1"/>
-                  </w:rPr>
-                </w:pPr>
-              </w:p>
             </w:tc>
           </w:tr>
         </w:tbl>
@@ -743,7 +734,6 @@
             <w:rPr>
               <w:rFonts w:ascii="Franklin Gothic Medium" w:hAnsi="Franklin Gothic Medium" w:cs="Times New Roman"/>
             </w:rPr>
-            <w:lastRenderedPageBreak/>
             <w:br w:type="page"/>
           </w:r>
         </w:p>
@@ -788,8 +778,12 @@
         </w:p>
         <w:p>
           <w:pPr>
+            <w:pStyle w:val="TDC1"/>
+            <w:tabs>
+              <w:tab w:val="right" w:leader="dot" w:pos="8494"/>
+            </w:tabs>
             <w:rPr>
-              <w:rFonts w:ascii="Times New Roman" w:hAnsi="Times New Roman" w:cs="Times New Roman"/>
+              <w:noProof/>
             </w:rPr>
           </w:pPr>
           <w:r>
@@ -810,15 +804,70 @@
             </w:rPr>
             <w:fldChar w:fldCharType="separate"/>
           </w:r>
-          <w:r>
+          <w:hyperlink w:anchor="_Toc178946628" w:history="1">
+            <w:r>
+              <w:rPr>
+                <w:rStyle w:val="Hipervnculo"/>
+                <w:noProof/>
+              </w:rPr>
+              <w:t>Introducción</w:t>
+            </w:r>
+            <w:r>
+              <w:rPr>
+                <w:noProof/>
+                <w:webHidden/>
+              </w:rPr>
+              <w:tab/>
+            </w:r>
+            <w:r>
+              <w:rPr>
+                <w:noProof/>
+                <w:webHidden/>
+              </w:rPr>
+              <w:fldChar w:fldCharType="begin"/>
+            </w:r>
+            <w:r>
+              <w:rPr>
+                <w:noProof/>
+                <w:webHidden/>
+              </w:rPr>
+              <w:instrText xml:space="preserve"> PAGEREF _Toc178946628 \h </w:instrText>
+            </w:r>
+            <w:r>
+              <w:rPr>
+                <w:noProof/>
+                <w:webHidden/>
+              </w:rPr>
+            </w:r>
+            <w:r>
+              <w:rPr>
+                <w:noProof/>
+                <w:webHidden/>
+              </w:rPr>
+              <w:fldChar w:fldCharType="separate"/>
+            </w:r>
+            <w:r>
+              <w:rPr>
+                <w:noProof/>
+                <w:webHidden/>
+              </w:rPr>
+              <w:t>2</w:t>
+            </w:r>
+            <w:r>
+              <w:rPr>
+                <w:noProof/>
+                <w:webHidden/>
+              </w:rPr>
+              <w:fldChar w:fldCharType="end"/>
+            </w:r>
+          </w:hyperlink>
+        </w:p>
+        <w:p>
+          <w:pPr>
             <w:rPr>
               <w:rFonts w:ascii="Times New Roman" w:hAnsi="Times New Roman" w:cs="Times New Roman"/>
-              <w:b/>
-              <w:bCs/>
-              <w:noProof/>
             </w:rPr>
-            <w:t>No se encontraron entradas de tabla de contenido.</w:t>
-          </w:r>
+          </w:pPr>
           <w:r>
             <w:rPr>
               <w:rFonts w:ascii="Times New Roman" w:hAnsi="Times New Roman" w:cs="Times New Roman"/>
@@ -842,21 +891,2043 @@
         </w:rPr>
         <w:br w:type="page"/>
       </w:r>
-      <w:bookmarkStart w:id="0" w:name="_GoBack"/>
+    </w:p>
+    <w:p>
+      <w:pPr>
+        <w:pStyle w:val="Titulo1TFG"/>
+        <w:spacing w:line="360" w:lineRule="auto"/>
+        <w:jc w:val="both"/>
+      </w:pPr>
+      <w:bookmarkStart w:id="0" w:name="_Toc178946628"/>
+      <w:r>
+        <w:lastRenderedPageBreak/>
+        <w:t>Introducción</w:t>
+      </w:r>
       <w:bookmarkEnd w:id="0"/>
     </w:p>
     <w:p>
       <w:pPr>
-        <w:rPr>
-          <w:rFonts w:ascii="Times New Roman" w:hAnsi="Times New Roman" w:cs="Times New Roman"/>
+        <w:spacing w:line="360" w:lineRule="auto"/>
+        <w:jc w:val="both"/>
+        <w:rPr>
+          <w:rFonts w:ascii="Times New Roman" w:hAnsi="Times New Roman" w:cs="Times New Roman"/>
+          <w:sz w:val="24"/>
+          <w:szCs w:val="24"/>
         </w:rPr>
       </w:pPr>
+      <w:r>
+        <w:rPr>
+          <w:rFonts w:ascii="Times New Roman" w:hAnsi="Times New Roman" w:cs="Times New Roman"/>
+          <w:sz w:val="24"/>
+          <w:szCs w:val="24"/>
+        </w:rPr>
+        <w:t>En el dinámico y volátil mundo de las criptomonedas, la gestión eficiente de las inversiones es crucial para el éxito. Este Trabajo de Fin de Grado presenta una aplicación móvil diseñada para abordar esta necesidad, proporcionando a los usuarios una herramienta integral para el seguimiento y análisis de sus portafolios de criptomonedas.</w:t>
+      </w:r>
+    </w:p>
+    <w:p>
+      <w:pPr>
+        <w:spacing w:line="360" w:lineRule="auto"/>
+        <w:jc w:val="both"/>
+        <w:rPr>
+          <w:rFonts w:ascii="Times New Roman" w:hAnsi="Times New Roman" w:cs="Times New Roman"/>
+          <w:sz w:val="24"/>
+          <w:szCs w:val="24"/>
+        </w:rPr>
+      </w:pPr>
+      <w:r>
+        <w:rPr>
+          <w:rFonts w:ascii="Times New Roman" w:hAnsi="Times New Roman" w:cs="Times New Roman"/>
+          <w:sz w:val="24"/>
+          <w:szCs w:val="24"/>
+        </w:rPr>
+        <w:t xml:space="preserve">La aplicación permite a los usuarios registrar sus </w:t>
+      </w:r>
+      <w:r>
+        <w:rPr>
+          <w:rFonts w:ascii="Times New Roman" w:hAnsi="Times New Roman" w:cs="Times New Roman"/>
+          <w:sz w:val="24"/>
+          <w:szCs w:val="24"/>
+        </w:rPr>
+        <w:t>activos de criptomonedas.</w:t>
+      </w:r>
+      <w:r>
+        <w:rPr>
+          <w:rFonts w:ascii="Times New Roman" w:hAnsi="Times New Roman" w:cs="Times New Roman"/>
+          <w:sz w:val="24"/>
+          <w:szCs w:val="24"/>
+        </w:rPr>
+        <w:t xml:space="preserve"> A través de la integración con </w:t>
+      </w:r>
+      <w:proofErr w:type="spellStart"/>
+      <w:r>
+        <w:rPr>
+          <w:rFonts w:ascii="Times New Roman" w:hAnsi="Times New Roman" w:cs="Times New Roman"/>
+          <w:sz w:val="24"/>
+          <w:szCs w:val="24"/>
+        </w:rPr>
+        <w:t>APIs</w:t>
+      </w:r>
+      <w:proofErr w:type="spellEnd"/>
+      <w:r>
+        <w:rPr>
+          <w:rFonts w:ascii="Times New Roman" w:hAnsi="Times New Roman" w:cs="Times New Roman"/>
+          <w:sz w:val="24"/>
+          <w:szCs w:val="24"/>
+        </w:rPr>
+        <w:t xml:space="preserve"> de datos de mercado en tiempo real, la aplicación ofrece una visión actualizada del valor del portafolio, el rendimiento individual de cada </w:t>
+      </w:r>
+      <w:proofErr w:type="spellStart"/>
+      <w:r>
+        <w:rPr>
+          <w:rFonts w:ascii="Times New Roman" w:hAnsi="Times New Roman" w:cs="Times New Roman"/>
+          <w:sz w:val="24"/>
+          <w:szCs w:val="24"/>
+        </w:rPr>
+        <w:t>criptomoneda</w:t>
+      </w:r>
+      <w:proofErr w:type="spellEnd"/>
+      <w:r>
+        <w:rPr>
+          <w:rFonts w:ascii="Times New Roman" w:hAnsi="Times New Roman" w:cs="Times New Roman"/>
+          <w:sz w:val="24"/>
+          <w:szCs w:val="24"/>
+        </w:rPr>
+        <w:t xml:space="preserve"> y las fluctuaciones del mercado.</w:t>
+      </w:r>
+    </w:p>
+    <w:p>
+      <w:pPr>
+        <w:spacing w:line="360" w:lineRule="auto"/>
+        <w:jc w:val="both"/>
+        <w:rPr>
+          <w:rFonts w:ascii="Times New Roman" w:hAnsi="Times New Roman" w:cs="Times New Roman"/>
+          <w:sz w:val="24"/>
+          <w:szCs w:val="24"/>
+        </w:rPr>
+      </w:pPr>
+      <w:r>
+        <w:rPr>
+          <w:rFonts w:ascii="Times New Roman" w:hAnsi="Times New Roman" w:cs="Times New Roman"/>
+          <w:sz w:val="24"/>
+          <w:szCs w:val="24"/>
+        </w:rPr>
+        <w:t>Con funcionalidades como gráficos interactivos y noticias del mercado, la aplicación empodera a los usuarios con la información necesaria para tomar decisiones de inversión informadas. Este proyecto no solo aborda un problema real en el creciente mercado de las criptomonedas, sino que también demuestra la aplicación práctica de los principios de desarrollo de software móvil aprendidos durante el grado.</w:t>
+      </w:r>
+    </w:p>
+    <w:p>
+      <w:pPr>
+        <w:spacing w:line="360" w:lineRule="auto"/>
+        <w:jc w:val="both"/>
+        <w:rPr>
+          <w:rFonts w:ascii="Times New Roman" w:hAnsi="Times New Roman" w:cs="Times New Roman"/>
+          <w:sz w:val="24"/>
+          <w:szCs w:val="24"/>
+        </w:rPr>
+      </w:pPr>
+    </w:p>
+    <w:p>
+      <w:pPr>
+        <w:pStyle w:val="Titulo1TFG"/>
+        <w:spacing w:line="360" w:lineRule="auto"/>
+      </w:pPr>
+      <w:bookmarkStart w:id="1" w:name="_GoBack"/>
+      <w:proofErr w:type="spellStart"/>
+      <w:r>
+        <w:t>Abstract</w:t>
+      </w:r>
+      <w:proofErr w:type="spellEnd"/>
+    </w:p>
+    <w:p>
+      <w:pPr>
+        <w:spacing w:line="360" w:lineRule="auto"/>
+        <w:jc w:val="both"/>
+        <w:rPr>
+          <w:rFonts w:ascii="Times New Roman" w:hAnsi="Times New Roman" w:cs="Times New Roman"/>
+          <w:sz w:val="24"/>
+          <w:szCs w:val="24"/>
+        </w:rPr>
+      </w:pPr>
+      <w:r>
+        <w:rPr>
+          <w:rFonts w:ascii="Times New Roman" w:hAnsi="Times New Roman" w:cs="Times New Roman"/>
+          <w:sz w:val="24"/>
+          <w:szCs w:val="24"/>
+        </w:rPr>
+        <w:t xml:space="preserve">In </w:t>
+      </w:r>
+      <w:proofErr w:type="spellStart"/>
+      <w:r>
+        <w:rPr>
+          <w:rFonts w:ascii="Times New Roman" w:hAnsi="Times New Roman" w:cs="Times New Roman"/>
+          <w:sz w:val="24"/>
+          <w:szCs w:val="24"/>
+        </w:rPr>
+        <w:t>the</w:t>
+      </w:r>
+      <w:proofErr w:type="spellEnd"/>
+      <w:r>
+        <w:rPr>
+          <w:rFonts w:ascii="Times New Roman" w:hAnsi="Times New Roman" w:cs="Times New Roman"/>
+          <w:sz w:val="24"/>
+          <w:szCs w:val="24"/>
+        </w:rPr>
+        <w:t xml:space="preserve"> </w:t>
+      </w:r>
+      <w:proofErr w:type="spellStart"/>
+      <w:r>
+        <w:rPr>
+          <w:rFonts w:ascii="Times New Roman" w:hAnsi="Times New Roman" w:cs="Times New Roman"/>
+          <w:sz w:val="24"/>
+          <w:szCs w:val="24"/>
+        </w:rPr>
+        <w:t>dynamic</w:t>
+      </w:r>
+      <w:proofErr w:type="spellEnd"/>
+      <w:r>
+        <w:rPr>
+          <w:rFonts w:ascii="Times New Roman" w:hAnsi="Times New Roman" w:cs="Times New Roman"/>
+          <w:sz w:val="24"/>
+          <w:szCs w:val="24"/>
+        </w:rPr>
+        <w:t xml:space="preserve"> and </w:t>
+      </w:r>
+      <w:proofErr w:type="spellStart"/>
+      <w:r>
+        <w:rPr>
+          <w:rFonts w:ascii="Times New Roman" w:hAnsi="Times New Roman" w:cs="Times New Roman"/>
+          <w:sz w:val="24"/>
+          <w:szCs w:val="24"/>
+        </w:rPr>
+        <w:t>volatile</w:t>
+      </w:r>
+      <w:proofErr w:type="spellEnd"/>
+      <w:r>
+        <w:rPr>
+          <w:rFonts w:ascii="Times New Roman" w:hAnsi="Times New Roman" w:cs="Times New Roman"/>
+          <w:sz w:val="24"/>
+          <w:szCs w:val="24"/>
+        </w:rPr>
+        <w:t xml:space="preserve"> </w:t>
+      </w:r>
+      <w:proofErr w:type="spellStart"/>
+      <w:r>
+        <w:rPr>
+          <w:rFonts w:ascii="Times New Roman" w:hAnsi="Times New Roman" w:cs="Times New Roman"/>
+          <w:sz w:val="24"/>
+          <w:szCs w:val="24"/>
+        </w:rPr>
+        <w:t>world</w:t>
+      </w:r>
+      <w:proofErr w:type="spellEnd"/>
+      <w:r>
+        <w:rPr>
+          <w:rFonts w:ascii="Times New Roman" w:hAnsi="Times New Roman" w:cs="Times New Roman"/>
+          <w:sz w:val="24"/>
+          <w:szCs w:val="24"/>
+        </w:rPr>
+        <w:t xml:space="preserve"> of </w:t>
+      </w:r>
+      <w:proofErr w:type="spellStart"/>
+      <w:r>
+        <w:rPr>
+          <w:rFonts w:ascii="Times New Roman" w:hAnsi="Times New Roman" w:cs="Times New Roman"/>
+          <w:sz w:val="24"/>
+          <w:szCs w:val="24"/>
+        </w:rPr>
+        <w:t>cryptocurrencies</w:t>
+      </w:r>
+      <w:proofErr w:type="spellEnd"/>
+      <w:r>
+        <w:rPr>
+          <w:rFonts w:ascii="Times New Roman" w:hAnsi="Times New Roman" w:cs="Times New Roman"/>
+          <w:sz w:val="24"/>
+          <w:szCs w:val="24"/>
+        </w:rPr>
+        <w:t xml:space="preserve">, </w:t>
+      </w:r>
+      <w:proofErr w:type="spellStart"/>
+      <w:r>
+        <w:rPr>
+          <w:rFonts w:ascii="Times New Roman" w:hAnsi="Times New Roman" w:cs="Times New Roman"/>
+          <w:sz w:val="24"/>
+          <w:szCs w:val="24"/>
+        </w:rPr>
+        <w:t>efficient</w:t>
+      </w:r>
+      <w:proofErr w:type="spellEnd"/>
+      <w:r>
+        <w:rPr>
+          <w:rFonts w:ascii="Times New Roman" w:hAnsi="Times New Roman" w:cs="Times New Roman"/>
+          <w:sz w:val="24"/>
+          <w:szCs w:val="24"/>
+        </w:rPr>
+        <w:t xml:space="preserve"> </w:t>
+      </w:r>
+      <w:proofErr w:type="spellStart"/>
+      <w:r>
+        <w:rPr>
+          <w:rFonts w:ascii="Times New Roman" w:hAnsi="Times New Roman" w:cs="Times New Roman"/>
+          <w:sz w:val="24"/>
+          <w:szCs w:val="24"/>
+        </w:rPr>
+        <w:t>investment</w:t>
+      </w:r>
+      <w:proofErr w:type="spellEnd"/>
+      <w:r>
+        <w:rPr>
+          <w:rFonts w:ascii="Times New Roman" w:hAnsi="Times New Roman" w:cs="Times New Roman"/>
+          <w:sz w:val="24"/>
+          <w:szCs w:val="24"/>
+        </w:rPr>
+        <w:t xml:space="preserve"> </w:t>
+      </w:r>
+      <w:proofErr w:type="spellStart"/>
+      <w:r>
+        <w:rPr>
+          <w:rFonts w:ascii="Times New Roman" w:hAnsi="Times New Roman" w:cs="Times New Roman"/>
+          <w:sz w:val="24"/>
+          <w:szCs w:val="24"/>
+        </w:rPr>
+        <w:t>management</w:t>
+      </w:r>
+      <w:proofErr w:type="spellEnd"/>
+      <w:r>
+        <w:rPr>
+          <w:rFonts w:ascii="Times New Roman" w:hAnsi="Times New Roman" w:cs="Times New Roman"/>
+          <w:sz w:val="24"/>
+          <w:szCs w:val="24"/>
+        </w:rPr>
+        <w:t xml:space="preserve"> </w:t>
+      </w:r>
+      <w:proofErr w:type="spellStart"/>
+      <w:r>
+        <w:rPr>
+          <w:rFonts w:ascii="Times New Roman" w:hAnsi="Times New Roman" w:cs="Times New Roman"/>
+          <w:sz w:val="24"/>
+          <w:szCs w:val="24"/>
+        </w:rPr>
+        <w:t>is</w:t>
+      </w:r>
+      <w:proofErr w:type="spellEnd"/>
+      <w:r>
+        <w:rPr>
+          <w:rFonts w:ascii="Times New Roman" w:hAnsi="Times New Roman" w:cs="Times New Roman"/>
+          <w:sz w:val="24"/>
+          <w:szCs w:val="24"/>
+        </w:rPr>
+        <w:t xml:space="preserve"> crucial </w:t>
+      </w:r>
+      <w:proofErr w:type="spellStart"/>
+      <w:r>
+        <w:rPr>
+          <w:rFonts w:ascii="Times New Roman" w:hAnsi="Times New Roman" w:cs="Times New Roman"/>
+          <w:sz w:val="24"/>
+          <w:szCs w:val="24"/>
+        </w:rPr>
+        <w:t>to</w:t>
+      </w:r>
+      <w:proofErr w:type="spellEnd"/>
+      <w:r>
+        <w:rPr>
+          <w:rFonts w:ascii="Times New Roman" w:hAnsi="Times New Roman" w:cs="Times New Roman"/>
+          <w:sz w:val="24"/>
+          <w:szCs w:val="24"/>
+        </w:rPr>
+        <w:t xml:space="preserve"> </w:t>
+      </w:r>
+      <w:proofErr w:type="spellStart"/>
+      <w:r>
+        <w:rPr>
+          <w:rFonts w:ascii="Times New Roman" w:hAnsi="Times New Roman" w:cs="Times New Roman"/>
+          <w:sz w:val="24"/>
+          <w:szCs w:val="24"/>
+        </w:rPr>
+        <w:t>success</w:t>
+      </w:r>
+      <w:proofErr w:type="spellEnd"/>
+      <w:r>
+        <w:rPr>
+          <w:rFonts w:ascii="Times New Roman" w:hAnsi="Times New Roman" w:cs="Times New Roman"/>
+          <w:sz w:val="24"/>
+          <w:szCs w:val="24"/>
+        </w:rPr>
+        <w:t xml:space="preserve">. </w:t>
+      </w:r>
+      <w:proofErr w:type="spellStart"/>
+      <w:r>
+        <w:rPr>
+          <w:rFonts w:ascii="Times New Roman" w:hAnsi="Times New Roman" w:cs="Times New Roman"/>
+          <w:sz w:val="24"/>
+          <w:szCs w:val="24"/>
+        </w:rPr>
+        <w:t>This</w:t>
+      </w:r>
+      <w:proofErr w:type="spellEnd"/>
+      <w:r>
+        <w:rPr>
+          <w:rFonts w:ascii="Times New Roman" w:hAnsi="Times New Roman" w:cs="Times New Roman"/>
+          <w:sz w:val="24"/>
+          <w:szCs w:val="24"/>
+        </w:rPr>
+        <w:t xml:space="preserve"> </w:t>
+      </w:r>
+      <w:proofErr w:type="spellStart"/>
+      <w:r>
+        <w:rPr>
+          <w:rFonts w:ascii="Times New Roman" w:hAnsi="Times New Roman" w:cs="Times New Roman"/>
+          <w:sz w:val="24"/>
+          <w:szCs w:val="24"/>
+        </w:rPr>
+        <w:t>Bachelor´s</w:t>
+      </w:r>
+      <w:proofErr w:type="spellEnd"/>
+      <w:r>
+        <w:rPr>
+          <w:rFonts w:ascii="Times New Roman" w:hAnsi="Times New Roman" w:cs="Times New Roman"/>
+          <w:sz w:val="24"/>
+          <w:szCs w:val="24"/>
+        </w:rPr>
+        <w:t xml:space="preserve"> </w:t>
+      </w:r>
+      <w:proofErr w:type="spellStart"/>
+      <w:r>
+        <w:rPr>
+          <w:rFonts w:ascii="Times New Roman" w:hAnsi="Times New Roman" w:cs="Times New Roman"/>
+          <w:sz w:val="24"/>
+          <w:szCs w:val="24"/>
+        </w:rPr>
+        <w:t>Degree</w:t>
+      </w:r>
+      <w:proofErr w:type="spellEnd"/>
+      <w:r>
+        <w:rPr>
+          <w:rFonts w:ascii="Times New Roman" w:hAnsi="Times New Roman" w:cs="Times New Roman"/>
+          <w:sz w:val="24"/>
+          <w:szCs w:val="24"/>
+        </w:rPr>
+        <w:t xml:space="preserve"> Final Project</w:t>
+      </w:r>
+      <w:r>
+        <w:rPr>
+          <w:rFonts w:ascii="Times New Roman" w:hAnsi="Times New Roman" w:cs="Times New Roman"/>
+          <w:sz w:val="24"/>
+          <w:szCs w:val="24"/>
+        </w:rPr>
+        <w:t xml:space="preserve"> </w:t>
+      </w:r>
+      <w:proofErr w:type="spellStart"/>
+      <w:r>
+        <w:rPr>
+          <w:rFonts w:ascii="Times New Roman" w:hAnsi="Times New Roman" w:cs="Times New Roman"/>
+          <w:sz w:val="24"/>
+          <w:szCs w:val="24"/>
+        </w:rPr>
+        <w:t>presents</w:t>
+      </w:r>
+      <w:proofErr w:type="spellEnd"/>
+      <w:r>
+        <w:rPr>
+          <w:rFonts w:ascii="Times New Roman" w:hAnsi="Times New Roman" w:cs="Times New Roman"/>
+          <w:sz w:val="24"/>
+          <w:szCs w:val="24"/>
+        </w:rPr>
+        <w:t xml:space="preserve"> a </w:t>
+      </w:r>
+      <w:proofErr w:type="spellStart"/>
+      <w:r>
+        <w:rPr>
+          <w:rFonts w:ascii="Times New Roman" w:hAnsi="Times New Roman" w:cs="Times New Roman"/>
+          <w:sz w:val="24"/>
+          <w:szCs w:val="24"/>
+        </w:rPr>
+        <w:t>mobile</w:t>
+      </w:r>
+      <w:proofErr w:type="spellEnd"/>
+      <w:r>
+        <w:rPr>
+          <w:rFonts w:ascii="Times New Roman" w:hAnsi="Times New Roman" w:cs="Times New Roman"/>
+          <w:sz w:val="24"/>
+          <w:szCs w:val="24"/>
+        </w:rPr>
+        <w:t xml:space="preserve"> </w:t>
+      </w:r>
+      <w:proofErr w:type="spellStart"/>
+      <w:r>
+        <w:rPr>
+          <w:rFonts w:ascii="Times New Roman" w:hAnsi="Times New Roman" w:cs="Times New Roman"/>
+          <w:sz w:val="24"/>
+          <w:szCs w:val="24"/>
+        </w:rPr>
+        <w:t>application</w:t>
+      </w:r>
+      <w:proofErr w:type="spellEnd"/>
+      <w:r>
+        <w:rPr>
+          <w:rFonts w:ascii="Times New Roman" w:hAnsi="Times New Roman" w:cs="Times New Roman"/>
+          <w:sz w:val="24"/>
+          <w:szCs w:val="24"/>
+        </w:rPr>
+        <w:t xml:space="preserve"> </w:t>
+      </w:r>
+      <w:proofErr w:type="spellStart"/>
+      <w:r>
+        <w:rPr>
+          <w:rFonts w:ascii="Times New Roman" w:hAnsi="Times New Roman" w:cs="Times New Roman"/>
+          <w:sz w:val="24"/>
+          <w:szCs w:val="24"/>
+        </w:rPr>
+        <w:t>designed</w:t>
+      </w:r>
+      <w:proofErr w:type="spellEnd"/>
+      <w:r>
+        <w:rPr>
+          <w:rFonts w:ascii="Times New Roman" w:hAnsi="Times New Roman" w:cs="Times New Roman"/>
+          <w:sz w:val="24"/>
+          <w:szCs w:val="24"/>
+        </w:rPr>
+        <w:t xml:space="preserve"> </w:t>
+      </w:r>
+      <w:proofErr w:type="spellStart"/>
+      <w:r>
+        <w:rPr>
+          <w:rFonts w:ascii="Times New Roman" w:hAnsi="Times New Roman" w:cs="Times New Roman"/>
+          <w:sz w:val="24"/>
+          <w:szCs w:val="24"/>
+        </w:rPr>
+        <w:t>to</w:t>
+      </w:r>
+      <w:proofErr w:type="spellEnd"/>
+      <w:r>
+        <w:rPr>
+          <w:rFonts w:ascii="Times New Roman" w:hAnsi="Times New Roman" w:cs="Times New Roman"/>
+          <w:sz w:val="24"/>
+          <w:szCs w:val="24"/>
+        </w:rPr>
+        <w:t xml:space="preserve"> </w:t>
+      </w:r>
+      <w:proofErr w:type="spellStart"/>
+      <w:r>
+        <w:rPr>
+          <w:rFonts w:ascii="Times New Roman" w:hAnsi="Times New Roman" w:cs="Times New Roman"/>
+          <w:sz w:val="24"/>
+          <w:szCs w:val="24"/>
+        </w:rPr>
+        <w:t>address</w:t>
+      </w:r>
+      <w:proofErr w:type="spellEnd"/>
+      <w:r>
+        <w:rPr>
+          <w:rFonts w:ascii="Times New Roman" w:hAnsi="Times New Roman" w:cs="Times New Roman"/>
+          <w:sz w:val="24"/>
+          <w:szCs w:val="24"/>
+        </w:rPr>
+        <w:t xml:space="preserve"> </w:t>
+      </w:r>
+      <w:proofErr w:type="spellStart"/>
+      <w:r>
+        <w:rPr>
+          <w:rFonts w:ascii="Times New Roman" w:hAnsi="Times New Roman" w:cs="Times New Roman"/>
+          <w:sz w:val="24"/>
+          <w:szCs w:val="24"/>
+        </w:rPr>
+        <w:t>this</w:t>
+      </w:r>
+      <w:proofErr w:type="spellEnd"/>
+      <w:r>
+        <w:rPr>
+          <w:rFonts w:ascii="Times New Roman" w:hAnsi="Times New Roman" w:cs="Times New Roman"/>
+          <w:sz w:val="24"/>
+          <w:szCs w:val="24"/>
+        </w:rPr>
+        <w:t xml:space="preserve"> </w:t>
+      </w:r>
+      <w:proofErr w:type="spellStart"/>
+      <w:r>
+        <w:rPr>
+          <w:rFonts w:ascii="Times New Roman" w:hAnsi="Times New Roman" w:cs="Times New Roman"/>
+          <w:sz w:val="24"/>
+          <w:szCs w:val="24"/>
+        </w:rPr>
+        <w:t>need</w:t>
+      </w:r>
+      <w:proofErr w:type="spellEnd"/>
+      <w:r>
+        <w:rPr>
+          <w:rFonts w:ascii="Times New Roman" w:hAnsi="Times New Roman" w:cs="Times New Roman"/>
+          <w:sz w:val="24"/>
+          <w:szCs w:val="24"/>
+        </w:rPr>
+        <w:t xml:space="preserve">, </w:t>
+      </w:r>
+      <w:proofErr w:type="spellStart"/>
+      <w:r>
+        <w:rPr>
+          <w:rFonts w:ascii="Times New Roman" w:hAnsi="Times New Roman" w:cs="Times New Roman"/>
+          <w:sz w:val="24"/>
+          <w:szCs w:val="24"/>
+        </w:rPr>
+        <w:t>providing</w:t>
+      </w:r>
+      <w:proofErr w:type="spellEnd"/>
+      <w:r>
+        <w:rPr>
+          <w:rFonts w:ascii="Times New Roman" w:hAnsi="Times New Roman" w:cs="Times New Roman"/>
+          <w:sz w:val="24"/>
+          <w:szCs w:val="24"/>
+        </w:rPr>
+        <w:t xml:space="preserve"> </w:t>
+      </w:r>
+      <w:proofErr w:type="spellStart"/>
+      <w:r>
+        <w:rPr>
+          <w:rFonts w:ascii="Times New Roman" w:hAnsi="Times New Roman" w:cs="Times New Roman"/>
+          <w:sz w:val="24"/>
+          <w:szCs w:val="24"/>
+        </w:rPr>
+        <w:t>users</w:t>
+      </w:r>
+      <w:proofErr w:type="spellEnd"/>
+      <w:r>
+        <w:rPr>
+          <w:rFonts w:ascii="Times New Roman" w:hAnsi="Times New Roman" w:cs="Times New Roman"/>
+          <w:sz w:val="24"/>
+          <w:szCs w:val="24"/>
+        </w:rPr>
+        <w:t xml:space="preserve"> </w:t>
+      </w:r>
+      <w:proofErr w:type="spellStart"/>
+      <w:r>
+        <w:rPr>
+          <w:rFonts w:ascii="Times New Roman" w:hAnsi="Times New Roman" w:cs="Times New Roman"/>
+          <w:sz w:val="24"/>
+          <w:szCs w:val="24"/>
+        </w:rPr>
+        <w:t>with</w:t>
+      </w:r>
+      <w:proofErr w:type="spellEnd"/>
+      <w:r>
+        <w:rPr>
+          <w:rFonts w:ascii="Times New Roman" w:hAnsi="Times New Roman" w:cs="Times New Roman"/>
+          <w:sz w:val="24"/>
+          <w:szCs w:val="24"/>
+        </w:rPr>
+        <w:t xml:space="preserve"> a </w:t>
+      </w:r>
+      <w:proofErr w:type="spellStart"/>
+      <w:r>
+        <w:rPr>
+          <w:rFonts w:ascii="Times New Roman" w:hAnsi="Times New Roman" w:cs="Times New Roman"/>
+          <w:sz w:val="24"/>
+          <w:szCs w:val="24"/>
+        </w:rPr>
+        <w:t>comprehensive</w:t>
+      </w:r>
+      <w:proofErr w:type="spellEnd"/>
+      <w:r>
+        <w:rPr>
+          <w:rFonts w:ascii="Times New Roman" w:hAnsi="Times New Roman" w:cs="Times New Roman"/>
+          <w:sz w:val="24"/>
+          <w:szCs w:val="24"/>
+        </w:rPr>
+        <w:t xml:space="preserve"> </w:t>
+      </w:r>
+      <w:proofErr w:type="spellStart"/>
+      <w:r>
+        <w:rPr>
+          <w:rFonts w:ascii="Times New Roman" w:hAnsi="Times New Roman" w:cs="Times New Roman"/>
+          <w:sz w:val="24"/>
+          <w:szCs w:val="24"/>
+        </w:rPr>
+        <w:t>tool</w:t>
+      </w:r>
+      <w:proofErr w:type="spellEnd"/>
+      <w:r>
+        <w:rPr>
+          <w:rFonts w:ascii="Times New Roman" w:hAnsi="Times New Roman" w:cs="Times New Roman"/>
+          <w:sz w:val="24"/>
+          <w:szCs w:val="24"/>
+        </w:rPr>
+        <w:t xml:space="preserve"> </w:t>
+      </w:r>
+      <w:proofErr w:type="spellStart"/>
+      <w:r>
+        <w:rPr>
+          <w:rFonts w:ascii="Times New Roman" w:hAnsi="Times New Roman" w:cs="Times New Roman"/>
+          <w:sz w:val="24"/>
+          <w:szCs w:val="24"/>
+        </w:rPr>
+        <w:t>for</w:t>
+      </w:r>
+      <w:proofErr w:type="spellEnd"/>
+      <w:r>
+        <w:rPr>
+          <w:rFonts w:ascii="Times New Roman" w:hAnsi="Times New Roman" w:cs="Times New Roman"/>
+          <w:sz w:val="24"/>
+          <w:szCs w:val="24"/>
+        </w:rPr>
+        <w:t xml:space="preserve"> tracking and </w:t>
+      </w:r>
+      <w:proofErr w:type="spellStart"/>
+      <w:r>
+        <w:rPr>
+          <w:rFonts w:ascii="Times New Roman" w:hAnsi="Times New Roman" w:cs="Times New Roman"/>
+          <w:sz w:val="24"/>
+          <w:szCs w:val="24"/>
+        </w:rPr>
+        <w:t>analyzing</w:t>
+      </w:r>
+      <w:proofErr w:type="spellEnd"/>
+      <w:r>
+        <w:rPr>
+          <w:rFonts w:ascii="Times New Roman" w:hAnsi="Times New Roman" w:cs="Times New Roman"/>
+          <w:sz w:val="24"/>
+          <w:szCs w:val="24"/>
+        </w:rPr>
+        <w:t xml:space="preserve"> </w:t>
+      </w:r>
+      <w:proofErr w:type="spellStart"/>
+      <w:r>
+        <w:rPr>
+          <w:rFonts w:ascii="Times New Roman" w:hAnsi="Times New Roman" w:cs="Times New Roman"/>
+          <w:sz w:val="24"/>
+          <w:szCs w:val="24"/>
+        </w:rPr>
+        <w:t>their</w:t>
+      </w:r>
+      <w:proofErr w:type="spellEnd"/>
+      <w:r>
+        <w:rPr>
+          <w:rFonts w:ascii="Times New Roman" w:hAnsi="Times New Roman" w:cs="Times New Roman"/>
+          <w:sz w:val="24"/>
+          <w:szCs w:val="24"/>
+        </w:rPr>
+        <w:t xml:space="preserve"> </w:t>
+      </w:r>
+      <w:proofErr w:type="spellStart"/>
+      <w:r>
+        <w:rPr>
+          <w:rFonts w:ascii="Times New Roman" w:hAnsi="Times New Roman" w:cs="Times New Roman"/>
+          <w:sz w:val="24"/>
+          <w:szCs w:val="24"/>
+        </w:rPr>
+        <w:t>cryptocurrency</w:t>
+      </w:r>
+      <w:proofErr w:type="spellEnd"/>
+      <w:r>
+        <w:rPr>
+          <w:rFonts w:ascii="Times New Roman" w:hAnsi="Times New Roman" w:cs="Times New Roman"/>
+          <w:sz w:val="24"/>
+          <w:szCs w:val="24"/>
+        </w:rPr>
+        <w:t xml:space="preserve"> portfolios.</w:t>
+      </w:r>
+    </w:p>
+    <w:p>
+      <w:pPr>
+        <w:spacing w:line="360" w:lineRule="auto"/>
+        <w:jc w:val="both"/>
+        <w:rPr>
+          <w:rFonts w:ascii="Times New Roman" w:hAnsi="Times New Roman" w:cs="Times New Roman"/>
+          <w:sz w:val="24"/>
+          <w:szCs w:val="24"/>
+        </w:rPr>
+      </w:pPr>
+      <w:proofErr w:type="spellStart"/>
+      <w:r>
+        <w:rPr>
+          <w:rFonts w:ascii="Times New Roman" w:hAnsi="Times New Roman" w:cs="Times New Roman"/>
+          <w:sz w:val="24"/>
+          <w:szCs w:val="24"/>
+        </w:rPr>
+        <w:t>The</w:t>
+      </w:r>
+      <w:proofErr w:type="spellEnd"/>
+      <w:r>
+        <w:rPr>
+          <w:rFonts w:ascii="Times New Roman" w:hAnsi="Times New Roman" w:cs="Times New Roman"/>
+          <w:sz w:val="24"/>
+          <w:szCs w:val="24"/>
+        </w:rPr>
+        <w:t xml:space="preserve"> </w:t>
+      </w:r>
+      <w:proofErr w:type="spellStart"/>
+      <w:r>
+        <w:rPr>
+          <w:rFonts w:ascii="Times New Roman" w:hAnsi="Times New Roman" w:cs="Times New Roman"/>
+          <w:sz w:val="24"/>
+          <w:szCs w:val="24"/>
+        </w:rPr>
+        <w:t>application</w:t>
+      </w:r>
+      <w:proofErr w:type="spellEnd"/>
+      <w:r>
+        <w:rPr>
+          <w:rFonts w:ascii="Times New Roman" w:hAnsi="Times New Roman" w:cs="Times New Roman"/>
+          <w:sz w:val="24"/>
+          <w:szCs w:val="24"/>
+        </w:rPr>
+        <w:t xml:space="preserve"> </w:t>
+      </w:r>
+      <w:proofErr w:type="spellStart"/>
+      <w:r>
+        <w:rPr>
+          <w:rFonts w:ascii="Times New Roman" w:hAnsi="Times New Roman" w:cs="Times New Roman"/>
+          <w:sz w:val="24"/>
+          <w:szCs w:val="24"/>
+        </w:rPr>
+        <w:t>allows</w:t>
+      </w:r>
+      <w:proofErr w:type="spellEnd"/>
+      <w:r>
+        <w:rPr>
+          <w:rFonts w:ascii="Times New Roman" w:hAnsi="Times New Roman" w:cs="Times New Roman"/>
+          <w:sz w:val="24"/>
+          <w:szCs w:val="24"/>
+        </w:rPr>
+        <w:t xml:space="preserve"> </w:t>
+      </w:r>
+      <w:proofErr w:type="spellStart"/>
+      <w:r>
+        <w:rPr>
+          <w:rFonts w:ascii="Times New Roman" w:hAnsi="Times New Roman" w:cs="Times New Roman"/>
+          <w:sz w:val="24"/>
+          <w:szCs w:val="24"/>
+        </w:rPr>
+        <w:t>users</w:t>
+      </w:r>
+      <w:proofErr w:type="spellEnd"/>
+      <w:r>
+        <w:rPr>
+          <w:rFonts w:ascii="Times New Roman" w:hAnsi="Times New Roman" w:cs="Times New Roman"/>
+          <w:sz w:val="24"/>
+          <w:szCs w:val="24"/>
+        </w:rPr>
+        <w:t xml:space="preserve"> </w:t>
+      </w:r>
+      <w:proofErr w:type="spellStart"/>
+      <w:r>
+        <w:rPr>
+          <w:rFonts w:ascii="Times New Roman" w:hAnsi="Times New Roman" w:cs="Times New Roman"/>
+          <w:sz w:val="24"/>
+          <w:szCs w:val="24"/>
+        </w:rPr>
+        <w:t>to</w:t>
+      </w:r>
+      <w:proofErr w:type="spellEnd"/>
+      <w:r>
+        <w:rPr>
+          <w:rFonts w:ascii="Times New Roman" w:hAnsi="Times New Roman" w:cs="Times New Roman"/>
+          <w:sz w:val="24"/>
+          <w:szCs w:val="24"/>
+        </w:rPr>
+        <w:t xml:space="preserve"> record </w:t>
+      </w:r>
+      <w:proofErr w:type="spellStart"/>
+      <w:r>
+        <w:rPr>
+          <w:rFonts w:ascii="Times New Roman" w:hAnsi="Times New Roman" w:cs="Times New Roman"/>
+          <w:sz w:val="24"/>
+          <w:szCs w:val="24"/>
+        </w:rPr>
+        <w:t>their</w:t>
+      </w:r>
+      <w:proofErr w:type="spellEnd"/>
+      <w:r>
+        <w:rPr>
+          <w:rFonts w:ascii="Times New Roman" w:hAnsi="Times New Roman" w:cs="Times New Roman"/>
+          <w:sz w:val="24"/>
+          <w:szCs w:val="24"/>
+        </w:rPr>
+        <w:t xml:space="preserve"> </w:t>
+      </w:r>
+      <w:proofErr w:type="spellStart"/>
+      <w:r>
+        <w:rPr>
+          <w:rFonts w:ascii="Times New Roman" w:hAnsi="Times New Roman" w:cs="Times New Roman"/>
+          <w:sz w:val="24"/>
+          <w:szCs w:val="24"/>
+        </w:rPr>
+        <w:t>cryptocurrency</w:t>
+      </w:r>
+      <w:proofErr w:type="spellEnd"/>
+      <w:r>
+        <w:rPr>
+          <w:rFonts w:ascii="Times New Roman" w:hAnsi="Times New Roman" w:cs="Times New Roman"/>
+          <w:sz w:val="24"/>
+          <w:szCs w:val="24"/>
+        </w:rPr>
+        <w:t xml:space="preserve"> </w:t>
+      </w:r>
+      <w:proofErr w:type="spellStart"/>
+      <w:r>
+        <w:rPr>
+          <w:rFonts w:ascii="Times New Roman" w:hAnsi="Times New Roman" w:cs="Times New Roman"/>
+          <w:sz w:val="24"/>
+          <w:szCs w:val="24"/>
+        </w:rPr>
+        <w:t>assets</w:t>
+      </w:r>
+      <w:proofErr w:type="spellEnd"/>
+      <w:r>
+        <w:rPr>
+          <w:rFonts w:ascii="Times New Roman" w:hAnsi="Times New Roman" w:cs="Times New Roman"/>
+          <w:sz w:val="24"/>
+          <w:szCs w:val="24"/>
+        </w:rPr>
+        <w:t xml:space="preserve">. </w:t>
+      </w:r>
+      <w:proofErr w:type="spellStart"/>
+      <w:r>
+        <w:rPr>
+          <w:rFonts w:ascii="Times New Roman" w:hAnsi="Times New Roman" w:cs="Times New Roman"/>
+          <w:sz w:val="24"/>
+          <w:szCs w:val="24"/>
+        </w:rPr>
+        <w:t>Through</w:t>
+      </w:r>
+      <w:proofErr w:type="spellEnd"/>
+      <w:r>
+        <w:rPr>
+          <w:rFonts w:ascii="Times New Roman" w:hAnsi="Times New Roman" w:cs="Times New Roman"/>
+          <w:sz w:val="24"/>
+          <w:szCs w:val="24"/>
+        </w:rPr>
+        <w:t xml:space="preserve"> </w:t>
+      </w:r>
+      <w:proofErr w:type="spellStart"/>
+      <w:r>
+        <w:rPr>
+          <w:rFonts w:ascii="Times New Roman" w:hAnsi="Times New Roman" w:cs="Times New Roman"/>
+          <w:sz w:val="24"/>
+          <w:szCs w:val="24"/>
+        </w:rPr>
+        <w:t>integration</w:t>
+      </w:r>
+      <w:proofErr w:type="spellEnd"/>
+      <w:r>
+        <w:rPr>
+          <w:rFonts w:ascii="Times New Roman" w:hAnsi="Times New Roman" w:cs="Times New Roman"/>
+          <w:sz w:val="24"/>
+          <w:szCs w:val="24"/>
+        </w:rPr>
+        <w:t xml:space="preserve"> </w:t>
+      </w:r>
+      <w:proofErr w:type="spellStart"/>
+      <w:r>
+        <w:rPr>
+          <w:rFonts w:ascii="Times New Roman" w:hAnsi="Times New Roman" w:cs="Times New Roman"/>
+          <w:sz w:val="24"/>
+          <w:szCs w:val="24"/>
+        </w:rPr>
+        <w:t>with</w:t>
+      </w:r>
+      <w:proofErr w:type="spellEnd"/>
+      <w:r>
+        <w:rPr>
+          <w:rFonts w:ascii="Times New Roman" w:hAnsi="Times New Roman" w:cs="Times New Roman"/>
+          <w:sz w:val="24"/>
+          <w:szCs w:val="24"/>
+        </w:rPr>
+        <w:t xml:space="preserve"> real-time </w:t>
+      </w:r>
+      <w:proofErr w:type="spellStart"/>
+      <w:r>
+        <w:rPr>
+          <w:rFonts w:ascii="Times New Roman" w:hAnsi="Times New Roman" w:cs="Times New Roman"/>
+          <w:sz w:val="24"/>
+          <w:szCs w:val="24"/>
+        </w:rPr>
+        <w:t>market</w:t>
+      </w:r>
+      <w:proofErr w:type="spellEnd"/>
+      <w:r>
+        <w:rPr>
+          <w:rFonts w:ascii="Times New Roman" w:hAnsi="Times New Roman" w:cs="Times New Roman"/>
+          <w:sz w:val="24"/>
+          <w:szCs w:val="24"/>
+        </w:rPr>
+        <w:t xml:space="preserve"> data </w:t>
+      </w:r>
+      <w:proofErr w:type="spellStart"/>
+      <w:r>
+        <w:rPr>
+          <w:rFonts w:ascii="Times New Roman" w:hAnsi="Times New Roman" w:cs="Times New Roman"/>
+          <w:sz w:val="24"/>
+          <w:szCs w:val="24"/>
+        </w:rPr>
+        <w:t>APIs</w:t>
+      </w:r>
+      <w:proofErr w:type="spellEnd"/>
+      <w:r>
+        <w:rPr>
+          <w:rFonts w:ascii="Times New Roman" w:hAnsi="Times New Roman" w:cs="Times New Roman"/>
+          <w:sz w:val="24"/>
+          <w:szCs w:val="24"/>
+        </w:rPr>
+        <w:t xml:space="preserve">, </w:t>
+      </w:r>
+      <w:proofErr w:type="spellStart"/>
+      <w:r>
+        <w:rPr>
+          <w:rFonts w:ascii="Times New Roman" w:hAnsi="Times New Roman" w:cs="Times New Roman"/>
+          <w:sz w:val="24"/>
+          <w:szCs w:val="24"/>
+        </w:rPr>
+        <w:t>the</w:t>
+      </w:r>
+      <w:proofErr w:type="spellEnd"/>
+      <w:r>
+        <w:rPr>
+          <w:rFonts w:ascii="Times New Roman" w:hAnsi="Times New Roman" w:cs="Times New Roman"/>
+          <w:sz w:val="24"/>
+          <w:szCs w:val="24"/>
+        </w:rPr>
+        <w:t xml:space="preserve"> </w:t>
+      </w:r>
+      <w:proofErr w:type="spellStart"/>
+      <w:r>
+        <w:rPr>
+          <w:rFonts w:ascii="Times New Roman" w:hAnsi="Times New Roman" w:cs="Times New Roman"/>
+          <w:sz w:val="24"/>
+          <w:szCs w:val="24"/>
+        </w:rPr>
+        <w:t>application</w:t>
+      </w:r>
+      <w:proofErr w:type="spellEnd"/>
+      <w:r>
+        <w:rPr>
+          <w:rFonts w:ascii="Times New Roman" w:hAnsi="Times New Roman" w:cs="Times New Roman"/>
+          <w:sz w:val="24"/>
+          <w:szCs w:val="24"/>
+        </w:rPr>
+        <w:t xml:space="preserve"> </w:t>
+      </w:r>
+      <w:proofErr w:type="spellStart"/>
+      <w:r>
+        <w:rPr>
+          <w:rFonts w:ascii="Times New Roman" w:hAnsi="Times New Roman" w:cs="Times New Roman"/>
+          <w:sz w:val="24"/>
+          <w:szCs w:val="24"/>
+        </w:rPr>
+        <w:t>offers</w:t>
+      </w:r>
+      <w:proofErr w:type="spellEnd"/>
+      <w:r>
+        <w:rPr>
+          <w:rFonts w:ascii="Times New Roman" w:hAnsi="Times New Roman" w:cs="Times New Roman"/>
+          <w:sz w:val="24"/>
+          <w:szCs w:val="24"/>
+        </w:rPr>
+        <w:t xml:space="preserve"> </w:t>
+      </w:r>
+      <w:proofErr w:type="spellStart"/>
+      <w:r>
+        <w:rPr>
+          <w:rFonts w:ascii="Times New Roman" w:hAnsi="Times New Roman" w:cs="Times New Roman"/>
+          <w:sz w:val="24"/>
+          <w:szCs w:val="24"/>
+        </w:rPr>
+        <w:t>an</w:t>
+      </w:r>
+      <w:proofErr w:type="spellEnd"/>
+      <w:r>
+        <w:rPr>
+          <w:rFonts w:ascii="Times New Roman" w:hAnsi="Times New Roman" w:cs="Times New Roman"/>
+          <w:sz w:val="24"/>
+          <w:szCs w:val="24"/>
+        </w:rPr>
+        <w:t xml:space="preserve"> up-</w:t>
+      </w:r>
+      <w:proofErr w:type="spellStart"/>
+      <w:r>
+        <w:rPr>
+          <w:rFonts w:ascii="Times New Roman" w:hAnsi="Times New Roman" w:cs="Times New Roman"/>
+          <w:sz w:val="24"/>
+          <w:szCs w:val="24"/>
+        </w:rPr>
+        <w:t>to</w:t>
+      </w:r>
+      <w:proofErr w:type="spellEnd"/>
+      <w:r>
+        <w:rPr>
+          <w:rFonts w:ascii="Times New Roman" w:hAnsi="Times New Roman" w:cs="Times New Roman"/>
+          <w:sz w:val="24"/>
+          <w:szCs w:val="24"/>
+        </w:rPr>
+        <w:t xml:space="preserve">-date </w:t>
+      </w:r>
+      <w:proofErr w:type="spellStart"/>
+      <w:r>
+        <w:rPr>
+          <w:rFonts w:ascii="Times New Roman" w:hAnsi="Times New Roman" w:cs="Times New Roman"/>
+          <w:sz w:val="24"/>
+          <w:szCs w:val="24"/>
+        </w:rPr>
+        <w:t>view</w:t>
+      </w:r>
+      <w:proofErr w:type="spellEnd"/>
+      <w:r>
+        <w:rPr>
+          <w:rFonts w:ascii="Times New Roman" w:hAnsi="Times New Roman" w:cs="Times New Roman"/>
+          <w:sz w:val="24"/>
+          <w:szCs w:val="24"/>
+        </w:rPr>
+        <w:t xml:space="preserve"> of </w:t>
+      </w:r>
+      <w:proofErr w:type="spellStart"/>
+      <w:r>
+        <w:rPr>
+          <w:rFonts w:ascii="Times New Roman" w:hAnsi="Times New Roman" w:cs="Times New Roman"/>
+          <w:sz w:val="24"/>
+          <w:szCs w:val="24"/>
+        </w:rPr>
+        <w:t>the</w:t>
+      </w:r>
+      <w:proofErr w:type="spellEnd"/>
+      <w:r>
+        <w:rPr>
+          <w:rFonts w:ascii="Times New Roman" w:hAnsi="Times New Roman" w:cs="Times New Roman"/>
+          <w:sz w:val="24"/>
+          <w:szCs w:val="24"/>
+        </w:rPr>
+        <w:t xml:space="preserve"> </w:t>
+      </w:r>
+      <w:proofErr w:type="spellStart"/>
+      <w:r>
+        <w:rPr>
+          <w:rFonts w:ascii="Times New Roman" w:hAnsi="Times New Roman" w:cs="Times New Roman"/>
+          <w:sz w:val="24"/>
+          <w:szCs w:val="24"/>
+        </w:rPr>
+        <w:t>portfolio's</w:t>
+      </w:r>
+      <w:proofErr w:type="spellEnd"/>
+      <w:r>
+        <w:rPr>
+          <w:rFonts w:ascii="Times New Roman" w:hAnsi="Times New Roman" w:cs="Times New Roman"/>
+          <w:sz w:val="24"/>
+          <w:szCs w:val="24"/>
+        </w:rPr>
+        <w:t xml:space="preserve"> </w:t>
+      </w:r>
+      <w:proofErr w:type="spellStart"/>
+      <w:r>
+        <w:rPr>
+          <w:rFonts w:ascii="Times New Roman" w:hAnsi="Times New Roman" w:cs="Times New Roman"/>
+          <w:sz w:val="24"/>
+          <w:szCs w:val="24"/>
+        </w:rPr>
+        <w:t>value</w:t>
+      </w:r>
+      <w:proofErr w:type="spellEnd"/>
+      <w:r>
+        <w:rPr>
+          <w:rFonts w:ascii="Times New Roman" w:hAnsi="Times New Roman" w:cs="Times New Roman"/>
+          <w:sz w:val="24"/>
+          <w:szCs w:val="24"/>
+        </w:rPr>
+        <w:t xml:space="preserve">, </w:t>
+      </w:r>
+      <w:proofErr w:type="spellStart"/>
+      <w:r>
+        <w:rPr>
+          <w:rFonts w:ascii="Times New Roman" w:hAnsi="Times New Roman" w:cs="Times New Roman"/>
+          <w:sz w:val="24"/>
+          <w:szCs w:val="24"/>
+        </w:rPr>
+        <w:t>the</w:t>
+      </w:r>
+      <w:proofErr w:type="spellEnd"/>
+      <w:r>
+        <w:rPr>
+          <w:rFonts w:ascii="Times New Roman" w:hAnsi="Times New Roman" w:cs="Times New Roman"/>
+          <w:sz w:val="24"/>
+          <w:szCs w:val="24"/>
+        </w:rPr>
+        <w:t xml:space="preserve"> individual performance of </w:t>
+      </w:r>
+      <w:proofErr w:type="spellStart"/>
+      <w:r>
+        <w:rPr>
+          <w:rFonts w:ascii="Times New Roman" w:hAnsi="Times New Roman" w:cs="Times New Roman"/>
+          <w:sz w:val="24"/>
+          <w:szCs w:val="24"/>
+        </w:rPr>
+        <w:t>each</w:t>
+      </w:r>
+      <w:proofErr w:type="spellEnd"/>
+      <w:r>
+        <w:rPr>
+          <w:rFonts w:ascii="Times New Roman" w:hAnsi="Times New Roman" w:cs="Times New Roman"/>
+          <w:sz w:val="24"/>
+          <w:szCs w:val="24"/>
+        </w:rPr>
+        <w:t xml:space="preserve"> </w:t>
+      </w:r>
+      <w:proofErr w:type="spellStart"/>
+      <w:r>
+        <w:rPr>
+          <w:rFonts w:ascii="Times New Roman" w:hAnsi="Times New Roman" w:cs="Times New Roman"/>
+          <w:sz w:val="24"/>
+          <w:szCs w:val="24"/>
+        </w:rPr>
+        <w:t>cryptocurrency</w:t>
+      </w:r>
+      <w:proofErr w:type="spellEnd"/>
+      <w:r>
+        <w:rPr>
+          <w:rFonts w:ascii="Times New Roman" w:hAnsi="Times New Roman" w:cs="Times New Roman"/>
+          <w:sz w:val="24"/>
+          <w:szCs w:val="24"/>
+        </w:rPr>
+        <w:t xml:space="preserve">, and </w:t>
+      </w:r>
+      <w:proofErr w:type="spellStart"/>
+      <w:r>
+        <w:rPr>
+          <w:rFonts w:ascii="Times New Roman" w:hAnsi="Times New Roman" w:cs="Times New Roman"/>
+          <w:sz w:val="24"/>
+          <w:szCs w:val="24"/>
+        </w:rPr>
+        <w:t>market</w:t>
+      </w:r>
+      <w:proofErr w:type="spellEnd"/>
+      <w:r>
+        <w:rPr>
+          <w:rFonts w:ascii="Times New Roman" w:hAnsi="Times New Roman" w:cs="Times New Roman"/>
+          <w:sz w:val="24"/>
+          <w:szCs w:val="24"/>
+        </w:rPr>
+        <w:t xml:space="preserve"> </w:t>
+      </w:r>
+      <w:proofErr w:type="spellStart"/>
+      <w:r>
+        <w:rPr>
+          <w:rFonts w:ascii="Times New Roman" w:hAnsi="Times New Roman" w:cs="Times New Roman"/>
+          <w:sz w:val="24"/>
+          <w:szCs w:val="24"/>
+        </w:rPr>
+        <w:t>fluctuations</w:t>
+      </w:r>
+      <w:proofErr w:type="spellEnd"/>
+      <w:r>
+        <w:rPr>
+          <w:rFonts w:ascii="Times New Roman" w:hAnsi="Times New Roman" w:cs="Times New Roman"/>
+          <w:sz w:val="24"/>
+          <w:szCs w:val="24"/>
+        </w:rPr>
+        <w:t>.</w:t>
+      </w:r>
+    </w:p>
+    <w:p>
+      <w:pPr>
+        <w:spacing w:line="360" w:lineRule="auto"/>
+        <w:jc w:val="both"/>
+        <w:rPr>
+          <w:rFonts w:ascii="Times New Roman" w:hAnsi="Times New Roman" w:cs="Times New Roman"/>
+          <w:sz w:val="24"/>
+          <w:szCs w:val="24"/>
+        </w:rPr>
+      </w:pPr>
+      <w:proofErr w:type="spellStart"/>
+      <w:r>
+        <w:rPr>
+          <w:rFonts w:ascii="Times New Roman" w:hAnsi="Times New Roman" w:cs="Times New Roman"/>
+          <w:sz w:val="24"/>
+          <w:szCs w:val="24"/>
+        </w:rPr>
+        <w:t>With</w:t>
+      </w:r>
+      <w:proofErr w:type="spellEnd"/>
+      <w:r>
+        <w:rPr>
+          <w:rFonts w:ascii="Times New Roman" w:hAnsi="Times New Roman" w:cs="Times New Roman"/>
+          <w:sz w:val="24"/>
+          <w:szCs w:val="24"/>
+        </w:rPr>
+        <w:t xml:space="preserve"> </w:t>
+      </w:r>
+      <w:proofErr w:type="spellStart"/>
+      <w:r>
+        <w:rPr>
+          <w:rFonts w:ascii="Times New Roman" w:hAnsi="Times New Roman" w:cs="Times New Roman"/>
+          <w:sz w:val="24"/>
+          <w:szCs w:val="24"/>
+        </w:rPr>
+        <w:t>functionalities</w:t>
+      </w:r>
+      <w:proofErr w:type="spellEnd"/>
+      <w:r>
+        <w:rPr>
+          <w:rFonts w:ascii="Times New Roman" w:hAnsi="Times New Roman" w:cs="Times New Roman"/>
+          <w:sz w:val="24"/>
+          <w:szCs w:val="24"/>
+        </w:rPr>
+        <w:t xml:space="preserve"> </w:t>
+      </w:r>
+      <w:proofErr w:type="spellStart"/>
+      <w:r>
+        <w:rPr>
+          <w:rFonts w:ascii="Times New Roman" w:hAnsi="Times New Roman" w:cs="Times New Roman"/>
+          <w:sz w:val="24"/>
+          <w:szCs w:val="24"/>
+        </w:rPr>
+        <w:t>such</w:t>
+      </w:r>
+      <w:proofErr w:type="spellEnd"/>
+      <w:r>
+        <w:rPr>
+          <w:rFonts w:ascii="Times New Roman" w:hAnsi="Times New Roman" w:cs="Times New Roman"/>
+          <w:sz w:val="24"/>
+          <w:szCs w:val="24"/>
+        </w:rPr>
+        <w:t xml:space="preserve"> as </w:t>
+      </w:r>
+      <w:proofErr w:type="spellStart"/>
+      <w:r>
+        <w:rPr>
+          <w:rFonts w:ascii="Times New Roman" w:hAnsi="Times New Roman" w:cs="Times New Roman"/>
+          <w:sz w:val="24"/>
+          <w:szCs w:val="24"/>
+        </w:rPr>
+        <w:t>interactive</w:t>
+      </w:r>
+      <w:proofErr w:type="spellEnd"/>
+      <w:r>
+        <w:rPr>
+          <w:rFonts w:ascii="Times New Roman" w:hAnsi="Times New Roman" w:cs="Times New Roman"/>
+          <w:sz w:val="24"/>
+          <w:szCs w:val="24"/>
+        </w:rPr>
+        <w:t xml:space="preserve"> charts and </w:t>
+      </w:r>
+      <w:proofErr w:type="spellStart"/>
+      <w:r>
+        <w:rPr>
+          <w:rFonts w:ascii="Times New Roman" w:hAnsi="Times New Roman" w:cs="Times New Roman"/>
+          <w:sz w:val="24"/>
+          <w:szCs w:val="24"/>
+        </w:rPr>
+        <w:t>market</w:t>
+      </w:r>
+      <w:proofErr w:type="spellEnd"/>
+      <w:r>
+        <w:rPr>
+          <w:rFonts w:ascii="Times New Roman" w:hAnsi="Times New Roman" w:cs="Times New Roman"/>
+          <w:sz w:val="24"/>
+          <w:szCs w:val="24"/>
+        </w:rPr>
+        <w:t xml:space="preserve"> </w:t>
+      </w:r>
+      <w:proofErr w:type="spellStart"/>
+      <w:r>
+        <w:rPr>
+          <w:rFonts w:ascii="Times New Roman" w:hAnsi="Times New Roman" w:cs="Times New Roman"/>
+          <w:sz w:val="24"/>
+          <w:szCs w:val="24"/>
+        </w:rPr>
+        <w:t>news</w:t>
+      </w:r>
+      <w:proofErr w:type="spellEnd"/>
+      <w:r>
+        <w:rPr>
+          <w:rFonts w:ascii="Times New Roman" w:hAnsi="Times New Roman" w:cs="Times New Roman"/>
+          <w:sz w:val="24"/>
+          <w:szCs w:val="24"/>
+        </w:rPr>
+        <w:t xml:space="preserve">, </w:t>
+      </w:r>
+      <w:proofErr w:type="spellStart"/>
+      <w:r>
+        <w:rPr>
+          <w:rFonts w:ascii="Times New Roman" w:hAnsi="Times New Roman" w:cs="Times New Roman"/>
+          <w:sz w:val="24"/>
+          <w:szCs w:val="24"/>
+        </w:rPr>
+        <w:t>the</w:t>
+      </w:r>
+      <w:proofErr w:type="spellEnd"/>
+      <w:r>
+        <w:rPr>
+          <w:rFonts w:ascii="Times New Roman" w:hAnsi="Times New Roman" w:cs="Times New Roman"/>
+          <w:sz w:val="24"/>
+          <w:szCs w:val="24"/>
+        </w:rPr>
+        <w:t xml:space="preserve"> </w:t>
+      </w:r>
+      <w:proofErr w:type="spellStart"/>
+      <w:r>
+        <w:rPr>
+          <w:rFonts w:ascii="Times New Roman" w:hAnsi="Times New Roman" w:cs="Times New Roman"/>
+          <w:sz w:val="24"/>
+          <w:szCs w:val="24"/>
+        </w:rPr>
+        <w:t>application</w:t>
+      </w:r>
+      <w:proofErr w:type="spellEnd"/>
+      <w:r>
+        <w:rPr>
+          <w:rFonts w:ascii="Times New Roman" w:hAnsi="Times New Roman" w:cs="Times New Roman"/>
+          <w:sz w:val="24"/>
+          <w:szCs w:val="24"/>
+        </w:rPr>
+        <w:t xml:space="preserve"> </w:t>
+      </w:r>
+      <w:proofErr w:type="spellStart"/>
+      <w:r>
+        <w:rPr>
+          <w:rFonts w:ascii="Times New Roman" w:hAnsi="Times New Roman" w:cs="Times New Roman"/>
+          <w:sz w:val="24"/>
+          <w:szCs w:val="24"/>
+        </w:rPr>
+        <w:t>provides</w:t>
+      </w:r>
+      <w:proofErr w:type="spellEnd"/>
+      <w:r>
+        <w:rPr>
+          <w:rFonts w:ascii="Times New Roman" w:hAnsi="Times New Roman" w:cs="Times New Roman"/>
+          <w:sz w:val="24"/>
+          <w:szCs w:val="24"/>
+        </w:rPr>
+        <w:t xml:space="preserve"> </w:t>
+      </w:r>
+      <w:proofErr w:type="spellStart"/>
+      <w:r>
+        <w:rPr>
+          <w:rFonts w:ascii="Times New Roman" w:hAnsi="Times New Roman" w:cs="Times New Roman"/>
+          <w:sz w:val="24"/>
+          <w:szCs w:val="24"/>
+        </w:rPr>
+        <w:t>users</w:t>
+      </w:r>
+      <w:proofErr w:type="spellEnd"/>
+      <w:r>
+        <w:rPr>
+          <w:rFonts w:ascii="Times New Roman" w:hAnsi="Times New Roman" w:cs="Times New Roman"/>
+          <w:sz w:val="24"/>
+          <w:szCs w:val="24"/>
+        </w:rPr>
+        <w:t xml:space="preserve"> </w:t>
+      </w:r>
+      <w:proofErr w:type="spellStart"/>
+      <w:r>
+        <w:rPr>
+          <w:rFonts w:ascii="Times New Roman" w:hAnsi="Times New Roman" w:cs="Times New Roman"/>
+          <w:sz w:val="24"/>
+          <w:szCs w:val="24"/>
+        </w:rPr>
+        <w:t>with</w:t>
+      </w:r>
+      <w:proofErr w:type="spellEnd"/>
+      <w:r>
+        <w:rPr>
+          <w:rFonts w:ascii="Times New Roman" w:hAnsi="Times New Roman" w:cs="Times New Roman"/>
+          <w:sz w:val="24"/>
+          <w:szCs w:val="24"/>
+        </w:rPr>
+        <w:t xml:space="preserve"> </w:t>
+      </w:r>
+      <w:proofErr w:type="spellStart"/>
+      <w:r>
+        <w:rPr>
+          <w:rFonts w:ascii="Times New Roman" w:hAnsi="Times New Roman" w:cs="Times New Roman"/>
+          <w:sz w:val="24"/>
+          <w:szCs w:val="24"/>
+        </w:rPr>
+        <w:t>the</w:t>
+      </w:r>
+      <w:proofErr w:type="spellEnd"/>
+      <w:r>
+        <w:rPr>
+          <w:rFonts w:ascii="Times New Roman" w:hAnsi="Times New Roman" w:cs="Times New Roman"/>
+          <w:sz w:val="24"/>
+          <w:szCs w:val="24"/>
+        </w:rPr>
+        <w:t xml:space="preserve"> </w:t>
+      </w:r>
+      <w:proofErr w:type="spellStart"/>
+      <w:r>
+        <w:rPr>
+          <w:rFonts w:ascii="Times New Roman" w:hAnsi="Times New Roman" w:cs="Times New Roman"/>
+          <w:sz w:val="24"/>
+          <w:szCs w:val="24"/>
+        </w:rPr>
+        <w:t>information</w:t>
+      </w:r>
+      <w:proofErr w:type="spellEnd"/>
+      <w:r>
+        <w:rPr>
+          <w:rFonts w:ascii="Times New Roman" w:hAnsi="Times New Roman" w:cs="Times New Roman"/>
+          <w:sz w:val="24"/>
+          <w:szCs w:val="24"/>
+        </w:rPr>
+        <w:t xml:space="preserve"> </w:t>
+      </w:r>
+      <w:proofErr w:type="spellStart"/>
+      <w:r>
+        <w:rPr>
+          <w:rFonts w:ascii="Times New Roman" w:hAnsi="Times New Roman" w:cs="Times New Roman"/>
+          <w:sz w:val="24"/>
+          <w:szCs w:val="24"/>
+        </w:rPr>
+        <w:t>needed</w:t>
+      </w:r>
+      <w:proofErr w:type="spellEnd"/>
+      <w:r>
+        <w:rPr>
+          <w:rFonts w:ascii="Times New Roman" w:hAnsi="Times New Roman" w:cs="Times New Roman"/>
+          <w:sz w:val="24"/>
+          <w:szCs w:val="24"/>
+        </w:rPr>
+        <w:t xml:space="preserve"> </w:t>
+      </w:r>
+      <w:proofErr w:type="spellStart"/>
+      <w:r>
+        <w:rPr>
+          <w:rFonts w:ascii="Times New Roman" w:hAnsi="Times New Roman" w:cs="Times New Roman"/>
+          <w:sz w:val="24"/>
+          <w:szCs w:val="24"/>
+        </w:rPr>
+        <w:t>to</w:t>
+      </w:r>
+      <w:proofErr w:type="spellEnd"/>
+      <w:r>
+        <w:rPr>
+          <w:rFonts w:ascii="Times New Roman" w:hAnsi="Times New Roman" w:cs="Times New Roman"/>
+          <w:sz w:val="24"/>
+          <w:szCs w:val="24"/>
+        </w:rPr>
+        <w:t xml:space="preserve"> </w:t>
+      </w:r>
+      <w:proofErr w:type="spellStart"/>
+      <w:r>
+        <w:rPr>
+          <w:rFonts w:ascii="Times New Roman" w:hAnsi="Times New Roman" w:cs="Times New Roman"/>
+          <w:sz w:val="24"/>
+          <w:szCs w:val="24"/>
+        </w:rPr>
+        <w:t>make</w:t>
+      </w:r>
+      <w:proofErr w:type="spellEnd"/>
+      <w:r>
+        <w:rPr>
+          <w:rFonts w:ascii="Times New Roman" w:hAnsi="Times New Roman" w:cs="Times New Roman"/>
+          <w:sz w:val="24"/>
+          <w:szCs w:val="24"/>
+        </w:rPr>
+        <w:t xml:space="preserve"> </w:t>
+      </w:r>
+      <w:proofErr w:type="spellStart"/>
+      <w:r>
+        <w:rPr>
+          <w:rFonts w:ascii="Times New Roman" w:hAnsi="Times New Roman" w:cs="Times New Roman"/>
+          <w:sz w:val="24"/>
+          <w:szCs w:val="24"/>
+        </w:rPr>
+        <w:t>informed</w:t>
+      </w:r>
+      <w:proofErr w:type="spellEnd"/>
+      <w:r>
+        <w:rPr>
+          <w:rFonts w:ascii="Times New Roman" w:hAnsi="Times New Roman" w:cs="Times New Roman"/>
+          <w:sz w:val="24"/>
+          <w:szCs w:val="24"/>
+        </w:rPr>
+        <w:t xml:space="preserve"> </w:t>
+      </w:r>
+      <w:proofErr w:type="spellStart"/>
+      <w:r>
+        <w:rPr>
+          <w:rFonts w:ascii="Times New Roman" w:hAnsi="Times New Roman" w:cs="Times New Roman"/>
+          <w:sz w:val="24"/>
+          <w:szCs w:val="24"/>
+        </w:rPr>
+        <w:t>investment</w:t>
+      </w:r>
+      <w:proofErr w:type="spellEnd"/>
+      <w:r>
+        <w:rPr>
+          <w:rFonts w:ascii="Times New Roman" w:hAnsi="Times New Roman" w:cs="Times New Roman"/>
+          <w:sz w:val="24"/>
+          <w:szCs w:val="24"/>
+        </w:rPr>
+        <w:t xml:space="preserve"> </w:t>
+      </w:r>
+      <w:proofErr w:type="spellStart"/>
+      <w:r>
+        <w:rPr>
+          <w:rFonts w:ascii="Times New Roman" w:hAnsi="Times New Roman" w:cs="Times New Roman"/>
+          <w:sz w:val="24"/>
+          <w:szCs w:val="24"/>
+        </w:rPr>
+        <w:t>decisions</w:t>
+      </w:r>
+      <w:proofErr w:type="spellEnd"/>
+      <w:r>
+        <w:rPr>
+          <w:rFonts w:ascii="Times New Roman" w:hAnsi="Times New Roman" w:cs="Times New Roman"/>
+          <w:sz w:val="24"/>
+          <w:szCs w:val="24"/>
+        </w:rPr>
+        <w:t xml:space="preserve">. </w:t>
+      </w:r>
+      <w:proofErr w:type="spellStart"/>
+      <w:r>
+        <w:rPr>
+          <w:rFonts w:ascii="Times New Roman" w:hAnsi="Times New Roman" w:cs="Times New Roman"/>
+          <w:sz w:val="24"/>
+          <w:szCs w:val="24"/>
+        </w:rPr>
+        <w:t>This</w:t>
+      </w:r>
+      <w:proofErr w:type="spellEnd"/>
+      <w:r>
+        <w:rPr>
+          <w:rFonts w:ascii="Times New Roman" w:hAnsi="Times New Roman" w:cs="Times New Roman"/>
+          <w:sz w:val="24"/>
+          <w:szCs w:val="24"/>
+        </w:rPr>
+        <w:t xml:space="preserve"> </w:t>
+      </w:r>
+      <w:proofErr w:type="spellStart"/>
+      <w:r>
+        <w:rPr>
+          <w:rFonts w:ascii="Times New Roman" w:hAnsi="Times New Roman" w:cs="Times New Roman"/>
+          <w:sz w:val="24"/>
+          <w:szCs w:val="24"/>
+        </w:rPr>
+        <w:t>project</w:t>
+      </w:r>
+      <w:proofErr w:type="spellEnd"/>
+      <w:r>
+        <w:rPr>
+          <w:rFonts w:ascii="Times New Roman" w:hAnsi="Times New Roman" w:cs="Times New Roman"/>
+          <w:sz w:val="24"/>
+          <w:szCs w:val="24"/>
+        </w:rPr>
+        <w:t xml:space="preserve"> </w:t>
+      </w:r>
+      <w:proofErr w:type="spellStart"/>
+      <w:r>
+        <w:rPr>
+          <w:rFonts w:ascii="Times New Roman" w:hAnsi="Times New Roman" w:cs="Times New Roman"/>
+          <w:sz w:val="24"/>
+          <w:szCs w:val="24"/>
+        </w:rPr>
+        <w:t>not</w:t>
+      </w:r>
+      <w:proofErr w:type="spellEnd"/>
+      <w:r>
+        <w:rPr>
+          <w:rFonts w:ascii="Times New Roman" w:hAnsi="Times New Roman" w:cs="Times New Roman"/>
+          <w:sz w:val="24"/>
+          <w:szCs w:val="24"/>
+        </w:rPr>
+        <w:t xml:space="preserve"> </w:t>
+      </w:r>
+      <w:proofErr w:type="spellStart"/>
+      <w:r>
+        <w:rPr>
+          <w:rFonts w:ascii="Times New Roman" w:hAnsi="Times New Roman" w:cs="Times New Roman"/>
+          <w:sz w:val="24"/>
+          <w:szCs w:val="24"/>
+        </w:rPr>
+        <w:t>only</w:t>
+      </w:r>
+      <w:proofErr w:type="spellEnd"/>
+      <w:r>
+        <w:rPr>
+          <w:rFonts w:ascii="Times New Roman" w:hAnsi="Times New Roman" w:cs="Times New Roman"/>
+          <w:sz w:val="24"/>
+          <w:szCs w:val="24"/>
+        </w:rPr>
+        <w:t xml:space="preserve"> </w:t>
+      </w:r>
+      <w:proofErr w:type="spellStart"/>
+      <w:r>
+        <w:rPr>
+          <w:rFonts w:ascii="Times New Roman" w:hAnsi="Times New Roman" w:cs="Times New Roman"/>
+          <w:sz w:val="24"/>
+          <w:szCs w:val="24"/>
+        </w:rPr>
+        <w:t>addresses</w:t>
+      </w:r>
+      <w:proofErr w:type="spellEnd"/>
+      <w:r>
+        <w:rPr>
+          <w:rFonts w:ascii="Times New Roman" w:hAnsi="Times New Roman" w:cs="Times New Roman"/>
+          <w:sz w:val="24"/>
+          <w:szCs w:val="24"/>
+        </w:rPr>
+        <w:t xml:space="preserve"> a real-</w:t>
+      </w:r>
+      <w:proofErr w:type="spellStart"/>
+      <w:r>
+        <w:rPr>
+          <w:rFonts w:ascii="Times New Roman" w:hAnsi="Times New Roman" w:cs="Times New Roman"/>
+          <w:sz w:val="24"/>
+          <w:szCs w:val="24"/>
+        </w:rPr>
+        <w:t>world</w:t>
+      </w:r>
+      <w:proofErr w:type="spellEnd"/>
+      <w:r>
+        <w:rPr>
+          <w:rFonts w:ascii="Times New Roman" w:hAnsi="Times New Roman" w:cs="Times New Roman"/>
+          <w:sz w:val="24"/>
+          <w:szCs w:val="24"/>
+        </w:rPr>
+        <w:t xml:space="preserve"> </w:t>
+      </w:r>
+      <w:proofErr w:type="spellStart"/>
+      <w:r>
+        <w:rPr>
+          <w:rFonts w:ascii="Times New Roman" w:hAnsi="Times New Roman" w:cs="Times New Roman"/>
+          <w:sz w:val="24"/>
+          <w:szCs w:val="24"/>
+        </w:rPr>
+        <w:t>problem</w:t>
+      </w:r>
+      <w:proofErr w:type="spellEnd"/>
+      <w:r>
+        <w:rPr>
+          <w:rFonts w:ascii="Times New Roman" w:hAnsi="Times New Roman" w:cs="Times New Roman"/>
+          <w:sz w:val="24"/>
+          <w:szCs w:val="24"/>
+        </w:rPr>
+        <w:t xml:space="preserve"> in </w:t>
+      </w:r>
+      <w:proofErr w:type="spellStart"/>
+      <w:r>
+        <w:rPr>
+          <w:rFonts w:ascii="Times New Roman" w:hAnsi="Times New Roman" w:cs="Times New Roman"/>
+          <w:sz w:val="24"/>
+          <w:szCs w:val="24"/>
+        </w:rPr>
+        <w:t>the</w:t>
+      </w:r>
+      <w:proofErr w:type="spellEnd"/>
+      <w:r>
+        <w:rPr>
+          <w:rFonts w:ascii="Times New Roman" w:hAnsi="Times New Roman" w:cs="Times New Roman"/>
+          <w:sz w:val="24"/>
+          <w:szCs w:val="24"/>
+        </w:rPr>
+        <w:t xml:space="preserve"> </w:t>
+      </w:r>
+      <w:proofErr w:type="spellStart"/>
+      <w:r>
+        <w:rPr>
+          <w:rFonts w:ascii="Times New Roman" w:hAnsi="Times New Roman" w:cs="Times New Roman"/>
+          <w:sz w:val="24"/>
+          <w:szCs w:val="24"/>
+        </w:rPr>
+        <w:t>growing</w:t>
+      </w:r>
+      <w:proofErr w:type="spellEnd"/>
+      <w:r>
+        <w:rPr>
+          <w:rFonts w:ascii="Times New Roman" w:hAnsi="Times New Roman" w:cs="Times New Roman"/>
+          <w:sz w:val="24"/>
+          <w:szCs w:val="24"/>
+        </w:rPr>
+        <w:t xml:space="preserve"> </w:t>
+      </w:r>
+      <w:proofErr w:type="spellStart"/>
+      <w:r>
+        <w:rPr>
+          <w:rFonts w:ascii="Times New Roman" w:hAnsi="Times New Roman" w:cs="Times New Roman"/>
+          <w:sz w:val="24"/>
+          <w:szCs w:val="24"/>
+        </w:rPr>
+        <w:t>cryptocurrency</w:t>
+      </w:r>
+      <w:proofErr w:type="spellEnd"/>
+      <w:r>
+        <w:rPr>
+          <w:rFonts w:ascii="Times New Roman" w:hAnsi="Times New Roman" w:cs="Times New Roman"/>
+          <w:sz w:val="24"/>
+          <w:szCs w:val="24"/>
+        </w:rPr>
+        <w:t xml:space="preserve"> </w:t>
+      </w:r>
+      <w:proofErr w:type="spellStart"/>
+      <w:r>
+        <w:rPr>
+          <w:rFonts w:ascii="Times New Roman" w:hAnsi="Times New Roman" w:cs="Times New Roman"/>
+          <w:sz w:val="24"/>
+          <w:szCs w:val="24"/>
+        </w:rPr>
+        <w:t>market</w:t>
+      </w:r>
+      <w:proofErr w:type="spellEnd"/>
+      <w:r>
+        <w:rPr>
+          <w:rFonts w:ascii="Times New Roman" w:hAnsi="Times New Roman" w:cs="Times New Roman"/>
+          <w:sz w:val="24"/>
+          <w:szCs w:val="24"/>
+        </w:rPr>
+        <w:t xml:space="preserve">, </w:t>
+      </w:r>
+      <w:proofErr w:type="spellStart"/>
+      <w:r>
+        <w:rPr>
+          <w:rFonts w:ascii="Times New Roman" w:hAnsi="Times New Roman" w:cs="Times New Roman"/>
+          <w:sz w:val="24"/>
+          <w:szCs w:val="24"/>
+        </w:rPr>
+        <w:t>but</w:t>
+      </w:r>
+      <w:proofErr w:type="spellEnd"/>
+      <w:r>
+        <w:rPr>
+          <w:rFonts w:ascii="Times New Roman" w:hAnsi="Times New Roman" w:cs="Times New Roman"/>
+          <w:sz w:val="24"/>
+          <w:szCs w:val="24"/>
+        </w:rPr>
+        <w:t xml:space="preserve"> </w:t>
+      </w:r>
+      <w:proofErr w:type="spellStart"/>
+      <w:r>
+        <w:rPr>
+          <w:rFonts w:ascii="Times New Roman" w:hAnsi="Times New Roman" w:cs="Times New Roman"/>
+          <w:sz w:val="24"/>
+          <w:szCs w:val="24"/>
+        </w:rPr>
+        <w:t>also</w:t>
+      </w:r>
+      <w:proofErr w:type="spellEnd"/>
+      <w:r>
+        <w:rPr>
+          <w:rFonts w:ascii="Times New Roman" w:hAnsi="Times New Roman" w:cs="Times New Roman"/>
+          <w:sz w:val="24"/>
+          <w:szCs w:val="24"/>
+        </w:rPr>
+        <w:t xml:space="preserve"> </w:t>
+      </w:r>
+      <w:proofErr w:type="spellStart"/>
+      <w:r>
+        <w:rPr>
+          <w:rFonts w:ascii="Times New Roman" w:hAnsi="Times New Roman" w:cs="Times New Roman"/>
+          <w:sz w:val="24"/>
+          <w:szCs w:val="24"/>
+        </w:rPr>
+        <w:t>demonstrates</w:t>
+      </w:r>
+      <w:proofErr w:type="spellEnd"/>
+      <w:r>
+        <w:rPr>
+          <w:rFonts w:ascii="Times New Roman" w:hAnsi="Times New Roman" w:cs="Times New Roman"/>
+          <w:sz w:val="24"/>
+          <w:szCs w:val="24"/>
+        </w:rPr>
+        <w:t xml:space="preserve"> </w:t>
+      </w:r>
+      <w:proofErr w:type="spellStart"/>
+      <w:r>
+        <w:rPr>
+          <w:rFonts w:ascii="Times New Roman" w:hAnsi="Times New Roman" w:cs="Times New Roman"/>
+          <w:sz w:val="24"/>
+          <w:szCs w:val="24"/>
+        </w:rPr>
+        <w:t>the</w:t>
+      </w:r>
+      <w:proofErr w:type="spellEnd"/>
+      <w:r>
+        <w:rPr>
+          <w:rFonts w:ascii="Times New Roman" w:hAnsi="Times New Roman" w:cs="Times New Roman"/>
+          <w:sz w:val="24"/>
+          <w:szCs w:val="24"/>
+        </w:rPr>
+        <w:t xml:space="preserve"> </w:t>
+      </w:r>
+      <w:proofErr w:type="spellStart"/>
+      <w:r>
+        <w:rPr>
+          <w:rFonts w:ascii="Times New Roman" w:hAnsi="Times New Roman" w:cs="Times New Roman"/>
+          <w:sz w:val="24"/>
+          <w:szCs w:val="24"/>
+        </w:rPr>
+        <w:t>practical</w:t>
+      </w:r>
+      <w:proofErr w:type="spellEnd"/>
+      <w:r>
+        <w:rPr>
+          <w:rFonts w:ascii="Times New Roman" w:hAnsi="Times New Roman" w:cs="Times New Roman"/>
+          <w:sz w:val="24"/>
+          <w:szCs w:val="24"/>
+        </w:rPr>
+        <w:t xml:space="preserve"> </w:t>
+      </w:r>
+      <w:proofErr w:type="spellStart"/>
+      <w:r>
+        <w:rPr>
+          <w:rFonts w:ascii="Times New Roman" w:hAnsi="Times New Roman" w:cs="Times New Roman"/>
+          <w:sz w:val="24"/>
+          <w:szCs w:val="24"/>
+        </w:rPr>
+        <w:t>application</w:t>
+      </w:r>
+      <w:proofErr w:type="spellEnd"/>
+      <w:r>
+        <w:rPr>
+          <w:rFonts w:ascii="Times New Roman" w:hAnsi="Times New Roman" w:cs="Times New Roman"/>
+          <w:sz w:val="24"/>
+          <w:szCs w:val="24"/>
+        </w:rPr>
+        <w:t xml:space="preserve"> of </w:t>
+      </w:r>
+      <w:proofErr w:type="spellStart"/>
+      <w:r>
+        <w:rPr>
+          <w:rFonts w:ascii="Times New Roman" w:hAnsi="Times New Roman" w:cs="Times New Roman"/>
+          <w:sz w:val="24"/>
+          <w:szCs w:val="24"/>
+        </w:rPr>
+        <w:t>the</w:t>
+      </w:r>
+      <w:proofErr w:type="spellEnd"/>
+      <w:r>
+        <w:rPr>
+          <w:rFonts w:ascii="Times New Roman" w:hAnsi="Times New Roman" w:cs="Times New Roman"/>
+          <w:sz w:val="24"/>
+          <w:szCs w:val="24"/>
+        </w:rPr>
+        <w:t xml:space="preserve"> </w:t>
+      </w:r>
+      <w:proofErr w:type="spellStart"/>
+      <w:r>
+        <w:rPr>
+          <w:rFonts w:ascii="Times New Roman" w:hAnsi="Times New Roman" w:cs="Times New Roman"/>
+          <w:sz w:val="24"/>
+          <w:szCs w:val="24"/>
+        </w:rPr>
+        <w:t>mobile</w:t>
+      </w:r>
+      <w:proofErr w:type="spellEnd"/>
+      <w:r>
+        <w:rPr>
+          <w:rFonts w:ascii="Times New Roman" w:hAnsi="Times New Roman" w:cs="Times New Roman"/>
+          <w:sz w:val="24"/>
+          <w:szCs w:val="24"/>
+        </w:rPr>
+        <w:t xml:space="preserve"> software </w:t>
+      </w:r>
+      <w:proofErr w:type="spellStart"/>
+      <w:r>
+        <w:rPr>
+          <w:rFonts w:ascii="Times New Roman" w:hAnsi="Times New Roman" w:cs="Times New Roman"/>
+          <w:sz w:val="24"/>
+          <w:szCs w:val="24"/>
+        </w:rPr>
+        <w:t>development</w:t>
+      </w:r>
+      <w:proofErr w:type="spellEnd"/>
+      <w:r>
+        <w:rPr>
+          <w:rFonts w:ascii="Times New Roman" w:hAnsi="Times New Roman" w:cs="Times New Roman"/>
+          <w:sz w:val="24"/>
+          <w:szCs w:val="24"/>
+        </w:rPr>
+        <w:t xml:space="preserve"> </w:t>
+      </w:r>
+      <w:proofErr w:type="spellStart"/>
+      <w:r>
+        <w:rPr>
+          <w:rFonts w:ascii="Times New Roman" w:hAnsi="Times New Roman" w:cs="Times New Roman"/>
+          <w:sz w:val="24"/>
+          <w:szCs w:val="24"/>
+        </w:rPr>
+        <w:t>principles</w:t>
+      </w:r>
+      <w:proofErr w:type="spellEnd"/>
+      <w:r>
+        <w:rPr>
+          <w:rFonts w:ascii="Times New Roman" w:hAnsi="Times New Roman" w:cs="Times New Roman"/>
+          <w:sz w:val="24"/>
+          <w:szCs w:val="24"/>
+        </w:rPr>
+        <w:t xml:space="preserve"> </w:t>
+      </w:r>
+      <w:proofErr w:type="spellStart"/>
+      <w:r>
+        <w:rPr>
+          <w:rFonts w:ascii="Times New Roman" w:hAnsi="Times New Roman" w:cs="Times New Roman"/>
+          <w:sz w:val="24"/>
+          <w:szCs w:val="24"/>
+        </w:rPr>
+        <w:t>learned</w:t>
+      </w:r>
+      <w:proofErr w:type="spellEnd"/>
+      <w:r>
+        <w:rPr>
+          <w:rFonts w:ascii="Times New Roman" w:hAnsi="Times New Roman" w:cs="Times New Roman"/>
+          <w:sz w:val="24"/>
+          <w:szCs w:val="24"/>
+        </w:rPr>
+        <w:t xml:space="preserve"> </w:t>
+      </w:r>
+      <w:proofErr w:type="spellStart"/>
+      <w:r>
+        <w:rPr>
+          <w:rFonts w:ascii="Times New Roman" w:hAnsi="Times New Roman" w:cs="Times New Roman"/>
+          <w:sz w:val="24"/>
+          <w:szCs w:val="24"/>
+        </w:rPr>
+        <w:t>during</w:t>
+      </w:r>
+      <w:proofErr w:type="spellEnd"/>
+      <w:r>
+        <w:rPr>
+          <w:rFonts w:ascii="Times New Roman" w:hAnsi="Times New Roman" w:cs="Times New Roman"/>
+          <w:sz w:val="24"/>
+          <w:szCs w:val="24"/>
+        </w:rPr>
+        <w:t xml:space="preserve"> </w:t>
+      </w:r>
+      <w:proofErr w:type="spellStart"/>
+      <w:r>
+        <w:rPr>
+          <w:rFonts w:ascii="Times New Roman" w:hAnsi="Times New Roman" w:cs="Times New Roman"/>
+          <w:sz w:val="24"/>
+          <w:szCs w:val="24"/>
+        </w:rPr>
+        <w:t>the</w:t>
+      </w:r>
+      <w:proofErr w:type="spellEnd"/>
+      <w:r>
+        <w:rPr>
+          <w:rFonts w:ascii="Times New Roman" w:hAnsi="Times New Roman" w:cs="Times New Roman"/>
+          <w:sz w:val="24"/>
+          <w:szCs w:val="24"/>
+        </w:rPr>
+        <w:t xml:space="preserve"> </w:t>
+      </w:r>
+      <w:proofErr w:type="spellStart"/>
+      <w:r>
+        <w:rPr>
+          <w:rFonts w:ascii="Times New Roman" w:hAnsi="Times New Roman" w:cs="Times New Roman"/>
+          <w:sz w:val="24"/>
+          <w:szCs w:val="24"/>
+        </w:rPr>
+        <w:t>degree</w:t>
+      </w:r>
+      <w:proofErr w:type="spellEnd"/>
+      <w:r>
+        <w:rPr>
+          <w:rFonts w:ascii="Times New Roman" w:hAnsi="Times New Roman" w:cs="Times New Roman"/>
+          <w:sz w:val="24"/>
+          <w:szCs w:val="24"/>
+        </w:rPr>
+        <w:t>.</w:t>
+      </w:r>
+      <w:bookmarkEnd w:id="1"/>
     </w:p>
     <w:sectPr>
       <w:headerReference w:type="default" r:id="rId10"/>
       <w:footerReference w:type="default" r:id="rId11"/>
       <w:pgSz w:w="11906" w:h="16838"/>
-      <w:pgMar w:top="1417" w:right="1701" w:bottom="1417" w:left="1701" w:header="708" w:footer="708" w:gutter="0"/>
+      <w:pgMar w:top="1701" w:right="1701" w:bottom="1701" w:left="1701" w:header="709" w:footer="709" w:gutter="0"/>
       <w:pgNumType w:start="0"/>
       <w:cols w:space="708"/>
       <w:titlePg/>
@@ -1001,7 +3072,7 @@
                                     <w:noProof/>
                                     <w:color w:val="8C8C8C" w:themeColor="background1" w:themeShade="8C"/>
                                   </w:rPr>
-                                  <w:t>2</w:t>
+                                  <w:t>1</w:t>
                                 </w:r>
                                 <w:r>
                                   <w:rPr>
@@ -1138,7 +3209,7 @@
                               <w:noProof/>
                               <w:color w:val="8C8C8C" w:themeColor="background1" w:themeShade="8C"/>
                             </w:rPr>
-                            <w:t>2</w:t>
+                            <w:t>1</w:t>
                           </w:r>
                           <w:r>
                             <w:rPr>
@@ -1838,6 +3909,51 @@
       <w:lang w:eastAsia="es-ES"/>
     </w:rPr>
   </w:style>
+  <w:style w:type="paragraph" w:customStyle="1" w:styleId="Titulo1TFG">
+    <w:name w:val="Titulo 1 TFG"/>
+    <w:basedOn w:val="Ttulo1"/>
+    <w:link w:val="Titulo1TFGCar"/>
+    <w:qFormat/>
+    <w:rsid w:val="00A24FA2"/>
+    <w:rPr>
+      <w:rFonts w:ascii="Times New Roman" w:hAnsi="Times New Roman" w:cs="Times New Roman"/>
+    </w:rPr>
+  </w:style>
+  <w:style w:type="paragraph" w:styleId="TDC1">
+    <w:name w:val="toc 1"/>
+    <w:basedOn w:val="Normal"/>
+    <w:next w:val="Normal"/>
+    <w:autoRedefine/>
+    <w:uiPriority w:val="39"/>
+    <w:unhideWhenUsed/>
+    <w:rsid w:val="00A24FA2"/>
+    <w:pPr>
+      <w:spacing w:after="100"/>
+    </w:pPr>
+  </w:style>
+  <w:style w:type="character" w:customStyle="1" w:styleId="Titulo1TFGCar">
+    <w:name w:val="Titulo 1 TFG Car"/>
+    <w:basedOn w:val="Ttulo1Car"/>
+    <w:link w:val="Titulo1TFG"/>
+    <w:rsid w:val="00A24FA2"/>
+    <w:rPr>
+      <w:rFonts w:ascii="Times New Roman" w:eastAsiaTheme="majorEastAsia" w:hAnsi="Times New Roman" w:cs="Times New Roman"/>
+      <w:color w:val="2E74B5" w:themeColor="accent1" w:themeShade="BF"/>
+      <w:sz w:val="32"/>
+      <w:szCs w:val="32"/>
+    </w:rPr>
+  </w:style>
+  <w:style w:type="character" w:styleId="Hipervnculo">
+    <w:name w:val="Hyperlink"/>
+    <w:basedOn w:val="Fuentedeprrafopredeter"/>
+    <w:uiPriority w:val="99"/>
+    <w:unhideWhenUsed/>
+    <w:rsid w:val="00A24FA2"/>
+    <w:rPr>
+      <w:color w:val="0563C1" w:themeColor="hyperlink"/>
+      <w:u w:val="single"/>
+    </w:rPr>
+  </w:style>
 </w:styles>
 </file>
 
@@ -2053,11 +4169,11 @@
   </w:compat>
   <w:rsids>
     <w:rsidRoot w:val="0094607B"/>
+    <w:rsid w:val="000B3A6E"/>
     <w:rsid w:val="00614BD3"/>
     <w:rsid w:val="006550C2"/>
     <w:rsid w:val="00744CC7"/>
     <w:rsid w:val="0094607B"/>
-    <w:rsid w:val="00BF66F5"/>
   </w:rsids>
   <m:mathPr>
     <m:mathFont m:val="Cambria Math"/>
@@ -2848,7 +4964,7 @@
 </file>
 
 <file path=customXml/itemProps2.xml><?xml version="1.0" encoding="utf-8"?>
-<ds:datastoreItem xmlns:ds="http://schemas.openxmlformats.org/officeDocument/2006/customXml" ds:itemID="{99658CF0-C00D-494C-B15C-53508612A168}">
+<ds:datastoreItem xmlns:ds="http://schemas.openxmlformats.org/officeDocument/2006/customXml" ds:itemID="{1814568C-5EAE-40CE-B5D4-1EA626A03FC8}">
   <ds:schemaRefs>
     <ds:schemaRef ds:uri="http://schemas.openxmlformats.org/officeDocument/2006/bibliography"/>
   </ds:schemaRefs>

</xml_diff>

<commit_message>
New changes and added analisis del estado del arte
</commit_message>
<xml_diff>
--- a/TRABAJO DE FINAL DE GRADO DAM DAMIAN.docx
+++ b/TRABAJO DE FINAL DE GRADO DAM DAMIAN.docx
@@ -368,11 +368,7 @@
                   <w:dataBinding w:prefixMappings="xmlns:ns0='http://schemas.openxmlformats.org/package/2006/metadata/core-properties' xmlns:ns1='http://purl.org/dc/elements/1.1/'" w:xpath="/ns0:coreProperties[1]/ns1:title[1]" w:storeItemID="{6C3C8BC8-F283-45AE-878A-BAB7291924A1}"/>
                   <w:text/>
                 </w:sdtPr>
-                <w:sdtEndPr>
-                  <w:rPr>
-                    <w:color w:val="2E74B5" w:themeColor="accent1" w:themeShade="BF"/>
-                  </w:rPr>
-                </w:sdtEndPr>
+                <w:sdtEndPr/>
                 <w:sdtContent>
                   <w:p>
                     <w:pPr>
@@ -432,7 +428,7 @@
                     <w:color w:val="8EBAE2"/>
                     <w:sz w:val="56"/>
                     <w:szCs w:val="88"/>
-                    <w:lang w:eastAsia="en-US"/>
+                    <w:lang w:val="en-US" w:eastAsia="en-US"/>
                   </w:rPr>
                 </w:pPr>
                 <w:r>
@@ -441,8 +437,9 @@
                     <w:color w:val="8EBAE2"/>
                     <w:sz w:val="44"/>
                     <w:szCs w:val="88"/>
+                    <w:lang w:val="en-US"/>
                   </w:rPr>
-                  <w:t xml:space="preserve">Android </w:t>
+                  <w:t xml:space="preserve">Android application for tracking and consulting information about </w:t>
                 </w:r>
                 <w:proofErr w:type="spellStart"/>
                 <w:r>
@@ -451,106 +448,7 @@
                     <w:color w:val="8EBAE2"/>
                     <w:sz w:val="44"/>
                     <w:szCs w:val="88"/>
-                  </w:rPr>
-                  <w:t>application</w:t>
-                </w:r>
-                <w:proofErr w:type="spellEnd"/>
-                <w:r>
-                  <w:rPr>
-                    <w:rFonts w:ascii="Franklin Gothic Medium" w:eastAsiaTheme="majorEastAsia" w:hAnsi="Franklin Gothic Medium" w:cs="Times New Roman"/>
-                    <w:color w:val="8EBAE2"/>
-                    <w:sz w:val="44"/>
-                    <w:szCs w:val="88"/>
-                  </w:rPr>
-                  <w:t xml:space="preserve"> </w:t>
-                </w:r>
-                <w:proofErr w:type="spellStart"/>
-                <w:r>
-                  <w:rPr>
-                    <w:rFonts w:ascii="Franklin Gothic Medium" w:eastAsiaTheme="majorEastAsia" w:hAnsi="Franklin Gothic Medium" w:cs="Times New Roman"/>
-                    <w:color w:val="8EBAE2"/>
-                    <w:sz w:val="44"/>
-                    <w:szCs w:val="88"/>
-                  </w:rPr>
-                  <w:t>for</w:t>
-                </w:r>
-                <w:proofErr w:type="spellEnd"/>
-                <w:r>
-                  <w:rPr>
-                    <w:rFonts w:ascii="Franklin Gothic Medium" w:eastAsiaTheme="majorEastAsia" w:hAnsi="Franklin Gothic Medium" w:cs="Times New Roman"/>
-                    <w:color w:val="8EBAE2"/>
-                    <w:sz w:val="44"/>
-                    <w:szCs w:val="88"/>
-                  </w:rPr>
-                  <w:t xml:space="preserve"> tracking and </w:t>
-                </w:r>
-                <w:proofErr w:type="spellStart"/>
-                <w:r>
-                  <w:rPr>
-                    <w:rFonts w:ascii="Franklin Gothic Medium" w:eastAsiaTheme="majorEastAsia" w:hAnsi="Franklin Gothic Medium" w:cs="Times New Roman"/>
-                    <w:color w:val="8EBAE2"/>
-                    <w:sz w:val="44"/>
-                    <w:szCs w:val="88"/>
-                  </w:rPr>
-                  <w:t>consulting</w:t>
-                </w:r>
-                <w:proofErr w:type="spellEnd"/>
-                <w:r>
-                  <w:rPr>
-                    <w:rFonts w:ascii="Franklin Gothic Medium" w:eastAsiaTheme="majorEastAsia" w:hAnsi="Franklin Gothic Medium" w:cs="Times New Roman"/>
-                    <w:color w:val="8EBAE2"/>
-                    <w:sz w:val="44"/>
-                    <w:szCs w:val="88"/>
-                  </w:rPr>
-                  <w:t xml:space="preserve"> </w:t>
-                </w:r>
-                <w:proofErr w:type="spellStart"/>
-                <w:r>
-                  <w:rPr>
-                    <w:rFonts w:ascii="Franklin Gothic Medium" w:eastAsiaTheme="majorEastAsia" w:hAnsi="Franklin Gothic Medium" w:cs="Times New Roman"/>
-                    <w:color w:val="8EBAE2"/>
-                    <w:sz w:val="44"/>
-                    <w:szCs w:val="88"/>
-                  </w:rPr>
-                  <w:t>information</w:t>
-                </w:r>
-                <w:proofErr w:type="spellEnd"/>
-                <w:r>
-                  <w:rPr>
-                    <w:rFonts w:ascii="Franklin Gothic Medium" w:eastAsiaTheme="majorEastAsia" w:hAnsi="Franklin Gothic Medium" w:cs="Times New Roman"/>
-                    <w:color w:val="8EBAE2"/>
-                    <w:sz w:val="44"/>
-                    <w:szCs w:val="88"/>
-                  </w:rPr>
-                  <w:t xml:space="preserve"> </w:t>
-                </w:r>
-                <w:proofErr w:type="spellStart"/>
-                <w:r>
-                  <w:rPr>
-                    <w:rFonts w:ascii="Franklin Gothic Medium" w:eastAsiaTheme="majorEastAsia" w:hAnsi="Franklin Gothic Medium" w:cs="Times New Roman"/>
-                    <w:color w:val="8EBAE2"/>
-                    <w:sz w:val="44"/>
-                    <w:szCs w:val="88"/>
-                  </w:rPr>
-                  <w:t>about</w:t>
-                </w:r>
-                <w:proofErr w:type="spellEnd"/>
-                <w:r>
-                  <w:rPr>
-                    <w:rFonts w:ascii="Franklin Gothic Medium" w:eastAsiaTheme="majorEastAsia" w:hAnsi="Franklin Gothic Medium" w:cs="Times New Roman"/>
-                    <w:color w:val="8EBAE2"/>
-                    <w:sz w:val="44"/>
-                    <w:szCs w:val="88"/>
-                  </w:rPr>
-                  <w:t xml:space="preserve"> </w:t>
-                </w:r>
-                <w:proofErr w:type="spellStart"/>
-                <w:r>
-                  <w:rPr>
-                    <w:rFonts w:ascii="Franklin Gothic Medium" w:eastAsiaTheme="majorEastAsia" w:hAnsi="Franklin Gothic Medium" w:cs="Times New Roman"/>
-                    <w:color w:val="8EBAE2"/>
-                    <w:sz w:val="44"/>
-                    <w:szCs w:val="88"/>
+                    <w:lang w:val="en-US"/>
                   </w:rPr>
                   <w:t>cryptocurrencies</w:t>
                 </w:r>
@@ -647,11 +545,7 @@
                   <w:dataBinding w:prefixMappings="xmlns:ns0='http://schemas.openxmlformats.org/package/2006/metadata/core-properties' xmlns:ns1='http://purl.org/dc/elements/1.1/'" w:xpath="/ns0:coreProperties[1]/ns1:creator[1]" w:storeItemID="{6C3C8BC8-F283-45AE-878A-BAB7291924A1}"/>
                   <w:text/>
                 </w:sdtPr>
-                <w:sdtEndPr>
-                  <w:rPr>
-                    <w:color w:val="2E74B5" w:themeColor="accent1" w:themeShade="BF"/>
-                  </w:rPr>
-                </w:sdtEndPr>
+                <w:sdtEndPr/>
                 <w:sdtContent>
                   <w:p>
                     <w:pPr>
@@ -742,7 +636,11 @@
     <w:sdt>
       <w:sdtPr>
         <w:rPr>
-          <w:rFonts w:ascii="Times New Roman" w:hAnsi="Times New Roman" w:cs="Times New Roman"/>
+          <w:rFonts w:ascii="Times New Roman" w:eastAsiaTheme="minorHAnsi" w:hAnsi="Times New Roman" w:cs="Times New Roman"/>
+          <w:color w:val="auto"/>
+          <w:sz w:val="22"/>
+          <w:szCs w:val="22"/>
+          <w:lang w:eastAsia="en-US"/>
         </w:rPr>
         <w:id w:val="1480568294"/>
         <w:docPartObj>
@@ -752,13 +650,8 @@
       </w:sdtPr>
       <w:sdtEndPr>
         <w:rPr>
-          <w:rFonts w:eastAsiaTheme="minorHAnsi"/>
           <w:b/>
           <w:bCs/>
-          <w:color w:val="auto"/>
-          <w:sz w:val="22"/>
-          <w:szCs w:val="22"/>
-          <w:lang w:eastAsia="en-US"/>
         </w:rPr>
       </w:sdtEndPr>
       <w:sdtContent>
@@ -780,9 +673,6 @@
         <w:p>
           <w:pPr>
             <w:pStyle w:val="TDC1"/>
-            <w:tabs>
-              <w:tab w:val="right" w:leader="dot" w:pos="8494"/>
-            </w:tabs>
             <w:rPr>
               <w:rFonts w:eastAsiaTheme="minorEastAsia"/>
               <w:noProof/>
@@ -807,7 +697,22 @@
             </w:rPr>
             <w:fldChar w:fldCharType="separate"/>
           </w:r>
-          <w:hyperlink w:anchor="_Toc178949640" w:history="1">
+          <w:hyperlink w:anchor="_Toc178950764" w:history="1">
+            <w:r>
+              <w:rPr>
+                <w:rStyle w:val="Hipervnculo"/>
+                <w:noProof/>
+              </w:rPr>
+              <w:t>I.</w:t>
+            </w:r>
+            <w:r>
+              <w:rPr>
+                <w:rFonts w:eastAsiaTheme="minorEastAsia"/>
+                <w:noProof/>
+                <w:lang w:eastAsia="es-ES"/>
+              </w:rPr>
+              <w:tab/>
+            </w:r>
             <w:r>
               <w:rPr>
                 <w:rStyle w:val="Hipervnculo"/>
@@ -834,7 +739,7 @@
                 <w:noProof/>
                 <w:webHidden/>
               </w:rPr>
-              <w:instrText xml:space="preserve"> PAGEREF _Toc178949640 \h </w:instrText>
+              <w:instrText xml:space="preserve"> PAGEREF _Toc178950764 \h </w:instrText>
             </w:r>
             <w:r>
               <w:rPr>
@@ -868,16 +773,28 @@
         <w:p>
           <w:pPr>
             <w:pStyle w:val="TDC1"/>
-            <w:tabs>
-              <w:tab w:val="right" w:leader="dot" w:pos="8494"/>
-            </w:tabs>
             <w:rPr>
               <w:rFonts w:eastAsiaTheme="minorEastAsia"/>
               <w:noProof/>
               <w:lang w:eastAsia="es-ES"/>
             </w:rPr>
           </w:pPr>
-          <w:hyperlink w:anchor="_Toc178949641" w:history="1">
+          <w:hyperlink w:anchor="_Toc178950765" w:history="1">
+            <w:r>
+              <w:rPr>
+                <w:rStyle w:val="Hipervnculo"/>
+                <w:noProof/>
+              </w:rPr>
+              <w:t>II.</w:t>
+            </w:r>
+            <w:r>
+              <w:rPr>
+                <w:rFonts w:eastAsiaTheme="minorEastAsia"/>
+                <w:noProof/>
+                <w:lang w:eastAsia="es-ES"/>
+              </w:rPr>
+              <w:tab/>
+            </w:r>
             <w:r>
               <w:rPr>
                 <w:rStyle w:val="Hipervnculo"/>
@@ -904,7 +821,7 @@
                 <w:noProof/>
                 <w:webHidden/>
               </w:rPr>
-              <w:instrText xml:space="preserve"> PAGEREF _Toc178949641 \h </w:instrText>
+              <w:instrText xml:space="preserve"> PAGEREF _Toc178950765 \h </w:instrText>
             </w:r>
             <w:r>
               <w:rPr>
@@ -938,16 +855,28 @@
         <w:p>
           <w:pPr>
             <w:pStyle w:val="TDC1"/>
-            <w:tabs>
-              <w:tab w:val="right" w:leader="dot" w:pos="8494"/>
-            </w:tabs>
             <w:rPr>
               <w:rFonts w:eastAsiaTheme="minorEastAsia"/>
               <w:noProof/>
               <w:lang w:eastAsia="es-ES"/>
             </w:rPr>
           </w:pPr>
-          <w:hyperlink w:anchor="_Toc178949642" w:history="1">
+          <w:hyperlink w:anchor="_Toc178950766" w:history="1">
+            <w:r>
+              <w:rPr>
+                <w:rStyle w:val="Hipervnculo"/>
+                <w:noProof/>
+              </w:rPr>
+              <w:t>III.</w:t>
+            </w:r>
+            <w:r>
+              <w:rPr>
+                <w:rFonts w:eastAsiaTheme="minorEastAsia"/>
+                <w:noProof/>
+                <w:lang w:eastAsia="es-ES"/>
+              </w:rPr>
+              <w:tab/>
+            </w:r>
             <w:r>
               <w:rPr>
                 <w:rStyle w:val="Hipervnculo"/>
@@ -974,7 +903,7 @@
                 <w:noProof/>
                 <w:webHidden/>
               </w:rPr>
-              <w:instrText xml:space="preserve"> PAGEREF _Toc178949642 \h </w:instrText>
+              <w:instrText xml:space="preserve"> PAGEREF _Toc178950766 \h </w:instrText>
             </w:r>
             <w:r>
               <w:rPr>
@@ -1008,16 +937,28 @@
         <w:p>
           <w:pPr>
             <w:pStyle w:val="TDC1"/>
-            <w:tabs>
-              <w:tab w:val="right" w:leader="dot" w:pos="8494"/>
-            </w:tabs>
             <w:rPr>
               <w:rFonts w:eastAsiaTheme="minorEastAsia"/>
               <w:noProof/>
               <w:lang w:eastAsia="es-ES"/>
             </w:rPr>
           </w:pPr>
-          <w:hyperlink w:anchor="_Toc178949643" w:history="1">
+          <w:hyperlink w:anchor="_Toc178950767" w:history="1">
+            <w:r>
+              <w:rPr>
+                <w:rStyle w:val="Hipervnculo"/>
+                <w:noProof/>
+              </w:rPr>
+              <w:t>IV.</w:t>
+            </w:r>
+            <w:r>
+              <w:rPr>
+                <w:rFonts w:eastAsiaTheme="minorEastAsia"/>
+                <w:noProof/>
+                <w:lang w:eastAsia="es-ES"/>
+              </w:rPr>
+              <w:tab/>
+            </w:r>
             <w:r>
               <w:rPr>
                 <w:rStyle w:val="Hipervnculo"/>
@@ -1044,7 +985,7 @@
                 <w:noProof/>
                 <w:webHidden/>
               </w:rPr>
-              <w:instrText xml:space="preserve"> PAGEREF _Toc178949643 \h </w:instrText>
+              <w:instrText xml:space="preserve"> PAGEREF _Toc178950767 \h </w:instrText>
             </w:r>
             <w:r>
               <w:rPr>
@@ -1077,6 +1018,88 @@
         </w:p>
         <w:p>
           <w:pPr>
+            <w:pStyle w:val="TDC1"/>
+            <w:rPr>
+              <w:rFonts w:eastAsiaTheme="minorEastAsia"/>
+              <w:noProof/>
+              <w:lang w:eastAsia="es-ES"/>
+            </w:rPr>
+          </w:pPr>
+          <w:hyperlink w:anchor="_Toc178950768" w:history="1">
+            <w:r>
+              <w:rPr>
+                <w:rStyle w:val="Hipervnculo"/>
+                <w:noProof/>
+              </w:rPr>
+              <w:t>V.</w:t>
+            </w:r>
+            <w:r>
+              <w:rPr>
+                <w:rFonts w:eastAsiaTheme="minorEastAsia"/>
+                <w:noProof/>
+                <w:lang w:eastAsia="es-ES"/>
+              </w:rPr>
+              <w:tab/>
+            </w:r>
+            <w:r>
+              <w:rPr>
+                <w:rStyle w:val="Hipervnculo"/>
+                <w:noProof/>
+              </w:rPr>
+              <w:t>Análisis del estado del arte</w:t>
+            </w:r>
+            <w:r>
+              <w:rPr>
+                <w:noProof/>
+                <w:webHidden/>
+              </w:rPr>
+              <w:tab/>
+            </w:r>
+            <w:r>
+              <w:rPr>
+                <w:noProof/>
+                <w:webHidden/>
+              </w:rPr>
+              <w:fldChar w:fldCharType="begin"/>
+            </w:r>
+            <w:r>
+              <w:rPr>
+                <w:noProof/>
+                <w:webHidden/>
+              </w:rPr>
+              <w:instrText xml:space="preserve"> PAGEREF _Toc178950768 \h </w:instrText>
+            </w:r>
+            <w:r>
+              <w:rPr>
+                <w:noProof/>
+                <w:webHidden/>
+              </w:rPr>
+            </w:r>
+            <w:r>
+              <w:rPr>
+                <w:noProof/>
+                <w:webHidden/>
+              </w:rPr>
+              <w:fldChar w:fldCharType="separate"/>
+            </w:r>
+            <w:r>
+              <w:rPr>
+                <w:noProof/>
+                <w:webHidden/>
+              </w:rPr>
+              <w:t>6</w:t>
+            </w:r>
+            <w:r>
+              <w:rPr>
+                <w:noProof/>
+                <w:webHidden/>
+              </w:rPr>
+              <w:fldChar w:fldCharType="end"/>
+            </w:r>
+          </w:hyperlink>
+        </w:p>
+        <w:p>
+          <w:pPr>
             <w:rPr>
               <w:rFonts w:ascii="Times New Roman" w:hAnsi="Times New Roman" w:cs="Times New Roman"/>
             </w:rPr>
@@ -1098,6 +1121,8 @@
           <w:rFonts w:ascii="Times New Roman" w:hAnsi="Times New Roman" w:cs="Times New Roman"/>
         </w:rPr>
       </w:pPr>
+      <w:bookmarkStart w:id="0" w:name="_GoBack"/>
+      <w:bookmarkEnd w:id="0"/>
       <w:r>
         <w:rPr>
           <w:rFonts w:ascii="Times New Roman" w:hAnsi="Times New Roman" w:cs="Times New Roman"/>
@@ -1108,13 +1133,17 @@
     <w:p>
       <w:pPr>
         <w:pStyle w:val="Titulo1TFG0"/>
-      </w:pPr>
-      <w:bookmarkStart w:id="0" w:name="_Toc178949640"/>
+        <w:numPr>
+          <w:ilvl w:val="0"/>
+          <w:numId w:val="5"/>
+        </w:numPr>
+      </w:pPr>
+      <w:bookmarkStart w:id="1" w:name="_Toc178950764"/>
       <w:r>
         <w:lastRenderedPageBreak/>
         <w:t>Introducción</w:t>
       </w:r>
-      <w:bookmarkEnd w:id="0"/>
+      <w:bookmarkEnd w:id="1"/>
     </w:p>
     <w:p>
       <w:pPr>
@@ -1239,13 +1268,17 @@
     <w:p>
       <w:pPr>
         <w:pStyle w:val="Titulo1TFG0"/>
-      </w:pPr>
-      <w:bookmarkStart w:id="1" w:name="_Toc178949641"/>
+        <w:numPr>
+          <w:ilvl w:val="0"/>
+          <w:numId w:val="5"/>
+        </w:numPr>
+      </w:pPr>
+      <w:bookmarkStart w:id="2" w:name="_Toc178950765"/>
       <w:proofErr w:type="spellStart"/>
       <w:r>
         <w:t>Abstract</w:t>
       </w:r>
-      <w:bookmarkEnd w:id="1"/>
+      <w:bookmarkEnd w:id="2"/>
       <w:proofErr w:type="spellEnd"/>
     </w:p>
     <w:p>
@@ -1256,6 +1289,7 @@
           <w:rFonts w:ascii="Times New Roman" w:hAnsi="Times New Roman" w:cs="Times New Roman"/>
           <w:sz w:val="24"/>
           <w:szCs w:val="24"/>
+          <w:lang w:val="en-US"/>
         </w:rPr>
       </w:pPr>
       <w:r>
@@ -1263,8 +1297,9 @@
           <w:rFonts w:ascii="Times New Roman" w:hAnsi="Times New Roman" w:cs="Times New Roman"/>
           <w:sz w:val="24"/>
           <w:szCs w:val="24"/>
-        </w:rPr>
-        <w:t xml:space="preserve">In </w:t>
+          <w:lang w:val="en-US"/>
+        </w:rPr>
+        <w:t xml:space="preserve">In the dynamic and volatile world of </w:t>
       </w:r>
       <w:proofErr w:type="spellStart"/>
       <w:r>
@@ -1272,8 +1307,9 @@
           <w:rFonts w:ascii="Times New Roman" w:hAnsi="Times New Roman" w:cs="Times New Roman"/>
           <w:sz w:val="24"/>
           <w:szCs w:val="24"/>
-        </w:rPr>
-        <w:t>the</w:t>
+          <w:lang w:val="en-US"/>
+        </w:rPr>
+        <w:t>cryptocurrencies</w:t>
       </w:r>
       <w:proofErr w:type="spellEnd"/>
       <w:r>
@@ -1281,8 +1317,9 @@
           <w:rFonts w:ascii="Times New Roman" w:hAnsi="Times New Roman" w:cs="Times New Roman"/>
           <w:sz w:val="24"/>
           <w:szCs w:val="24"/>
-        </w:rPr>
-        <w:t xml:space="preserve"> </w:t>
+          <w:lang w:val="en-US"/>
+        </w:rPr>
+        <w:t xml:space="preserve">, efficient investment management is crucial to success. This Bachelor´s Degree Final Project presents a mobile application designed to address this need, providing users with a comprehensive tool for tracking and analyzing their </w:t>
       </w:r>
       <w:proofErr w:type="spellStart"/>
       <w:r>
@@ -1290,8 +1327,9 @@
           <w:rFonts w:ascii="Times New Roman" w:hAnsi="Times New Roman" w:cs="Times New Roman"/>
           <w:sz w:val="24"/>
           <w:szCs w:val="24"/>
-        </w:rPr>
-        <w:t>dynamic</w:t>
+          <w:lang w:val="en-US"/>
+        </w:rPr>
+        <w:t>cryptocurrency</w:t>
       </w:r>
       <w:proofErr w:type="spellEnd"/>
       <w:r>
@@ -1299,26 +1337,30 @@
           <w:rFonts w:ascii="Times New Roman" w:hAnsi="Times New Roman" w:cs="Times New Roman"/>
           <w:sz w:val="24"/>
           <w:szCs w:val="24"/>
-        </w:rPr>
-        <w:t xml:space="preserve"> and </w:t>
-      </w:r>
-      <w:proofErr w:type="spellStart"/>
-      <w:r>
+          <w:lang w:val="en-US"/>
+        </w:rPr>
+        <w:t xml:space="preserve"> portfolios.</w:t>
+      </w:r>
+    </w:p>
+    <w:p>
+      <w:pPr>
+        <w:spacing w:line="360" w:lineRule="auto"/>
+        <w:jc w:val="both"/>
         <w:rPr>
           <w:rFonts w:ascii="Times New Roman" w:hAnsi="Times New Roman" w:cs="Times New Roman"/>
           <w:sz w:val="24"/>
           <w:szCs w:val="24"/>
-        </w:rPr>
-        <w:t>volatile</w:t>
-      </w:r>
-      <w:proofErr w:type="spellEnd"/>
+          <w:lang w:val="en-US"/>
+        </w:rPr>
+      </w:pPr>
       <w:r>
         <w:rPr>
           <w:rFonts w:ascii="Times New Roman" w:hAnsi="Times New Roman" w:cs="Times New Roman"/>
           <w:sz w:val="24"/>
           <w:szCs w:val="24"/>
-        </w:rPr>
-        <w:t xml:space="preserve"> </w:t>
+          <w:lang w:val="en-US"/>
+        </w:rPr>
+        <w:t xml:space="preserve">The application allows users to record their </w:t>
       </w:r>
       <w:proofErr w:type="spellStart"/>
       <w:r>
@@ -1326,8 +1368,9 @@
           <w:rFonts w:ascii="Times New Roman" w:hAnsi="Times New Roman" w:cs="Times New Roman"/>
           <w:sz w:val="24"/>
           <w:szCs w:val="24"/>
-        </w:rPr>
-        <w:t>world</w:t>
+          <w:lang w:val="en-US"/>
+        </w:rPr>
+        <w:t>cryptocurrency</w:t>
       </w:r>
       <w:proofErr w:type="spellEnd"/>
       <w:r>
@@ -1335,8 +1378,9 @@
           <w:rFonts w:ascii="Times New Roman" w:hAnsi="Times New Roman" w:cs="Times New Roman"/>
           <w:sz w:val="24"/>
           <w:szCs w:val="24"/>
-        </w:rPr>
-        <w:t xml:space="preserve"> of </w:t>
+          <w:lang w:val="en-US"/>
+        </w:rPr>
+        <w:t xml:space="preserve"> assets. Through integration with real-time market data APIs, the application offers an up-to-date view of the portfolio's value, the individual performance of each </w:t>
       </w:r>
       <w:proofErr w:type="spellStart"/>
       <w:r>
@@ -1344,8 +1388,9 @@
           <w:rFonts w:ascii="Times New Roman" w:hAnsi="Times New Roman" w:cs="Times New Roman"/>
           <w:sz w:val="24"/>
           <w:szCs w:val="24"/>
-        </w:rPr>
-        <w:t>cryptocurrencies</w:t>
+          <w:lang w:val="en-US"/>
+        </w:rPr>
+        <w:t>cryptocurrency</w:t>
       </w:r>
       <w:proofErr w:type="spellEnd"/>
       <w:r>
@@ -1353,26 +1398,30 @@
           <w:rFonts w:ascii="Times New Roman" w:hAnsi="Times New Roman" w:cs="Times New Roman"/>
           <w:sz w:val="24"/>
           <w:szCs w:val="24"/>
-        </w:rPr>
-        <w:t xml:space="preserve">, </w:t>
-      </w:r>
-      <w:proofErr w:type="spellStart"/>
-      <w:r>
+          <w:lang w:val="en-US"/>
+        </w:rPr>
+        <w:t>, and market fluctuations.</w:t>
+      </w:r>
+    </w:p>
+    <w:p>
+      <w:pPr>
+        <w:spacing w:line="360" w:lineRule="auto"/>
+        <w:jc w:val="both"/>
         <w:rPr>
           <w:rFonts w:ascii="Times New Roman" w:hAnsi="Times New Roman" w:cs="Times New Roman"/>
           <w:sz w:val="24"/>
           <w:szCs w:val="24"/>
-        </w:rPr>
-        <w:t>efficient</w:t>
-      </w:r>
-      <w:proofErr w:type="spellEnd"/>
+          <w:lang w:val="en-US"/>
+        </w:rPr>
+      </w:pPr>
       <w:r>
         <w:rPr>
           <w:rFonts w:ascii="Times New Roman" w:hAnsi="Times New Roman" w:cs="Times New Roman"/>
           <w:sz w:val="24"/>
           <w:szCs w:val="24"/>
-        </w:rPr>
-        <w:t xml:space="preserve"> </w:t>
+          <w:lang w:val="en-US"/>
+        </w:rPr>
+        <w:t xml:space="preserve">With functionalities such as interactive charts and market news, the application provides users with the information needed to make informed investment decisions. This project not only addresses a real-world problem in the growing </w:t>
       </w:r>
       <w:proofErr w:type="spellStart"/>
       <w:r>
@@ -1380,8 +1429,9 @@
           <w:rFonts w:ascii="Times New Roman" w:hAnsi="Times New Roman" w:cs="Times New Roman"/>
           <w:sz w:val="24"/>
           <w:szCs w:val="24"/>
-        </w:rPr>
-        <w:t>investment</w:t>
+          <w:lang w:val="en-US"/>
+        </w:rPr>
+        <w:t>cryptocurrency</w:t>
       </w:r>
       <w:proofErr w:type="spellEnd"/>
       <w:r>
@@ -1389,1786 +1439,64 @@
           <w:rFonts w:ascii="Times New Roman" w:hAnsi="Times New Roman" w:cs="Times New Roman"/>
           <w:sz w:val="24"/>
           <w:szCs w:val="24"/>
-        </w:rPr>
-        <w:t xml:space="preserve"> </w:t>
-      </w:r>
-      <w:proofErr w:type="spellStart"/>
+          <w:lang w:val="en-US"/>
+        </w:rPr>
+        <w:t xml:space="preserve"> market, but also </w:t>
+      </w:r>
       <w:r>
         <w:rPr>
           <w:rFonts w:ascii="Times New Roman" w:hAnsi="Times New Roman" w:cs="Times New Roman"/>
           <w:sz w:val="24"/>
           <w:szCs w:val="24"/>
-        </w:rPr>
-        <w:t>management</w:t>
-      </w:r>
-      <w:proofErr w:type="spellEnd"/>
-      <w:r>
+          <w:lang w:val="en-US"/>
+        </w:rPr>
+        <w:lastRenderedPageBreak/>
+        <w:t>demonstrates the practical application of the mobile software development principles learned during the degree.</w:t>
+      </w:r>
+    </w:p>
+    <w:p>
+      <w:pPr>
+        <w:spacing w:line="360" w:lineRule="auto"/>
+        <w:jc w:val="both"/>
         <w:rPr>
           <w:rFonts w:ascii="Times New Roman" w:hAnsi="Times New Roman" w:cs="Times New Roman"/>
           <w:sz w:val="24"/>
           <w:szCs w:val="24"/>
-        </w:rPr>
-        <w:t xml:space="preserve"> </w:t>
-      </w:r>
-      <w:proofErr w:type="spellStart"/>
-      <w:r>
+          <w:lang w:val="en-US"/>
+        </w:rPr>
+      </w:pPr>
+    </w:p>
+    <w:p>
+      <w:pPr>
+        <w:pStyle w:val="Titulo1TFG0"/>
+        <w:numPr>
+          <w:ilvl w:val="0"/>
+          <w:numId w:val="5"/>
+        </w:numPr>
+      </w:pPr>
+      <w:bookmarkStart w:id="3" w:name="_Toc178950766"/>
+      <w:r>
+        <w:t>Objetivos del Proyecto</w:t>
+      </w:r>
+      <w:bookmarkEnd w:id="3"/>
+    </w:p>
+    <w:p>
+      <w:pPr>
+        <w:spacing w:line="360" w:lineRule="auto"/>
+        <w:jc w:val="both"/>
         <w:rPr>
           <w:rFonts w:ascii="Times New Roman" w:hAnsi="Times New Roman" w:cs="Times New Roman"/>
           <w:sz w:val="24"/>
           <w:szCs w:val="24"/>
         </w:rPr>
-        <w:t>is</w:t>
-      </w:r>
-      <w:proofErr w:type="spellEnd"/>
+      </w:pPr>
       <w:r>
         <w:rPr>
           <w:rFonts w:ascii="Times New Roman" w:hAnsi="Times New Roman" w:cs="Times New Roman"/>
           <w:sz w:val="24"/>
           <w:szCs w:val="24"/>
         </w:rPr>
-        <w:t xml:space="preserve"> crucial </w:t>
-      </w:r>
-      <w:proofErr w:type="spellStart"/>
-      <w:r>
-        <w:rPr>
-          <w:rFonts w:ascii="Times New Roman" w:hAnsi="Times New Roman" w:cs="Times New Roman"/>
-          <w:sz w:val="24"/>
-          <w:szCs w:val="24"/>
-        </w:rPr>
-        <w:t>to</w:t>
-      </w:r>
-      <w:proofErr w:type="spellEnd"/>
-      <w:r>
-        <w:rPr>
-          <w:rFonts w:ascii="Times New Roman" w:hAnsi="Times New Roman" w:cs="Times New Roman"/>
-          <w:sz w:val="24"/>
-          <w:szCs w:val="24"/>
-        </w:rPr>
-        <w:t xml:space="preserve"> </w:t>
-      </w:r>
-      <w:proofErr w:type="spellStart"/>
-      <w:r>
-        <w:rPr>
-          <w:rFonts w:ascii="Times New Roman" w:hAnsi="Times New Roman" w:cs="Times New Roman"/>
-          <w:sz w:val="24"/>
-          <w:szCs w:val="24"/>
-        </w:rPr>
-        <w:t>success</w:t>
-      </w:r>
-      <w:proofErr w:type="spellEnd"/>
-      <w:r>
-        <w:rPr>
-          <w:rFonts w:ascii="Times New Roman" w:hAnsi="Times New Roman" w:cs="Times New Roman"/>
-          <w:sz w:val="24"/>
-          <w:szCs w:val="24"/>
-        </w:rPr>
-        <w:t xml:space="preserve">. </w:t>
-      </w:r>
-      <w:proofErr w:type="spellStart"/>
-      <w:r>
-        <w:rPr>
-          <w:rFonts w:ascii="Times New Roman" w:hAnsi="Times New Roman" w:cs="Times New Roman"/>
-          <w:sz w:val="24"/>
-          <w:szCs w:val="24"/>
-        </w:rPr>
-        <w:t>This</w:t>
-      </w:r>
-      <w:proofErr w:type="spellEnd"/>
-      <w:r>
-        <w:rPr>
-          <w:rFonts w:ascii="Times New Roman" w:hAnsi="Times New Roman" w:cs="Times New Roman"/>
-          <w:sz w:val="24"/>
-          <w:szCs w:val="24"/>
-        </w:rPr>
-        <w:t xml:space="preserve"> </w:t>
-      </w:r>
-      <w:proofErr w:type="spellStart"/>
-      <w:r>
-        <w:rPr>
-          <w:rFonts w:ascii="Times New Roman" w:hAnsi="Times New Roman" w:cs="Times New Roman"/>
-          <w:sz w:val="24"/>
-          <w:szCs w:val="24"/>
-        </w:rPr>
-        <w:t>Bachelor´s</w:t>
-      </w:r>
-      <w:proofErr w:type="spellEnd"/>
-      <w:r>
-        <w:rPr>
-          <w:rFonts w:ascii="Times New Roman" w:hAnsi="Times New Roman" w:cs="Times New Roman"/>
-          <w:sz w:val="24"/>
-          <w:szCs w:val="24"/>
-        </w:rPr>
-        <w:t xml:space="preserve"> </w:t>
-      </w:r>
-      <w:proofErr w:type="spellStart"/>
-      <w:r>
-        <w:rPr>
-          <w:rFonts w:ascii="Times New Roman" w:hAnsi="Times New Roman" w:cs="Times New Roman"/>
-          <w:sz w:val="24"/>
-          <w:szCs w:val="24"/>
-        </w:rPr>
-        <w:t>Degree</w:t>
-      </w:r>
-      <w:proofErr w:type="spellEnd"/>
-      <w:r>
-        <w:rPr>
-          <w:rFonts w:ascii="Times New Roman" w:hAnsi="Times New Roman" w:cs="Times New Roman"/>
-          <w:sz w:val="24"/>
-          <w:szCs w:val="24"/>
-        </w:rPr>
-        <w:t xml:space="preserve"> Final Project</w:t>
-      </w:r>
-      <w:r>
-        <w:rPr>
-          <w:rFonts w:ascii="Times New Roman" w:hAnsi="Times New Roman" w:cs="Times New Roman"/>
-          <w:sz w:val="24"/>
-          <w:szCs w:val="24"/>
-        </w:rPr>
-        <w:t xml:space="preserve"> </w:t>
-      </w:r>
-      <w:proofErr w:type="spellStart"/>
-      <w:r>
-        <w:rPr>
-          <w:rFonts w:ascii="Times New Roman" w:hAnsi="Times New Roman" w:cs="Times New Roman"/>
-          <w:sz w:val="24"/>
-          <w:szCs w:val="24"/>
-        </w:rPr>
-        <w:t>presents</w:t>
-      </w:r>
-      <w:proofErr w:type="spellEnd"/>
-      <w:r>
-        <w:rPr>
-          <w:rFonts w:ascii="Times New Roman" w:hAnsi="Times New Roman" w:cs="Times New Roman"/>
-          <w:sz w:val="24"/>
-          <w:szCs w:val="24"/>
-        </w:rPr>
-        <w:t xml:space="preserve"> a </w:t>
-      </w:r>
-      <w:proofErr w:type="spellStart"/>
-      <w:r>
-        <w:rPr>
-          <w:rFonts w:ascii="Times New Roman" w:hAnsi="Times New Roman" w:cs="Times New Roman"/>
-          <w:sz w:val="24"/>
-          <w:szCs w:val="24"/>
-        </w:rPr>
-        <w:t>mobile</w:t>
-      </w:r>
-      <w:proofErr w:type="spellEnd"/>
-      <w:r>
-        <w:rPr>
-          <w:rFonts w:ascii="Times New Roman" w:hAnsi="Times New Roman" w:cs="Times New Roman"/>
-          <w:sz w:val="24"/>
-          <w:szCs w:val="24"/>
-        </w:rPr>
-        <w:t xml:space="preserve"> </w:t>
-      </w:r>
-      <w:proofErr w:type="spellStart"/>
-      <w:r>
-        <w:rPr>
-          <w:rFonts w:ascii="Times New Roman" w:hAnsi="Times New Roman" w:cs="Times New Roman"/>
-          <w:sz w:val="24"/>
-          <w:szCs w:val="24"/>
-        </w:rPr>
-        <w:t>application</w:t>
-      </w:r>
-      <w:proofErr w:type="spellEnd"/>
-      <w:r>
-        <w:rPr>
-          <w:rFonts w:ascii="Times New Roman" w:hAnsi="Times New Roman" w:cs="Times New Roman"/>
-          <w:sz w:val="24"/>
-          <w:szCs w:val="24"/>
-        </w:rPr>
-        <w:t xml:space="preserve"> </w:t>
-      </w:r>
-      <w:proofErr w:type="spellStart"/>
-      <w:r>
-        <w:rPr>
-          <w:rFonts w:ascii="Times New Roman" w:hAnsi="Times New Roman" w:cs="Times New Roman"/>
-          <w:sz w:val="24"/>
-          <w:szCs w:val="24"/>
-        </w:rPr>
-        <w:t>designed</w:t>
-      </w:r>
-      <w:proofErr w:type="spellEnd"/>
-      <w:r>
-        <w:rPr>
-          <w:rFonts w:ascii="Times New Roman" w:hAnsi="Times New Roman" w:cs="Times New Roman"/>
-          <w:sz w:val="24"/>
-          <w:szCs w:val="24"/>
-        </w:rPr>
-        <w:t xml:space="preserve"> </w:t>
-      </w:r>
-      <w:proofErr w:type="spellStart"/>
-      <w:r>
-        <w:rPr>
-          <w:rFonts w:ascii="Times New Roman" w:hAnsi="Times New Roman" w:cs="Times New Roman"/>
-          <w:sz w:val="24"/>
-          <w:szCs w:val="24"/>
-        </w:rPr>
-        <w:t>to</w:t>
-      </w:r>
-      <w:proofErr w:type="spellEnd"/>
-      <w:r>
-        <w:rPr>
-          <w:rFonts w:ascii="Times New Roman" w:hAnsi="Times New Roman" w:cs="Times New Roman"/>
-          <w:sz w:val="24"/>
-          <w:szCs w:val="24"/>
-        </w:rPr>
-        <w:t xml:space="preserve"> </w:t>
-      </w:r>
-      <w:proofErr w:type="spellStart"/>
-      <w:r>
-        <w:rPr>
-          <w:rFonts w:ascii="Times New Roman" w:hAnsi="Times New Roman" w:cs="Times New Roman"/>
-          <w:sz w:val="24"/>
-          <w:szCs w:val="24"/>
-        </w:rPr>
-        <w:t>address</w:t>
-      </w:r>
-      <w:proofErr w:type="spellEnd"/>
-      <w:r>
-        <w:rPr>
-          <w:rFonts w:ascii="Times New Roman" w:hAnsi="Times New Roman" w:cs="Times New Roman"/>
-          <w:sz w:val="24"/>
-          <w:szCs w:val="24"/>
-        </w:rPr>
-        <w:t xml:space="preserve"> </w:t>
-      </w:r>
-      <w:proofErr w:type="spellStart"/>
-      <w:r>
-        <w:rPr>
-          <w:rFonts w:ascii="Times New Roman" w:hAnsi="Times New Roman" w:cs="Times New Roman"/>
-          <w:sz w:val="24"/>
-          <w:szCs w:val="24"/>
-        </w:rPr>
-        <w:t>this</w:t>
-      </w:r>
-      <w:proofErr w:type="spellEnd"/>
-      <w:r>
-        <w:rPr>
-          <w:rFonts w:ascii="Times New Roman" w:hAnsi="Times New Roman" w:cs="Times New Roman"/>
-          <w:sz w:val="24"/>
-          <w:szCs w:val="24"/>
-        </w:rPr>
-        <w:t xml:space="preserve"> </w:t>
-      </w:r>
-      <w:proofErr w:type="spellStart"/>
-      <w:r>
-        <w:rPr>
-          <w:rFonts w:ascii="Times New Roman" w:hAnsi="Times New Roman" w:cs="Times New Roman"/>
-          <w:sz w:val="24"/>
-          <w:szCs w:val="24"/>
-        </w:rPr>
-        <w:t>need</w:t>
-      </w:r>
-      <w:proofErr w:type="spellEnd"/>
-      <w:r>
-        <w:rPr>
-          <w:rFonts w:ascii="Times New Roman" w:hAnsi="Times New Roman" w:cs="Times New Roman"/>
-          <w:sz w:val="24"/>
-          <w:szCs w:val="24"/>
-        </w:rPr>
-        <w:t xml:space="preserve">, </w:t>
-      </w:r>
-      <w:proofErr w:type="spellStart"/>
-      <w:r>
-        <w:rPr>
-          <w:rFonts w:ascii="Times New Roman" w:hAnsi="Times New Roman" w:cs="Times New Roman"/>
-          <w:sz w:val="24"/>
-          <w:szCs w:val="24"/>
-        </w:rPr>
-        <w:t>providing</w:t>
-      </w:r>
-      <w:proofErr w:type="spellEnd"/>
-      <w:r>
-        <w:rPr>
-          <w:rFonts w:ascii="Times New Roman" w:hAnsi="Times New Roman" w:cs="Times New Roman"/>
-          <w:sz w:val="24"/>
-          <w:szCs w:val="24"/>
-        </w:rPr>
-        <w:t xml:space="preserve"> </w:t>
-      </w:r>
-      <w:proofErr w:type="spellStart"/>
-      <w:r>
-        <w:rPr>
-          <w:rFonts w:ascii="Times New Roman" w:hAnsi="Times New Roman" w:cs="Times New Roman"/>
-          <w:sz w:val="24"/>
-          <w:szCs w:val="24"/>
-        </w:rPr>
-        <w:t>users</w:t>
-      </w:r>
-      <w:proofErr w:type="spellEnd"/>
-      <w:r>
-        <w:rPr>
-          <w:rFonts w:ascii="Times New Roman" w:hAnsi="Times New Roman" w:cs="Times New Roman"/>
-          <w:sz w:val="24"/>
-          <w:szCs w:val="24"/>
-        </w:rPr>
-        <w:t xml:space="preserve"> </w:t>
-      </w:r>
-      <w:proofErr w:type="spellStart"/>
-      <w:r>
-        <w:rPr>
-          <w:rFonts w:ascii="Times New Roman" w:hAnsi="Times New Roman" w:cs="Times New Roman"/>
-          <w:sz w:val="24"/>
-          <w:szCs w:val="24"/>
-        </w:rPr>
-        <w:t>with</w:t>
-      </w:r>
-      <w:proofErr w:type="spellEnd"/>
-      <w:r>
-        <w:rPr>
-          <w:rFonts w:ascii="Times New Roman" w:hAnsi="Times New Roman" w:cs="Times New Roman"/>
-          <w:sz w:val="24"/>
-          <w:szCs w:val="24"/>
-        </w:rPr>
-        <w:t xml:space="preserve"> a </w:t>
-      </w:r>
-      <w:proofErr w:type="spellStart"/>
-      <w:r>
-        <w:rPr>
-          <w:rFonts w:ascii="Times New Roman" w:hAnsi="Times New Roman" w:cs="Times New Roman"/>
-          <w:sz w:val="24"/>
-          <w:szCs w:val="24"/>
-        </w:rPr>
-        <w:t>comprehensive</w:t>
-      </w:r>
-      <w:proofErr w:type="spellEnd"/>
-      <w:r>
-        <w:rPr>
-          <w:rFonts w:ascii="Times New Roman" w:hAnsi="Times New Roman" w:cs="Times New Roman"/>
-          <w:sz w:val="24"/>
-          <w:szCs w:val="24"/>
-        </w:rPr>
-        <w:t xml:space="preserve"> </w:t>
-      </w:r>
-      <w:proofErr w:type="spellStart"/>
-      <w:r>
-        <w:rPr>
-          <w:rFonts w:ascii="Times New Roman" w:hAnsi="Times New Roman" w:cs="Times New Roman"/>
-          <w:sz w:val="24"/>
-          <w:szCs w:val="24"/>
-        </w:rPr>
-        <w:t>tool</w:t>
-      </w:r>
-      <w:proofErr w:type="spellEnd"/>
-      <w:r>
-        <w:rPr>
-          <w:rFonts w:ascii="Times New Roman" w:hAnsi="Times New Roman" w:cs="Times New Roman"/>
-          <w:sz w:val="24"/>
-          <w:szCs w:val="24"/>
-        </w:rPr>
-        <w:t xml:space="preserve"> </w:t>
-      </w:r>
-      <w:proofErr w:type="spellStart"/>
-      <w:r>
-        <w:rPr>
-          <w:rFonts w:ascii="Times New Roman" w:hAnsi="Times New Roman" w:cs="Times New Roman"/>
-          <w:sz w:val="24"/>
-          <w:szCs w:val="24"/>
-        </w:rPr>
-        <w:t>for</w:t>
-      </w:r>
-      <w:proofErr w:type="spellEnd"/>
-      <w:r>
-        <w:rPr>
-          <w:rFonts w:ascii="Times New Roman" w:hAnsi="Times New Roman" w:cs="Times New Roman"/>
-          <w:sz w:val="24"/>
-          <w:szCs w:val="24"/>
-        </w:rPr>
-        <w:t xml:space="preserve"> tracking and </w:t>
-      </w:r>
-      <w:proofErr w:type="spellStart"/>
-      <w:r>
-        <w:rPr>
-          <w:rFonts w:ascii="Times New Roman" w:hAnsi="Times New Roman" w:cs="Times New Roman"/>
-          <w:sz w:val="24"/>
-          <w:szCs w:val="24"/>
-        </w:rPr>
-        <w:t>analyzing</w:t>
-      </w:r>
-      <w:proofErr w:type="spellEnd"/>
-      <w:r>
-        <w:rPr>
-          <w:rFonts w:ascii="Times New Roman" w:hAnsi="Times New Roman" w:cs="Times New Roman"/>
-          <w:sz w:val="24"/>
-          <w:szCs w:val="24"/>
-        </w:rPr>
-        <w:t xml:space="preserve"> </w:t>
-      </w:r>
-      <w:proofErr w:type="spellStart"/>
-      <w:r>
-        <w:rPr>
-          <w:rFonts w:ascii="Times New Roman" w:hAnsi="Times New Roman" w:cs="Times New Roman"/>
-          <w:sz w:val="24"/>
-          <w:szCs w:val="24"/>
-        </w:rPr>
-        <w:t>their</w:t>
-      </w:r>
-      <w:proofErr w:type="spellEnd"/>
-      <w:r>
-        <w:rPr>
-          <w:rFonts w:ascii="Times New Roman" w:hAnsi="Times New Roman" w:cs="Times New Roman"/>
-          <w:sz w:val="24"/>
-          <w:szCs w:val="24"/>
-        </w:rPr>
-        <w:t xml:space="preserve"> </w:t>
-      </w:r>
-      <w:proofErr w:type="spellStart"/>
-      <w:r>
-        <w:rPr>
-          <w:rFonts w:ascii="Times New Roman" w:hAnsi="Times New Roman" w:cs="Times New Roman"/>
-          <w:sz w:val="24"/>
-          <w:szCs w:val="24"/>
-        </w:rPr>
-        <w:t>cryptocurrency</w:t>
-      </w:r>
-      <w:proofErr w:type="spellEnd"/>
-      <w:r>
-        <w:rPr>
-          <w:rFonts w:ascii="Times New Roman" w:hAnsi="Times New Roman" w:cs="Times New Roman"/>
-          <w:sz w:val="24"/>
-          <w:szCs w:val="24"/>
-        </w:rPr>
-        <w:t xml:space="preserve"> portfolios.</w:t>
-      </w:r>
-    </w:p>
-    <w:p>
-      <w:pPr>
-        <w:spacing w:line="360" w:lineRule="auto"/>
-        <w:jc w:val="both"/>
-        <w:rPr>
-          <w:rFonts w:ascii="Times New Roman" w:hAnsi="Times New Roman" w:cs="Times New Roman"/>
-          <w:sz w:val="24"/>
-          <w:szCs w:val="24"/>
-        </w:rPr>
-      </w:pPr>
-      <w:proofErr w:type="spellStart"/>
-      <w:r>
-        <w:rPr>
-          <w:rFonts w:ascii="Times New Roman" w:hAnsi="Times New Roman" w:cs="Times New Roman"/>
-          <w:sz w:val="24"/>
-          <w:szCs w:val="24"/>
-        </w:rPr>
-        <w:t>The</w:t>
-      </w:r>
-      <w:proofErr w:type="spellEnd"/>
-      <w:r>
-        <w:rPr>
-          <w:rFonts w:ascii="Times New Roman" w:hAnsi="Times New Roman" w:cs="Times New Roman"/>
-          <w:sz w:val="24"/>
-          <w:szCs w:val="24"/>
-        </w:rPr>
-        <w:t xml:space="preserve"> </w:t>
-      </w:r>
-      <w:proofErr w:type="spellStart"/>
-      <w:r>
-        <w:rPr>
-          <w:rFonts w:ascii="Times New Roman" w:hAnsi="Times New Roman" w:cs="Times New Roman"/>
-          <w:sz w:val="24"/>
-          <w:szCs w:val="24"/>
-        </w:rPr>
-        <w:t>application</w:t>
-      </w:r>
-      <w:proofErr w:type="spellEnd"/>
-      <w:r>
-        <w:rPr>
-          <w:rFonts w:ascii="Times New Roman" w:hAnsi="Times New Roman" w:cs="Times New Roman"/>
-          <w:sz w:val="24"/>
-          <w:szCs w:val="24"/>
-        </w:rPr>
-        <w:t xml:space="preserve"> </w:t>
-      </w:r>
-      <w:proofErr w:type="spellStart"/>
-      <w:r>
-        <w:rPr>
-          <w:rFonts w:ascii="Times New Roman" w:hAnsi="Times New Roman" w:cs="Times New Roman"/>
-          <w:sz w:val="24"/>
-          <w:szCs w:val="24"/>
-        </w:rPr>
-        <w:t>allows</w:t>
-      </w:r>
-      <w:proofErr w:type="spellEnd"/>
-      <w:r>
-        <w:rPr>
-          <w:rFonts w:ascii="Times New Roman" w:hAnsi="Times New Roman" w:cs="Times New Roman"/>
-          <w:sz w:val="24"/>
-          <w:szCs w:val="24"/>
-        </w:rPr>
-        <w:t xml:space="preserve"> </w:t>
-      </w:r>
-      <w:proofErr w:type="spellStart"/>
-      <w:r>
-        <w:rPr>
-          <w:rFonts w:ascii="Times New Roman" w:hAnsi="Times New Roman" w:cs="Times New Roman"/>
-          <w:sz w:val="24"/>
-          <w:szCs w:val="24"/>
-        </w:rPr>
-        <w:t>users</w:t>
-      </w:r>
-      <w:proofErr w:type="spellEnd"/>
-      <w:r>
-        <w:rPr>
-          <w:rFonts w:ascii="Times New Roman" w:hAnsi="Times New Roman" w:cs="Times New Roman"/>
-          <w:sz w:val="24"/>
-          <w:szCs w:val="24"/>
-        </w:rPr>
-        <w:t xml:space="preserve"> </w:t>
-      </w:r>
-      <w:proofErr w:type="spellStart"/>
-      <w:r>
-        <w:rPr>
-          <w:rFonts w:ascii="Times New Roman" w:hAnsi="Times New Roman" w:cs="Times New Roman"/>
-          <w:sz w:val="24"/>
-          <w:szCs w:val="24"/>
-        </w:rPr>
-        <w:t>to</w:t>
-      </w:r>
-      <w:proofErr w:type="spellEnd"/>
-      <w:r>
-        <w:rPr>
-          <w:rFonts w:ascii="Times New Roman" w:hAnsi="Times New Roman" w:cs="Times New Roman"/>
-          <w:sz w:val="24"/>
-          <w:szCs w:val="24"/>
-        </w:rPr>
-        <w:t xml:space="preserve"> record </w:t>
-      </w:r>
-      <w:proofErr w:type="spellStart"/>
-      <w:r>
-        <w:rPr>
-          <w:rFonts w:ascii="Times New Roman" w:hAnsi="Times New Roman" w:cs="Times New Roman"/>
-          <w:sz w:val="24"/>
-          <w:szCs w:val="24"/>
-        </w:rPr>
-        <w:t>their</w:t>
-      </w:r>
-      <w:proofErr w:type="spellEnd"/>
-      <w:r>
-        <w:rPr>
-          <w:rFonts w:ascii="Times New Roman" w:hAnsi="Times New Roman" w:cs="Times New Roman"/>
-          <w:sz w:val="24"/>
-          <w:szCs w:val="24"/>
-        </w:rPr>
-        <w:t xml:space="preserve"> </w:t>
-      </w:r>
-      <w:proofErr w:type="spellStart"/>
-      <w:r>
-        <w:rPr>
-          <w:rFonts w:ascii="Times New Roman" w:hAnsi="Times New Roman" w:cs="Times New Roman"/>
-          <w:sz w:val="24"/>
-          <w:szCs w:val="24"/>
-        </w:rPr>
-        <w:t>cryptocurrency</w:t>
-      </w:r>
-      <w:proofErr w:type="spellEnd"/>
-      <w:r>
-        <w:rPr>
-          <w:rFonts w:ascii="Times New Roman" w:hAnsi="Times New Roman" w:cs="Times New Roman"/>
-          <w:sz w:val="24"/>
-          <w:szCs w:val="24"/>
-        </w:rPr>
-        <w:t xml:space="preserve"> </w:t>
-      </w:r>
-      <w:proofErr w:type="spellStart"/>
-      <w:r>
-        <w:rPr>
-          <w:rFonts w:ascii="Times New Roman" w:hAnsi="Times New Roman" w:cs="Times New Roman"/>
-          <w:sz w:val="24"/>
-          <w:szCs w:val="24"/>
-        </w:rPr>
-        <w:t>assets</w:t>
-      </w:r>
-      <w:proofErr w:type="spellEnd"/>
-      <w:r>
-        <w:rPr>
-          <w:rFonts w:ascii="Times New Roman" w:hAnsi="Times New Roman" w:cs="Times New Roman"/>
-          <w:sz w:val="24"/>
-          <w:szCs w:val="24"/>
-        </w:rPr>
-        <w:t xml:space="preserve">. </w:t>
-      </w:r>
-      <w:proofErr w:type="spellStart"/>
-      <w:r>
-        <w:rPr>
-          <w:rFonts w:ascii="Times New Roman" w:hAnsi="Times New Roman" w:cs="Times New Roman"/>
-          <w:sz w:val="24"/>
-          <w:szCs w:val="24"/>
-        </w:rPr>
-        <w:t>Through</w:t>
-      </w:r>
-      <w:proofErr w:type="spellEnd"/>
-      <w:r>
-        <w:rPr>
-          <w:rFonts w:ascii="Times New Roman" w:hAnsi="Times New Roman" w:cs="Times New Roman"/>
-          <w:sz w:val="24"/>
-          <w:szCs w:val="24"/>
-        </w:rPr>
-        <w:t xml:space="preserve"> </w:t>
-      </w:r>
-      <w:proofErr w:type="spellStart"/>
-      <w:r>
-        <w:rPr>
-          <w:rFonts w:ascii="Times New Roman" w:hAnsi="Times New Roman" w:cs="Times New Roman"/>
-          <w:sz w:val="24"/>
-          <w:szCs w:val="24"/>
-        </w:rPr>
-        <w:t>integration</w:t>
-      </w:r>
-      <w:proofErr w:type="spellEnd"/>
-      <w:r>
-        <w:rPr>
-          <w:rFonts w:ascii="Times New Roman" w:hAnsi="Times New Roman" w:cs="Times New Roman"/>
-          <w:sz w:val="24"/>
-          <w:szCs w:val="24"/>
-        </w:rPr>
-        <w:t xml:space="preserve"> </w:t>
-      </w:r>
-      <w:proofErr w:type="spellStart"/>
-      <w:r>
-        <w:rPr>
-          <w:rFonts w:ascii="Times New Roman" w:hAnsi="Times New Roman" w:cs="Times New Roman"/>
-          <w:sz w:val="24"/>
-          <w:szCs w:val="24"/>
-        </w:rPr>
-        <w:t>with</w:t>
-      </w:r>
-      <w:proofErr w:type="spellEnd"/>
-      <w:r>
-        <w:rPr>
-          <w:rFonts w:ascii="Times New Roman" w:hAnsi="Times New Roman" w:cs="Times New Roman"/>
-          <w:sz w:val="24"/>
-          <w:szCs w:val="24"/>
-        </w:rPr>
-        <w:t xml:space="preserve"> real-time </w:t>
-      </w:r>
-      <w:proofErr w:type="spellStart"/>
-      <w:r>
-        <w:rPr>
-          <w:rFonts w:ascii="Times New Roman" w:hAnsi="Times New Roman" w:cs="Times New Roman"/>
-          <w:sz w:val="24"/>
-          <w:szCs w:val="24"/>
-        </w:rPr>
-        <w:t>market</w:t>
-      </w:r>
-      <w:proofErr w:type="spellEnd"/>
-      <w:r>
-        <w:rPr>
-          <w:rFonts w:ascii="Times New Roman" w:hAnsi="Times New Roman" w:cs="Times New Roman"/>
-          <w:sz w:val="24"/>
-          <w:szCs w:val="24"/>
-        </w:rPr>
-        <w:t xml:space="preserve"> data </w:t>
-      </w:r>
-      <w:proofErr w:type="spellStart"/>
-      <w:r>
-        <w:rPr>
-          <w:rFonts w:ascii="Times New Roman" w:hAnsi="Times New Roman" w:cs="Times New Roman"/>
-          <w:sz w:val="24"/>
-          <w:szCs w:val="24"/>
-        </w:rPr>
-        <w:t>APIs</w:t>
-      </w:r>
-      <w:proofErr w:type="spellEnd"/>
-      <w:r>
-        <w:rPr>
-          <w:rFonts w:ascii="Times New Roman" w:hAnsi="Times New Roman" w:cs="Times New Roman"/>
-          <w:sz w:val="24"/>
-          <w:szCs w:val="24"/>
-        </w:rPr>
-        <w:t xml:space="preserve">, </w:t>
-      </w:r>
-      <w:proofErr w:type="spellStart"/>
-      <w:r>
-        <w:rPr>
-          <w:rFonts w:ascii="Times New Roman" w:hAnsi="Times New Roman" w:cs="Times New Roman"/>
-          <w:sz w:val="24"/>
-          <w:szCs w:val="24"/>
-        </w:rPr>
-        <w:t>the</w:t>
-      </w:r>
-      <w:proofErr w:type="spellEnd"/>
-      <w:r>
-        <w:rPr>
-          <w:rFonts w:ascii="Times New Roman" w:hAnsi="Times New Roman" w:cs="Times New Roman"/>
-          <w:sz w:val="24"/>
-          <w:szCs w:val="24"/>
-        </w:rPr>
-        <w:t xml:space="preserve"> </w:t>
-      </w:r>
-      <w:proofErr w:type="spellStart"/>
-      <w:r>
-        <w:rPr>
-          <w:rFonts w:ascii="Times New Roman" w:hAnsi="Times New Roman" w:cs="Times New Roman"/>
-          <w:sz w:val="24"/>
-          <w:szCs w:val="24"/>
-        </w:rPr>
-        <w:t>application</w:t>
-      </w:r>
-      <w:proofErr w:type="spellEnd"/>
-      <w:r>
-        <w:rPr>
-          <w:rFonts w:ascii="Times New Roman" w:hAnsi="Times New Roman" w:cs="Times New Roman"/>
-          <w:sz w:val="24"/>
-          <w:szCs w:val="24"/>
-        </w:rPr>
-        <w:t xml:space="preserve"> </w:t>
-      </w:r>
-      <w:proofErr w:type="spellStart"/>
-      <w:r>
-        <w:rPr>
-          <w:rFonts w:ascii="Times New Roman" w:hAnsi="Times New Roman" w:cs="Times New Roman"/>
-          <w:sz w:val="24"/>
-          <w:szCs w:val="24"/>
-        </w:rPr>
-        <w:t>offers</w:t>
-      </w:r>
-      <w:proofErr w:type="spellEnd"/>
-      <w:r>
-        <w:rPr>
-          <w:rFonts w:ascii="Times New Roman" w:hAnsi="Times New Roman" w:cs="Times New Roman"/>
-          <w:sz w:val="24"/>
-          <w:szCs w:val="24"/>
-        </w:rPr>
-        <w:t xml:space="preserve"> </w:t>
-      </w:r>
-      <w:proofErr w:type="spellStart"/>
-      <w:r>
-        <w:rPr>
-          <w:rFonts w:ascii="Times New Roman" w:hAnsi="Times New Roman" w:cs="Times New Roman"/>
-          <w:sz w:val="24"/>
-          <w:szCs w:val="24"/>
-        </w:rPr>
-        <w:t>an</w:t>
-      </w:r>
-      <w:proofErr w:type="spellEnd"/>
-      <w:r>
-        <w:rPr>
-          <w:rFonts w:ascii="Times New Roman" w:hAnsi="Times New Roman" w:cs="Times New Roman"/>
-          <w:sz w:val="24"/>
-          <w:szCs w:val="24"/>
-        </w:rPr>
-        <w:t xml:space="preserve"> up-</w:t>
-      </w:r>
-      <w:proofErr w:type="spellStart"/>
-      <w:r>
-        <w:rPr>
-          <w:rFonts w:ascii="Times New Roman" w:hAnsi="Times New Roman" w:cs="Times New Roman"/>
-          <w:sz w:val="24"/>
-          <w:szCs w:val="24"/>
-        </w:rPr>
-        <w:t>to</w:t>
-      </w:r>
-      <w:proofErr w:type="spellEnd"/>
-      <w:r>
-        <w:rPr>
-          <w:rFonts w:ascii="Times New Roman" w:hAnsi="Times New Roman" w:cs="Times New Roman"/>
-          <w:sz w:val="24"/>
-          <w:szCs w:val="24"/>
-        </w:rPr>
-        <w:t xml:space="preserve">-date </w:t>
-      </w:r>
-      <w:proofErr w:type="spellStart"/>
-      <w:r>
-        <w:rPr>
-          <w:rFonts w:ascii="Times New Roman" w:hAnsi="Times New Roman" w:cs="Times New Roman"/>
-          <w:sz w:val="24"/>
-          <w:szCs w:val="24"/>
-        </w:rPr>
-        <w:t>view</w:t>
-      </w:r>
-      <w:proofErr w:type="spellEnd"/>
-      <w:r>
-        <w:rPr>
-          <w:rFonts w:ascii="Times New Roman" w:hAnsi="Times New Roman" w:cs="Times New Roman"/>
-          <w:sz w:val="24"/>
-          <w:szCs w:val="24"/>
-        </w:rPr>
-        <w:t xml:space="preserve"> of </w:t>
-      </w:r>
-      <w:proofErr w:type="spellStart"/>
-      <w:r>
-        <w:rPr>
-          <w:rFonts w:ascii="Times New Roman" w:hAnsi="Times New Roman" w:cs="Times New Roman"/>
-          <w:sz w:val="24"/>
-          <w:szCs w:val="24"/>
-        </w:rPr>
-        <w:t>the</w:t>
-      </w:r>
-      <w:proofErr w:type="spellEnd"/>
-      <w:r>
-        <w:rPr>
-          <w:rFonts w:ascii="Times New Roman" w:hAnsi="Times New Roman" w:cs="Times New Roman"/>
-          <w:sz w:val="24"/>
-          <w:szCs w:val="24"/>
-        </w:rPr>
-        <w:t xml:space="preserve"> </w:t>
-      </w:r>
-      <w:proofErr w:type="spellStart"/>
-      <w:r>
-        <w:rPr>
-          <w:rFonts w:ascii="Times New Roman" w:hAnsi="Times New Roman" w:cs="Times New Roman"/>
-          <w:sz w:val="24"/>
-          <w:szCs w:val="24"/>
-        </w:rPr>
-        <w:t>portfolio's</w:t>
-      </w:r>
-      <w:proofErr w:type="spellEnd"/>
-      <w:r>
-        <w:rPr>
-          <w:rFonts w:ascii="Times New Roman" w:hAnsi="Times New Roman" w:cs="Times New Roman"/>
-          <w:sz w:val="24"/>
-          <w:szCs w:val="24"/>
-        </w:rPr>
-        <w:t xml:space="preserve"> </w:t>
-      </w:r>
-      <w:proofErr w:type="spellStart"/>
-      <w:r>
-        <w:rPr>
-          <w:rFonts w:ascii="Times New Roman" w:hAnsi="Times New Roman" w:cs="Times New Roman"/>
-          <w:sz w:val="24"/>
-          <w:szCs w:val="24"/>
-        </w:rPr>
-        <w:t>value</w:t>
-      </w:r>
-      <w:proofErr w:type="spellEnd"/>
-      <w:r>
-        <w:rPr>
-          <w:rFonts w:ascii="Times New Roman" w:hAnsi="Times New Roman" w:cs="Times New Roman"/>
-          <w:sz w:val="24"/>
-          <w:szCs w:val="24"/>
-        </w:rPr>
-        <w:t xml:space="preserve">, </w:t>
-      </w:r>
-      <w:proofErr w:type="spellStart"/>
-      <w:r>
-        <w:rPr>
-          <w:rFonts w:ascii="Times New Roman" w:hAnsi="Times New Roman" w:cs="Times New Roman"/>
-          <w:sz w:val="24"/>
-          <w:szCs w:val="24"/>
-        </w:rPr>
-        <w:t>the</w:t>
-      </w:r>
-      <w:proofErr w:type="spellEnd"/>
-      <w:r>
-        <w:rPr>
-          <w:rFonts w:ascii="Times New Roman" w:hAnsi="Times New Roman" w:cs="Times New Roman"/>
-          <w:sz w:val="24"/>
-          <w:szCs w:val="24"/>
-        </w:rPr>
-        <w:t xml:space="preserve"> individual performance of </w:t>
-      </w:r>
-      <w:proofErr w:type="spellStart"/>
-      <w:r>
-        <w:rPr>
-          <w:rFonts w:ascii="Times New Roman" w:hAnsi="Times New Roman" w:cs="Times New Roman"/>
-          <w:sz w:val="24"/>
-          <w:szCs w:val="24"/>
-        </w:rPr>
-        <w:t>each</w:t>
-      </w:r>
-      <w:proofErr w:type="spellEnd"/>
-      <w:r>
-        <w:rPr>
-          <w:rFonts w:ascii="Times New Roman" w:hAnsi="Times New Roman" w:cs="Times New Roman"/>
-          <w:sz w:val="24"/>
-          <w:szCs w:val="24"/>
-        </w:rPr>
-        <w:t xml:space="preserve"> </w:t>
-      </w:r>
-      <w:proofErr w:type="spellStart"/>
-      <w:r>
-        <w:rPr>
-          <w:rFonts w:ascii="Times New Roman" w:hAnsi="Times New Roman" w:cs="Times New Roman"/>
-          <w:sz w:val="24"/>
-          <w:szCs w:val="24"/>
-        </w:rPr>
-        <w:t>cryptocurrency</w:t>
-      </w:r>
-      <w:proofErr w:type="spellEnd"/>
-      <w:r>
-        <w:rPr>
-          <w:rFonts w:ascii="Times New Roman" w:hAnsi="Times New Roman" w:cs="Times New Roman"/>
-          <w:sz w:val="24"/>
-          <w:szCs w:val="24"/>
-        </w:rPr>
-        <w:t xml:space="preserve">, and </w:t>
-      </w:r>
-      <w:proofErr w:type="spellStart"/>
-      <w:r>
-        <w:rPr>
-          <w:rFonts w:ascii="Times New Roman" w:hAnsi="Times New Roman" w:cs="Times New Roman"/>
-          <w:sz w:val="24"/>
-          <w:szCs w:val="24"/>
-        </w:rPr>
-        <w:t>market</w:t>
-      </w:r>
-      <w:proofErr w:type="spellEnd"/>
-      <w:r>
-        <w:rPr>
-          <w:rFonts w:ascii="Times New Roman" w:hAnsi="Times New Roman" w:cs="Times New Roman"/>
-          <w:sz w:val="24"/>
-          <w:szCs w:val="24"/>
-        </w:rPr>
-        <w:t xml:space="preserve"> </w:t>
-      </w:r>
-      <w:proofErr w:type="spellStart"/>
-      <w:r>
-        <w:rPr>
-          <w:rFonts w:ascii="Times New Roman" w:hAnsi="Times New Roman" w:cs="Times New Roman"/>
-          <w:sz w:val="24"/>
-          <w:szCs w:val="24"/>
-        </w:rPr>
-        <w:t>fluctuations</w:t>
-      </w:r>
-      <w:proofErr w:type="spellEnd"/>
-      <w:r>
-        <w:rPr>
-          <w:rFonts w:ascii="Times New Roman" w:hAnsi="Times New Roman" w:cs="Times New Roman"/>
-          <w:sz w:val="24"/>
-          <w:szCs w:val="24"/>
-        </w:rPr>
-        <w:t>.</w:t>
-      </w:r>
-    </w:p>
-    <w:p>
-      <w:pPr>
-        <w:spacing w:line="360" w:lineRule="auto"/>
-        <w:jc w:val="both"/>
-        <w:rPr>
-          <w:rFonts w:ascii="Times New Roman" w:hAnsi="Times New Roman" w:cs="Times New Roman"/>
-          <w:sz w:val="24"/>
-          <w:szCs w:val="24"/>
-        </w:rPr>
-      </w:pPr>
-      <w:proofErr w:type="spellStart"/>
-      <w:r>
-        <w:rPr>
-          <w:rFonts w:ascii="Times New Roman" w:hAnsi="Times New Roman" w:cs="Times New Roman"/>
-          <w:sz w:val="24"/>
-          <w:szCs w:val="24"/>
-        </w:rPr>
-        <w:t>With</w:t>
-      </w:r>
-      <w:proofErr w:type="spellEnd"/>
-      <w:r>
-        <w:rPr>
-          <w:rFonts w:ascii="Times New Roman" w:hAnsi="Times New Roman" w:cs="Times New Roman"/>
-          <w:sz w:val="24"/>
-          <w:szCs w:val="24"/>
-        </w:rPr>
-        <w:t xml:space="preserve"> </w:t>
-      </w:r>
-      <w:proofErr w:type="spellStart"/>
-      <w:r>
-        <w:rPr>
-          <w:rFonts w:ascii="Times New Roman" w:hAnsi="Times New Roman" w:cs="Times New Roman"/>
-          <w:sz w:val="24"/>
-          <w:szCs w:val="24"/>
-        </w:rPr>
-        <w:t>functionalities</w:t>
-      </w:r>
-      <w:proofErr w:type="spellEnd"/>
-      <w:r>
-        <w:rPr>
-          <w:rFonts w:ascii="Times New Roman" w:hAnsi="Times New Roman" w:cs="Times New Roman"/>
-          <w:sz w:val="24"/>
-          <w:szCs w:val="24"/>
-        </w:rPr>
-        <w:t xml:space="preserve"> </w:t>
-      </w:r>
-      <w:proofErr w:type="spellStart"/>
-      <w:r>
-        <w:rPr>
-          <w:rFonts w:ascii="Times New Roman" w:hAnsi="Times New Roman" w:cs="Times New Roman"/>
-          <w:sz w:val="24"/>
-          <w:szCs w:val="24"/>
-        </w:rPr>
-        <w:t>such</w:t>
-      </w:r>
-      <w:proofErr w:type="spellEnd"/>
-      <w:r>
-        <w:rPr>
-          <w:rFonts w:ascii="Times New Roman" w:hAnsi="Times New Roman" w:cs="Times New Roman"/>
-          <w:sz w:val="24"/>
-          <w:szCs w:val="24"/>
-        </w:rPr>
-        <w:t xml:space="preserve"> as </w:t>
-      </w:r>
-      <w:proofErr w:type="spellStart"/>
-      <w:r>
-        <w:rPr>
-          <w:rFonts w:ascii="Times New Roman" w:hAnsi="Times New Roman" w:cs="Times New Roman"/>
-          <w:sz w:val="24"/>
-          <w:szCs w:val="24"/>
-        </w:rPr>
-        <w:t>interactive</w:t>
-      </w:r>
-      <w:proofErr w:type="spellEnd"/>
-      <w:r>
-        <w:rPr>
-          <w:rFonts w:ascii="Times New Roman" w:hAnsi="Times New Roman" w:cs="Times New Roman"/>
-          <w:sz w:val="24"/>
-          <w:szCs w:val="24"/>
-        </w:rPr>
-        <w:t xml:space="preserve"> charts and </w:t>
-      </w:r>
-      <w:proofErr w:type="spellStart"/>
-      <w:r>
-        <w:rPr>
-          <w:rFonts w:ascii="Times New Roman" w:hAnsi="Times New Roman" w:cs="Times New Roman"/>
-          <w:sz w:val="24"/>
-          <w:szCs w:val="24"/>
-        </w:rPr>
-        <w:t>market</w:t>
-      </w:r>
-      <w:proofErr w:type="spellEnd"/>
-      <w:r>
-        <w:rPr>
-          <w:rFonts w:ascii="Times New Roman" w:hAnsi="Times New Roman" w:cs="Times New Roman"/>
-          <w:sz w:val="24"/>
-          <w:szCs w:val="24"/>
-        </w:rPr>
-        <w:t xml:space="preserve"> </w:t>
-      </w:r>
-      <w:proofErr w:type="spellStart"/>
-      <w:r>
-        <w:rPr>
-          <w:rFonts w:ascii="Times New Roman" w:hAnsi="Times New Roman" w:cs="Times New Roman"/>
-          <w:sz w:val="24"/>
-          <w:szCs w:val="24"/>
-        </w:rPr>
-        <w:t>news</w:t>
-      </w:r>
-      <w:proofErr w:type="spellEnd"/>
-      <w:r>
-        <w:rPr>
-          <w:rFonts w:ascii="Times New Roman" w:hAnsi="Times New Roman" w:cs="Times New Roman"/>
-          <w:sz w:val="24"/>
-          <w:szCs w:val="24"/>
-        </w:rPr>
-        <w:t xml:space="preserve">, </w:t>
-      </w:r>
-      <w:proofErr w:type="spellStart"/>
-      <w:r>
-        <w:rPr>
-          <w:rFonts w:ascii="Times New Roman" w:hAnsi="Times New Roman" w:cs="Times New Roman"/>
-          <w:sz w:val="24"/>
-          <w:szCs w:val="24"/>
-        </w:rPr>
-        <w:t>the</w:t>
-      </w:r>
-      <w:proofErr w:type="spellEnd"/>
-      <w:r>
-        <w:rPr>
-          <w:rFonts w:ascii="Times New Roman" w:hAnsi="Times New Roman" w:cs="Times New Roman"/>
-          <w:sz w:val="24"/>
-          <w:szCs w:val="24"/>
-        </w:rPr>
-        <w:t xml:space="preserve"> </w:t>
-      </w:r>
-      <w:proofErr w:type="spellStart"/>
-      <w:r>
-        <w:rPr>
-          <w:rFonts w:ascii="Times New Roman" w:hAnsi="Times New Roman" w:cs="Times New Roman"/>
-          <w:sz w:val="24"/>
-          <w:szCs w:val="24"/>
-        </w:rPr>
-        <w:t>application</w:t>
-      </w:r>
-      <w:proofErr w:type="spellEnd"/>
-      <w:r>
-        <w:rPr>
-          <w:rFonts w:ascii="Times New Roman" w:hAnsi="Times New Roman" w:cs="Times New Roman"/>
-          <w:sz w:val="24"/>
-          <w:szCs w:val="24"/>
-        </w:rPr>
-        <w:t xml:space="preserve"> </w:t>
-      </w:r>
-      <w:proofErr w:type="spellStart"/>
-      <w:r>
-        <w:rPr>
-          <w:rFonts w:ascii="Times New Roman" w:hAnsi="Times New Roman" w:cs="Times New Roman"/>
-          <w:sz w:val="24"/>
-          <w:szCs w:val="24"/>
-        </w:rPr>
-        <w:t>provides</w:t>
-      </w:r>
-      <w:proofErr w:type="spellEnd"/>
-      <w:r>
-        <w:rPr>
-          <w:rFonts w:ascii="Times New Roman" w:hAnsi="Times New Roman" w:cs="Times New Roman"/>
-          <w:sz w:val="24"/>
-          <w:szCs w:val="24"/>
-        </w:rPr>
-        <w:t xml:space="preserve"> </w:t>
-      </w:r>
-      <w:proofErr w:type="spellStart"/>
-      <w:r>
-        <w:rPr>
-          <w:rFonts w:ascii="Times New Roman" w:hAnsi="Times New Roman" w:cs="Times New Roman"/>
-          <w:sz w:val="24"/>
-          <w:szCs w:val="24"/>
-        </w:rPr>
-        <w:t>users</w:t>
-      </w:r>
-      <w:proofErr w:type="spellEnd"/>
-      <w:r>
-        <w:rPr>
-          <w:rFonts w:ascii="Times New Roman" w:hAnsi="Times New Roman" w:cs="Times New Roman"/>
-          <w:sz w:val="24"/>
-          <w:szCs w:val="24"/>
-        </w:rPr>
-        <w:t xml:space="preserve"> </w:t>
-      </w:r>
-      <w:proofErr w:type="spellStart"/>
-      <w:r>
-        <w:rPr>
-          <w:rFonts w:ascii="Times New Roman" w:hAnsi="Times New Roman" w:cs="Times New Roman"/>
-          <w:sz w:val="24"/>
-          <w:szCs w:val="24"/>
-        </w:rPr>
-        <w:t>with</w:t>
-      </w:r>
-      <w:proofErr w:type="spellEnd"/>
-      <w:r>
-        <w:rPr>
-          <w:rFonts w:ascii="Times New Roman" w:hAnsi="Times New Roman" w:cs="Times New Roman"/>
-          <w:sz w:val="24"/>
-          <w:szCs w:val="24"/>
-        </w:rPr>
-        <w:t xml:space="preserve"> </w:t>
-      </w:r>
-      <w:proofErr w:type="spellStart"/>
-      <w:r>
-        <w:rPr>
-          <w:rFonts w:ascii="Times New Roman" w:hAnsi="Times New Roman" w:cs="Times New Roman"/>
-          <w:sz w:val="24"/>
-          <w:szCs w:val="24"/>
-        </w:rPr>
-        <w:t>the</w:t>
-      </w:r>
-      <w:proofErr w:type="spellEnd"/>
-      <w:r>
-        <w:rPr>
-          <w:rFonts w:ascii="Times New Roman" w:hAnsi="Times New Roman" w:cs="Times New Roman"/>
-          <w:sz w:val="24"/>
-          <w:szCs w:val="24"/>
-        </w:rPr>
-        <w:t xml:space="preserve"> </w:t>
-      </w:r>
-      <w:proofErr w:type="spellStart"/>
-      <w:r>
-        <w:rPr>
-          <w:rFonts w:ascii="Times New Roman" w:hAnsi="Times New Roman" w:cs="Times New Roman"/>
-          <w:sz w:val="24"/>
-          <w:szCs w:val="24"/>
-        </w:rPr>
-        <w:t>information</w:t>
-      </w:r>
-      <w:proofErr w:type="spellEnd"/>
-      <w:r>
-        <w:rPr>
-          <w:rFonts w:ascii="Times New Roman" w:hAnsi="Times New Roman" w:cs="Times New Roman"/>
-          <w:sz w:val="24"/>
-          <w:szCs w:val="24"/>
-        </w:rPr>
-        <w:t xml:space="preserve"> </w:t>
-      </w:r>
-      <w:proofErr w:type="spellStart"/>
-      <w:r>
-        <w:rPr>
-          <w:rFonts w:ascii="Times New Roman" w:hAnsi="Times New Roman" w:cs="Times New Roman"/>
-          <w:sz w:val="24"/>
-          <w:szCs w:val="24"/>
-        </w:rPr>
-        <w:t>needed</w:t>
-      </w:r>
-      <w:proofErr w:type="spellEnd"/>
-      <w:r>
-        <w:rPr>
-          <w:rFonts w:ascii="Times New Roman" w:hAnsi="Times New Roman" w:cs="Times New Roman"/>
-          <w:sz w:val="24"/>
-          <w:szCs w:val="24"/>
-        </w:rPr>
-        <w:t xml:space="preserve"> </w:t>
-      </w:r>
-      <w:proofErr w:type="spellStart"/>
-      <w:r>
-        <w:rPr>
-          <w:rFonts w:ascii="Times New Roman" w:hAnsi="Times New Roman" w:cs="Times New Roman"/>
-          <w:sz w:val="24"/>
-          <w:szCs w:val="24"/>
-        </w:rPr>
-        <w:t>to</w:t>
-      </w:r>
-      <w:proofErr w:type="spellEnd"/>
-      <w:r>
-        <w:rPr>
-          <w:rFonts w:ascii="Times New Roman" w:hAnsi="Times New Roman" w:cs="Times New Roman"/>
-          <w:sz w:val="24"/>
-          <w:szCs w:val="24"/>
-        </w:rPr>
-        <w:t xml:space="preserve"> </w:t>
-      </w:r>
-      <w:proofErr w:type="spellStart"/>
-      <w:r>
-        <w:rPr>
-          <w:rFonts w:ascii="Times New Roman" w:hAnsi="Times New Roman" w:cs="Times New Roman"/>
-          <w:sz w:val="24"/>
-          <w:szCs w:val="24"/>
-        </w:rPr>
-        <w:t>make</w:t>
-      </w:r>
-      <w:proofErr w:type="spellEnd"/>
-      <w:r>
-        <w:rPr>
-          <w:rFonts w:ascii="Times New Roman" w:hAnsi="Times New Roman" w:cs="Times New Roman"/>
-          <w:sz w:val="24"/>
-          <w:szCs w:val="24"/>
-        </w:rPr>
-        <w:t xml:space="preserve"> </w:t>
-      </w:r>
-      <w:proofErr w:type="spellStart"/>
-      <w:r>
-        <w:rPr>
-          <w:rFonts w:ascii="Times New Roman" w:hAnsi="Times New Roman" w:cs="Times New Roman"/>
-          <w:sz w:val="24"/>
-          <w:szCs w:val="24"/>
-        </w:rPr>
-        <w:t>informed</w:t>
-      </w:r>
-      <w:proofErr w:type="spellEnd"/>
-      <w:r>
-        <w:rPr>
-          <w:rFonts w:ascii="Times New Roman" w:hAnsi="Times New Roman" w:cs="Times New Roman"/>
-          <w:sz w:val="24"/>
-          <w:szCs w:val="24"/>
-        </w:rPr>
-        <w:t xml:space="preserve"> </w:t>
-      </w:r>
-      <w:proofErr w:type="spellStart"/>
-      <w:r>
-        <w:rPr>
-          <w:rFonts w:ascii="Times New Roman" w:hAnsi="Times New Roman" w:cs="Times New Roman"/>
-          <w:sz w:val="24"/>
-          <w:szCs w:val="24"/>
-        </w:rPr>
-        <w:t>investment</w:t>
-      </w:r>
-      <w:proofErr w:type="spellEnd"/>
-      <w:r>
-        <w:rPr>
-          <w:rFonts w:ascii="Times New Roman" w:hAnsi="Times New Roman" w:cs="Times New Roman"/>
-          <w:sz w:val="24"/>
-          <w:szCs w:val="24"/>
-        </w:rPr>
-        <w:t xml:space="preserve"> </w:t>
-      </w:r>
-      <w:proofErr w:type="spellStart"/>
-      <w:r>
-        <w:rPr>
-          <w:rFonts w:ascii="Times New Roman" w:hAnsi="Times New Roman" w:cs="Times New Roman"/>
-          <w:sz w:val="24"/>
-          <w:szCs w:val="24"/>
-        </w:rPr>
-        <w:t>decisions</w:t>
-      </w:r>
-      <w:proofErr w:type="spellEnd"/>
-      <w:r>
-        <w:rPr>
-          <w:rFonts w:ascii="Times New Roman" w:hAnsi="Times New Roman" w:cs="Times New Roman"/>
-          <w:sz w:val="24"/>
-          <w:szCs w:val="24"/>
-        </w:rPr>
-        <w:t xml:space="preserve">. </w:t>
-      </w:r>
-      <w:proofErr w:type="spellStart"/>
-      <w:r>
-        <w:rPr>
-          <w:rFonts w:ascii="Times New Roman" w:hAnsi="Times New Roman" w:cs="Times New Roman"/>
-          <w:sz w:val="24"/>
-          <w:szCs w:val="24"/>
-        </w:rPr>
-        <w:t>This</w:t>
-      </w:r>
-      <w:proofErr w:type="spellEnd"/>
-      <w:r>
-        <w:rPr>
-          <w:rFonts w:ascii="Times New Roman" w:hAnsi="Times New Roman" w:cs="Times New Roman"/>
-          <w:sz w:val="24"/>
-          <w:szCs w:val="24"/>
-        </w:rPr>
-        <w:t xml:space="preserve"> </w:t>
-      </w:r>
-      <w:proofErr w:type="spellStart"/>
-      <w:r>
-        <w:rPr>
-          <w:rFonts w:ascii="Times New Roman" w:hAnsi="Times New Roman" w:cs="Times New Roman"/>
-          <w:sz w:val="24"/>
-          <w:szCs w:val="24"/>
-        </w:rPr>
-        <w:t>project</w:t>
-      </w:r>
-      <w:proofErr w:type="spellEnd"/>
-      <w:r>
-        <w:rPr>
-          <w:rFonts w:ascii="Times New Roman" w:hAnsi="Times New Roman" w:cs="Times New Roman"/>
-          <w:sz w:val="24"/>
-          <w:szCs w:val="24"/>
-        </w:rPr>
-        <w:t xml:space="preserve"> </w:t>
-      </w:r>
-      <w:proofErr w:type="spellStart"/>
-      <w:r>
-        <w:rPr>
-          <w:rFonts w:ascii="Times New Roman" w:hAnsi="Times New Roman" w:cs="Times New Roman"/>
-          <w:sz w:val="24"/>
-          <w:szCs w:val="24"/>
-        </w:rPr>
-        <w:t>not</w:t>
-      </w:r>
-      <w:proofErr w:type="spellEnd"/>
-      <w:r>
-        <w:rPr>
-          <w:rFonts w:ascii="Times New Roman" w:hAnsi="Times New Roman" w:cs="Times New Roman"/>
-          <w:sz w:val="24"/>
-          <w:szCs w:val="24"/>
-        </w:rPr>
-        <w:t xml:space="preserve"> </w:t>
-      </w:r>
-      <w:proofErr w:type="spellStart"/>
-      <w:r>
-        <w:rPr>
-          <w:rFonts w:ascii="Times New Roman" w:hAnsi="Times New Roman" w:cs="Times New Roman"/>
-          <w:sz w:val="24"/>
-          <w:szCs w:val="24"/>
-        </w:rPr>
-        <w:t>only</w:t>
-      </w:r>
-      <w:proofErr w:type="spellEnd"/>
-      <w:r>
-        <w:rPr>
-          <w:rFonts w:ascii="Times New Roman" w:hAnsi="Times New Roman" w:cs="Times New Roman"/>
-          <w:sz w:val="24"/>
-          <w:szCs w:val="24"/>
-        </w:rPr>
-        <w:t xml:space="preserve"> </w:t>
-      </w:r>
-      <w:proofErr w:type="spellStart"/>
-      <w:r>
-        <w:rPr>
-          <w:rFonts w:ascii="Times New Roman" w:hAnsi="Times New Roman" w:cs="Times New Roman"/>
-          <w:sz w:val="24"/>
-          <w:szCs w:val="24"/>
-        </w:rPr>
-        <w:t>addresses</w:t>
-      </w:r>
-      <w:proofErr w:type="spellEnd"/>
-      <w:r>
-        <w:rPr>
-          <w:rFonts w:ascii="Times New Roman" w:hAnsi="Times New Roman" w:cs="Times New Roman"/>
-          <w:sz w:val="24"/>
-          <w:szCs w:val="24"/>
-        </w:rPr>
-        <w:t xml:space="preserve"> a real-</w:t>
-      </w:r>
-      <w:proofErr w:type="spellStart"/>
-      <w:r>
-        <w:rPr>
-          <w:rFonts w:ascii="Times New Roman" w:hAnsi="Times New Roman" w:cs="Times New Roman"/>
-          <w:sz w:val="24"/>
-          <w:szCs w:val="24"/>
-        </w:rPr>
-        <w:t>world</w:t>
-      </w:r>
-      <w:proofErr w:type="spellEnd"/>
-      <w:r>
-        <w:rPr>
-          <w:rFonts w:ascii="Times New Roman" w:hAnsi="Times New Roman" w:cs="Times New Roman"/>
-          <w:sz w:val="24"/>
-          <w:szCs w:val="24"/>
-        </w:rPr>
-        <w:t xml:space="preserve"> </w:t>
-      </w:r>
-      <w:proofErr w:type="spellStart"/>
-      <w:r>
-        <w:rPr>
-          <w:rFonts w:ascii="Times New Roman" w:hAnsi="Times New Roman" w:cs="Times New Roman"/>
-          <w:sz w:val="24"/>
-          <w:szCs w:val="24"/>
-        </w:rPr>
-        <w:t>problem</w:t>
-      </w:r>
-      <w:proofErr w:type="spellEnd"/>
-      <w:r>
-        <w:rPr>
-          <w:rFonts w:ascii="Times New Roman" w:hAnsi="Times New Roman" w:cs="Times New Roman"/>
-          <w:sz w:val="24"/>
-          <w:szCs w:val="24"/>
-        </w:rPr>
-        <w:t xml:space="preserve"> in </w:t>
-      </w:r>
-      <w:proofErr w:type="spellStart"/>
-      <w:r>
-        <w:rPr>
-          <w:rFonts w:ascii="Times New Roman" w:hAnsi="Times New Roman" w:cs="Times New Roman"/>
-          <w:sz w:val="24"/>
-          <w:szCs w:val="24"/>
-        </w:rPr>
-        <w:t>the</w:t>
-      </w:r>
-      <w:proofErr w:type="spellEnd"/>
-      <w:r>
-        <w:rPr>
-          <w:rFonts w:ascii="Times New Roman" w:hAnsi="Times New Roman" w:cs="Times New Roman"/>
-          <w:sz w:val="24"/>
-          <w:szCs w:val="24"/>
-        </w:rPr>
-        <w:t xml:space="preserve"> </w:t>
-      </w:r>
-      <w:proofErr w:type="spellStart"/>
-      <w:r>
-        <w:rPr>
-          <w:rFonts w:ascii="Times New Roman" w:hAnsi="Times New Roman" w:cs="Times New Roman"/>
-          <w:sz w:val="24"/>
-          <w:szCs w:val="24"/>
-        </w:rPr>
-        <w:t>growing</w:t>
-      </w:r>
-      <w:proofErr w:type="spellEnd"/>
-      <w:r>
-        <w:rPr>
-          <w:rFonts w:ascii="Times New Roman" w:hAnsi="Times New Roman" w:cs="Times New Roman"/>
-          <w:sz w:val="24"/>
-          <w:szCs w:val="24"/>
-        </w:rPr>
-        <w:t xml:space="preserve"> </w:t>
-      </w:r>
-      <w:proofErr w:type="spellStart"/>
-      <w:r>
-        <w:rPr>
-          <w:rFonts w:ascii="Times New Roman" w:hAnsi="Times New Roman" w:cs="Times New Roman"/>
-          <w:sz w:val="24"/>
-          <w:szCs w:val="24"/>
-        </w:rPr>
-        <w:t>cryptocurrency</w:t>
-      </w:r>
-      <w:proofErr w:type="spellEnd"/>
-      <w:r>
-        <w:rPr>
-          <w:rFonts w:ascii="Times New Roman" w:hAnsi="Times New Roman" w:cs="Times New Roman"/>
-          <w:sz w:val="24"/>
-          <w:szCs w:val="24"/>
-        </w:rPr>
-        <w:t xml:space="preserve"> </w:t>
-      </w:r>
-      <w:proofErr w:type="spellStart"/>
-      <w:r>
-        <w:rPr>
-          <w:rFonts w:ascii="Times New Roman" w:hAnsi="Times New Roman" w:cs="Times New Roman"/>
-          <w:sz w:val="24"/>
-          <w:szCs w:val="24"/>
-        </w:rPr>
-        <w:t>market</w:t>
-      </w:r>
-      <w:proofErr w:type="spellEnd"/>
-      <w:r>
-        <w:rPr>
-          <w:rFonts w:ascii="Times New Roman" w:hAnsi="Times New Roman" w:cs="Times New Roman"/>
-          <w:sz w:val="24"/>
-          <w:szCs w:val="24"/>
-        </w:rPr>
-        <w:t xml:space="preserve">, </w:t>
-      </w:r>
-      <w:proofErr w:type="spellStart"/>
-      <w:r>
-        <w:rPr>
-          <w:rFonts w:ascii="Times New Roman" w:hAnsi="Times New Roman" w:cs="Times New Roman"/>
-          <w:sz w:val="24"/>
-          <w:szCs w:val="24"/>
-        </w:rPr>
-        <w:t>but</w:t>
-      </w:r>
-      <w:proofErr w:type="spellEnd"/>
-      <w:r>
-        <w:rPr>
-          <w:rFonts w:ascii="Times New Roman" w:hAnsi="Times New Roman" w:cs="Times New Roman"/>
-          <w:sz w:val="24"/>
-          <w:szCs w:val="24"/>
-        </w:rPr>
-        <w:t xml:space="preserve"> </w:t>
-      </w:r>
-      <w:proofErr w:type="spellStart"/>
-      <w:r>
-        <w:rPr>
-          <w:rFonts w:ascii="Times New Roman" w:hAnsi="Times New Roman" w:cs="Times New Roman"/>
-          <w:sz w:val="24"/>
-          <w:szCs w:val="24"/>
-        </w:rPr>
-        <w:t>also</w:t>
-      </w:r>
-      <w:proofErr w:type="spellEnd"/>
-      <w:r>
-        <w:rPr>
-          <w:rFonts w:ascii="Times New Roman" w:hAnsi="Times New Roman" w:cs="Times New Roman"/>
-          <w:sz w:val="24"/>
-          <w:szCs w:val="24"/>
-        </w:rPr>
-        <w:t xml:space="preserve"> </w:t>
-      </w:r>
-      <w:proofErr w:type="spellStart"/>
-      <w:r>
-        <w:rPr>
-          <w:rFonts w:ascii="Times New Roman" w:hAnsi="Times New Roman" w:cs="Times New Roman"/>
-          <w:sz w:val="24"/>
-          <w:szCs w:val="24"/>
-        </w:rPr>
-        <w:lastRenderedPageBreak/>
-        <w:t>demonstrates</w:t>
-      </w:r>
-      <w:proofErr w:type="spellEnd"/>
-      <w:r>
-        <w:rPr>
-          <w:rFonts w:ascii="Times New Roman" w:hAnsi="Times New Roman" w:cs="Times New Roman"/>
-          <w:sz w:val="24"/>
-          <w:szCs w:val="24"/>
-        </w:rPr>
-        <w:t xml:space="preserve"> </w:t>
-      </w:r>
-      <w:proofErr w:type="spellStart"/>
-      <w:r>
-        <w:rPr>
-          <w:rFonts w:ascii="Times New Roman" w:hAnsi="Times New Roman" w:cs="Times New Roman"/>
-          <w:sz w:val="24"/>
-          <w:szCs w:val="24"/>
-        </w:rPr>
-        <w:t>the</w:t>
-      </w:r>
-      <w:proofErr w:type="spellEnd"/>
-      <w:r>
-        <w:rPr>
-          <w:rFonts w:ascii="Times New Roman" w:hAnsi="Times New Roman" w:cs="Times New Roman"/>
-          <w:sz w:val="24"/>
-          <w:szCs w:val="24"/>
-        </w:rPr>
-        <w:t xml:space="preserve"> </w:t>
-      </w:r>
-      <w:proofErr w:type="spellStart"/>
-      <w:r>
-        <w:rPr>
-          <w:rFonts w:ascii="Times New Roman" w:hAnsi="Times New Roman" w:cs="Times New Roman"/>
-          <w:sz w:val="24"/>
-          <w:szCs w:val="24"/>
-        </w:rPr>
-        <w:t>practical</w:t>
-      </w:r>
-      <w:proofErr w:type="spellEnd"/>
-      <w:r>
-        <w:rPr>
-          <w:rFonts w:ascii="Times New Roman" w:hAnsi="Times New Roman" w:cs="Times New Roman"/>
-          <w:sz w:val="24"/>
-          <w:szCs w:val="24"/>
-        </w:rPr>
-        <w:t xml:space="preserve"> </w:t>
-      </w:r>
-      <w:proofErr w:type="spellStart"/>
-      <w:r>
-        <w:rPr>
-          <w:rFonts w:ascii="Times New Roman" w:hAnsi="Times New Roman" w:cs="Times New Roman"/>
-          <w:sz w:val="24"/>
-          <w:szCs w:val="24"/>
-        </w:rPr>
-        <w:t>application</w:t>
-      </w:r>
-      <w:proofErr w:type="spellEnd"/>
-      <w:r>
-        <w:rPr>
-          <w:rFonts w:ascii="Times New Roman" w:hAnsi="Times New Roman" w:cs="Times New Roman"/>
-          <w:sz w:val="24"/>
-          <w:szCs w:val="24"/>
-        </w:rPr>
-        <w:t xml:space="preserve"> of </w:t>
-      </w:r>
-      <w:proofErr w:type="spellStart"/>
-      <w:r>
-        <w:rPr>
-          <w:rFonts w:ascii="Times New Roman" w:hAnsi="Times New Roman" w:cs="Times New Roman"/>
-          <w:sz w:val="24"/>
-          <w:szCs w:val="24"/>
-        </w:rPr>
-        <w:t>the</w:t>
-      </w:r>
-      <w:proofErr w:type="spellEnd"/>
-      <w:r>
-        <w:rPr>
-          <w:rFonts w:ascii="Times New Roman" w:hAnsi="Times New Roman" w:cs="Times New Roman"/>
-          <w:sz w:val="24"/>
-          <w:szCs w:val="24"/>
-        </w:rPr>
-        <w:t xml:space="preserve"> </w:t>
-      </w:r>
-      <w:proofErr w:type="spellStart"/>
-      <w:r>
-        <w:rPr>
-          <w:rFonts w:ascii="Times New Roman" w:hAnsi="Times New Roman" w:cs="Times New Roman"/>
-          <w:sz w:val="24"/>
-          <w:szCs w:val="24"/>
-        </w:rPr>
-        <w:t>mobile</w:t>
-      </w:r>
-      <w:proofErr w:type="spellEnd"/>
-      <w:r>
-        <w:rPr>
-          <w:rFonts w:ascii="Times New Roman" w:hAnsi="Times New Roman" w:cs="Times New Roman"/>
-          <w:sz w:val="24"/>
-          <w:szCs w:val="24"/>
-        </w:rPr>
-        <w:t xml:space="preserve"> software </w:t>
-      </w:r>
-      <w:proofErr w:type="spellStart"/>
-      <w:r>
-        <w:rPr>
-          <w:rFonts w:ascii="Times New Roman" w:hAnsi="Times New Roman" w:cs="Times New Roman"/>
-          <w:sz w:val="24"/>
-          <w:szCs w:val="24"/>
-        </w:rPr>
-        <w:t>development</w:t>
-      </w:r>
-      <w:proofErr w:type="spellEnd"/>
-      <w:r>
-        <w:rPr>
-          <w:rFonts w:ascii="Times New Roman" w:hAnsi="Times New Roman" w:cs="Times New Roman"/>
-          <w:sz w:val="24"/>
-          <w:szCs w:val="24"/>
-        </w:rPr>
-        <w:t xml:space="preserve"> </w:t>
-      </w:r>
-      <w:proofErr w:type="spellStart"/>
-      <w:r>
-        <w:rPr>
-          <w:rFonts w:ascii="Times New Roman" w:hAnsi="Times New Roman" w:cs="Times New Roman"/>
-          <w:sz w:val="24"/>
-          <w:szCs w:val="24"/>
-        </w:rPr>
-        <w:t>principles</w:t>
-      </w:r>
-      <w:proofErr w:type="spellEnd"/>
-      <w:r>
-        <w:rPr>
-          <w:rFonts w:ascii="Times New Roman" w:hAnsi="Times New Roman" w:cs="Times New Roman"/>
-          <w:sz w:val="24"/>
-          <w:szCs w:val="24"/>
-        </w:rPr>
-        <w:t xml:space="preserve"> </w:t>
-      </w:r>
-      <w:proofErr w:type="spellStart"/>
-      <w:r>
-        <w:rPr>
-          <w:rFonts w:ascii="Times New Roman" w:hAnsi="Times New Roman" w:cs="Times New Roman"/>
-          <w:sz w:val="24"/>
-          <w:szCs w:val="24"/>
-        </w:rPr>
-        <w:t>learned</w:t>
-      </w:r>
-      <w:proofErr w:type="spellEnd"/>
-      <w:r>
-        <w:rPr>
-          <w:rFonts w:ascii="Times New Roman" w:hAnsi="Times New Roman" w:cs="Times New Roman"/>
-          <w:sz w:val="24"/>
-          <w:szCs w:val="24"/>
-        </w:rPr>
-        <w:t xml:space="preserve"> </w:t>
-      </w:r>
-      <w:proofErr w:type="spellStart"/>
-      <w:r>
-        <w:rPr>
-          <w:rFonts w:ascii="Times New Roman" w:hAnsi="Times New Roman" w:cs="Times New Roman"/>
-          <w:sz w:val="24"/>
-          <w:szCs w:val="24"/>
-        </w:rPr>
-        <w:t>during</w:t>
-      </w:r>
-      <w:proofErr w:type="spellEnd"/>
-      <w:r>
-        <w:rPr>
-          <w:rFonts w:ascii="Times New Roman" w:hAnsi="Times New Roman" w:cs="Times New Roman"/>
-          <w:sz w:val="24"/>
-          <w:szCs w:val="24"/>
-        </w:rPr>
-        <w:t xml:space="preserve"> </w:t>
-      </w:r>
-      <w:proofErr w:type="spellStart"/>
-      <w:r>
-        <w:rPr>
-          <w:rFonts w:ascii="Times New Roman" w:hAnsi="Times New Roman" w:cs="Times New Roman"/>
-          <w:sz w:val="24"/>
-          <w:szCs w:val="24"/>
-        </w:rPr>
-        <w:t>the</w:t>
-      </w:r>
-      <w:proofErr w:type="spellEnd"/>
-      <w:r>
-        <w:rPr>
-          <w:rFonts w:ascii="Times New Roman" w:hAnsi="Times New Roman" w:cs="Times New Roman"/>
-          <w:sz w:val="24"/>
-          <w:szCs w:val="24"/>
-        </w:rPr>
-        <w:t xml:space="preserve"> </w:t>
-      </w:r>
-      <w:proofErr w:type="spellStart"/>
-      <w:r>
-        <w:rPr>
-          <w:rFonts w:ascii="Times New Roman" w:hAnsi="Times New Roman" w:cs="Times New Roman"/>
-          <w:sz w:val="24"/>
-          <w:szCs w:val="24"/>
-        </w:rPr>
-        <w:t>degree</w:t>
-      </w:r>
-      <w:proofErr w:type="spellEnd"/>
-      <w:r>
-        <w:rPr>
-          <w:rFonts w:ascii="Times New Roman" w:hAnsi="Times New Roman" w:cs="Times New Roman"/>
-          <w:sz w:val="24"/>
-          <w:szCs w:val="24"/>
-        </w:rPr>
-        <w:t>.</w:t>
-      </w:r>
-    </w:p>
-    <w:p>
-      <w:pPr>
-        <w:pStyle w:val="Titulo1TFG0"/>
-      </w:pPr>
-      <w:bookmarkStart w:id="2" w:name="_Toc178949642"/>
-      <w:r>
-        <w:t>Objetivos del Proyecto</w:t>
-      </w:r>
-      <w:bookmarkEnd w:id="2"/>
-    </w:p>
-    <w:p>
-      <w:pPr>
-        <w:spacing w:line="360" w:lineRule="auto"/>
-        <w:jc w:val="both"/>
-        <w:rPr>
-          <w:rFonts w:ascii="Times New Roman" w:hAnsi="Times New Roman" w:cs="Times New Roman"/>
-          <w:sz w:val="24"/>
-          <w:szCs w:val="24"/>
-        </w:rPr>
-      </w:pPr>
-      <w:r>
-        <w:rPr>
-          <w:rFonts w:ascii="Times New Roman" w:hAnsi="Times New Roman" w:cs="Times New Roman"/>
-          <w:sz w:val="24"/>
-          <w:szCs w:val="24"/>
-        </w:rPr>
-        <w:t>El objetivo principal de este Trabajo de Fin de Grado es desarrollar una aplicación móvil para Android que facilite la gestión y seguimiento de portafolios de criptomonedas, proporcionando a los usuarios herramientas útiles para analizar sus inversiones y tomar decisiones informadas. Para alcanzar este propósito, se establecen los si</w:t>
-      </w:r>
-      <w:r>
-        <w:rPr>
-          <w:rFonts w:ascii="Times New Roman" w:hAnsi="Times New Roman" w:cs="Times New Roman"/>
-          <w:sz w:val="24"/>
-          <w:szCs w:val="24"/>
-        </w:rPr>
-        <w:t>guientes objetivos específicos:</w:t>
+        <w:t>El objetivo principal de este Trabajo de Fin de Grado es desarrollar una aplicación móvil para Android que facilite la gestión y seguimiento de portafolios de criptomonedas, proporcionando a los usuarios herramientas útiles para analizar sus inversiones y tomar decisiones informadas. Para alcanzar este propósito, se establecen los siguientes objetivos específicos:</w:t>
       </w:r>
     </w:p>
     <w:p>
@@ -3369,25 +1697,32 @@
           <w:rStyle w:val="Textoennegrita"/>
           <w:rFonts w:eastAsiaTheme="minorEastAsia"/>
         </w:rPr>
+        <w:lastRenderedPageBreak/>
         <w:t>Desarrollar una aplicación intuitiva y accesible:</w:t>
       </w:r>
       <w:r>
-        <w:t xml:space="preserve"> Diseñar una interfaz de usuario fácil de usar, que permita una navegación fluida y una experiencia </w:t>
-      </w:r>
-      <w:r>
-        <w:lastRenderedPageBreak/>
-        <w:t>positiva para usuarios con distintos niveles de conocimiento sobre criptomonedas.</w:t>
+        <w:t xml:space="preserve"> Diseñar una interfaz de usuario fácil de usar, que permita una navegación fluida y una experiencia positiva para usuarios con distintos niveles de conocimiento sobre criptomonedas.</w:t>
       </w:r>
     </w:p>
     <w:p>
       <w:pPr>
+        <w:pStyle w:val="NormalWeb"/>
+        <w:spacing w:line="360" w:lineRule="auto"/>
+      </w:pPr>
+    </w:p>
+    <w:p>
+      <w:pPr>
         <w:pStyle w:val="Titulo1TFG0"/>
-      </w:pPr>
-      <w:bookmarkStart w:id="3" w:name="_Toc178949643"/>
+        <w:numPr>
+          <w:ilvl w:val="0"/>
+          <w:numId w:val="5"/>
+        </w:numPr>
+      </w:pPr>
+      <w:bookmarkStart w:id="4" w:name="_Toc178950767"/>
       <w:r>
         <w:t>Metodología de Desarrollo</w:t>
       </w:r>
-      <w:bookmarkEnd w:id="3"/>
+      <w:bookmarkEnd w:id="4"/>
     </w:p>
     <w:p>
       <w:pPr>
@@ -3539,7 +1874,11 @@
       </w:r>
       <w:proofErr w:type="spellEnd"/>
       <w:r>
-        <w:t xml:space="preserve"> para proporcionar datos detallados a través de una </w:t>
+        <w:t xml:space="preserve"> para proporcionar datos detallados a </w:t>
+      </w:r>
+      <w:r>
+        <w:lastRenderedPageBreak/>
+        <w:t xml:space="preserve">través de una </w:t>
       </w:r>
       <w:proofErr w:type="spellStart"/>
       <w:r>
@@ -3579,8 +1918,6 @@
       <w:r>
         <w:t xml:space="preserve"> para la carga de imágenes.</w:t>
       </w:r>
-      <w:bookmarkStart w:id="4" w:name="_GoBack"/>
-      <w:bookmarkEnd w:id="4"/>
     </w:p>
     <w:p>
       <w:pPr>
@@ -3595,7 +1932,6 @@
         <w:rPr>
           <w:rStyle w:val="Textoennegrita"/>
         </w:rPr>
-        <w:lastRenderedPageBreak/>
         <w:t>Gestión de Datos Locales y Remotos:</w:t>
       </w:r>
       <w:r>
@@ -3806,6 +2142,7 @@
           <w:sz w:val="24"/>
           <w:szCs w:val="24"/>
         </w:rPr>
+        <w:lastRenderedPageBreak/>
         <w:t>Volley</w:t>
       </w:r>
       <w:proofErr w:type="spellEnd"/>
@@ -3872,7 +2209,6 @@
           <w:sz w:val="24"/>
           <w:szCs w:val="24"/>
         </w:rPr>
-        <w:lastRenderedPageBreak/>
         <w:t>Retrofit</w:t>
       </w:r>
       <w:proofErr w:type="spellEnd"/>
@@ -3902,6 +2238,39 @@
         </w:rPr>
         <w:t>. Estas herramientas facilitaron la implementación de funcionalidades clave de la aplicación.</w:t>
       </w:r>
+    </w:p>
+    <w:p>
+      <w:pPr>
+        <w:spacing w:before="100" w:beforeAutospacing="1" w:after="100" w:afterAutospacing="1" w:line="360" w:lineRule="auto"/>
+        <w:rPr>
+          <w:rFonts w:ascii="Times New Roman" w:hAnsi="Times New Roman" w:cs="Times New Roman"/>
+          <w:sz w:val="24"/>
+          <w:szCs w:val="24"/>
+        </w:rPr>
+      </w:pPr>
+    </w:p>
+    <w:p>
+      <w:pPr>
+        <w:pStyle w:val="Titulo1TFG0"/>
+        <w:numPr>
+          <w:ilvl w:val="0"/>
+          <w:numId w:val="5"/>
+        </w:numPr>
+      </w:pPr>
+      <w:bookmarkStart w:id="5" w:name="_Toc178950768"/>
+      <w:r>
+        <w:t>Análisis del estado del arte</w:t>
+      </w:r>
+      <w:bookmarkEnd w:id="5"/>
+    </w:p>
+    <w:p>
+      <w:proofErr w:type="spellStart"/>
+      <w:proofErr w:type="gramStart"/>
+      <w:r>
+        <w:t>asdas</w:t>
+      </w:r>
+      <w:proofErr w:type="spellEnd"/>
+      <w:proofErr w:type="gramEnd"/>
     </w:p>
     <w:sectPr>
       <w:headerReference w:type="default" r:id="rId11"/>
@@ -4079,7 +2448,7 @@
                                     <w:sz w:val="24"/>
                                     <w:szCs w:val="24"/>
                                   </w:rPr>
-                                  <w:t>5</w:t>
+                                  <w:t>6</w:t>
                                 </w:r>
                                 <w:r>
                                   <w:rPr>
@@ -4246,7 +2615,7 @@
                               <w:sz w:val="24"/>
                               <w:szCs w:val="24"/>
                             </w:rPr>
-                            <w:t>5</w:t>
+                            <w:t>6</w:t>
                           </w:r>
                           <w:r>
                             <w:rPr>
@@ -4728,9 +3097,181 @@
     </w:lvl>
   </w:abstractNum>
   <w:abstractNum w:abstractNumId="3">
+    <w:nsid w:val="1DA328C0"/>
+    <w:multiLevelType w:val="hybridMultilevel"/>
+    <w:tmpl w:val="130874E8"/>
+    <w:lvl w:ilvl="0" w:tplc="0C0A0013">
+      <w:start w:val="1"/>
+      <w:numFmt w:val="upperRoman"/>
+      <w:lvlText w:val="%1."/>
+      <w:lvlJc w:val="right"/>
+      <w:pPr>
+        <w:ind w:left="720" w:hanging="360"/>
+      </w:pPr>
+    </w:lvl>
+    <w:lvl w:ilvl="1" w:tplc="0C0A0019" w:tentative="1">
+      <w:start w:val="1"/>
+      <w:numFmt w:val="lowerLetter"/>
+      <w:lvlText w:val="%2."/>
+      <w:lvlJc w:val="left"/>
+      <w:pPr>
+        <w:ind w:left="1440" w:hanging="360"/>
+      </w:pPr>
+    </w:lvl>
+    <w:lvl w:ilvl="2" w:tplc="0C0A001B" w:tentative="1">
+      <w:start w:val="1"/>
+      <w:numFmt w:val="lowerRoman"/>
+      <w:lvlText w:val="%3."/>
+      <w:lvlJc w:val="right"/>
+      <w:pPr>
+        <w:ind w:left="2160" w:hanging="180"/>
+      </w:pPr>
+    </w:lvl>
+    <w:lvl w:ilvl="3" w:tplc="0C0A000F" w:tentative="1">
+      <w:start w:val="1"/>
+      <w:numFmt w:val="decimal"/>
+      <w:lvlText w:val="%4."/>
+      <w:lvlJc w:val="left"/>
+      <w:pPr>
+        <w:ind w:left="2880" w:hanging="360"/>
+      </w:pPr>
+    </w:lvl>
+    <w:lvl w:ilvl="4" w:tplc="0C0A0019" w:tentative="1">
+      <w:start w:val="1"/>
+      <w:numFmt w:val="lowerLetter"/>
+      <w:lvlText w:val="%5."/>
+      <w:lvlJc w:val="left"/>
+      <w:pPr>
+        <w:ind w:left="3600" w:hanging="360"/>
+      </w:pPr>
+    </w:lvl>
+    <w:lvl w:ilvl="5" w:tplc="0C0A001B" w:tentative="1">
+      <w:start w:val="1"/>
+      <w:numFmt w:val="lowerRoman"/>
+      <w:lvlText w:val="%6."/>
+      <w:lvlJc w:val="right"/>
+      <w:pPr>
+        <w:ind w:left="4320" w:hanging="180"/>
+      </w:pPr>
+    </w:lvl>
+    <w:lvl w:ilvl="6" w:tplc="0C0A000F" w:tentative="1">
+      <w:start w:val="1"/>
+      <w:numFmt w:val="decimal"/>
+      <w:lvlText w:val="%7."/>
+      <w:lvlJc w:val="left"/>
+      <w:pPr>
+        <w:ind w:left="5040" w:hanging="360"/>
+      </w:pPr>
+    </w:lvl>
+    <w:lvl w:ilvl="7" w:tplc="0C0A0019" w:tentative="1">
+      <w:start w:val="1"/>
+      <w:numFmt w:val="lowerLetter"/>
+      <w:lvlText w:val="%8."/>
+      <w:lvlJc w:val="left"/>
+      <w:pPr>
+        <w:ind w:left="5760" w:hanging="360"/>
+      </w:pPr>
+    </w:lvl>
+    <w:lvl w:ilvl="8" w:tplc="0C0A001B" w:tentative="1">
+      <w:start w:val="1"/>
+      <w:numFmt w:val="lowerRoman"/>
+      <w:lvlText w:val="%9."/>
+      <w:lvlJc w:val="right"/>
+      <w:pPr>
+        <w:ind w:left="6480" w:hanging="180"/>
+      </w:pPr>
+    </w:lvl>
+  </w:abstractNum>
+  <w:abstractNum w:abstractNumId="4">
+    <w:nsid w:val="448D16E3"/>
+    <w:multiLevelType w:val="hybridMultilevel"/>
+    <w:tmpl w:val="97F890D8"/>
+    <w:lvl w:ilvl="0" w:tplc="0C0A0013">
+      <w:start w:val="1"/>
+      <w:numFmt w:val="upperRoman"/>
+      <w:lvlText w:val="%1."/>
+      <w:lvlJc w:val="right"/>
+      <w:pPr>
+        <w:ind w:left="720" w:hanging="360"/>
+      </w:pPr>
+    </w:lvl>
+    <w:lvl w:ilvl="1" w:tplc="0C0A0019" w:tentative="1">
+      <w:start w:val="1"/>
+      <w:numFmt w:val="lowerLetter"/>
+      <w:lvlText w:val="%2."/>
+      <w:lvlJc w:val="left"/>
+      <w:pPr>
+        <w:ind w:left="1440" w:hanging="360"/>
+      </w:pPr>
+    </w:lvl>
+    <w:lvl w:ilvl="2" w:tplc="0C0A001B" w:tentative="1">
+      <w:start w:val="1"/>
+      <w:numFmt w:val="lowerRoman"/>
+      <w:lvlText w:val="%3."/>
+      <w:lvlJc w:val="right"/>
+      <w:pPr>
+        <w:ind w:left="2160" w:hanging="180"/>
+      </w:pPr>
+    </w:lvl>
+    <w:lvl w:ilvl="3" w:tplc="0C0A000F" w:tentative="1">
+      <w:start w:val="1"/>
+      <w:numFmt w:val="decimal"/>
+      <w:lvlText w:val="%4."/>
+      <w:lvlJc w:val="left"/>
+      <w:pPr>
+        <w:ind w:left="2880" w:hanging="360"/>
+      </w:pPr>
+    </w:lvl>
+    <w:lvl w:ilvl="4" w:tplc="0C0A0019" w:tentative="1">
+      <w:start w:val="1"/>
+      <w:numFmt w:val="lowerLetter"/>
+      <w:lvlText w:val="%5."/>
+      <w:lvlJc w:val="left"/>
+      <w:pPr>
+        <w:ind w:left="3600" w:hanging="360"/>
+      </w:pPr>
+    </w:lvl>
+    <w:lvl w:ilvl="5" w:tplc="0C0A001B" w:tentative="1">
+      <w:start w:val="1"/>
+      <w:numFmt w:val="lowerRoman"/>
+      <w:lvlText w:val="%6."/>
+      <w:lvlJc w:val="right"/>
+      <w:pPr>
+        <w:ind w:left="4320" w:hanging="180"/>
+      </w:pPr>
+    </w:lvl>
+    <w:lvl w:ilvl="6" w:tplc="0C0A000F" w:tentative="1">
+      <w:start w:val="1"/>
+      <w:numFmt w:val="decimal"/>
+      <w:lvlText w:val="%7."/>
+      <w:lvlJc w:val="left"/>
+      <w:pPr>
+        <w:ind w:left="5040" w:hanging="360"/>
+      </w:pPr>
+    </w:lvl>
+    <w:lvl w:ilvl="7" w:tplc="0C0A0019" w:tentative="1">
+      <w:start w:val="1"/>
+      <w:numFmt w:val="lowerLetter"/>
+      <w:lvlText w:val="%8."/>
+      <w:lvlJc w:val="left"/>
+      <w:pPr>
+        <w:ind w:left="5760" w:hanging="360"/>
+      </w:pPr>
+    </w:lvl>
+    <w:lvl w:ilvl="8" w:tplc="0C0A001B" w:tentative="1">
+      <w:start w:val="1"/>
+      <w:numFmt w:val="lowerRoman"/>
+      <w:lvlText w:val="%9."/>
+      <w:lvlJc w:val="right"/>
+      <w:pPr>
+        <w:ind w:left="6480" w:hanging="180"/>
+      </w:pPr>
+    </w:lvl>
+  </w:abstractNum>
+  <w:abstractNum w:abstractNumId="5">
     <w:nsid w:val="61735594"/>
     <w:multiLevelType w:val="hybridMultilevel"/>
-    <w:tmpl w:val="553A1156"/>
+    <w:tmpl w:val="85C2D314"/>
     <w:lvl w:ilvl="0" w:tplc="0C0A000F">
       <w:start w:val="1"/>
       <w:numFmt w:val="decimal"/>
@@ -4823,10 +3364,16 @@
     <w:abstractNumId w:val="0"/>
   </w:num>
   <w:num w:numId="3">
-    <w:abstractNumId w:val="3"/>
+    <w:abstractNumId w:val="5"/>
   </w:num>
   <w:num w:numId="4">
     <w:abstractNumId w:val="1"/>
+  </w:num>
+  <w:num w:numId="5">
+    <w:abstractNumId w:val="3"/>
+  </w:num>
+  <w:num w:numId="6">
+    <w:abstractNumId w:val="4"/>
   </w:num>
 </w:numbering>
 </file>
@@ -5409,8 +3956,12 @@
     <w:autoRedefine/>
     <w:uiPriority w:val="39"/>
     <w:unhideWhenUsed/>
-    <w:rsid w:val="00A24FA2"/>
+    <w:rsid w:val="00732D01"/>
     <w:pPr>
+      <w:tabs>
+        <w:tab w:val="left" w:pos="660"/>
+        <w:tab w:val="right" w:leader="dot" w:pos="8494"/>
+      </w:tabs>
       <w:spacing w:after="100"/>
     </w:pPr>
   </w:style>
@@ -5736,11 +4287,12 @@
   </w:compat>
   <w:rsids>
     <w:rsidRoot w:val="0094607B"/>
-    <w:rsid w:val="00350FF0"/>
+    <w:rsid w:val="001479C9"/>
     <w:rsid w:val="00614BD3"/>
     <w:rsid w:val="006550C2"/>
     <w:rsid w:val="00744CC7"/>
     <w:rsid w:val="0094607B"/>
+    <w:rsid w:val="00F9541D"/>
   </w:rsids>
   <m:mathPr>
     <m:mathFont m:val="Cambria Math"/>
@@ -6531,7 +5083,7 @@
 </file>
 
 <file path=customXml/itemProps2.xml><?xml version="1.0" encoding="utf-8"?>
-<ds:datastoreItem xmlns:ds="http://schemas.openxmlformats.org/officeDocument/2006/customXml" ds:itemID="{BBD50D05-C636-4141-A0B7-1AFFB6F8938F}">
+<ds:datastoreItem xmlns:ds="http://schemas.openxmlformats.org/officeDocument/2006/customXml" ds:itemID="{EAF2ADD3-609C-497B-B101-BB9BE1B734EF}">
   <ds:schemaRefs>
     <ds:schemaRef ds:uri="http://schemas.openxmlformats.org/officeDocument/2006/bibliography"/>
   </ds:schemaRefs>

</xml_diff>

<commit_message>
New changes to TFG document: - Removed Analisis del estado del arte - Added Tecnologias usadas - WIP: Desarrollo
</commit_message>
<xml_diff>
--- a/TRABAJO DE FINAL DE GRADO DAM DAMIAN.docx
+++ b/TRABAJO DE FINAL DE GRADO DAM DAMIAN.docx
@@ -697,7 +697,7 @@
             </w:rPr>
             <w:fldChar w:fldCharType="separate"/>
           </w:r>
-          <w:hyperlink w:anchor="_Toc178950764" w:history="1">
+          <w:hyperlink w:anchor="_Toc179078839" w:history="1">
             <w:r>
               <w:rPr>
                 <w:rStyle w:val="Hipervnculo"/>
@@ -739,7 +739,7 @@
                 <w:noProof/>
                 <w:webHidden/>
               </w:rPr>
-              <w:instrText xml:space="preserve"> PAGEREF _Toc178950764 \h </w:instrText>
+              <w:instrText xml:space="preserve"> PAGEREF _Toc179078839 \h </w:instrText>
             </w:r>
             <w:r>
               <w:rPr>
@@ -779,7 +779,7 @@
               <w:lang w:eastAsia="es-ES"/>
             </w:rPr>
           </w:pPr>
-          <w:hyperlink w:anchor="_Toc178950765" w:history="1">
+          <w:hyperlink w:anchor="_Toc179078840" w:history="1">
             <w:r>
               <w:rPr>
                 <w:rStyle w:val="Hipervnculo"/>
@@ -821,7 +821,7 @@
                 <w:noProof/>
                 <w:webHidden/>
               </w:rPr>
-              <w:instrText xml:space="preserve"> PAGEREF _Toc178950765 \h </w:instrText>
+              <w:instrText xml:space="preserve"> PAGEREF _Toc179078840 \h </w:instrText>
             </w:r>
             <w:r>
               <w:rPr>
@@ -861,7 +861,7 @@
               <w:lang w:eastAsia="es-ES"/>
             </w:rPr>
           </w:pPr>
-          <w:hyperlink w:anchor="_Toc178950766" w:history="1">
+          <w:hyperlink w:anchor="_Toc179078841" w:history="1">
             <w:r>
               <w:rPr>
                 <w:rStyle w:val="Hipervnculo"/>
@@ -903,7 +903,7 @@
                 <w:noProof/>
                 <w:webHidden/>
               </w:rPr>
-              <w:instrText xml:space="preserve"> PAGEREF _Toc178950766 \h </w:instrText>
+              <w:instrText xml:space="preserve"> PAGEREF _Toc179078841 \h </w:instrText>
             </w:r>
             <w:r>
               <w:rPr>
@@ -943,7 +943,7 @@
               <w:lang w:eastAsia="es-ES"/>
             </w:rPr>
           </w:pPr>
-          <w:hyperlink w:anchor="_Toc178950767" w:history="1">
+          <w:hyperlink w:anchor="_Toc179078842" w:history="1">
             <w:r>
               <w:rPr>
                 <w:rStyle w:val="Hipervnculo"/>
@@ -985,7 +985,7 @@
                 <w:noProof/>
                 <w:webHidden/>
               </w:rPr>
-              <w:instrText xml:space="preserve"> PAGEREF _Toc178950767 \h </w:instrText>
+              <w:instrText xml:space="preserve"> PAGEREF _Toc179078842 \h </w:instrText>
             </w:r>
             <w:r>
               <w:rPr>
@@ -1025,7 +1025,7 @@
               <w:lang w:eastAsia="es-ES"/>
             </w:rPr>
           </w:pPr>
-          <w:hyperlink w:anchor="_Toc178950768" w:history="1">
+          <w:hyperlink w:anchor="_Toc179078843" w:history="1">
             <w:r>
               <w:rPr>
                 <w:rStyle w:val="Hipervnculo"/>
@@ -1046,7 +1046,7 @@
                 <w:rStyle w:val="Hipervnculo"/>
                 <w:noProof/>
               </w:rPr>
-              <w:t>Análisis del estado del arte</w:t>
+              <w:t>Tecnologías utilizadas</w:t>
             </w:r>
             <w:r>
               <w:rPr>
@@ -1067,7 +1067,171 @@
                 <w:noProof/>
                 <w:webHidden/>
               </w:rPr>
-              <w:instrText xml:space="preserve"> PAGEREF _Toc178950768 \h </w:instrText>
+              <w:instrText xml:space="preserve"> PAGEREF _Toc179078843 \h </w:instrText>
+            </w:r>
+            <w:r>
+              <w:rPr>
+                <w:noProof/>
+                <w:webHidden/>
+              </w:rPr>
+            </w:r>
+            <w:r>
+              <w:rPr>
+                <w:noProof/>
+                <w:webHidden/>
+              </w:rPr>
+              <w:fldChar w:fldCharType="separate"/>
+            </w:r>
+            <w:r>
+              <w:rPr>
+                <w:noProof/>
+                <w:webHidden/>
+              </w:rPr>
+              <w:t>6</w:t>
+            </w:r>
+            <w:r>
+              <w:rPr>
+                <w:noProof/>
+                <w:webHidden/>
+              </w:rPr>
+              <w:fldChar w:fldCharType="end"/>
+            </w:r>
+          </w:hyperlink>
+        </w:p>
+        <w:p>
+          <w:pPr>
+            <w:pStyle w:val="TDC1"/>
+            <w:rPr>
+              <w:rFonts w:eastAsiaTheme="minorEastAsia"/>
+              <w:noProof/>
+              <w:lang w:eastAsia="es-ES"/>
+            </w:rPr>
+          </w:pPr>
+          <w:hyperlink w:anchor="_Toc179078844" w:history="1">
+            <w:r>
+              <w:rPr>
+                <w:rStyle w:val="Hipervnculo"/>
+                <w:noProof/>
+              </w:rPr>
+              <w:t>a.</w:t>
+            </w:r>
+            <w:r>
+              <w:rPr>
+                <w:rFonts w:eastAsiaTheme="minorEastAsia"/>
+                <w:noProof/>
+                <w:lang w:eastAsia="es-ES"/>
+              </w:rPr>
+              <w:tab/>
+            </w:r>
+            <w:r>
+              <w:rPr>
+                <w:rStyle w:val="Hipervnculo"/>
+                <w:noProof/>
+              </w:rPr>
+              <w:t>Lenguajes</w:t>
+            </w:r>
+            <w:r>
+              <w:rPr>
+                <w:noProof/>
+                <w:webHidden/>
+              </w:rPr>
+              <w:tab/>
+            </w:r>
+            <w:r>
+              <w:rPr>
+                <w:noProof/>
+                <w:webHidden/>
+              </w:rPr>
+              <w:fldChar w:fldCharType="begin"/>
+            </w:r>
+            <w:r>
+              <w:rPr>
+                <w:noProof/>
+                <w:webHidden/>
+              </w:rPr>
+              <w:instrText xml:space="preserve"> PAGEREF _Toc179078844 \h </w:instrText>
+            </w:r>
+            <w:r>
+              <w:rPr>
+                <w:noProof/>
+                <w:webHidden/>
+              </w:rPr>
+            </w:r>
+            <w:r>
+              <w:rPr>
+                <w:noProof/>
+                <w:webHidden/>
+              </w:rPr>
+              <w:fldChar w:fldCharType="separate"/>
+            </w:r>
+            <w:r>
+              <w:rPr>
+                <w:noProof/>
+                <w:webHidden/>
+              </w:rPr>
+              <w:t>6</w:t>
+            </w:r>
+            <w:r>
+              <w:rPr>
+                <w:noProof/>
+                <w:webHidden/>
+              </w:rPr>
+              <w:fldChar w:fldCharType="end"/>
+            </w:r>
+          </w:hyperlink>
+        </w:p>
+        <w:p>
+          <w:pPr>
+            <w:pStyle w:val="TDC1"/>
+            <w:rPr>
+              <w:rFonts w:eastAsiaTheme="minorEastAsia"/>
+              <w:noProof/>
+              <w:lang w:eastAsia="es-ES"/>
+            </w:rPr>
+          </w:pPr>
+          <w:hyperlink w:anchor="_Toc179078845" w:history="1">
+            <w:r>
+              <w:rPr>
+                <w:rStyle w:val="Hipervnculo"/>
+                <w:noProof/>
+              </w:rPr>
+              <w:t>i.</w:t>
+            </w:r>
+            <w:r>
+              <w:rPr>
+                <w:rFonts w:eastAsiaTheme="minorEastAsia"/>
+                <w:noProof/>
+                <w:lang w:eastAsia="es-ES"/>
+              </w:rPr>
+              <w:tab/>
+            </w:r>
+            <w:r>
+              <w:rPr>
+                <w:rStyle w:val="Hipervnculo"/>
+                <w:noProof/>
+              </w:rPr>
+              <w:t>Java</w:t>
+            </w:r>
+            <w:r>
+              <w:rPr>
+                <w:noProof/>
+                <w:webHidden/>
+              </w:rPr>
+              <w:tab/>
+            </w:r>
+            <w:r>
+              <w:rPr>
+                <w:noProof/>
+                <w:webHidden/>
+              </w:rPr>
+              <w:fldChar w:fldCharType="begin"/>
+            </w:r>
+            <w:r>
+              <w:rPr>
+                <w:noProof/>
+                <w:webHidden/>
+              </w:rPr>
+              <w:instrText xml:space="preserve"> PAGEREF _Toc179078845 \h </w:instrText>
             </w:r>
             <w:r>
               <w:rPr>
@@ -1121,8 +1285,6 @@
           <w:rFonts w:ascii="Times New Roman" w:hAnsi="Times New Roman" w:cs="Times New Roman"/>
         </w:rPr>
       </w:pPr>
-      <w:bookmarkStart w:id="0" w:name="_GoBack"/>
-      <w:bookmarkEnd w:id="0"/>
       <w:r>
         <w:rPr>
           <w:rFonts w:ascii="Times New Roman" w:hAnsi="Times New Roman" w:cs="Times New Roman"/>
@@ -1138,12 +1300,12 @@
           <w:numId w:val="5"/>
         </w:numPr>
       </w:pPr>
-      <w:bookmarkStart w:id="1" w:name="_Toc178950764"/>
+      <w:bookmarkStart w:id="0" w:name="_Toc179078839"/>
       <w:r>
         <w:lastRenderedPageBreak/>
         <w:t>Introducción</w:t>
       </w:r>
-      <w:bookmarkEnd w:id="1"/>
+      <w:bookmarkEnd w:id="0"/>
     </w:p>
     <w:p>
       <w:pPr>
@@ -1273,12 +1435,12 @@
           <w:numId w:val="5"/>
         </w:numPr>
       </w:pPr>
-      <w:bookmarkStart w:id="2" w:name="_Toc178950765"/>
+      <w:bookmarkStart w:id="1" w:name="_Toc179078840"/>
       <w:proofErr w:type="spellStart"/>
       <w:r>
         <w:t>Abstract</w:t>
       </w:r>
-      <w:bookmarkEnd w:id="2"/>
+      <w:bookmarkEnd w:id="1"/>
       <w:proofErr w:type="spellEnd"/>
     </w:p>
     <w:p>
@@ -1474,11 +1636,11 @@
           <w:numId w:val="5"/>
         </w:numPr>
       </w:pPr>
-      <w:bookmarkStart w:id="3" w:name="_Toc178950766"/>
+      <w:bookmarkStart w:id="2" w:name="_Toc179078841"/>
       <w:r>
         <w:t>Objetivos del Proyecto</w:t>
       </w:r>
-      <w:bookmarkEnd w:id="3"/>
+      <w:bookmarkEnd w:id="2"/>
     </w:p>
     <w:p>
       <w:pPr>
@@ -1718,11 +1880,11 @@
           <w:numId w:val="5"/>
         </w:numPr>
       </w:pPr>
-      <w:bookmarkStart w:id="4" w:name="_Toc178950767"/>
+      <w:bookmarkStart w:id="3" w:name="_Toc179078842"/>
       <w:r>
         <w:t>Metodología de Desarrollo</w:t>
       </w:r>
-      <w:bookmarkEnd w:id="4"/>
+      <w:bookmarkEnd w:id="3"/>
     </w:p>
     <w:p>
       <w:pPr>
@@ -2257,24 +2419,1539 @@
           <w:numId w:val="5"/>
         </w:numPr>
       </w:pPr>
-      <w:bookmarkStart w:id="5" w:name="_Toc178950768"/>
-      <w:r>
-        <w:t>Análisis del estado del arte</w:t>
+      <w:bookmarkStart w:id="4" w:name="_Toc179078843"/>
+      <w:r>
+        <w:t>Tecnologías utilizadas</w:t>
+      </w:r>
+      <w:bookmarkEnd w:id="4"/>
+    </w:p>
+    <w:p>
+      <w:pPr>
+        <w:pStyle w:val="Prrafodelista"/>
+        <w:numPr>
+          <w:ilvl w:val="0"/>
+          <w:numId w:val="11"/>
+        </w:numPr>
+        <w:spacing w:line="360" w:lineRule="auto"/>
+        <w:rPr>
+          <w:rStyle w:val="Textoennegrita"/>
+          <w:rFonts w:ascii="Times New Roman" w:eastAsia="Times New Roman" w:hAnsi="Times New Roman" w:cs="Times New Roman"/>
+          <w:sz w:val="24"/>
+          <w:szCs w:val="24"/>
+          <w:lang w:eastAsia="es-ES"/>
+        </w:rPr>
+      </w:pPr>
+      <w:bookmarkStart w:id="5" w:name="_Toc179078845"/>
+      <w:r>
+        <w:rPr>
+          <w:rStyle w:val="Textoennegrita"/>
+          <w:rFonts w:ascii="Times New Roman" w:eastAsia="Times New Roman" w:hAnsi="Times New Roman" w:cs="Times New Roman"/>
+          <w:sz w:val="24"/>
+          <w:szCs w:val="24"/>
+          <w:lang w:eastAsia="es-ES"/>
+        </w:rPr>
+        <w:t>Lenguajes</w:t>
+      </w:r>
+    </w:p>
+    <w:p>
+      <w:pPr>
+        <w:pStyle w:val="Prrafodelista"/>
+        <w:numPr>
+          <w:ilvl w:val="1"/>
+          <w:numId w:val="11"/>
+        </w:numPr>
+        <w:spacing w:line="360" w:lineRule="auto"/>
+        <w:rPr>
+          <w:rStyle w:val="Textoennegrita"/>
+          <w:rFonts w:ascii="Times New Roman" w:eastAsia="Times New Roman" w:hAnsi="Times New Roman" w:cs="Times New Roman"/>
+          <w:sz w:val="24"/>
+          <w:szCs w:val="24"/>
+          <w:lang w:eastAsia="es-ES"/>
+        </w:rPr>
+      </w:pPr>
+      <w:r>
+        <w:rPr>
+          <w:rStyle w:val="Textoennegrita"/>
+          <w:rFonts w:ascii="Times New Roman" w:eastAsia="Times New Roman" w:hAnsi="Times New Roman" w:cs="Times New Roman"/>
+          <w:sz w:val="24"/>
+          <w:szCs w:val="24"/>
+          <w:lang w:eastAsia="es-ES"/>
+        </w:rPr>
+        <w:t>Java</w:t>
       </w:r>
       <w:bookmarkEnd w:id="5"/>
     </w:p>
     <w:p>
+      <w:pPr>
+        <w:spacing w:after="0" w:line="360" w:lineRule="auto"/>
+        <w:ind w:left="360"/>
+        <w:rPr>
+          <w:rFonts w:ascii="Times New Roman" w:hAnsi="Times New Roman" w:cs="Times New Roman"/>
+          <w:sz w:val="24"/>
+          <w:szCs w:val="24"/>
+        </w:rPr>
+      </w:pPr>
+      <w:r>
+        <w:rPr>
+          <w:rFonts w:ascii="Times New Roman" w:hAnsi="Times New Roman" w:cs="Times New Roman"/>
+          <w:sz w:val="24"/>
+          <w:szCs w:val="24"/>
+        </w:rPr>
+        <w:t xml:space="preserve">Para la implementación de la aplicación se ha utilizado </w:t>
+      </w:r>
+      <w:r>
+        <w:rPr>
+          <w:rFonts w:ascii="Times New Roman" w:hAnsi="Times New Roman" w:cs="Times New Roman"/>
+          <w:b/>
+          <w:bCs/>
+          <w:sz w:val="24"/>
+          <w:szCs w:val="24"/>
+        </w:rPr>
+        <w:t>Java</w:t>
+      </w:r>
+      <w:r>
+        <w:rPr>
+          <w:rFonts w:ascii="Times New Roman" w:hAnsi="Times New Roman" w:cs="Times New Roman"/>
+          <w:sz w:val="24"/>
+          <w:szCs w:val="24"/>
+        </w:rPr>
+        <w:t>.</w:t>
+      </w:r>
+      <w:r>
+        <w:rPr>
+          <w:rFonts w:ascii="Times New Roman" w:hAnsi="Times New Roman" w:cs="Times New Roman"/>
+          <w:sz w:val="24"/>
+          <w:szCs w:val="24"/>
+        </w:rPr>
+        <w:br/>
+        <w:t xml:space="preserve">Java es un lenguaje de programación orientado a objetos, ampliamente utilizado y de código abierto. Comenzó a comercializarse en 1995 por </w:t>
+      </w:r>
       <w:proofErr w:type="spellStart"/>
-      <w:proofErr w:type="gramStart"/>
-      <w:r>
-        <w:t>asdas</w:t>
+      <w:r>
+        <w:rPr>
+          <w:rFonts w:ascii="Times New Roman" w:hAnsi="Times New Roman" w:cs="Times New Roman"/>
+          <w:sz w:val="24"/>
+          <w:szCs w:val="24"/>
+        </w:rPr>
+        <w:t>Sun</w:t>
       </w:r>
       <w:proofErr w:type="spellEnd"/>
-      <w:proofErr w:type="gramEnd"/>
+      <w:r>
+        <w:rPr>
+          <w:rFonts w:ascii="Times New Roman" w:hAnsi="Times New Roman" w:cs="Times New Roman"/>
+          <w:sz w:val="24"/>
+          <w:szCs w:val="24"/>
+        </w:rPr>
+        <w:t xml:space="preserve"> Microsystems, y desde entonces ha sido adoptado para el desarrollo de diversas aplicaciones, especialmente por su robustez, seguridad y capacidad multiplataforma. Java es fiable y rápido, lo que lo convierte en una opción ideal para el desarrollo de aplicaciones Android, donde se requiere rendimiento y escalabilidad.</w:t>
+      </w:r>
+    </w:p>
+    <w:p>
+      <w:pPr>
+        <w:spacing w:line="240" w:lineRule="auto"/>
+        <w:ind w:left="1068"/>
+        <w:jc w:val="center"/>
+        <w:rPr>
+          <w:rStyle w:val="nfasis"/>
+          <w:i w:val="0"/>
+        </w:rPr>
+      </w:pPr>
+      <w:r>
+        <w:rPr>
+          <w:noProof/>
+          <w:lang w:eastAsia="es-ES"/>
+        </w:rPr>
+        <w:drawing>
+          <wp:inline distT="0" distB="0" distL="0" distR="0">
+            <wp:extent cx="687116" cy="1260000"/>
+            <wp:effectExtent l="0" t="0" r="0" b="0"/>
+            <wp:docPr id="9" name="Imagen 9" descr="undefined"/>
+            <wp:cNvGraphicFramePr>
+              <a:graphicFrameLocks xmlns:a="http://schemas.openxmlformats.org/drawingml/2006/main" noChangeAspect="1"/>
+            </wp:cNvGraphicFramePr>
+            <a:graphic xmlns:a="http://schemas.openxmlformats.org/drawingml/2006/main">
+              <a:graphicData uri="http://schemas.openxmlformats.org/drawingml/2006/picture">
+                <pic:pic xmlns:pic="http://schemas.openxmlformats.org/drawingml/2006/picture">
+                  <pic:nvPicPr>
+                    <pic:cNvPr id="0" name="Picture 1" descr="undefined"/>
+                    <pic:cNvPicPr>
+                      <a:picLocks noChangeAspect="1" noChangeArrowheads="1"/>
+                    </pic:cNvPicPr>
+                  </pic:nvPicPr>
+                  <pic:blipFill>
+                    <a:blip r:embed="rId11" cstate="print">
+                      <a:extLst>
+                        <a:ext uri="{28A0092B-C50C-407E-A947-70E740481C1C}">
+                          <a14:useLocalDpi xmlns:a14="http://schemas.microsoft.com/office/drawing/2010/main" val="0"/>
+                        </a:ext>
+                      </a:extLst>
+                    </a:blip>
+                    <a:srcRect/>
+                    <a:stretch>
+                      <a:fillRect/>
+                    </a:stretch>
+                  </pic:blipFill>
+                  <pic:spPr bwMode="auto">
+                    <a:xfrm>
+                      <a:off x="0" y="0"/>
+                      <a:ext cx="687116" cy="1260000"/>
+                    </a:xfrm>
+                    <a:prstGeom prst="rect">
+                      <a:avLst/>
+                    </a:prstGeom>
+                    <a:noFill/>
+                    <a:ln>
+                      <a:noFill/>
+                    </a:ln>
+                  </pic:spPr>
+                </pic:pic>
+              </a:graphicData>
+            </a:graphic>
+          </wp:inline>
+        </w:drawing>
+      </w:r>
+    </w:p>
+    <w:p>
+      <w:pPr>
+        <w:spacing w:line="360" w:lineRule="auto"/>
+        <w:ind w:left="1068"/>
+        <w:jc w:val="center"/>
+        <w:rPr>
+          <w:rFonts w:ascii="Times New Roman" w:hAnsi="Times New Roman" w:cs="Times New Roman"/>
+          <w:sz w:val="24"/>
+          <w:szCs w:val="24"/>
+        </w:rPr>
+      </w:pPr>
+      <w:r>
+        <w:rPr>
+          <w:rFonts w:ascii="Times New Roman" w:hAnsi="Times New Roman" w:cs="Times New Roman"/>
+          <w:i/>
+          <w:iCs/>
+          <w:sz w:val="24"/>
+          <w:szCs w:val="24"/>
+        </w:rPr>
+        <w:t>Logo de Java</w:t>
+      </w:r>
+    </w:p>
+    <w:p>
+      <w:pPr>
+        <w:pStyle w:val="Prrafodelista"/>
+        <w:numPr>
+          <w:ilvl w:val="0"/>
+          <w:numId w:val="11"/>
+        </w:numPr>
+        <w:spacing w:line="360" w:lineRule="auto"/>
+        <w:rPr>
+          <w:rStyle w:val="Textoennegrita"/>
+          <w:rFonts w:ascii="Times New Roman" w:eastAsia="Times New Roman" w:hAnsi="Times New Roman" w:cs="Times New Roman"/>
+          <w:sz w:val="24"/>
+          <w:szCs w:val="24"/>
+          <w:lang w:eastAsia="es-ES"/>
+        </w:rPr>
+      </w:pPr>
+      <w:r>
+        <w:rPr>
+          <w:rStyle w:val="Textoennegrita"/>
+          <w:rFonts w:ascii="Times New Roman" w:eastAsia="Times New Roman" w:hAnsi="Times New Roman" w:cs="Times New Roman"/>
+          <w:sz w:val="24"/>
+          <w:szCs w:val="24"/>
+          <w:lang w:eastAsia="es-ES"/>
+        </w:rPr>
+        <w:t>Software</w:t>
+      </w:r>
+    </w:p>
+    <w:p>
+      <w:pPr>
+        <w:pStyle w:val="Prrafodelista"/>
+        <w:numPr>
+          <w:ilvl w:val="1"/>
+          <w:numId w:val="11"/>
+        </w:numPr>
+        <w:spacing w:line="360" w:lineRule="auto"/>
+        <w:rPr>
+          <w:rStyle w:val="Textoennegrita"/>
+          <w:rFonts w:ascii="Times New Roman" w:eastAsia="Times New Roman" w:hAnsi="Times New Roman" w:cs="Times New Roman"/>
+          <w:sz w:val="24"/>
+          <w:szCs w:val="24"/>
+          <w:lang w:eastAsia="es-ES"/>
+        </w:rPr>
+      </w:pPr>
+      <w:r>
+        <w:rPr>
+          <w:rStyle w:val="Textoennegrita"/>
+          <w:rFonts w:ascii="Times New Roman" w:eastAsia="Times New Roman" w:hAnsi="Times New Roman" w:cs="Times New Roman"/>
+          <w:sz w:val="24"/>
+          <w:szCs w:val="24"/>
+          <w:lang w:eastAsia="es-ES"/>
+        </w:rPr>
+        <w:t>Android Studio</w:t>
+      </w:r>
+    </w:p>
+    <w:p>
+      <w:pPr>
+        <w:spacing w:line="360" w:lineRule="auto"/>
+        <w:ind w:left="360"/>
+        <w:rPr>
+          <w:rFonts w:ascii="Times New Roman" w:hAnsi="Times New Roman" w:cs="Times New Roman"/>
+          <w:sz w:val="24"/>
+          <w:szCs w:val="24"/>
+        </w:rPr>
+      </w:pPr>
+      <w:r>
+        <w:rPr>
+          <w:rFonts w:ascii="Times New Roman" w:hAnsi="Times New Roman" w:cs="Times New Roman"/>
+          <w:sz w:val="24"/>
+          <w:szCs w:val="24"/>
+        </w:rPr>
+        <w:t xml:space="preserve">Para el desarrollo del proyecto se ha utilizado </w:t>
+      </w:r>
+      <w:r>
+        <w:rPr>
+          <w:rFonts w:ascii="Times New Roman" w:hAnsi="Times New Roman" w:cs="Times New Roman"/>
+          <w:sz w:val="24"/>
+          <w:szCs w:val="24"/>
+        </w:rPr>
+        <w:t>Android Studio</w:t>
+      </w:r>
+      <w:r>
+        <w:rPr>
+          <w:rFonts w:ascii="Times New Roman" w:hAnsi="Times New Roman" w:cs="Times New Roman"/>
+          <w:sz w:val="24"/>
+          <w:szCs w:val="24"/>
+        </w:rPr>
+        <w:t>.</w:t>
+      </w:r>
+      <w:r>
+        <w:rPr>
+          <w:rFonts w:ascii="Times New Roman" w:hAnsi="Times New Roman" w:cs="Times New Roman"/>
+          <w:sz w:val="24"/>
+          <w:szCs w:val="24"/>
+        </w:rPr>
+        <w:br/>
+        <w:t xml:space="preserve">Android Studio es el entorno de desarrollo integrado (IDE) oficial para Android, basado en </w:t>
+      </w:r>
+      <w:proofErr w:type="spellStart"/>
+      <w:r>
+        <w:rPr>
+          <w:rFonts w:ascii="Times New Roman" w:hAnsi="Times New Roman" w:cs="Times New Roman"/>
+          <w:sz w:val="24"/>
+          <w:szCs w:val="24"/>
+        </w:rPr>
+        <w:t>IntelliJ</w:t>
+      </w:r>
+      <w:proofErr w:type="spellEnd"/>
+      <w:r>
+        <w:rPr>
+          <w:rFonts w:ascii="Times New Roman" w:hAnsi="Times New Roman" w:cs="Times New Roman"/>
+          <w:sz w:val="24"/>
+          <w:szCs w:val="24"/>
+        </w:rPr>
+        <w:t xml:space="preserve"> IDEA. Se seleccionó debido a sus numerosas ventajas, tales como:</w:t>
+      </w:r>
+    </w:p>
+    <w:p>
+      <w:pPr>
+        <w:numPr>
+          <w:ilvl w:val="0"/>
+          <w:numId w:val="7"/>
+        </w:numPr>
+        <w:spacing w:before="100" w:beforeAutospacing="1" w:after="100" w:afterAutospacing="1" w:line="360" w:lineRule="auto"/>
+        <w:rPr>
+          <w:rFonts w:ascii="Times New Roman" w:hAnsi="Times New Roman" w:cs="Times New Roman"/>
+          <w:sz w:val="24"/>
+          <w:szCs w:val="24"/>
+        </w:rPr>
+      </w:pPr>
+      <w:r>
+        <w:rPr>
+          <w:rFonts w:ascii="Times New Roman" w:hAnsi="Times New Roman" w:cs="Times New Roman"/>
+          <w:sz w:val="24"/>
+          <w:szCs w:val="24"/>
+        </w:rPr>
+        <w:lastRenderedPageBreak/>
+        <w:t>Un editor de código potente y fácil de usar.</w:t>
+      </w:r>
+    </w:p>
+    <w:p>
+      <w:pPr>
+        <w:numPr>
+          <w:ilvl w:val="0"/>
+          <w:numId w:val="7"/>
+        </w:numPr>
+        <w:spacing w:before="100" w:beforeAutospacing="1" w:after="100" w:afterAutospacing="1" w:line="360" w:lineRule="auto"/>
+        <w:rPr>
+          <w:rFonts w:ascii="Times New Roman" w:hAnsi="Times New Roman" w:cs="Times New Roman"/>
+          <w:sz w:val="24"/>
+          <w:szCs w:val="24"/>
+        </w:rPr>
+      </w:pPr>
+      <w:r>
+        <w:rPr>
+          <w:rFonts w:ascii="Times New Roman" w:hAnsi="Times New Roman" w:cs="Times New Roman"/>
+          <w:sz w:val="24"/>
+          <w:szCs w:val="24"/>
+        </w:rPr>
+        <w:t xml:space="preserve">Herramientas de desarrollo de </w:t>
+      </w:r>
+      <w:proofErr w:type="spellStart"/>
+      <w:r>
+        <w:rPr>
+          <w:rFonts w:ascii="Times New Roman" w:hAnsi="Times New Roman" w:cs="Times New Roman"/>
+          <w:sz w:val="24"/>
+          <w:szCs w:val="24"/>
+        </w:rPr>
+        <w:t>IntelliJ</w:t>
+      </w:r>
+      <w:proofErr w:type="spellEnd"/>
+      <w:r>
+        <w:rPr>
+          <w:rFonts w:ascii="Times New Roman" w:hAnsi="Times New Roman" w:cs="Times New Roman"/>
+          <w:sz w:val="24"/>
+          <w:szCs w:val="24"/>
+        </w:rPr>
+        <w:t xml:space="preserve"> integradas.</w:t>
+      </w:r>
+    </w:p>
+    <w:p>
+      <w:pPr>
+        <w:numPr>
+          <w:ilvl w:val="0"/>
+          <w:numId w:val="7"/>
+        </w:numPr>
+        <w:spacing w:before="100" w:beforeAutospacing="1" w:after="100" w:afterAutospacing="1" w:line="360" w:lineRule="auto"/>
+        <w:rPr>
+          <w:rFonts w:ascii="Times New Roman" w:hAnsi="Times New Roman" w:cs="Times New Roman"/>
+          <w:sz w:val="24"/>
+          <w:szCs w:val="24"/>
+        </w:rPr>
+      </w:pPr>
+      <w:r>
+        <w:rPr>
+          <w:rFonts w:ascii="Times New Roman" w:hAnsi="Times New Roman" w:cs="Times New Roman"/>
+          <w:sz w:val="24"/>
+          <w:szCs w:val="24"/>
+        </w:rPr>
+        <w:t xml:space="preserve">Compilación flexible basada en </w:t>
+      </w:r>
+      <w:proofErr w:type="spellStart"/>
+      <w:r>
+        <w:rPr>
+          <w:rFonts w:ascii="Times New Roman" w:hAnsi="Times New Roman" w:cs="Times New Roman"/>
+          <w:sz w:val="24"/>
+          <w:szCs w:val="24"/>
+        </w:rPr>
+        <w:t>Gradle</w:t>
+      </w:r>
+      <w:proofErr w:type="spellEnd"/>
+      <w:r>
+        <w:rPr>
+          <w:rFonts w:ascii="Times New Roman" w:hAnsi="Times New Roman" w:cs="Times New Roman"/>
+          <w:sz w:val="24"/>
+          <w:szCs w:val="24"/>
+        </w:rPr>
+        <w:t xml:space="preserve">, que permite configurar y personalizar las </w:t>
+      </w:r>
+      <w:proofErr w:type="spellStart"/>
+      <w:r>
+        <w:rPr>
+          <w:rFonts w:ascii="Times New Roman" w:hAnsi="Times New Roman" w:cs="Times New Roman"/>
+          <w:sz w:val="24"/>
+          <w:szCs w:val="24"/>
+        </w:rPr>
+        <w:t>builds</w:t>
+      </w:r>
+      <w:proofErr w:type="spellEnd"/>
+      <w:r>
+        <w:rPr>
+          <w:rFonts w:ascii="Times New Roman" w:hAnsi="Times New Roman" w:cs="Times New Roman"/>
+          <w:sz w:val="24"/>
+          <w:szCs w:val="24"/>
+        </w:rPr>
+        <w:t>.</w:t>
+      </w:r>
+    </w:p>
+    <w:p>
+      <w:pPr>
+        <w:numPr>
+          <w:ilvl w:val="0"/>
+          <w:numId w:val="7"/>
+        </w:numPr>
+        <w:spacing w:before="100" w:beforeAutospacing="1" w:after="100" w:afterAutospacing="1" w:line="360" w:lineRule="auto"/>
+        <w:rPr>
+          <w:rFonts w:ascii="Times New Roman" w:hAnsi="Times New Roman" w:cs="Times New Roman"/>
+          <w:sz w:val="24"/>
+          <w:szCs w:val="24"/>
+        </w:rPr>
+      </w:pPr>
+      <w:r>
+        <w:rPr>
+          <w:rFonts w:ascii="Times New Roman" w:hAnsi="Times New Roman" w:cs="Times New Roman"/>
+          <w:sz w:val="24"/>
+          <w:szCs w:val="24"/>
+        </w:rPr>
+        <w:t>Plantillas y herramientas que simplifican la creación de aplicaciones Android.</w:t>
+      </w:r>
+    </w:p>
+    <w:p>
+      <w:pPr>
+        <w:numPr>
+          <w:ilvl w:val="0"/>
+          <w:numId w:val="7"/>
+        </w:numPr>
+        <w:spacing w:before="100" w:beforeAutospacing="1" w:after="100" w:afterAutospacing="1" w:line="360" w:lineRule="auto"/>
+        <w:rPr>
+          <w:rFonts w:ascii="Times New Roman" w:hAnsi="Times New Roman" w:cs="Times New Roman"/>
+          <w:sz w:val="24"/>
+          <w:szCs w:val="24"/>
+        </w:rPr>
+      </w:pPr>
+      <w:r>
+        <w:rPr>
+          <w:rFonts w:ascii="Times New Roman" w:hAnsi="Times New Roman" w:cs="Times New Roman"/>
+          <w:sz w:val="24"/>
+          <w:szCs w:val="24"/>
+        </w:rPr>
+        <w:t xml:space="preserve">Soporte para pruebas y </w:t>
+      </w:r>
+      <w:proofErr w:type="spellStart"/>
+      <w:r>
+        <w:rPr>
+          <w:rFonts w:ascii="Times New Roman" w:hAnsi="Times New Roman" w:cs="Times New Roman"/>
+          <w:sz w:val="24"/>
+          <w:szCs w:val="24"/>
+        </w:rPr>
+        <w:t>debugging</w:t>
+      </w:r>
+      <w:proofErr w:type="spellEnd"/>
+      <w:r>
+        <w:rPr>
+          <w:rFonts w:ascii="Times New Roman" w:hAnsi="Times New Roman" w:cs="Times New Roman"/>
+          <w:sz w:val="24"/>
+          <w:szCs w:val="24"/>
+        </w:rPr>
+        <w:t xml:space="preserve"> en una variedad de marcos de trabajo.</w:t>
+      </w:r>
+    </w:p>
+    <w:p>
+      <w:pPr>
+        <w:spacing w:before="100" w:beforeAutospacing="1" w:after="100" w:afterAutospacing="1" w:line="360" w:lineRule="auto"/>
+        <w:ind w:left="360"/>
+        <w:jc w:val="center"/>
+      </w:pPr>
+      <w:r>
+        <w:rPr>
+          <w:noProof/>
+          <w:lang w:eastAsia="es-ES"/>
+        </w:rPr>
+        <w:drawing>
+          <wp:inline distT="0" distB="0" distL="0" distR="0">
+            <wp:extent cx="1188000" cy="1188000"/>
+            <wp:effectExtent l="0" t="0" r="0" b="0"/>
+            <wp:docPr id="10" name="Imagen 10" descr="https://upload.wikimedia.org/wikipedia/commons/thumb/5/51/Android_Studio_Logo_2024.svg/768px-Android_Studio_Logo_2024.svg.png"/>
+            <wp:cNvGraphicFramePr>
+              <a:graphicFrameLocks xmlns:a="http://schemas.openxmlformats.org/drawingml/2006/main" noChangeAspect="1"/>
+            </wp:cNvGraphicFramePr>
+            <a:graphic xmlns:a="http://schemas.openxmlformats.org/drawingml/2006/main">
+              <a:graphicData uri="http://schemas.openxmlformats.org/drawingml/2006/picture">
+                <pic:pic xmlns:pic="http://schemas.openxmlformats.org/drawingml/2006/picture">
+                  <pic:nvPicPr>
+                    <pic:cNvPr id="0" name="Picture 3" descr="https://upload.wikimedia.org/wikipedia/commons/thumb/5/51/Android_Studio_Logo_2024.svg/768px-Android_Studio_Logo_2024.svg.png"/>
+                    <pic:cNvPicPr>
+                      <a:picLocks noChangeAspect="1" noChangeArrowheads="1"/>
+                    </pic:cNvPicPr>
+                  </pic:nvPicPr>
+                  <pic:blipFill>
+                    <a:blip r:embed="rId12" cstate="print">
+                      <a:extLst>
+                        <a:ext uri="{28A0092B-C50C-407E-A947-70E740481C1C}">
+                          <a14:useLocalDpi xmlns:a14="http://schemas.microsoft.com/office/drawing/2010/main" val="0"/>
+                        </a:ext>
+                      </a:extLst>
+                    </a:blip>
+                    <a:srcRect/>
+                    <a:stretch>
+                      <a:fillRect/>
+                    </a:stretch>
+                  </pic:blipFill>
+                  <pic:spPr bwMode="auto">
+                    <a:xfrm>
+                      <a:off x="0" y="0"/>
+                      <a:ext cx="1188000" cy="1188000"/>
+                    </a:xfrm>
+                    <a:prstGeom prst="rect">
+                      <a:avLst/>
+                    </a:prstGeom>
+                    <a:noFill/>
+                    <a:ln>
+                      <a:noFill/>
+                    </a:ln>
+                  </pic:spPr>
+                </pic:pic>
+              </a:graphicData>
+            </a:graphic>
+          </wp:inline>
+        </w:drawing>
+      </w:r>
+      <w:r>
+        <w:rPr>
+          <w:rStyle w:val="nfasis"/>
+        </w:rPr>
+        <w:br/>
+      </w:r>
+      <w:r>
+        <w:rPr>
+          <w:rFonts w:ascii="Times New Roman" w:hAnsi="Times New Roman" w:cs="Times New Roman"/>
+          <w:i/>
+          <w:iCs/>
+          <w:sz w:val="24"/>
+          <w:szCs w:val="24"/>
+        </w:rPr>
+        <w:t>Logo de Android Studio</w:t>
+      </w:r>
+    </w:p>
+    <w:p>
+      <w:pPr>
+        <w:pStyle w:val="Prrafodelista"/>
+        <w:numPr>
+          <w:ilvl w:val="1"/>
+          <w:numId w:val="11"/>
+        </w:numPr>
+        <w:spacing w:line="360" w:lineRule="auto"/>
+        <w:rPr>
+          <w:rStyle w:val="Textoennegrita"/>
+          <w:rFonts w:ascii="Times New Roman" w:eastAsia="Times New Roman" w:hAnsi="Times New Roman" w:cs="Times New Roman"/>
+          <w:sz w:val="24"/>
+          <w:szCs w:val="24"/>
+          <w:lang w:eastAsia="es-ES"/>
+        </w:rPr>
+      </w:pPr>
+      <w:proofErr w:type="spellStart"/>
+      <w:r>
+        <w:rPr>
+          <w:rStyle w:val="Textoennegrita"/>
+          <w:rFonts w:ascii="Times New Roman" w:eastAsia="Times New Roman" w:hAnsi="Times New Roman" w:cs="Times New Roman"/>
+          <w:sz w:val="24"/>
+          <w:szCs w:val="24"/>
+          <w:lang w:eastAsia="es-ES"/>
+        </w:rPr>
+        <w:t>MySQL</w:t>
+      </w:r>
+      <w:proofErr w:type="spellEnd"/>
+    </w:p>
+    <w:p>
+      <w:pPr>
+        <w:spacing w:line="360" w:lineRule="auto"/>
+        <w:ind w:left="360"/>
+        <w:rPr>
+          <w:rFonts w:ascii="Times New Roman" w:hAnsi="Times New Roman" w:cs="Times New Roman"/>
+          <w:sz w:val="24"/>
+          <w:szCs w:val="24"/>
+        </w:rPr>
+      </w:pPr>
+      <w:r>
+        <w:rPr>
+          <w:rFonts w:ascii="Times New Roman" w:hAnsi="Times New Roman" w:cs="Times New Roman"/>
+          <w:sz w:val="24"/>
+          <w:szCs w:val="24"/>
+        </w:rPr>
+        <w:t xml:space="preserve">Para la persistencia de datos y la autenticación de usuarios se ha utilizado una </w:t>
+      </w:r>
+      <w:r>
+        <w:rPr>
+          <w:rFonts w:ascii="Times New Roman" w:hAnsi="Times New Roman" w:cs="Times New Roman"/>
+          <w:b/>
+          <w:bCs/>
+          <w:sz w:val="24"/>
+          <w:szCs w:val="24"/>
+        </w:rPr>
+        <w:t xml:space="preserve">base de datos </w:t>
+      </w:r>
+      <w:proofErr w:type="spellStart"/>
+      <w:r>
+        <w:rPr>
+          <w:rFonts w:ascii="Times New Roman" w:hAnsi="Times New Roman" w:cs="Times New Roman"/>
+          <w:b/>
+          <w:bCs/>
+          <w:sz w:val="24"/>
+          <w:szCs w:val="24"/>
+        </w:rPr>
+        <w:t>MySQL</w:t>
+      </w:r>
+      <w:proofErr w:type="spellEnd"/>
+      <w:r>
+        <w:rPr>
+          <w:rFonts w:ascii="Times New Roman" w:hAnsi="Times New Roman" w:cs="Times New Roman"/>
+          <w:b/>
+          <w:bCs/>
+          <w:sz w:val="24"/>
+          <w:szCs w:val="24"/>
+        </w:rPr>
+        <w:t xml:space="preserve"> alojada en la nube</w:t>
+      </w:r>
+      <w:r>
+        <w:rPr>
+          <w:rFonts w:ascii="Times New Roman" w:hAnsi="Times New Roman" w:cs="Times New Roman"/>
+          <w:sz w:val="24"/>
+          <w:szCs w:val="24"/>
+        </w:rPr>
+        <w:t xml:space="preserve">. </w:t>
+      </w:r>
+      <w:proofErr w:type="spellStart"/>
+      <w:r>
+        <w:rPr>
+          <w:rFonts w:ascii="Times New Roman" w:hAnsi="Times New Roman" w:cs="Times New Roman"/>
+          <w:sz w:val="24"/>
+          <w:szCs w:val="24"/>
+        </w:rPr>
+        <w:t>MySQL</w:t>
+      </w:r>
+      <w:proofErr w:type="spellEnd"/>
+      <w:r>
+        <w:rPr>
+          <w:rFonts w:ascii="Times New Roman" w:hAnsi="Times New Roman" w:cs="Times New Roman"/>
+          <w:sz w:val="24"/>
+          <w:szCs w:val="24"/>
+        </w:rPr>
+        <w:t xml:space="preserve"> es un sistema de gestión de bases de datos relacional basado en SQL, ampliamente utilizado en el desarrollo de aplicaciones web y móviles debido a su eficiencia, fiabilidad y capacidad para manejar grandes volúmenes de datos. Esta solución se ha implementado en el proyecto para gestionar el almacenamiento remoto de la información de los usuarios y sus portafolios de criptomonedas.</w:t>
+      </w:r>
+    </w:p>
+    <w:p>
+      <w:pPr>
+        <w:pStyle w:val="NormalWeb"/>
+        <w:spacing w:line="360" w:lineRule="auto"/>
+        <w:ind w:left="360"/>
+        <w:rPr>
+          <w:rFonts w:eastAsiaTheme="minorHAnsi"/>
+          <w:lang w:eastAsia="en-US"/>
+        </w:rPr>
+      </w:pPr>
+      <w:r>
+        <w:rPr>
+          <w:rFonts w:eastAsiaTheme="minorHAnsi"/>
+          <w:lang w:eastAsia="en-US"/>
+        </w:rPr>
+        <w:t xml:space="preserve">Las principales ventajas de utilizar </w:t>
+      </w:r>
+      <w:proofErr w:type="spellStart"/>
+      <w:r>
+        <w:rPr>
+          <w:rFonts w:eastAsiaTheme="minorHAnsi"/>
+          <w:b/>
+          <w:bCs/>
+          <w:lang w:eastAsia="en-US"/>
+        </w:rPr>
+        <w:t>MySQL</w:t>
+      </w:r>
+      <w:proofErr w:type="spellEnd"/>
+      <w:r>
+        <w:rPr>
+          <w:rFonts w:eastAsiaTheme="minorHAnsi"/>
+          <w:b/>
+          <w:bCs/>
+          <w:lang w:eastAsia="en-US"/>
+        </w:rPr>
+        <w:t xml:space="preserve"> en la nube</w:t>
+      </w:r>
+      <w:r>
+        <w:rPr>
+          <w:rFonts w:eastAsiaTheme="minorHAnsi"/>
+          <w:lang w:eastAsia="en-US"/>
+        </w:rPr>
+        <w:t xml:space="preserve"> son:</w:t>
+      </w:r>
+    </w:p>
+    <w:p>
+      <w:pPr>
+        <w:numPr>
+          <w:ilvl w:val="0"/>
+          <w:numId w:val="8"/>
+        </w:numPr>
+        <w:spacing w:before="100" w:beforeAutospacing="1" w:after="100" w:afterAutospacing="1" w:line="360" w:lineRule="auto"/>
+        <w:rPr>
+          <w:rFonts w:ascii="Times New Roman" w:hAnsi="Times New Roman" w:cs="Times New Roman"/>
+          <w:sz w:val="24"/>
+          <w:szCs w:val="24"/>
+        </w:rPr>
+      </w:pPr>
+      <w:r>
+        <w:rPr>
+          <w:rFonts w:ascii="Times New Roman" w:hAnsi="Times New Roman" w:cs="Times New Roman"/>
+          <w:b/>
+          <w:bCs/>
+          <w:sz w:val="24"/>
+          <w:szCs w:val="24"/>
+        </w:rPr>
+        <w:t>Escalabilidad</w:t>
+      </w:r>
+      <w:r>
+        <w:rPr>
+          <w:rFonts w:ascii="Times New Roman" w:hAnsi="Times New Roman" w:cs="Times New Roman"/>
+          <w:sz w:val="24"/>
+          <w:szCs w:val="24"/>
+        </w:rPr>
+        <w:t xml:space="preserve">: </w:t>
+      </w:r>
+      <w:proofErr w:type="spellStart"/>
+      <w:r>
+        <w:rPr>
+          <w:rFonts w:ascii="Times New Roman" w:hAnsi="Times New Roman" w:cs="Times New Roman"/>
+          <w:sz w:val="24"/>
+          <w:szCs w:val="24"/>
+        </w:rPr>
+        <w:t>MySQL</w:t>
+      </w:r>
+      <w:proofErr w:type="spellEnd"/>
+      <w:r>
+        <w:rPr>
+          <w:rFonts w:ascii="Times New Roman" w:hAnsi="Times New Roman" w:cs="Times New Roman"/>
+          <w:sz w:val="24"/>
+          <w:szCs w:val="24"/>
+        </w:rPr>
+        <w:t xml:space="preserve"> es capaz de manejar grandes cantidades de datos y escalar según la demanda.</w:t>
+      </w:r>
+    </w:p>
+    <w:p>
+      <w:pPr>
+        <w:numPr>
+          <w:ilvl w:val="0"/>
+          <w:numId w:val="8"/>
+        </w:numPr>
+        <w:spacing w:before="100" w:beforeAutospacing="1" w:after="100" w:afterAutospacing="1" w:line="360" w:lineRule="auto"/>
+        <w:rPr>
+          <w:rFonts w:ascii="Times New Roman" w:hAnsi="Times New Roman" w:cs="Times New Roman"/>
+          <w:sz w:val="24"/>
+          <w:szCs w:val="24"/>
+        </w:rPr>
+      </w:pPr>
+      <w:r>
+        <w:rPr>
+          <w:rFonts w:ascii="Times New Roman" w:hAnsi="Times New Roman" w:cs="Times New Roman"/>
+          <w:b/>
+          <w:bCs/>
+          <w:sz w:val="24"/>
+          <w:szCs w:val="24"/>
+        </w:rPr>
+        <w:t>Seguridad</w:t>
+      </w:r>
+      <w:r>
+        <w:rPr>
+          <w:rFonts w:ascii="Times New Roman" w:hAnsi="Times New Roman" w:cs="Times New Roman"/>
+          <w:sz w:val="24"/>
+          <w:szCs w:val="24"/>
+        </w:rPr>
+        <w:t>: Proporciona múltiples capas de seguridad para la gestión de usuarios y el acceso a la base de datos.</w:t>
+      </w:r>
+    </w:p>
+    <w:p>
+      <w:pPr>
+        <w:numPr>
+          <w:ilvl w:val="0"/>
+          <w:numId w:val="8"/>
+        </w:numPr>
+        <w:spacing w:before="100" w:beforeAutospacing="1" w:after="100" w:afterAutospacing="1" w:line="360" w:lineRule="auto"/>
+        <w:rPr>
+          <w:rFonts w:ascii="Times New Roman" w:hAnsi="Times New Roman" w:cs="Times New Roman"/>
+          <w:sz w:val="24"/>
+          <w:szCs w:val="24"/>
+        </w:rPr>
+      </w:pPr>
+      <w:r>
+        <w:rPr>
+          <w:rFonts w:ascii="Times New Roman" w:hAnsi="Times New Roman" w:cs="Times New Roman"/>
+          <w:b/>
+          <w:bCs/>
+          <w:sz w:val="24"/>
+          <w:szCs w:val="24"/>
+        </w:rPr>
+        <w:t>Interoperabilidad</w:t>
+      </w:r>
+      <w:r>
+        <w:rPr>
+          <w:rFonts w:ascii="Times New Roman" w:hAnsi="Times New Roman" w:cs="Times New Roman"/>
+          <w:sz w:val="24"/>
+          <w:szCs w:val="24"/>
+        </w:rPr>
+        <w:t>: Se puede integrar fácilmente con diferentes tecnologías y plataformas de desarrollo.</w:t>
+      </w:r>
+    </w:p>
+    <w:p>
+      <w:pPr>
+        <w:numPr>
+          <w:ilvl w:val="0"/>
+          <w:numId w:val="8"/>
+        </w:numPr>
+        <w:spacing w:before="100" w:beforeAutospacing="1" w:after="100" w:afterAutospacing="1" w:line="360" w:lineRule="auto"/>
+        <w:rPr>
+          <w:rStyle w:val="nfasis"/>
+          <w:rFonts w:ascii="Times New Roman" w:hAnsi="Times New Roman" w:cs="Times New Roman"/>
+          <w:i w:val="0"/>
+          <w:iCs w:val="0"/>
+          <w:sz w:val="24"/>
+          <w:szCs w:val="24"/>
+        </w:rPr>
+      </w:pPr>
+      <w:r>
+        <w:rPr>
+          <w:rFonts w:ascii="Times New Roman" w:hAnsi="Times New Roman" w:cs="Times New Roman"/>
+          <w:b/>
+          <w:bCs/>
+          <w:sz w:val="24"/>
+          <w:szCs w:val="24"/>
+        </w:rPr>
+        <w:lastRenderedPageBreak/>
+        <w:t>Disponibilidad</w:t>
+      </w:r>
+      <w:r>
+        <w:rPr>
+          <w:rFonts w:ascii="Times New Roman" w:hAnsi="Times New Roman" w:cs="Times New Roman"/>
+          <w:sz w:val="24"/>
+          <w:szCs w:val="24"/>
+        </w:rPr>
+        <w:t>: Al estar alojado en la nube, garantiza que los datos estén disponibles en todo momento y desde cualquier lugar.</w:t>
+      </w:r>
+    </w:p>
+    <w:p>
+      <w:pPr>
+        <w:pStyle w:val="NormalWeb"/>
+        <w:spacing w:line="360" w:lineRule="auto"/>
+        <w:jc w:val="center"/>
+        <w:rPr>
+          <w:rFonts w:eastAsiaTheme="minorHAnsi"/>
+          <w:lang w:eastAsia="en-US"/>
+        </w:rPr>
+      </w:pPr>
+      <w:r>
+        <w:rPr>
+          <w:noProof/>
+        </w:rPr>
+        <w:drawing>
+          <wp:inline distT="0" distB="0" distL="0" distR="0">
+            <wp:extent cx="1585321" cy="1080000"/>
+            <wp:effectExtent l="0" t="0" r="0" b="6350"/>
+            <wp:docPr id="11" name="Imagen 11" descr="undefined"/>
+            <wp:cNvGraphicFramePr>
+              <a:graphicFrameLocks xmlns:a="http://schemas.openxmlformats.org/drawingml/2006/main" noChangeAspect="1"/>
+            </wp:cNvGraphicFramePr>
+            <a:graphic xmlns:a="http://schemas.openxmlformats.org/drawingml/2006/main">
+              <a:graphicData uri="http://schemas.openxmlformats.org/drawingml/2006/picture">
+                <pic:pic xmlns:pic="http://schemas.openxmlformats.org/drawingml/2006/picture">
+                  <pic:nvPicPr>
+                    <pic:cNvPr id="0" name="Picture 5" descr="undefined"/>
+                    <pic:cNvPicPr>
+                      <a:picLocks noChangeAspect="1" noChangeArrowheads="1"/>
+                    </pic:cNvPicPr>
+                  </pic:nvPicPr>
+                  <pic:blipFill>
+                    <a:blip r:embed="rId13" cstate="print">
+                      <a:extLst>
+                        <a:ext uri="{28A0092B-C50C-407E-A947-70E740481C1C}">
+                          <a14:useLocalDpi xmlns:a14="http://schemas.microsoft.com/office/drawing/2010/main" val="0"/>
+                        </a:ext>
+                      </a:extLst>
+                    </a:blip>
+                    <a:srcRect/>
+                    <a:stretch>
+                      <a:fillRect/>
+                    </a:stretch>
+                  </pic:blipFill>
+                  <pic:spPr bwMode="auto">
+                    <a:xfrm>
+                      <a:off x="0" y="0"/>
+                      <a:ext cx="1585321" cy="1080000"/>
+                    </a:xfrm>
+                    <a:prstGeom prst="rect">
+                      <a:avLst/>
+                    </a:prstGeom>
+                    <a:noFill/>
+                    <a:ln>
+                      <a:noFill/>
+                    </a:ln>
+                  </pic:spPr>
+                </pic:pic>
+              </a:graphicData>
+            </a:graphic>
+          </wp:inline>
+        </w:drawing>
+      </w:r>
+      <w:r>
+        <w:rPr>
+          <w:rStyle w:val="nfasis"/>
+        </w:rPr>
+        <w:br/>
+      </w:r>
+      <w:r>
+        <w:rPr>
+          <w:rFonts w:eastAsiaTheme="minorHAnsi"/>
+          <w:i/>
+          <w:iCs/>
+          <w:lang w:eastAsia="en-US"/>
+        </w:rPr>
+        <w:t xml:space="preserve">Logo de </w:t>
+      </w:r>
+      <w:proofErr w:type="spellStart"/>
+      <w:r>
+        <w:rPr>
+          <w:rFonts w:eastAsiaTheme="minorHAnsi"/>
+          <w:i/>
+          <w:iCs/>
+          <w:lang w:eastAsia="en-US"/>
+        </w:rPr>
+        <w:t>MySQL</w:t>
+      </w:r>
+      <w:proofErr w:type="spellEnd"/>
+    </w:p>
+    <w:p>
+      <w:pPr>
+        <w:pStyle w:val="NormalWeb"/>
+        <w:spacing w:line="360" w:lineRule="auto"/>
+        <w:rPr>
+          <w:rFonts w:eastAsiaTheme="minorHAnsi"/>
+          <w:lang w:eastAsia="en-US"/>
+        </w:rPr>
+      </w:pPr>
+      <w:r>
+        <w:rPr>
+          <w:rFonts w:eastAsiaTheme="minorHAnsi"/>
+          <w:lang w:eastAsia="en-US"/>
+        </w:rPr>
+        <w:t xml:space="preserve">Para la autenticación y la gestión de usuarios, se ha implementado un sistema basado en </w:t>
+      </w:r>
+      <w:proofErr w:type="spellStart"/>
+      <w:r>
+        <w:rPr>
+          <w:rFonts w:eastAsiaTheme="minorHAnsi"/>
+          <w:b/>
+          <w:bCs/>
+          <w:lang w:eastAsia="en-US"/>
+        </w:rPr>
+        <w:t>MySQL</w:t>
+      </w:r>
+      <w:proofErr w:type="spellEnd"/>
+      <w:r>
+        <w:rPr>
+          <w:rFonts w:eastAsiaTheme="minorHAnsi"/>
+          <w:lang w:eastAsia="en-US"/>
+        </w:rPr>
+        <w:t xml:space="preserve">, lo que permite a los usuarios registrarse, iniciar sesión y editar su información. Los datos se almacenan en una tabla específica de usuarios, permitiendo la recuperación y actualización de los mismos. A diferencia de soluciones </w:t>
+      </w:r>
+      <w:proofErr w:type="spellStart"/>
+      <w:r>
+        <w:rPr>
+          <w:rFonts w:eastAsiaTheme="minorHAnsi"/>
+          <w:lang w:eastAsia="en-US"/>
+        </w:rPr>
+        <w:t>NoSQL</w:t>
+      </w:r>
+      <w:proofErr w:type="spellEnd"/>
+      <w:r>
+        <w:rPr>
+          <w:rFonts w:eastAsiaTheme="minorHAnsi"/>
+          <w:lang w:eastAsia="en-US"/>
+        </w:rPr>
+        <w:t xml:space="preserve">, </w:t>
+      </w:r>
+      <w:proofErr w:type="spellStart"/>
+      <w:r>
+        <w:rPr>
+          <w:rFonts w:eastAsiaTheme="minorHAnsi"/>
+          <w:lang w:eastAsia="en-US"/>
+        </w:rPr>
+        <w:t>MySQL</w:t>
+      </w:r>
+      <w:proofErr w:type="spellEnd"/>
+      <w:r>
+        <w:rPr>
+          <w:rFonts w:eastAsiaTheme="minorHAnsi"/>
+          <w:lang w:eastAsia="en-US"/>
+        </w:rPr>
+        <w:t xml:space="preserve"> permite realizar consultas complejas que optimizan la gestión de grandes volúmenes de información.</w:t>
+      </w:r>
+    </w:p>
+    <w:p>
+      <w:pPr>
+        <w:pStyle w:val="NormalWeb"/>
+        <w:spacing w:line="360" w:lineRule="auto"/>
+        <w:rPr>
+          <w:rFonts w:eastAsiaTheme="minorHAnsi"/>
+          <w:lang w:eastAsia="en-US"/>
+        </w:rPr>
+      </w:pPr>
+    </w:p>
+    <w:p>
+      <w:pPr>
+        <w:pStyle w:val="Titulo1TFG0"/>
+        <w:numPr>
+          <w:ilvl w:val="0"/>
+          <w:numId w:val="5"/>
+        </w:numPr>
+      </w:pPr>
+      <w:r>
+        <w:t>Desarrollo</w:t>
+      </w:r>
+    </w:p>
+    <w:p>
+      <w:pPr>
+        <w:spacing w:line="360" w:lineRule="auto"/>
+        <w:rPr>
+          <w:rFonts w:ascii="Times New Roman" w:hAnsi="Times New Roman" w:cs="Times New Roman"/>
+          <w:b/>
+          <w:sz w:val="24"/>
+          <w:szCs w:val="24"/>
+        </w:rPr>
+      </w:pPr>
+      <w:r>
+        <w:rPr>
+          <w:rFonts w:ascii="Times New Roman" w:hAnsi="Times New Roman" w:cs="Times New Roman"/>
+          <w:b/>
+          <w:sz w:val="24"/>
+          <w:szCs w:val="24"/>
+        </w:rPr>
+        <w:t>Requisitos</w:t>
+      </w:r>
+    </w:p>
+    <w:p>
+      <w:pPr>
+        <w:pStyle w:val="NormalWeb"/>
+        <w:spacing w:line="360" w:lineRule="auto"/>
+      </w:pPr>
+      <w:r>
+        <w:t>A continuación, se define una lista de los requisitos funcionales que debe cubrir la aplicación</w:t>
+      </w:r>
+      <w:r>
+        <w:rPr>
+          <w:rStyle w:val="Textoennegrita"/>
+        </w:rPr>
+        <w:t>:</w:t>
+      </w:r>
+    </w:p>
+    <w:p>
+      <w:pPr>
+        <w:pStyle w:val="Ttulo4"/>
+        <w:spacing w:line="360" w:lineRule="auto"/>
+        <w:rPr>
+          <w:rFonts w:ascii="Times New Roman" w:hAnsi="Times New Roman" w:cs="Times New Roman"/>
+          <w:sz w:val="24"/>
+          <w:szCs w:val="24"/>
+        </w:rPr>
+      </w:pPr>
+      <w:r>
+        <w:rPr>
+          <w:rFonts w:ascii="Times New Roman" w:hAnsi="Times New Roman" w:cs="Times New Roman"/>
+          <w:sz w:val="24"/>
+          <w:szCs w:val="24"/>
+        </w:rPr>
+        <w:t>4.1</w:t>
+      </w:r>
+      <w:bookmarkStart w:id="6" w:name="_GoBack"/>
+      <w:bookmarkEnd w:id="6"/>
+      <w:r>
+        <w:rPr>
+          <w:rFonts w:ascii="Times New Roman" w:hAnsi="Times New Roman" w:cs="Times New Roman"/>
+          <w:sz w:val="24"/>
+          <w:szCs w:val="24"/>
+        </w:rPr>
+        <w:t>.1 Usuario</w:t>
+      </w:r>
+    </w:p>
+    <w:p>
+      <w:pPr>
+        <w:pStyle w:val="NormalWeb"/>
+        <w:spacing w:line="360" w:lineRule="auto"/>
+      </w:pPr>
+      <w:r>
+        <w:rPr>
+          <w:rStyle w:val="Textoennegrita"/>
+        </w:rPr>
+        <w:t>R1. Creación de un usuario.</w:t>
+      </w:r>
+      <w:r>
+        <w:br/>
+        <w:t>La aplicación permite a los usuarios crear una cuenta nueva ingresando su correo electrónico y una contraseña segura.</w:t>
+      </w:r>
+    </w:p>
+    <w:p>
+      <w:pPr>
+        <w:pStyle w:val="NormalWeb"/>
+        <w:spacing w:line="360" w:lineRule="auto"/>
+      </w:pPr>
+      <w:r>
+        <w:rPr>
+          <w:rStyle w:val="Textoennegrita"/>
+        </w:rPr>
+        <w:t>R2. Inicio de sesión.</w:t>
+      </w:r>
+      <w:r>
+        <w:br/>
+        <w:t>La aplicación permite a los usuarios iniciar sesión utilizando las credenciales creadas previamente (correo electrónico y contraseña).</w:t>
+      </w:r>
+    </w:p>
+    <w:p>
+      <w:pPr>
+        <w:pStyle w:val="NormalWeb"/>
+        <w:spacing w:line="360" w:lineRule="auto"/>
+      </w:pPr>
+      <w:r>
+        <w:rPr>
+          <w:rStyle w:val="Textoennegrita"/>
+        </w:rPr>
+        <w:lastRenderedPageBreak/>
+        <w:t>R3. Cierre de sesión.</w:t>
+      </w:r>
+      <w:r>
+        <w:br/>
+        <w:t>La aplicación permite cerrar la sesión del usuario en cualquier momento.</w:t>
+      </w:r>
+    </w:p>
+    <w:p>
+      <w:pPr>
+        <w:pStyle w:val="NormalWeb"/>
+        <w:spacing w:line="360" w:lineRule="auto"/>
+      </w:pPr>
+      <w:r>
+        <w:rPr>
+          <w:rStyle w:val="Textoennegrita"/>
+        </w:rPr>
+        <w:t>R4. Edición de datos del usuario.</w:t>
+      </w:r>
+      <w:r>
+        <w:br/>
+        <w:t>El usuario puede modificar ciertos datos personales, como el correo electrónico o contraseña, desde su perfil.</w:t>
+      </w:r>
+    </w:p>
+    <w:p>
+      <w:pPr>
+        <w:pStyle w:val="NormalWeb"/>
+        <w:spacing w:line="360" w:lineRule="auto"/>
+      </w:pPr>
+      <w:r>
+        <w:rPr>
+          <w:rStyle w:val="Textoennegrita"/>
+        </w:rPr>
+        <w:t>R5. Recordar credenciales.</w:t>
+      </w:r>
+      <w:r>
+        <w:br/>
+        <w:t>La aplicación permite recordar las credenciales del usuario si selecciona la opción "recordar contraseña" en la pantalla de inicio de sesión.</w:t>
+      </w:r>
+    </w:p>
+    <w:p>
+      <w:pPr>
+        <w:pStyle w:val="Ttulo4"/>
+        <w:spacing w:line="360" w:lineRule="auto"/>
+        <w:rPr>
+          <w:rFonts w:ascii="Times New Roman" w:hAnsi="Times New Roman" w:cs="Times New Roman"/>
+          <w:sz w:val="24"/>
+          <w:szCs w:val="24"/>
+        </w:rPr>
+      </w:pPr>
+      <w:r>
+        <w:rPr>
+          <w:rFonts w:ascii="Times New Roman" w:hAnsi="Times New Roman" w:cs="Times New Roman"/>
+          <w:sz w:val="24"/>
+          <w:szCs w:val="24"/>
+        </w:rPr>
+        <w:t>4.1.2 Criptomonedas</w:t>
+      </w:r>
+    </w:p>
+    <w:p>
+      <w:pPr>
+        <w:pStyle w:val="NormalWeb"/>
+        <w:spacing w:line="360" w:lineRule="auto"/>
+      </w:pPr>
+      <w:r>
+        <w:rPr>
+          <w:rStyle w:val="Textoennegrita"/>
+        </w:rPr>
+        <w:t>R6. Listar criptomonedas.</w:t>
+      </w:r>
+      <w:r>
+        <w:br/>
+        <w:t xml:space="preserve">La aplicación permite al usuario visualizar una lista actualizada de criptomonedas obtenida a través de la API de </w:t>
+      </w:r>
+      <w:proofErr w:type="spellStart"/>
+      <w:r>
+        <w:t>CoinGecko</w:t>
+      </w:r>
+      <w:proofErr w:type="spellEnd"/>
+      <w:r>
+        <w:t>.</w:t>
+      </w:r>
+    </w:p>
+    <w:p>
+      <w:pPr>
+        <w:pStyle w:val="NormalWeb"/>
+        <w:spacing w:line="360" w:lineRule="auto"/>
+      </w:pPr>
+      <w:r>
+        <w:rPr>
+          <w:rStyle w:val="Textoennegrita"/>
+        </w:rPr>
+        <w:t>R7. Búsqueda de criptomonedas.</w:t>
+      </w:r>
+      <w:r>
+        <w:br/>
+        <w:t xml:space="preserve">El usuario puede buscar una </w:t>
+      </w:r>
+      <w:proofErr w:type="spellStart"/>
+      <w:r>
+        <w:t>criptomoneda</w:t>
+      </w:r>
+      <w:proofErr w:type="spellEnd"/>
+      <w:r>
+        <w:t xml:space="preserve"> específica por su nombre o símbolo dentro de la lista de criptomonedas.</w:t>
+      </w:r>
+    </w:p>
+    <w:p>
+      <w:pPr>
+        <w:pStyle w:val="NormalWeb"/>
+        <w:spacing w:line="360" w:lineRule="auto"/>
+      </w:pPr>
+      <w:r>
+        <w:rPr>
+          <w:rStyle w:val="Textoennegrita"/>
+        </w:rPr>
+        <w:t>R8. Visualización de información detallada.</w:t>
+      </w:r>
+      <w:r>
+        <w:br/>
+        <w:t xml:space="preserve">La aplicación permite acceder a la información detallada de cada </w:t>
+      </w:r>
+      <w:proofErr w:type="spellStart"/>
+      <w:r>
+        <w:t>criptomoneda</w:t>
+      </w:r>
+      <w:proofErr w:type="spellEnd"/>
+      <w:r>
+        <w:t xml:space="preserve"> a través de un </w:t>
+      </w:r>
+      <w:proofErr w:type="spellStart"/>
+      <w:r>
+        <w:t>WebView</w:t>
+      </w:r>
+      <w:proofErr w:type="spellEnd"/>
+      <w:r>
+        <w:t xml:space="preserve"> conectado a </w:t>
+      </w:r>
+      <w:proofErr w:type="spellStart"/>
+      <w:r>
+        <w:t>CoinMarketCap</w:t>
+      </w:r>
+      <w:proofErr w:type="spellEnd"/>
+      <w:r>
+        <w:t>.</w:t>
+      </w:r>
+    </w:p>
+    <w:p>
+      <w:pPr>
+        <w:pStyle w:val="NormalWeb"/>
+        <w:spacing w:line="360" w:lineRule="auto"/>
+      </w:pPr>
+      <w:r>
+        <w:rPr>
+          <w:rStyle w:val="Textoennegrita"/>
+        </w:rPr>
+        <w:t>R9. Añadir criptomonedas al monedero.</w:t>
+      </w:r>
+      <w:r>
+        <w:br/>
+        <w:t>El usuario puede agregar criptomonedas a su monedero personal para hacer un seguimiento de su valor en tiempo real.</w:t>
+      </w:r>
+    </w:p>
+    <w:p>
+      <w:pPr>
+        <w:pStyle w:val="NormalWeb"/>
+        <w:spacing w:line="360" w:lineRule="auto"/>
+      </w:pPr>
+      <w:r>
+        <w:rPr>
+          <w:rStyle w:val="Textoennegrita"/>
+        </w:rPr>
+        <w:t>R10. Modificar criptomonedas del monedero.</w:t>
+      </w:r>
+      <w:r>
+        <w:br/>
+        <w:t>El usuario puede editar la cantidad de criptomonedas que posee en su monedero.</w:t>
+      </w:r>
+    </w:p>
+    <w:p>
+      <w:pPr>
+        <w:pStyle w:val="NormalWeb"/>
+        <w:spacing w:line="360" w:lineRule="auto"/>
+      </w:pPr>
+      <w:r>
+        <w:rPr>
+          <w:rStyle w:val="Textoennegrita"/>
+        </w:rPr>
+        <w:t>R11. Eliminar criptomonedas del monedero.</w:t>
+      </w:r>
+      <w:r>
+        <w:br/>
+        <w:t>La aplicación permite eliminar criptomonedas del monedero del usuario.</w:t>
+      </w:r>
+    </w:p>
+    <w:p>
+      <w:pPr>
+        <w:pStyle w:val="NormalWeb"/>
+        <w:spacing w:line="360" w:lineRule="auto"/>
+      </w:pPr>
+      <w:r>
+        <w:rPr>
+          <w:rStyle w:val="Textoennegrita"/>
+        </w:rPr>
+        <w:lastRenderedPageBreak/>
+        <w:t>R12. Seguimiento del valor de las criptomonedas.</w:t>
+      </w:r>
+      <w:r>
+        <w:br/>
+        <w:t>El usuario puede consultar el valor actual de las criptomonedas añadidas a su monedero, actualizado en tiempo real.</w:t>
+      </w:r>
+    </w:p>
+    <w:p>
+      <w:pPr>
+        <w:pStyle w:val="Ttulo4"/>
+        <w:spacing w:line="360" w:lineRule="auto"/>
+        <w:rPr>
+          <w:rFonts w:ascii="Times New Roman" w:hAnsi="Times New Roman" w:cs="Times New Roman"/>
+          <w:sz w:val="24"/>
+          <w:szCs w:val="24"/>
+        </w:rPr>
+      </w:pPr>
+      <w:r>
+        <w:rPr>
+          <w:rFonts w:ascii="Times New Roman" w:hAnsi="Times New Roman" w:cs="Times New Roman"/>
+          <w:sz w:val="24"/>
+          <w:szCs w:val="24"/>
+        </w:rPr>
+        <w:t>4.1.3 Sincronización y almacenamiento de datos</w:t>
+      </w:r>
+    </w:p>
+    <w:p>
+      <w:pPr>
+        <w:pStyle w:val="NormalWeb"/>
+        <w:spacing w:line="360" w:lineRule="auto"/>
+      </w:pPr>
+      <w:r>
+        <w:rPr>
+          <w:rStyle w:val="Textoennegrita"/>
+        </w:rPr>
+        <w:t>R13. Almacenamiento local de criptomonedas.</w:t>
+      </w:r>
+      <w:r>
+        <w:br/>
+        <w:t xml:space="preserve">La aplicación almacena los datos del monedero del usuario localmente utilizando </w:t>
+      </w:r>
+      <w:proofErr w:type="spellStart"/>
+      <w:r>
+        <w:t>SQLite</w:t>
+      </w:r>
+      <w:proofErr w:type="spellEnd"/>
+      <w:r>
+        <w:t>, permitiendo el acceso a la información sin conexión.</w:t>
+      </w:r>
+    </w:p>
+    <w:p>
+      <w:pPr>
+        <w:pStyle w:val="NormalWeb"/>
+        <w:spacing w:line="360" w:lineRule="auto"/>
+      </w:pPr>
+      <w:r>
+        <w:rPr>
+          <w:rStyle w:val="Textoennegrita"/>
+        </w:rPr>
+        <w:t>R14. Respaldo en la nube.</w:t>
+      </w:r>
+      <w:r>
+        <w:br/>
+        <w:t xml:space="preserve">El usuario puede respaldar su monedero en la nube, utilizando una base de datos </w:t>
+      </w:r>
+      <w:proofErr w:type="spellStart"/>
+      <w:r>
+        <w:t>MySQL</w:t>
+      </w:r>
+      <w:proofErr w:type="spellEnd"/>
+      <w:r>
+        <w:t>, para garantizar que los datos no se pierdan.</w:t>
+      </w:r>
+    </w:p>
+    <w:p>
+      <w:pPr>
+        <w:pStyle w:val="NormalWeb"/>
+        <w:spacing w:line="360" w:lineRule="auto"/>
+      </w:pPr>
+      <w:r>
+        <w:rPr>
+          <w:rStyle w:val="Textoennegrita"/>
+        </w:rPr>
+        <w:t>R15. Restauración desde la nube.</w:t>
+      </w:r>
+      <w:r>
+        <w:br/>
+        <w:t>La aplicación permite restaurar los datos del monedero desde la nube en caso de cambio de dispositivo o reinstalación de la aplicación.</w:t>
+      </w:r>
+    </w:p>
+    <w:p>
+      <w:pPr>
+        <w:pStyle w:val="Ttulo4"/>
+        <w:spacing w:line="360" w:lineRule="auto"/>
+        <w:rPr>
+          <w:rFonts w:ascii="Times New Roman" w:hAnsi="Times New Roman" w:cs="Times New Roman"/>
+          <w:sz w:val="24"/>
+          <w:szCs w:val="24"/>
+        </w:rPr>
+      </w:pPr>
+      <w:r>
+        <w:rPr>
+          <w:rFonts w:ascii="Times New Roman" w:hAnsi="Times New Roman" w:cs="Times New Roman"/>
+          <w:sz w:val="24"/>
+          <w:szCs w:val="24"/>
+        </w:rPr>
+        <w:t>4.1.4 Funcionalidades adicionales</w:t>
+      </w:r>
+    </w:p>
+    <w:p>
+      <w:pPr>
+        <w:pStyle w:val="NormalWeb"/>
+        <w:spacing w:line="360" w:lineRule="auto"/>
+      </w:pPr>
+      <w:r>
+        <w:rPr>
+          <w:rStyle w:val="Textoennegrita"/>
+        </w:rPr>
+        <w:t>R16. Contador de días hasta la entrega del TFG.</w:t>
+      </w:r>
+      <w:r>
+        <w:br/>
+        <w:t>La aplicación muestra en la pantalla principal un contador con el número de días restantes hasta el 1 de septiembre (fecha de entrega del TFG).</w:t>
+      </w:r>
+    </w:p>
+    <w:p>
+      <w:pPr>
+        <w:pStyle w:val="NormalWeb"/>
+        <w:spacing w:line="360" w:lineRule="auto"/>
+      </w:pPr>
+      <w:r>
+        <w:rPr>
+          <w:rStyle w:val="Textoennegrita"/>
+        </w:rPr>
+        <w:t>R17. Visualización de criptomonedas en la pantalla principal.</w:t>
+      </w:r>
+      <w:r>
+        <w:br/>
+        <w:t>La aplicación muestra una vista resumida de tres criptomonedas seleccionadas en la pantalla principal, facilitando su seguimiento.</w:t>
+      </w:r>
+    </w:p>
+    <w:p>
+      <w:pPr>
+        <w:pStyle w:val="NormalWeb"/>
+        <w:spacing w:line="360" w:lineRule="auto"/>
+        <w:rPr>
+          <w:rFonts w:eastAsiaTheme="minorHAnsi"/>
+          <w:lang w:eastAsia="en-US"/>
+        </w:rPr>
+      </w:pPr>
     </w:p>
     <w:sectPr>
-      <w:headerReference w:type="default" r:id="rId11"/>
-      <w:footerReference w:type="default" r:id="rId12"/>
+      <w:headerReference w:type="default" r:id="rId14"/>
+      <w:footerReference w:type="default" r:id="rId15"/>
       <w:pgSz w:w="11906" w:h="16838"/>
       <w:pgMar w:top="1701" w:right="1701" w:bottom="1701" w:left="1701" w:header="709" w:footer="709" w:gutter="0"/>
       <w:pgNumType w:start="0"/>
@@ -2448,7 +4125,7 @@
                                     <w:sz w:val="24"/>
                                     <w:szCs w:val="24"/>
                                   </w:rPr>
-                                  <w:t>6</w:t>
+                                  <w:t>9</w:t>
                                 </w:r>
                                 <w:r>
                                   <w:rPr>
@@ -2615,7 +4292,7 @@
                               <w:sz w:val="24"/>
                               <w:szCs w:val="24"/>
                             </w:rPr>
-                            <w:t>6</w:t>
+                            <w:t>9</w:t>
                           </w:r>
                           <w:r>
                             <w:rPr>
@@ -2894,6 +4571,92 @@
     </w:lvl>
   </w:abstractNum>
   <w:abstractNum w:abstractNumId="1">
+    <w:nsid w:val="0A0C16BD"/>
+    <w:multiLevelType w:val="multilevel"/>
+    <w:tmpl w:val="0C0A001F"/>
+    <w:lvl w:ilvl="0">
+      <w:start w:val="1"/>
+      <w:numFmt w:val="decimal"/>
+      <w:lvlText w:val="%1."/>
+      <w:lvlJc w:val="left"/>
+      <w:pPr>
+        <w:ind w:left="720" w:hanging="360"/>
+      </w:pPr>
+    </w:lvl>
+    <w:lvl w:ilvl="1">
+      <w:start w:val="1"/>
+      <w:numFmt w:val="decimal"/>
+      <w:lvlText w:val="%1.%2."/>
+      <w:lvlJc w:val="left"/>
+      <w:pPr>
+        <w:ind w:left="1152" w:hanging="432"/>
+      </w:pPr>
+    </w:lvl>
+    <w:lvl w:ilvl="2">
+      <w:start w:val="1"/>
+      <w:numFmt w:val="decimal"/>
+      <w:lvlText w:val="%1.%2.%3."/>
+      <w:lvlJc w:val="left"/>
+      <w:pPr>
+        <w:ind w:left="1584" w:hanging="504"/>
+      </w:pPr>
+    </w:lvl>
+    <w:lvl w:ilvl="3">
+      <w:start w:val="1"/>
+      <w:numFmt w:val="decimal"/>
+      <w:lvlText w:val="%1.%2.%3.%4."/>
+      <w:lvlJc w:val="left"/>
+      <w:pPr>
+        <w:ind w:left="2088" w:hanging="648"/>
+      </w:pPr>
+    </w:lvl>
+    <w:lvl w:ilvl="4">
+      <w:start w:val="1"/>
+      <w:numFmt w:val="decimal"/>
+      <w:lvlText w:val="%1.%2.%3.%4.%5."/>
+      <w:lvlJc w:val="left"/>
+      <w:pPr>
+        <w:ind w:left="2592" w:hanging="792"/>
+      </w:pPr>
+    </w:lvl>
+    <w:lvl w:ilvl="5">
+      <w:start w:val="1"/>
+      <w:numFmt w:val="decimal"/>
+      <w:lvlText w:val="%1.%2.%3.%4.%5.%6."/>
+      <w:lvlJc w:val="left"/>
+      <w:pPr>
+        <w:ind w:left="3096" w:hanging="936"/>
+      </w:pPr>
+    </w:lvl>
+    <w:lvl w:ilvl="6">
+      <w:start w:val="1"/>
+      <w:numFmt w:val="decimal"/>
+      <w:lvlText w:val="%1.%2.%3.%4.%5.%6.%7."/>
+      <w:lvlJc w:val="left"/>
+      <w:pPr>
+        <w:ind w:left="3600" w:hanging="1080"/>
+      </w:pPr>
+    </w:lvl>
+    <w:lvl w:ilvl="7">
+      <w:start w:val="1"/>
+      <w:numFmt w:val="decimal"/>
+      <w:lvlText w:val="%1.%2.%3.%4.%5.%6.%7.%8."/>
+      <w:lvlJc w:val="left"/>
+      <w:pPr>
+        <w:ind w:left="4104" w:hanging="1224"/>
+      </w:pPr>
+    </w:lvl>
+    <w:lvl w:ilvl="8">
+      <w:start w:val="1"/>
+      <w:numFmt w:val="decimal"/>
+      <w:lvlText w:val="%1.%2.%3.%4.%5.%6.%7.%8.%9."/>
+      <w:lvlJc w:val="left"/>
+      <w:pPr>
+        <w:ind w:left="4680" w:hanging="1440"/>
+      </w:pPr>
+    </w:lvl>
+  </w:abstractNum>
+  <w:abstractNum w:abstractNumId="2">
     <w:nsid w:val="117444B9"/>
     <w:multiLevelType w:val="multilevel"/>
     <w:tmpl w:val="5CD8352A"/>
@@ -3010,7 +4773,7 @@
       </w:pPr>
     </w:lvl>
   </w:abstractNum>
-  <w:abstractNum w:abstractNumId="2">
+  <w:abstractNum w:abstractNumId="3">
     <w:nsid w:val="19726587"/>
     <w:multiLevelType w:val="hybridMultilevel"/>
     <w:tmpl w:val="730E7604"/>
@@ -3096,10 +4859,10 @@
       </w:pPr>
     </w:lvl>
   </w:abstractNum>
-  <w:abstractNum w:abstractNumId="3">
+  <w:abstractNum w:abstractNumId="4">
     <w:nsid w:val="1DA328C0"/>
     <w:multiLevelType w:val="hybridMultilevel"/>
-    <w:tmpl w:val="130874E8"/>
+    <w:tmpl w:val="8CBEDCE6"/>
     <w:lvl w:ilvl="0" w:tplc="0C0A0013">
       <w:start w:val="1"/>
       <w:numFmt w:val="upperRoman"/>
@@ -3109,7 +4872,7 @@
         <w:ind w:left="720" w:hanging="360"/>
       </w:pPr>
     </w:lvl>
-    <w:lvl w:ilvl="1" w:tplc="0C0A0019" w:tentative="1">
+    <w:lvl w:ilvl="1" w:tplc="0C0A0019">
       <w:start w:val="1"/>
       <w:numFmt w:val="lowerLetter"/>
       <w:lvlText w:val="%2."/>
@@ -3118,7 +4881,7 @@
         <w:ind w:left="1440" w:hanging="360"/>
       </w:pPr>
     </w:lvl>
-    <w:lvl w:ilvl="2" w:tplc="0C0A001B" w:tentative="1">
+    <w:lvl w:ilvl="2" w:tplc="0C0A001B">
       <w:start w:val="1"/>
       <w:numFmt w:val="lowerRoman"/>
       <w:lvlText w:val="%3."/>
@@ -3182,7 +4945,242 @@
       </w:pPr>
     </w:lvl>
   </w:abstractNum>
-  <w:abstractNum w:abstractNumId="4">
+  <w:abstractNum w:abstractNumId="5">
+    <w:nsid w:val="212E20C2"/>
+    <w:multiLevelType w:val="multilevel"/>
+    <w:tmpl w:val="0C0A001F"/>
+    <w:lvl w:ilvl="0">
+      <w:start w:val="1"/>
+      <w:numFmt w:val="decimal"/>
+      <w:lvlText w:val="%1."/>
+      <w:lvlJc w:val="left"/>
+      <w:pPr>
+        <w:ind w:left="360" w:hanging="360"/>
+      </w:pPr>
+    </w:lvl>
+    <w:lvl w:ilvl="1">
+      <w:start w:val="1"/>
+      <w:numFmt w:val="decimal"/>
+      <w:lvlText w:val="%1.%2."/>
+      <w:lvlJc w:val="left"/>
+      <w:pPr>
+        <w:ind w:left="792" w:hanging="432"/>
+      </w:pPr>
+    </w:lvl>
+    <w:lvl w:ilvl="2">
+      <w:start w:val="1"/>
+      <w:numFmt w:val="decimal"/>
+      <w:lvlText w:val="%1.%2.%3."/>
+      <w:lvlJc w:val="left"/>
+      <w:pPr>
+        <w:ind w:left="1224" w:hanging="504"/>
+      </w:pPr>
+    </w:lvl>
+    <w:lvl w:ilvl="3">
+      <w:start w:val="1"/>
+      <w:numFmt w:val="decimal"/>
+      <w:lvlText w:val="%1.%2.%3.%4."/>
+      <w:lvlJc w:val="left"/>
+      <w:pPr>
+        <w:ind w:left="1728" w:hanging="648"/>
+      </w:pPr>
+    </w:lvl>
+    <w:lvl w:ilvl="4">
+      <w:start w:val="1"/>
+      <w:numFmt w:val="decimal"/>
+      <w:lvlText w:val="%1.%2.%3.%4.%5."/>
+      <w:lvlJc w:val="left"/>
+      <w:pPr>
+        <w:ind w:left="2232" w:hanging="792"/>
+      </w:pPr>
+    </w:lvl>
+    <w:lvl w:ilvl="5">
+      <w:start w:val="1"/>
+      <w:numFmt w:val="decimal"/>
+      <w:lvlText w:val="%1.%2.%3.%4.%5.%6."/>
+      <w:lvlJc w:val="left"/>
+      <w:pPr>
+        <w:ind w:left="2736" w:hanging="936"/>
+      </w:pPr>
+    </w:lvl>
+    <w:lvl w:ilvl="6">
+      <w:start w:val="1"/>
+      <w:numFmt w:val="decimal"/>
+      <w:lvlText w:val="%1.%2.%3.%4.%5.%6.%7."/>
+      <w:lvlJc w:val="left"/>
+      <w:pPr>
+        <w:ind w:left="3240" w:hanging="1080"/>
+      </w:pPr>
+    </w:lvl>
+    <w:lvl w:ilvl="7">
+      <w:start w:val="1"/>
+      <w:numFmt w:val="decimal"/>
+      <w:lvlText w:val="%1.%2.%3.%4.%5.%6.%7.%8."/>
+      <w:lvlJc w:val="left"/>
+      <w:pPr>
+        <w:ind w:left="3744" w:hanging="1224"/>
+      </w:pPr>
+    </w:lvl>
+    <w:lvl w:ilvl="8">
+      <w:start w:val="1"/>
+      <w:numFmt w:val="decimal"/>
+      <w:lvlText w:val="%1.%2.%3.%4.%5.%6.%7.%8.%9."/>
+      <w:lvlJc w:val="left"/>
+      <w:pPr>
+        <w:ind w:left="4320" w:hanging="1440"/>
+      </w:pPr>
+    </w:lvl>
+  </w:abstractNum>
+  <w:abstractNum w:abstractNumId="6">
+    <w:nsid w:val="3B421CAD"/>
+    <w:multiLevelType w:val="multilevel"/>
+    <w:tmpl w:val="B75CD968"/>
+    <w:lvl w:ilvl="0">
+      <w:start w:val="1"/>
+      <w:numFmt w:val="bullet"/>
+      <w:lvlText w:val=""/>
+      <w:lvlJc w:val="left"/>
+      <w:pPr>
+        <w:tabs>
+          <w:tab w:val="num" w:pos="1068"/>
+        </w:tabs>
+        <w:ind w:left="1068" w:hanging="360"/>
+      </w:pPr>
+      <w:rPr>
+        <w:rFonts w:ascii="Symbol" w:hAnsi="Symbol" w:hint="default"/>
+        <w:sz w:val="20"/>
+      </w:rPr>
+    </w:lvl>
+    <w:lvl w:ilvl="1" w:tentative="1">
+      <w:start w:val="1"/>
+      <w:numFmt w:val="bullet"/>
+      <w:lvlText w:val="o"/>
+      <w:lvlJc w:val="left"/>
+      <w:pPr>
+        <w:tabs>
+          <w:tab w:val="num" w:pos="1788"/>
+        </w:tabs>
+        <w:ind w:left="1788" w:hanging="360"/>
+      </w:pPr>
+      <w:rPr>
+        <w:rFonts w:ascii="Courier New" w:hAnsi="Courier New" w:hint="default"/>
+        <w:sz w:val="20"/>
+      </w:rPr>
+    </w:lvl>
+    <w:lvl w:ilvl="2" w:tentative="1">
+      <w:start w:val="1"/>
+      <w:numFmt w:val="bullet"/>
+      <w:lvlText w:val=""/>
+      <w:lvlJc w:val="left"/>
+      <w:pPr>
+        <w:tabs>
+          <w:tab w:val="num" w:pos="2508"/>
+        </w:tabs>
+        <w:ind w:left="2508" w:hanging="360"/>
+      </w:pPr>
+      <w:rPr>
+        <w:rFonts w:ascii="Wingdings" w:hAnsi="Wingdings" w:hint="default"/>
+        <w:sz w:val="20"/>
+      </w:rPr>
+    </w:lvl>
+    <w:lvl w:ilvl="3" w:tentative="1">
+      <w:start w:val="1"/>
+      <w:numFmt w:val="bullet"/>
+      <w:lvlText w:val=""/>
+      <w:lvlJc w:val="left"/>
+      <w:pPr>
+        <w:tabs>
+          <w:tab w:val="num" w:pos="3228"/>
+        </w:tabs>
+        <w:ind w:left="3228" w:hanging="360"/>
+      </w:pPr>
+      <w:rPr>
+        <w:rFonts w:ascii="Wingdings" w:hAnsi="Wingdings" w:hint="default"/>
+        <w:sz w:val="20"/>
+      </w:rPr>
+    </w:lvl>
+    <w:lvl w:ilvl="4" w:tentative="1">
+      <w:start w:val="1"/>
+      <w:numFmt w:val="bullet"/>
+      <w:lvlText w:val=""/>
+      <w:lvlJc w:val="left"/>
+      <w:pPr>
+        <w:tabs>
+          <w:tab w:val="num" w:pos="3948"/>
+        </w:tabs>
+        <w:ind w:left="3948" w:hanging="360"/>
+      </w:pPr>
+      <w:rPr>
+        <w:rFonts w:ascii="Wingdings" w:hAnsi="Wingdings" w:hint="default"/>
+        <w:sz w:val="20"/>
+      </w:rPr>
+    </w:lvl>
+    <w:lvl w:ilvl="5" w:tentative="1">
+      <w:start w:val="1"/>
+      <w:numFmt w:val="bullet"/>
+      <w:lvlText w:val=""/>
+      <w:lvlJc w:val="left"/>
+      <w:pPr>
+        <w:tabs>
+          <w:tab w:val="num" w:pos="4668"/>
+        </w:tabs>
+        <w:ind w:left="4668" w:hanging="360"/>
+      </w:pPr>
+      <w:rPr>
+        <w:rFonts w:ascii="Wingdings" w:hAnsi="Wingdings" w:hint="default"/>
+        <w:sz w:val="20"/>
+      </w:rPr>
+    </w:lvl>
+    <w:lvl w:ilvl="6" w:tentative="1">
+      <w:start w:val="1"/>
+      <w:numFmt w:val="bullet"/>
+      <w:lvlText w:val=""/>
+      <w:lvlJc w:val="left"/>
+      <w:pPr>
+        <w:tabs>
+          <w:tab w:val="num" w:pos="5388"/>
+        </w:tabs>
+        <w:ind w:left="5388" w:hanging="360"/>
+      </w:pPr>
+      <w:rPr>
+        <w:rFonts w:ascii="Wingdings" w:hAnsi="Wingdings" w:hint="default"/>
+        <w:sz w:val="20"/>
+      </w:rPr>
+    </w:lvl>
+    <w:lvl w:ilvl="7" w:tentative="1">
+      <w:start w:val="1"/>
+      <w:numFmt w:val="bullet"/>
+      <w:lvlText w:val=""/>
+      <w:lvlJc w:val="left"/>
+      <w:pPr>
+        <w:tabs>
+          <w:tab w:val="num" w:pos="6108"/>
+        </w:tabs>
+        <w:ind w:left="6108" w:hanging="360"/>
+      </w:pPr>
+      <w:rPr>
+        <w:rFonts w:ascii="Wingdings" w:hAnsi="Wingdings" w:hint="default"/>
+        <w:sz w:val="20"/>
+      </w:rPr>
+    </w:lvl>
+    <w:lvl w:ilvl="8" w:tentative="1">
+      <w:start w:val="1"/>
+      <w:numFmt w:val="bullet"/>
+      <w:lvlText w:val=""/>
+      <w:lvlJc w:val="left"/>
+      <w:pPr>
+        <w:tabs>
+          <w:tab w:val="num" w:pos="6828"/>
+        </w:tabs>
+        <w:ind w:left="6828" w:hanging="360"/>
+      </w:pPr>
+      <w:rPr>
+        <w:rFonts w:ascii="Wingdings" w:hAnsi="Wingdings" w:hint="default"/>
+        <w:sz w:val="20"/>
+      </w:rPr>
+    </w:lvl>
+  </w:abstractNum>
+  <w:abstractNum w:abstractNumId="7">
     <w:nsid w:val="448D16E3"/>
     <w:multiLevelType w:val="hybridMultilevel"/>
     <w:tmpl w:val="97F890D8"/>
@@ -3268,7 +5266,93 @@
       </w:pPr>
     </w:lvl>
   </w:abstractNum>
-  <w:abstractNum w:abstractNumId="5">
+  <w:abstractNum w:abstractNumId="8">
+    <w:nsid w:val="5AFA6F27"/>
+    <w:multiLevelType w:val="multilevel"/>
+    <w:tmpl w:val="0C0A001F"/>
+    <w:lvl w:ilvl="0">
+      <w:start w:val="1"/>
+      <w:numFmt w:val="decimal"/>
+      <w:lvlText w:val="%1."/>
+      <w:lvlJc w:val="left"/>
+      <w:pPr>
+        <w:ind w:left="360" w:hanging="360"/>
+      </w:pPr>
+    </w:lvl>
+    <w:lvl w:ilvl="1">
+      <w:start w:val="1"/>
+      <w:numFmt w:val="decimal"/>
+      <w:lvlText w:val="%1.%2."/>
+      <w:lvlJc w:val="left"/>
+      <w:pPr>
+        <w:ind w:left="792" w:hanging="432"/>
+      </w:pPr>
+    </w:lvl>
+    <w:lvl w:ilvl="2">
+      <w:start w:val="1"/>
+      <w:numFmt w:val="decimal"/>
+      <w:lvlText w:val="%1.%2.%3."/>
+      <w:lvlJc w:val="left"/>
+      <w:pPr>
+        <w:ind w:left="1224" w:hanging="504"/>
+      </w:pPr>
+    </w:lvl>
+    <w:lvl w:ilvl="3">
+      <w:start w:val="1"/>
+      <w:numFmt w:val="decimal"/>
+      <w:lvlText w:val="%1.%2.%3.%4."/>
+      <w:lvlJc w:val="left"/>
+      <w:pPr>
+        <w:ind w:left="1728" w:hanging="648"/>
+      </w:pPr>
+    </w:lvl>
+    <w:lvl w:ilvl="4">
+      <w:start w:val="1"/>
+      <w:numFmt w:val="decimal"/>
+      <w:lvlText w:val="%1.%2.%3.%4.%5."/>
+      <w:lvlJc w:val="left"/>
+      <w:pPr>
+        <w:ind w:left="2232" w:hanging="792"/>
+      </w:pPr>
+    </w:lvl>
+    <w:lvl w:ilvl="5">
+      <w:start w:val="1"/>
+      <w:numFmt w:val="decimal"/>
+      <w:lvlText w:val="%1.%2.%3.%4.%5.%6."/>
+      <w:lvlJc w:val="left"/>
+      <w:pPr>
+        <w:ind w:left="2736" w:hanging="936"/>
+      </w:pPr>
+    </w:lvl>
+    <w:lvl w:ilvl="6">
+      <w:start w:val="1"/>
+      <w:numFmt w:val="decimal"/>
+      <w:lvlText w:val="%1.%2.%3.%4.%5.%6.%7."/>
+      <w:lvlJc w:val="left"/>
+      <w:pPr>
+        <w:ind w:left="3240" w:hanging="1080"/>
+      </w:pPr>
+    </w:lvl>
+    <w:lvl w:ilvl="7">
+      <w:start w:val="1"/>
+      <w:numFmt w:val="decimal"/>
+      <w:lvlText w:val="%1.%2.%3.%4.%5.%6.%7.%8."/>
+      <w:lvlJc w:val="left"/>
+      <w:pPr>
+        <w:ind w:left="3744" w:hanging="1224"/>
+      </w:pPr>
+    </w:lvl>
+    <w:lvl w:ilvl="8">
+      <w:start w:val="1"/>
+      <w:numFmt w:val="decimal"/>
+      <w:lvlText w:val="%1.%2.%3.%4.%5.%6.%7.%8.%9."/>
+      <w:lvlJc w:val="left"/>
+      <w:pPr>
+        <w:ind w:left="4320" w:hanging="1440"/>
+      </w:pPr>
+    </w:lvl>
+  </w:abstractNum>
+  <w:abstractNum w:abstractNumId="9">
     <w:nsid w:val="61735594"/>
     <w:multiLevelType w:val="hybridMultilevel"/>
     <w:tmpl w:val="85C2D314"/>
@@ -3357,23 +5441,276 @@
       </w:pPr>
     </w:lvl>
   </w:abstractNum>
+  <w:abstractNum w:abstractNumId="10">
+    <w:nsid w:val="631C7070"/>
+    <w:multiLevelType w:val="multilevel"/>
+    <w:tmpl w:val="953E12FA"/>
+    <w:lvl w:ilvl="0">
+      <w:start w:val="1"/>
+      <w:numFmt w:val="bullet"/>
+      <w:lvlText w:val=""/>
+      <w:lvlJc w:val="left"/>
+      <w:pPr>
+        <w:tabs>
+          <w:tab w:val="num" w:pos="1068"/>
+        </w:tabs>
+        <w:ind w:left="1068" w:hanging="360"/>
+      </w:pPr>
+      <w:rPr>
+        <w:rFonts w:ascii="Symbol" w:hAnsi="Symbol" w:hint="default"/>
+        <w:sz w:val="20"/>
+      </w:rPr>
+    </w:lvl>
+    <w:lvl w:ilvl="1" w:tentative="1">
+      <w:start w:val="1"/>
+      <w:numFmt w:val="bullet"/>
+      <w:lvlText w:val="o"/>
+      <w:lvlJc w:val="left"/>
+      <w:pPr>
+        <w:tabs>
+          <w:tab w:val="num" w:pos="1788"/>
+        </w:tabs>
+        <w:ind w:left="1788" w:hanging="360"/>
+      </w:pPr>
+      <w:rPr>
+        <w:rFonts w:ascii="Courier New" w:hAnsi="Courier New" w:hint="default"/>
+        <w:sz w:val="20"/>
+      </w:rPr>
+    </w:lvl>
+    <w:lvl w:ilvl="2" w:tentative="1">
+      <w:start w:val="1"/>
+      <w:numFmt w:val="bullet"/>
+      <w:lvlText w:val=""/>
+      <w:lvlJc w:val="left"/>
+      <w:pPr>
+        <w:tabs>
+          <w:tab w:val="num" w:pos="2508"/>
+        </w:tabs>
+        <w:ind w:left="2508" w:hanging="360"/>
+      </w:pPr>
+      <w:rPr>
+        <w:rFonts w:ascii="Wingdings" w:hAnsi="Wingdings" w:hint="default"/>
+        <w:sz w:val="20"/>
+      </w:rPr>
+    </w:lvl>
+    <w:lvl w:ilvl="3" w:tentative="1">
+      <w:start w:val="1"/>
+      <w:numFmt w:val="bullet"/>
+      <w:lvlText w:val=""/>
+      <w:lvlJc w:val="left"/>
+      <w:pPr>
+        <w:tabs>
+          <w:tab w:val="num" w:pos="3228"/>
+        </w:tabs>
+        <w:ind w:left="3228" w:hanging="360"/>
+      </w:pPr>
+      <w:rPr>
+        <w:rFonts w:ascii="Wingdings" w:hAnsi="Wingdings" w:hint="default"/>
+        <w:sz w:val="20"/>
+      </w:rPr>
+    </w:lvl>
+    <w:lvl w:ilvl="4" w:tentative="1">
+      <w:start w:val="1"/>
+      <w:numFmt w:val="bullet"/>
+      <w:lvlText w:val=""/>
+      <w:lvlJc w:val="left"/>
+      <w:pPr>
+        <w:tabs>
+          <w:tab w:val="num" w:pos="3948"/>
+        </w:tabs>
+        <w:ind w:left="3948" w:hanging="360"/>
+      </w:pPr>
+      <w:rPr>
+        <w:rFonts w:ascii="Wingdings" w:hAnsi="Wingdings" w:hint="default"/>
+        <w:sz w:val="20"/>
+      </w:rPr>
+    </w:lvl>
+    <w:lvl w:ilvl="5" w:tentative="1">
+      <w:start w:val="1"/>
+      <w:numFmt w:val="bullet"/>
+      <w:lvlText w:val=""/>
+      <w:lvlJc w:val="left"/>
+      <w:pPr>
+        <w:tabs>
+          <w:tab w:val="num" w:pos="4668"/>
+        </w:tabs>
+        <w:ind w:left="4668" w:hanging="360"/>
+      </w:pPr>
+      <w:rPr>
+        <w:rFonts w:ascii="Wingdings" w:hAnsi="Wingdings" w:hint="default"/>
+        <w:sz w:val="20"/>
+      </w:rPr>
+    </w:lvl>
+    <w:lvl w:ilvl="6" w:tentative="1">
+      <w:start w:val="1"/>
+      <w:numFmt w:val="bullet"/>
+      <w:lvlText w:val=""/>
+      <w:lvlJc w:val="left"/>
+      <w:pPr>
+        <w:tabs>
+          <w:tab w:val="num" w:pos="5388"/>
+        </w:tabs>
+        <w:ind w:left="5388" w:hanging="360"/>
+      </w:pPr>
+      <w:rPr>
+        <w:rFonts w:ascii="Wingdings" w:hAnsi="Wingdings" w:hint="default"/>
+        <w:sz w:val="20"/>
+      </w:rPr>
+    </w:lvl>
+    <w:lvl w:ilvl="7" w:tentative="1">
+      <w:start w:val="1"/>
+      <w:numFmt w:val="bullet"/>
+      <w:lvlText w:val=""/>
+      <w:lvlJc w:val="left"/>
+      <w:pPr>
+        <w:tabs>
+          <w:tab w:val="num" w:pos="6108"/>
+        </w:tabs>
+        <w:ind w:left="6108" w:hanging="360"/>
+      </w:pPr>
+      <w:rPr>
+        <w:rFonts w:ascii="Wingdings" w:hAnsi="Wingdings" w:hint="default"/>
+        <w:sz w:val="20"/>
+      </w:rPr>
+    </w:lvl>
+    <w:lvl w:ilvl="8" w:tentative="1">
+      <w:start w:val="1"/>
+      <w:numFmt w:val="bullet"/>
+      <w:lvlText w:val=""/>
+      <w:lvlJc w:val="left"/>
+      <w:pPr>
+        <w:tabs>
+          <w:tab w:val="num" w:pos="6828"/>
+        </w:tabs>
+        <w:ind w:left="6828" w:hanging="360"/>
+      </w:pPr>
+      <w:rPr>
+        <w:rFonts w:ascii="Wingdings" w:hAnsi="Wingdings" w:hint="default"/>
+        <w:sz w:val="20"/>
+      </w:rPr>
+    </w:lvl>
+  </w:abstractNum>
+  <w:abstractNum w:abstractNumId="11">
+    <w:nsid w:val="7E2A737B"/>
+    <w:multiLevelType w:val="hybridMultilevel"/>
+    <w:tmpl w:val="26AAAC74"/>
+    <w:lvl w:ilvl="0" w:tplc="0C0A0013">
+      <w:start w:val="1"/>
+      <w:numFmt w:val="upperRoman"/>
+      <w:lvlText w:val="%1."/>
+      <w:lvlJc w:val="right"/>
+      <w:pPr>
+        <w:ind w:left="720" w:hanging="360"/>
+      </w:pPr>
+    </w:lvl>
+    <w:lvl w:ilvl="1" w:tplc="0C0A0019" w:tentative="1">
+      <w:start w:val="1"/>
+      <w:numFmt w:val="lowerLetter"/>
+      <w:lvlText w:val="%2."/>
+      <w:lvlJc w:val="left"/>
+      <w:pPr>
+        <w:ind w:left="1440" w:hanging="360"/>
+      </w:pPr>
+    </w:lvl>
+    <w:lvl w:ilvl="2" w:tplc="0C0A001B" w:tentative="1">
+      <w:start w:val="1"/>
+      <w:numFmt w:val="lowerRoman"/>
+      <w:lvlText w:val="%3."/>
+      <w:lvlJc w:val="right"/>
+      <w:pPr>
+        <w:ind w:left="2160" w:hanging="180"/>
+      </w:pPr>
+    </w:lvl>
+    <w:lvl w:ilvl="3" w:tplc="0C0A000F" w:tentative="1">
+      <w:start w:val="1"/>
+      <w:numFmt w:val="decimal"/>
+      <w:lvlText w:val="%4."/>
+      <w:lvlJc w:val="left"/>
+      <w:pPr>
+        <w:ind w:left="2880" w:hanging="360"/>
+      </w:pPr>
+    </w:lvl>
+    <w:lvl w:ilvl="4" w:tplc="0C0A0019" w:tentative="1">
+      <w:start w:val="1"/>
+      <w:numFmt w:val="lowerLetter"/>
+      <w:lvlText w:val="%5."/>
+      <w:lvlJc w:val="left"/>
+      <w:pPr>
+        <w:ind w:left="3600" w:hanging="360"/>
+      </w:pPr>
+    </w:lvl>
+    <w:lvl w:ilvl="5" w:tplc="0C0A001B" w:tentative="1">
+      <w:start w:val="1"/>
+      <w:numFmt w:val="lowerRoman"/>
+      <w:lvlText w:val="%6."/>
+      <w:lvlJc w:val="right"/>
+      <w:pPr>
+        <w:ind w:left="4320" w:hanging="180"/>
+      </w:pPr>
+    </w:lvl>
+    <w:lvl w:ilvl="6" w:tplc="0C0A000F" w:tentative="1">
+      <w:start w:val="1"/>
+      <w:numFmt w:val="decimal"/>
+      <w:lvlText w:val="%7."/>
+      <w:lvlJc w:val="left"/>
+      <w:pPr>
+        <w:ind w:left="5040" w:hanging="360"/>
+      </w:pPr>
+    </w:lvl>
+    <w:lvl w:ilvl="7" w:tplc="0C0A0019" w:tentative="1">
+      <w:start w:val="1"/>
+      <w:numFmt w:val="lowerLetter"/>
+      <w:lvlText w:val="%8."/>
+      <w:lvlJc w:val="left"/>
+      <w:pPr>
+        <w:ind w:left="5760" w:hanging="360"/>
+      </w:pPr>
+    </w:lvl>
+    <w:lvl w:ilvl="8" w:tplc="0C0A001B" w:tentative="1">
+      <w:start w:val="1"/>
+      <w:numFmt w:val="lowerRoman"/>
+      <w:lvlText w:val="%9."/>
+      <w:lvlJc w:val="right"/>
+      <w:pPr>
+        <w:ind w:left="6480" w:hanging="180"/>
+      </w:pPr>
+    </w:lvl>
+  </w:abstractNum>
   <w:num w:numId="1">
-    <w:abstractNumId w:val="2"/>
+    <w:abstractNumId w:val="3"/>
   </w:num>
   <w:num w:numId="2">
     <w:abstractNumId w:val="0"/>
   </w:num>
   <w:num w:numId="3">
+    <w:abstractNumId w:val="9"/>
+  </w:num>
+  <w:num w:numId="4">
+    <w:abstractNumId w:val="2"/>
+  </w:num>
+  <w:num w:numId="5">
+    <w:abstractNumId w:val="4"/>
+  </w:num>
+  <w:num w:numId="6">
+    <w:abstractNumId w:val="7"/>
+  </w:num>
+  <w:num w:numId="7">
+    <w:abstractNumId w:val="10"/>
+  </w:num>
+  <w:num w:numId="8">
+    <w:abstractNumId w:val="6"/>
+  </w:num>
+  <w:num w:numId="9">
+    <w:abstractNumId w:val="1"/>
+  </w:num>
+  <w:num w:numId="10">
+    <w:abstractNumId w:val="8"/>
+  </w:num>
+  <w:num w:numId="11">
     <w:abstractNumId w:val="5"/>
   </w:num>
-  <w:num w:numId="4">
-    <w:abstractNumId w:val="1"/>
-  </w:num>
-  <w:num w:numId="5">
-    <w:abstractNumId w:val="3"/>
-  </w:num>
-  <w:num w:numId="6">
-    <w:abstractNumId w:val="4"/>
+  <w:num w:numId="12">
+    <w:abstractNumId w:val="11"/>
   </w:num>
 </w:numbering>
 </file>
@@ -3816,10 +6153,53 @@
       <w:szCs w:val="24"/>
     </w:rPr>
   </w:style>
+  <w:style w:type="paragraph" w:styleId="Ttulo4">
+    <w:name w:val="heading 4"/>
+    <w:basedOn w:val="Normal"/>
+    <w:next w:val="Normal"/>
+    <w:link w:val="Ttulo4Car"/>
+    <w:uiPriority w:val="9"/>
+    <w:semiHidden/>
+    <w:unhideWhenUsed/>
+    <w:qFormat/>
+    <w:rsid w:val="00E478C8"/>
+    <w:pPr>
+      <w:keepNext/>
+      <w:keepLines/>
+      <w:spacing w:before="40" w:after="0"/>
+      <w:outlineLvl w:val="3"/>
+    </w:pPr>
+    <w:rPr>
+      <w:rFonts w:asciiTheme="majorHAnsi" w:eastAsiaTheme="majorEastAsia" w:hAnsiTheme="majorHAnsi" w:cstheme="majorBidi"/>
+      <w:i/>
+      <w:iCs/>
+      <w:color w:val="2E74B5" w:themeColor="accent1" w:themeShade="BF"/>
+    </w:rPr>
+  </w:style>
+  <w:style w:type="paragraph" w:styleId="Ttulo5">
+    <w:name w:val="heading 5"/>
+    <w:basedOn w:val="Normal"/>
+    <w:next w:val="Normal"/>
+    <w:link w:val="Ttulo5Car"/>
+    <w:uiPriority w:val="9"/>
+    <w:semiHidden/>
+    <w:unhideWhenUsed/>
+    <w:qFormat/>
+    <w:rsid w:val="00E478C8"/>
+    <w:pPr>
+      <w:keepNext/>
+      <w:keepLines/>
+      <w:spacing w:before="40" w:after="0"/>
+      <w:outlineLvl w:val="4"/>
+    </w:pPr>
+    <w:rPr>
+      <w:rFonts w:asciiTheme="majorHAnsi" w:eastAsiaTheme="majorEastAsia" w:hAnsiTheme="majorHAnsi" w:cstheme="majorBidi"/>
+      <w:color w:val="2E74B5" w:themeColor="accent1" w:themeShade="BF"/>
+    </w:rPr>
+  </w:style>
   <w:style w:type="character" w:default="1" w:styleId="Fuentedeprrafopredeter">
     <w:name w:val="Default Paragraph Font"/>
     <w:uiPriority w:val="1"/>
-    <w:semiHidden/>
     <w:unhideWhenUsed/>
   </w:style>
   <w:style w:type="table" w:default="1" w:styleId="Tablanormal">
@@ -4050,6 +6430,54 @@
       <w:sz w:val="32"/>
       <w:szCs w:val="32"/>
     </w:rPr>
+  </w:style>
+  <w:style w:type="character" w:customStyle="1" w:styleId="Ttulo4Car">
+    <w:name w:val="Título 4 Car"/>
+    <w:basedOn w:val="Fuentedeprrafopredeter"/>
+    <w:link w:val="Ttulo4"/>
+    <w:uiPriority w:val="9"/>
+    <w:semiHidden/>
+    <w:rsid w:val="00E478C8"/>
+    <w:rPr>
+      <w:rFonts w:asciiTheme="majorHAnsi" w:eastAsiaTheme="majorEastAsia" w:hAnsiTheme="majorHAnsi" w:cstheme="majorBidi"/>
+      <w:i/>
+      <w:iCs/>
+      <w:color w:val="2E74B5" w:themeColor="accent1" w:themeShade="BF"/>
+    </w:rPr>
+  </w:style>
+  <w:style w:type="character" w:customStyle="1" w:styleId="Ttulo5Car">
+    <w:name w:val="Título 5 Car"/>
+    <w:basedOn w:val="Fuentedeprrafopredeter"/>
+    <w:link w:val="Ttulo5"/>
+    <w:uiPriority w:val="9"/>
+    <w:semiHidden/>
+    <w:rsid w:val="00E478C8"/>
+    <w:rPr>
+      <w:rFonts w:asciiTheme="majorHAnsi" w:eastAsiaTheme="majorEastAsia" w:hAnsiTheme="majorHAnsi" w:cstheme="majorBidi"/>
+      <w:color w:val="2E74B5" w:themeColor="accent1" w:themeShade="BF"/>
+    </w:rPr>
+  </w:style>
+  <w:style w:type="character" w:styleId="nfasis">
+    <w:name w:val="Emphasis"/>
+    <w:basedOn w:val="Fuentedeprrafopredeter"/>
+    <w:uiPriority w:val="20"/>
+    <w:qFormat/>
+    <w:rsid w:val="00E478C8"/>
+    <w:rPr>
+      <w:i/>
+      <w:iCs/>
+    </w:rPr>
+  </w:style>
+  <w:style w:type="paragraph" w:styleId="Prrafodelista">
+    <w:name w:val="List Paragraph"/>
+    <w:basedOn w:val="Normal"/>
+    <w:uiPriority w:val="34"/>
+    <w:qFormat/>
+    <w:rsid w:val="00E478C8"/>
+    <w:pPr>
+      <w:ind w:left="720"/>
+      <w:contextualSpacing/>
+    </w:pPr>
   </w:style>
 </w:styles>
 </file>
@@ -4291,6 +6719,7 @@
     <w:rsid w:val="00614BD3"/>
     <w:rsid w:val="006550C2"/>
     <w:rsid w:val="00744CC7"/>
+    <w:rsid w:val="008D623E"/>
     <w:rsid w:val="0094607B"/>
     <w:rsid w:val="00F9541D"/>
   </w:rsids>
@@ -5083,7 +7512,7 @@
 </file>
 
 <file path=customXml/itemProps2.xml><?xml version="1.0" encoding="utf-8"?>
-<ds:datastoreItem xmlns:ds="http://schemas.openxmlformats.org/officeDocument/2006/customXml" ds:itemID="{EAF2ADD3-609C-497B-B101-BB9BE1B734EF}">
+<ds:datastoreItem xmlns:ds="http://schemas.openxmlformats.org/officeDocument/2006/customXml" ds:itemID="{8F91D058-2E81-4715-80D5-43B885CB2D23}">
   <ds:schemaRefs>
     <ds:schemaRef ds:uri="http://schemas.openxmlformats.org/officeDocument/2006/bibliography"/>
   </ds:schemaRefs>

</xml_diff>

<commit_message>
New changes to TFG document: - Desarrollo finished - Left Caso de uso ready to continue
</commit_message>
<xml_diff>
--- a/TRABAJO DE FINAL DE GRADO DAM DAMIAN.docx
+++ b/TRABAJO DE FINAL DE GRADO DAM DAMIAN.docx
@@ -1376,25 +1376,7 @@
           <w:sz w:val="24"/>
           <w:szCs w:val="24"/>
         </w:rPr>
-        <w:t xml:space="preserve"> de datos de mercado en tiempo real, la aplicación ofrece una visión actualizada del valor del portafolio, el rendimiento individual de cada </w:t>
-      </w:r>
-      <w:proofErr w:type="spellStart"/>
-      <w:r>
-        <w:rPr>
-          <w:rFonts w:ascii="Times New Roman" w:hAnsi="Times New Roman" w:cs="Times New Roman"/>
-          <w:sz w:val="24"/>
-          <w:szCs w:val="24"/>
-        </w:rPr>
-        <w:t>criptomoneda</w:t>
-      </w:r>
-      <w:proofErr w:type="spellEnd"/>
-      <w:r>
-        <w:rPr>
-          <w:rFonts w:ascii="Times New Roman" w:hAnsi="Times New Roman" w:cs="Times New Roman"/>
-          <w:sz w:val="24"/>
-          <w:szCs w:val="24"/>
-        </w:rPr>
-        <w:t xml:space="preserve"> y las fluctuaciones del mercado.</w:t>
+        <w:t xml:space="preserve"> de datos de mercado en tiempo real, la aplicación ofrece una visión actualizada del valor del portafolio, el rendimiento individual de cada criptomoneda y las fluctuaciones del mercado.</w:t>
       </w:r>
     </w:p>
     <w:p>
@@ -1678,15 +1660,7 @@
         <w:t>Registrar y gestionar activos de criptomonedas:</w:t>
       </w:r>
       <w:r>
-        <w:t xml:space="preserve"> Permitir a los usuarios añadir y gestionar sus inversiones en diversas criptomonedas, a partir de una lista actualizada obtenida mediante la API de </w:t>
-      </w:r>
-      <w:proofErr w:type="spellStart"/>
-      <w:r>
-        <w:t>CoinGecko</w:t>
-      </w:r>
-      <w:proofErr w:type="spellEnd"/>
-      <w:r>
-        <w:t>.</w:t>
+        <w:t xml:space="preserve"> Permitir a los usuarios añadir y gestionar sus inversiones en diversas criptomonedas, a partir de una lista actualizada obtenida mediante la API de CoinGecko.</w:t>
       </w:r>
     </w:p>
     <w:p>
@@ -1714,15 +1688,7 @@
       </w:r>
       <w:proofErr w:type="spellEnd"/>
       <w:r>
-        <w:t xml:space="preserve"> de datos de criptomonedas, como </w:t>
-      </w:r>
-      <w:proofErr w:type="spellStart"/>
-      <w:r>
-        <w:t>CoinGecko</w:t>
-      </w:r>
-      <w:proofErr w:type="spellEnd"/>
-      <w:r>
-        <w:t xml:space="preserve"> y </w:t>
+        <w:t xml:space="preserve"> de datos de criptomonedas, como CoinGecko y </w:t>
       </w:r>
       <w:proofErr w:type="spellStart"/>
       <w:r>
@@ -2020,15 +1986,7 @@
       </w:r>
       <w:proofErr w:type="spellEnd"/>
       <w:r>
-        <w:t xml:space="preserve"> externas como </w:t>
-      </w:r>
-      <w:proofErr w:type="spellStart"/>
-      <w:r>
-        <w:t>CoinGecko</w:t>
-      </w:r>
-      <w:proofErr w:type="spellEnd"/>
-      <w:r>
-        <w:t xml:space="preserve"> para obtener información en tiempo real sobre criptomonedas, y utiliza </w:t>
+        <w:t xml:space="preserve"> externas como CoinGecko para obtener información en tiempo real sobre criptomonedas, y utiliza </w:t>
       </w:r>
       <w:proofErr w:type="spellStart"/>
       <w:r>
@@ -2113,7 +2071,6 @@
           <w:szCs w:val="24"/>
         </w:rPr>
       </w:pPr>
-      <w:proofErr w:type="spellStart"/>
       <w:r>
         <w:rPr>
           <w:rStyle w:val="Textoennegrita"/>
@@ -2123,7 +2080,6 @@
         </w:rPr>
         <w:t>SQLite</w:t>
       </w:r>
-      <w:proofErr w:type="spellEnd"/>
       <w:r>
         <w:rPr>
           <w:rFonts w:ascii="Times New Roman" w:hAnsi="Times New Roman" w:cs="Times New Roman"/>
@@ -2146,7 +2102,6 @@
           <w:szCs w:val="24"/>
         </w:rPr>
       </w:pPr>
-      <w:proofErr w:type="spellStart"/>
       <w:r>
         <w:rPr>
           <w:rStyle w:val="Textoennegrita"/>
@@ -2156,7 +2111,6 @@
         </w:rPr>
         <w:t>MySQL</w:t>
       </w:r>
-      <w:proofErr w:type="spellEnd"/>
       <w:r>
         <w:rPr>
           <w:rFonts w:ascii="Times New Roman" w:hAnsi="Times New Roman" w:cs="Times New Roman"/>
@@ -2226,15 +2180,7 @@
         <w:t>Autenticación y Funcionalidades de Cuenta:</w:t>
       </w:r>
       <w:r>
-        <w:t xml:space="preserve"> Se desarrolló un sistema de autenticación que permite a los usuarios registrarse, iniciar sesión y editar su información básica. Además, se incorporó la opción de recordar las credenciales (email y contraseña) mediante el almacenamiento seguro de la información utilizando </w:t>
-      </w:r>
-      <w:proofErr w:type="spellStart"/>
-      <w:r>
-        <w:t>SQLite</w:t>
-      </w:r>
-      <w:proofErr w:type="spellEnd"/>
-      <w:r>
-        <w:t>. Los datos de las criptomonedas almacenadas en el monedero también pueden respaldarse en la nube, lo que permite a los usuarios restaurar su información en diferentes dispositivos.</w:t>
+        <w:t xml:space="preserve"> Se desarrolló un sistema de autenticación que permite a los usuarios registrarse, iniciar sesión y editar su información básica. Además, se incorporó la opción de recordar las credenciales (email y contraseña) mediante el almacenamiento seguro de la información utilizando SQLite. Los datos de las criptomonedas almacenadas en el monedero también pueden respaldarse en la nube, lo que permite a los usuarios restaurar su información en diferentes dispositivos.</w:t>
       </w:r>
     </w:p>
     <w:p>
@@ -2380,25 +2326,7 @@
           <w:sz w:val="24"/>
           <w:szCs w:val="24"/>
         </w:rPr>
-        <w:t xml:space="preserve"> para la gestión de peticiones a la API de </w:t>
-      </w:r>
-      <w:proofErr w:type="spellStart"/>
-      <w:r>
-        <w:rPr>
-          <w:rFonts w:ascii="Times New Roman" w:hAnsi="Times New Roman" w:cs="Times New Roman"/>
-          <w:sz w:val="24"/>
-          <w:szCs w:val="24"/>
-        </w:rPr>
-        <w:t>CoinGecko</w:t>
-      </w:r>
-      <w:proofErr w:type="spellEnd"/>
-      <w:r>
-        <w:rPr>
-          <w:rFonts w:ascii="Times New Roman" w:hAnsi="Times New Roman" w:cs="Times New Roman"/>
-          <w:sz w:val="24"/>
-          <w:szCs w:val="24"/>
-        </w:rPr>
-        <w:t>. Estas herramientas facilitaron la implementación de funcionalidades clave de la aplicación.</w:t>
+        <w:t xml:space="preserve"> para la gestión de peticiones a la API de CoinGecko. Estas herramientas facilitaron la implementación de funcionalidades clave de la aplicación.</w:t>
       </w:r>
     </w:p>
     <w:p>
@@ -3024,7 +2952,6 @@
           <w:lang w:eastAsia="es-ES"/>
         </w:rPr>
       </w:pPr>
-      <w:proofErr w:type="spellStart"/>
       <w:r>
         <w:rPr>
           <w:rStyle w:val="Textoennegrita"/>
@@ -3035,7 +2962,6 @@
         </w:rPr>
         <w:t>MySQL</w:t>
       </w:r>
-      <w:proofErr w:type="spellEnd"/>
     </w:p>
     <w:p>
       <w:pPr>
@@ -3063,55 +2989,15 @@
           <w:sz w:val="24"/>
           <w:szCs w:val="24"/>
         </w:rPr>
-        <w:t xml:space="preserve">base de datos </w:t>
-      </w:r>
-      <w:proofErr w:type="spellStart"/>
-      <w:r>
-        <w:rPr>
-          <w:rFonts w:ascii="Times New Roman" w:hAnsi="Times New Roman" w:cs="Times New Roman"/>
-          <w:b/>
-          <w:bCs/>
-          <w:sz w:val="24"/>
-          <w:szCs w:val="24"/>
-        </w:rPr>
-        <w:t>MySQL</w:t>
-      </w:r>
-      <w:proofErr w:type="spellEnd"/>
-      <w:r>
-        <w:rPr>
-          <w:rFonts w:ascii="Times New Roman" w:hAnsi="Times New Roman" w:cs="Times New Roman"/>
-          <w:b/>
-          <w:bCs/>
-          <w:sz w:val="24"/>
-          <w:szCs w:val="24"/>
-        </w:rPr>
-        <w:t xml:space="preserve"> alojada en la nube</w:t>
-      </w:r>
-      <w:r>
-        <w:rPr>
-          <w:rFonts w:ascii="Times New Roman" w:hAnsi="Times New Roman" w:cs="Times New Roman"/>
-          <w:sz w:val="24"/>
-          <w:szCs w:val="24"/>
-        </w:rPr>
-        <w:t xml:space="preserve">. </w:t>
-      </w:r>
-      <w:proofErr w:type="spellStart"/>
-      <w:r>
-        <w:rPr>
-          <w:rFonts w:ascii="Times New Roman" w:hAnsi="Times New Roman" w:cs="Times New Roman"/>
-          <w:sz w:val="24"/>
-          <w:szCs w:val="24"/>
-        </w:rPr>
-        <w:t>MySQL</w:t>
-      </w:r>
-      <w:proofErr w:type="spellEnd"/>
-      <w:r>
-        <w:rPr>
-          <w:rFonts w:ascii="Times New Roman" w:hAnsi="Times New Roman" w:cs="Times New Roman"/>
-          <w:sz w:val="24"/>
-          <w:szCs w:val="24"/>
-        </w:rPr>
-        <w:t xml:space="preserve"> es un sistema de gestión de bases de datos relacional basado en SQL, ampliamente utilizado en el desarrollo de aplicaciones web y móviles debido a su eficiencia, fiabilidad y capacidad para manejar grandes volúmenes de datos. Esta solución se ha implementado en el proyecto para gestionar el almacenamiento remoto de la información de los usuarios y sus portafolios de criptomonedas.</w:t>
+        <w:t>base de datos MySQL alojada en la nube</w:t>
+      </w:r>
+      <w:r>
+        <w:rPr>
+          <w:rFonts w:ascii="Times New Roman" w:hAnsi="Times New Roman" w:cs="Times New Roman"/>
+          <w:sz w:val="24"/>
+          <w:szCs w:val="24"/>
+        </w:rPr>
+        <w:t>. MySQL es un sistema de gestión de bases de datos relacional basado en SQL, ampliamente utilizado en el desarrollo de aplicaciones web y móviles debido a su eficiencia, fiabilidad y capacidad para manejar grandes volúmenes de datos. Esta solución se ha implementado en el proyecto para gestionar el almacenamiento remoto de la información de los usuarios y sus portafolios de criptomonedas.</w:t>
       </w:r>
     </w:p>
     <w:p>
@@ -3131,7 +3017,6 @@
         </w:rPr>
         <w:t xml:space="preserve">Las principales ventajas de utilizar </w:t>
       </w:r>
-      <w:proofErr w:type="spellStart"/>
       <w:r>
         <w:rPr>
           <w:rFonts w:eastAsiaTheme="minorHAnsi"/>
@@ -3139,17 +3024,7 @@
           <w:bCs/>
           <w:lang w:eastAsia="en-US"/>
         </w:rPr>
-        <w:t>MySQL</w:t>
-      </w:r>
-      <w:proofErr w:type="spellEnd"/>
-      <w:r>
-        <w:rPr>
-          <w:rFonts w:eastAsiaTheme="minorHAnsi"/>
-          <w:b/>
-          <w:bCs/>
-          <w:lang w:eastAsia="en-US"/>
-        </w:rPr>
-        <w:t xml:space="preserve"> en la nube</w:t>
+        <w:t>MySQL en la nube</w:t>
       </w:r>
       <w:r>
         <w:rPr>
@@ -3188,25 +3063,7 @@
           <w:sz w:val="24"/>
           <w:szCs w:val="24"/>
         </w:rPr>
-        <w:t xml:space="preserve">: </w:t>
-      </w:r>
-      <w:proofErr w:type="spellStart"/>
-      <w:r>
-        <w:rPr>
-          <w:rFonts w:ascii="Times New Roman" w:hAnsi="Times New Roman" w:cs="Times New Roman"/>
-          <w:sz w:val="24"/>
-          <w:szCs w:val="24"/>
-        </w:rPr>
-        <w:t>MySQL</w:t>
-      </w:r>
-      <w:proofErr w:type="spellEnd"/>
-      <w:r>
-        <w:rPr>
-          <w:rFonts w:ascii="Times New Roman" w:hAnsi="Times New Roman" w:cs="Times New Roman"/>
-          <w:sz w:val="24"/>
-          <w:szCs w:val="24"/>
-        </w:rPr>
-        <w:t xml:space="preserve"> es capaz de manejar grandes cantidades de datos y escalar según la demanda.</w:t>
+        <w:t>: MySQL es capaz de manejar grandes cantidades de datos y escalar según la demanda.</w:t>
       </w:r>
     </w:p>
     <w:p>
@@ -3385,19 +3242,8 @@
           <w:iCs/>
           <w:lang w:eastAsia="en-US"/>
         </w:rPr>
-        <w:t xml:space="preserve">Logo de </w:t>
-      </w:r>
-      <w:proofErr w:type="spellStart"/>
-      <w:r>
-        <w:rPr>
-          <w:rFonts w:eastAsiaTheme="minorHAnsi"/>
-          <w:i/>
-          <w:iCs/>
-          <w:lang w:eastAsia="en-US"/>
-        </w:rPr>
-        <w:t>MySQL</w:t>
-      </w:r>
-      <w:proofErr w:type="spellEnd"/>
+        <w:t>Logo de MySQL</w:t>
+      </w:r>
     </w:p>
     <w:p>
       <w:pPr>
@@ -3415,7 +3261,6 @@
         </w:rPr>
         <w:t xml:space="preserve">Para la autenticación y la gestión de usuarios, se ha implementado un sistema basado en </w:t>
       </w:r>
-      <w:proofErr w:type="spellStart"/>
       <w:r>
         <w:rPr>
           <w:rFonts w:eastAsiaTheme="minorHAnsi"/>
@@ -3425,7 +3270,6 @@
         </w:rPr>
         <w:t>MySQL</w:t>
       </w:r>
-      <w:proofErr w:type="spellEnd"/>
       <w:r>
         <w:rPr>
           <w:rFonts w:eastAsiaTheme="minorHAnsi"/>
@@ -3447,23 +3291,7 @@
           <w:rFonts w:eastAsiaTheme="minorHAnsi"/>
           <w:lang w:eastAsia="en-US"/>
         </w:rPr>
-        <w:t xml:space="preserve">, </w:t>
-      </w:r>
-      <w:proofErr w:type="spellStart"/>
-      <w:r>
-        <w:rPr>
-          <w:rFonts w:eastAsiaTheme="minorHAnsi"/>
-          <w:lang w:eastAsia="en-US"/>
-        </w:rPr>
-        <w:t>MySQL</w:t>
-      </w:r>
-      <w:proofErr w:type="spellEnd"/>
-      <w:r>
-        <w:rPr>
-          <w:rFonts w:eastAsiaTheme="minorHAnsi"/>
-          <w:lang w:eastAsia="en-US"/>
-        </w:rPr>
-        <w:t xml:space="preserve"> permite realizar consultas complejas que optimizan la gestión de grandes volúmenes de información.</w:t>
+        <w:t>, MySQL permite realizar consultas complejas que optimizan la gestión de grandes volúmenes de información.</w:t>
       </w:r>
     </w:p>
     <w:p>
@@ -3512,6 +3340,9 @@
       <w:pPr>
         <w:pStyle w:val="NormalWeb"/>
         <w:spacing w:line="360" w:lineRule="auto"/>
+        <w:rPr>
+          <w:rStyle w:val="Textoennegrita"/>
+        </w:rPr>
       </w:pPr>
       <w:r>
         <w:t>A continuación, se define una lista de los requisitos funcionales que debe cubrir la aplicación</w:t>
@@ -3525,427 +3356,848 @@
     </w:p>
     <w:p>
       <w:pPr>
-        <w:pStyle w:val="Ttulo4"/>
+        <w:pStyle w:val="Prrafodelista"/>
+        <w:numPr>
+          <w:ilvl w:val="0"/>
+          <w:numId w:val="13"/>
+        </w:numPr>
         <w:spacing w:line="360" w:lineRule="auto"/>
         <w:rPr>
-          <w:rFonts w:ascii="Times New Roman" w:hAnsi="Times New Roman" w:cs="Times New Roman"/>
-          <w:sz w:val="24"/>
-          <w:szCs w:val="24"/>
-        </w:rPr>
-      </w:pPr>
-      <w:r>
-        <w:rPr>
-          <w:rFonts w:ascii="Times New Roman" w:hAnsi="Times New Roman" w:cs="Times New Roman"/>
-          <w:sz w:val="24"/>
-          <w:szCs w:val="24"/>
-        </w:rPr>
-        <w:t>4.1</w:t>
+          <w:rStyle w:val="Textoennegrita"/>
+          <w:rFonts w:ascii="Times New Roman" w:eastAsia="Times New Roman" w:hAnsi="Times New Roman" w:cs="Times New Roman"/>
+          <w:sz w:val="24"/>
+          <w:szCs w:val="24"/>
+          <w:lang w:eastAsia="es-ES"/>
+        </w:rPr>
+      </w:pPr>
+      <w:r>
+        <w:rPr>
+          <w:rStyle w:val="Textoennegrita"/>
+          <w:rFonts w:ascii="Times New Roman" w:eastAsia="Times New Roman" w:hAnsi="Times New Roman" w:cs="Times New Roman"/>
+          <w:sz w:val="24"/>
+          <w:szCs w:val="24"/>
+          <w:lang w:eastAsia="es-ES"/>
+        </w:rPr>
+        <w:t>Usuario</w:t>
+      </w:r>
+    </w:p>
+    <w:p>
+      <w:pPr>
+        <w:pStyle w:val="Prrafodelista"/>
+        <w:numPr>
+          <w:ilvl w:val="1"/>
+          <w:numId w:val="13"/>
+        </w:numPr>
+        <w:spacing w:line="360" w:lineRule="auto"/>
+        <w:rPr>
+          <w:rFonts w:ascii="Times New Roman" w:eastAsia="Times New Roman" w:hAnsi="Times New Roman" w:cs="Times New Roman"/>
+          <w:b/>
+          <w:bCs/>
+          <w:sz w:val="24"/>
+          <w:szCs w:val="24"/>
+          <w:lang w:eastAsia="es-ES"/>
+        </w:rPr>
+      </w:pPr>
+      <w:r>
+        <w:rPr>
+          <w:rStyle w:val="Textoennegrita"/>
+          <w:rFonts w:ascii="Times New Roman" w:hAnsi="Times New Roman" w:cs="Times New Roman"/>
+          <w:sz w:val="24"/>
+          <w:szCs w:val="24"/>
+        </w:rPr>
+        <w:t>Creación de un usuario</w:t>
+      </w:r>
+      <w:r>
+        <w:rPr>
+          <w:rStyle w:val="Textoennegrita"/>
+          <w:rFonts w:ascii="Times New Roman" w:hAnsi="Times New Roman" w:cs="Times New Roman"/>
+          <w:sz w:val="24"/>
+          <w:szCs w:val="24"/>
+        </w:rPr>
+        <w:br/>
+      </w:r>
+      <w:r>
+        <w:rPr>
+          <w:rFonts w:ascii="Times New Roman" w:hAnsi="Times New Roman" w:cs="Times New Roman"/>
+          <w:sz w:val="24"/>
+          <w:szCs w:val="24"/>
+        </w:rPr>
+        <w:t>La aplicación permite a los usuarios crear una cuenta nueva ingresando su correo electrónico y una contraseña segura.</w:t>
+      </w:r>
+    </w:p>
+    <w:p>
+      <w:pPr>
+        <w:pStyle w:val="Prrafodelista"/>
+        <w:numPr>
+          <w:ilvl w:val="1"/>
+          <w:numId w:val="13"/>
+        </w:numPr>
+        <w:spacing w:line="360" w:lineRule="auto"/>
+        <w:rPr>
+          <w:rFonts w:ascii="Times New Roman" w:eastAsia="Times New Roman" w:hAnsi="Times New Roman" w:cs="Times New Roman"/>
+          <w:b/>
+          <w:bCs/>
+          <w:sz w:val="24"/>
+          <w:szCs w:val="24"/>
+          <w:lang w:eastAsia="es-ES"/>
+        </w:rPr>
+      </w:pPr>
+      <w:r>
+        <w:rPr>
+          <w:rStyle w:val="Textoennegrita"/>
+          <w:rFonts w:ascii="Times New Roman" w:hAnsi="Times New Roman" w:cs="Times New Roman"/>
+          <w:sz w:val="24"/>
+          <w:szCs w:val="24"/>
+        </w:rPr>
+        <w:t>Inicio de sesión</w:t>
+      </w:r>
+      <w:r>
+        <w:rPr>
+          <w:rStyle w:val="Textoennegrita"/>
+          <w:rFonts w:ascii="Times New Roman" w:hAnsi="Times New Roman" w:cs="Times New Roman"/>
+          <w:sz w:val="24"/>
+          <w:szCs w:val="24"/>
+        </w:rPr>
+        <w:br/>
+      </w:r>
+      <w:r>
+        <w:rPr>
+          <w:rFonts w:ascii="Times New Roman" w:hAnsi="Times New Roman" w:cs="Times New Roman"/>
+          <w:sz w:val="24"/>
+          <w:szCs w:val="24"/>
+        </w:rPr>
+        <w:t>La aplicación permite a los usuarios iniciar sesión utilizando las credenciales creadas previamente (correo electrónico y contraseña).</w:t>
+      </w:r>
+    </w:p>
+    <w:p>
+      <w:pPr>
+        <w:pStyle w:val="Prrafodelista"/>
+        <w:numPr>
+          <w:ilvl w:val="1"/>
+          <w:numId w:val="13"/>
+        </w:numPr>
+        <w:spacing w:line="360" w:lineRule="auto"/>
+        <w:rPr>
+          <w:rFonts w:ascii="Times New Roman" w:eastAsia="Times New Roman" w:hAnsi="Times New Roman" w:cs="Times New Roman"/>
+          <w:b/>
+          <w:bCs/>
+          <w:sz w:val="24"/>
+          <w:szCs w:val="24"/>
+          <w:lang w:eastAsia="es-ES"/>
+        </w:rPr>
+      </w:pPr>
+      <w:r>
+        <w:rPr>
+          <w:rStyle w:val="Textoennegrita"/>
+          <w:rFonts w:ascii="Times New Roman" w:hAnsi="Times New Roman" w:cs="Times New Roman"/>
+          <w:sz w:val="24"/>
+          <w:szCs w:val="24"/>
+        </w:rPr>
+        <w:t>Cierre</w:t>
+      </w:r>
+      <w:r>
+        <w:rPr>
+          <w:rStyle w:val="Textoennegrita"/>
+          <w:rFonts w:ascii="Times New Roman" w:hAnsi="Times New Roman" w:cs="Times New Roman"/>
+          <w:sz w:val="24"/>
+          <w:szCs w:val="24"/>
+        </w:rPr>
+        <w:t xml:space="preserve"> de sesión</w:t>
+      </w:r>
+      <w:r>
+        <w:rPr>
+          <w:rFonts w:ascii="Times New Roman" w:hAnsi="Times New Roman" w:cs="Times New Roman"/>
+          <w:sz w:val="24"/>
+          <w:szCs w:val="24"/>
+        </w:rPr>
+        <w:br/>
+        <w:t>La aplicación permite cerrar la sesión del usuario en cualquier momento.</w:t>
+      </w:r>
+    </w:p>
+    <w:p>
+      <w:pPr>
+        <w:pStyle w:val="Prrafodelista"/>
+        <w:numPr>
+          <w:ilvl w:val="1"/>
+          <w:numId w:val="13"/>
+        </w:numPr>
+        <w:spacing w:line="360" w:lineRule="auto"/>
+        <w:rPr>
+          <w:rFonts w:ascii="Times New Roman" w:eastAsia="Times New Roman" w:hAnsi="Times New Roman" w:cs="Times New Roman"/>
+          <w:b/>
+          <w:bCs/>
+          <w:sz w:val="24"/>
+          <w:szCs w:val="24"/>
+          <w:lang w:eastAsia="es-ES"/>
+        </w:rPr>
+      </w:pPr>
+      <w:r>
+        <w:rPr>
+          <w:rStyle w:val="Textoennegrita"/>
+          <w:rFonts w:ascii="Times New Roman" w:hAnsi="Times New Roman" w:cs="Times New Roman"/>
+          <w:sz w:val="24"/>
+          <w:szCs w:val="24"/>
+        </w:rPr>
+        <w:lastRenderedPageBreak/>
+        <w:t>Edición de datos del usuario</w:t>
+      </w:r>
+      <w:r>
+        <w:rPr>
+          <w:rFonts w:ascii="Times New Roman" w:hAnsi="Times New Roman" w:cs="Times New Roman"/>
+          <w:sz w:val="24"/>
+          <w:szCs w:val="24"/>
+        </w:rPr>
+        <w:br/>
+        <w:t>El usuario puede modificar ciertos datos personales, como el correo electrónico o contraseña, desde su perfil</w:t>
+      </w:r>
+      <w:r>
+        <w:rPr>
+          <w:rFonts w:ascii="Times New Roman" w:hAnsi="Times New Roman" w:cs="Times New Roman"/>
+          <w:sz w:val="24"/>
+          <w:szCs w:val="24"/>
+        </w:rPr>
+        <w:t>, así como poder mostrar la contraseña en texto plano con un “switch”</w:t>
+      </w:r>
+      <w:r>
+        <w:rPr>
+          <w:rFonts w:ascii="Times New Roman" w:hAnsi="Times New Roman" w:cs="Times New Roman"/>
+          <w:sz w:val="24"/>
+          <w:szCs w:val="24"/>
+        </w:rPr>
+        <w:t>.</w:t>
+      </w:r>
+    </w:p>
+    <w:p>
+      <w:pPr>
+        <w:pStyle w:val="Prrafodelista"/>
+        <w:numPr>
+          <w:ilvl w:val="1"/>
+          <w:numId w:val="13"/>
+        </w:numPr>
+        <w:spacing w:line="360" w:lineRule="auto"/>
+        <w:rPr>
+          <w:rFonts w:ascii="Times New Roman" w:eastAsia="Times New Roman" w:hAnsi="Times New Roman" w:cs="Times New Roman"/>
+          <w:b/>
+          <w:bCs/>
+          <w:sz w:val="24"/>
+          <w:szCs w:val="24"/>
+          <w:lang w:eastAsia="es-ES"/>
+        </w:rPr>
+      </w:pPr>
+      <w:r>
+        <w:rPr>
+          <w:rStyle w:val="Textoennegrita"/>
+          <w:rFonts w:ascii="Times New Roman" w:hAnsi="Times New Roman" w:cs="Times New Roman"/>
+          <w:sz w:val="24"/>
+          <w:szCs w:val="24"/>
+        </w:rPr>
+        <w:t>Recordar credenciales</w:t>
+      </w:r>
+      <w:r>
+        <w:rPr>
+          <w:rFonts w:ascii="Times New Roman" w:hAnsi="Times New Roman" w:cs="Times New Roman"/>
+          <w:sz w:val="24"/>
+          <w:szCs w:val="24"/>
+        </w:rPr>
+        <w:br/>
+        <w:t>La aplicación permite recordar las credenciales del usuario si selecciona la opción "recordar contraseña" en la pantalla de inicio de sesión.</w:t>
+      </w:r>
+    </w:p>
+    <w:p>
+      <w:pPr>
+        <w:pStyle w:val="Prrafodelista"/>
+        <w:numPr>
+          <w:ilvl w:val="0"/>
+          <w:numId w:val="13"/>
+        </w:numPr>
+        <w:spacing w:line="360" w:lineRule="auto"/>
+        <w:rPr>
+          <w:rStyle w:val="Textoennegrita"/>
+          <w:rFonts w:ascii="Times New Roman" w:eastAsia="Times New Roman" w:hAnsi="Times New Roman" w:cs="Times New Roman"/>
+          <w:sz w:val="24"/>
+          <w:szCs w:val="24"/>
+          <w:lang w:eastAsia="es-ES"/>
+        </w:rPr>
+      </w:pPr>
+      <w:r>
+        <w:rPr>
+          <w:rStyle w:val="Textoennegrita"/>
+          <w:rFonts w:ascii="Times New Roman" w:eastAsia="Times New Roman" w:hAnsi="Times New Roman" w:cs="Times New Roman"/>
+          <w:sz w:val="24"/>
+          <w:szCs w:val="24"/>
+          <w:lang w:eastAsia="es-ES"/>
+        </w:rPr>
+        <w:t>Criptomonedas</w:t>
+      </w:r>
+    </w:p>
+    <w:p>
+      <w:pPr>
+        <w:pStyle w:val="Prrafodelista"/>
+        <w:numPr>
+          <w:ilvl w:val="1"/>
+          <w:numId w:val="13"/>
+        </w:numPr>
+        <w:spacing w:line="360" w:lineRule="auto"/>
+        <w:rPr>
+          <w:rFonts w:ascii="Times New Roman" w:eastAsia="Times New Roman" w:hAnsi="Times New Roman" w:cs="Times New Roman"/>
+          <w:bCs/>
+          <w:sz w:val="24"/>
+          <w:szCs w:val="24"/>
+          <w:lang w:eastAsia="es-ES"/>
+        </w:rPr>
+      </w:pPr>
+      <w:r>
+        <w:rPr>
+          <w:rStyle w:val="Textoennegrita"/>
+          <w:rFonts w:ascii="Times New Roman" w:eastAsia="Times New Roman" w:hAnsi="Times New Roman" w:cs="Times New Roman"/>
+          <w:sz w:val="24"/>
+          <w:szCs w:val="24"/>
+          <w:lang w:eastAsia="es-ES"/>
+        </w:rPr>
+        <w:t>Listar criptomonedas</w:t>
+      </w:r>
+      <w:r>
+        <w:rPr>
+          <w:rStyle w:val="Textoennegrita"/>
+          <w:rFonts w:ascii="Times New Roman" w:eastAsia="Times New Roman" w:hAnsi="Times New Roman" w:cs="Times New Roman"/>
+          <w:sz w:val="24"/>
+          <w:szCs w:val="24"/>
+          <w:lang w:eastAsia="es-ES"/>
+        </w:rPr>
+        <w:br/>
+      </w:r>
+      <w:r>
+        <w:rPr>
+          <w:rStyle w:val="Textoennegrita"/>
+          <w:rFonts w:ascii="Times New Roman" w:eastAsia="Times New Roman" w:hAnsi="Times New Roman" w:cs="Times New Roman"/>
+          <w:b w:val="0"/>
+          <w:sz w:val="24"/>
+          <w:szCs w:val="24"/>
+          <w:lang w:eastAsia="es-ES"/>
+        </w:rPr>
+        <w:t>La aplicación permite al usuario visualizar una lista actualizada de criptomonedas obtenida a través de la API de CoinGecko.</w:t>
+      </w:r>
+    </w:p>
+    <w:p>
+      <w:pPr>
+        <w:pStyle w:val="Prrafodelista"/>
+        <w:numPr>
+          <w:ilvl w:val="1"/>
+          <w:numId w:val="13"/>
+        </w:numPr>
+        <w:spacing w:line="360" w:lineRule="auto"/>
+        <w:rPr>
+          <w:rFonts w:ascii="Times New Roman" w:eastAsia="Times New Roman" w:hAnsi="Times New Roman" w:cs="Times New Roman"/>
+          <w:bCs/>
+          <w:sz w:val="24"/>
+          <w:szCs w:val="24"/>
+          <w:lang w:eastAsia="es-ES"/>
+        </w:rPr>
+      </w:pPr>
+      <w:r>
+        <w:rPr>
+          <w:rStyle w:val="Textoennegrita"/>
+          <w:rFonts w:ascii="Times New Roman" w:hAnsi="Times New Roman" w:cs="Times New Roman"/>
+          <w:sz w:val="24"/>
+          <w:szCs w:val="24"/>
+        </w:rPr>
+        <w:t>Visuali</w:t>
+      </w:r>
+      <w:r>
+        <w:rPr>
+          <w:rStyle w:val="Textoennegrita"/>
+          <w:rFonts w:ascii="Times New Roman" w:hAnsi="Times New Roman" w:cs="Times New Roman"/>
+          <w:sz w:val="24"/>
+          <w:szCs w:val="24"/>
+        </w:rPr>
+        <w:t>zación de información detallada</w:t>
+      </w:r>
+      <w:r>
+        <w:rPr>
+          <w:rFonts w:ascii="Times New Roman" w:hAnsi="Times New Roman" w:cs="Times New Roman"/>
+          <w:sz w:val="24"/>
+          <w:szCs w:val="24"/>
+        </w:rPr>
+        <w:br/>
+        <w:t>La aplicación permite acceder a la información detallada de cada criptomoneda</w:t>
+      </w:r>
+      <w:r>
+        <w:rPr>
+          <w:rFonts w:ascii="Times New Roman" w:hAnsi="Times New Roman" w:cs="Times New Roman"/>
+          <w:sz w:val="24"/>
+          <w:szCs w:val="24"/>
+        </w:rPr>
+        <w:t>.</w:t>
+      </w:r>
+    </w:p>
+    <w:p>
+      <w:pPr>
+        <w:pStyle w:val="Prrafodelista"/>
+        <w:numPr>
+          <w:ilvl w:val="1"/>
+          <w:numId w:val="13"/>
+        </w:numPr>
+        <w:spacing w:line="360" w:lineRule="auto"/>
+        <w:rPr>
+          <w:rFonts w:ascii="Times New Roman" w:eastAsia="Times New Roman" w:hAnsi="Times New Roman" w:cs="Times New Roman"/>
+          <w:bCs/>
+          <w:sz w:val="24"/>
+          <w:szCs w:val="24"/>
+          <w:lang w:eastAsia="es-ES"/>
+        </w:rPr>
+      </w:pPr>
+      <w:r>
+        <w:rPr>
+          <w:rStyle w:val="Textoennegrita"/>
+          <w:rFonts w:ascii="Times New Roman" w:hAnsi="Times New Roman" w:cs="Times New Roman"/>
+          <w:sz w:val="24"/>
+          <w:szCs w:val="24"/>
+        </w:rPr>
+        <w:t>A</w:t>
+      </w:r>
+      <w:r>
+        <w:rPr>
+          <w:rStyle w:val="Textoennegrita"/>
+          <w:rFonts w:ascii="Times New Roman" w:hAnsi="Times New Roman" w:cs="Times New Roman"/>
+          <w:sz w:val="24"/>
+          <w:szCs w:val="24"/>
+        </w:rPr>
+        <w:t>ñadir criptomonedas al monedero</w:t>
+      </w:r>
+      <w:r>
+        <w:rPr>
+          <w:rFonts w:ascii="Times New Roman" w:hAnsi="Times New Roman" w:cs="Times New Roman"/>
+          <w:sz w:val="24"/>
+          <w:szCs w:val="24"/>
+        </w:rPr>
+        <w:br/>
+        <w:t>El usuario puede agregar criptomonedas a su monedero personal para hacer un seguimiento de su valor en tiempo real.</w:t>
+      </w:r>
+    </w:p>
+    <w:p>
+      <w:pPr>
+        <w:pStyle w:val="Prrafodelista"/>
+        <w:numPr>
+          <w:ilvl w:val="1"/>
+          <w:numId w:val="13"/>
+        </w:numPr>
+        <w:spacing w:line="360" w:lineRule="auto"/>
+        <w:rPr>
+          <w:rFonts w:ascii="Times New Roman" w:eastAsia="Times New Roman" w:hAnsi="Times New Roman" w:cs="Times New Roman"/>
+          <w:bCs/>
+          <w:sz w:val="24"/>
+          <w:szCs w:val="24"/>
+          <w:lang w:eastAsia="es-ES"/>
+        </w:rPr>
+      </w:pPr>
+      <w:r>
+        <w:rPr>
+          <w:rStyle w:val="Textoennegrita"/>
+          <w:rFonts w:ascii="Times New Roman" w:hAnsi="Times New Roman" w:cs="Times New Roman"/>
+          <w:sz w:val="24"/>
+          <w:szCs w:val="24"/>
+        </w:rPr>
+        <w:t>Elim</w:t>
+      </w:r>
+      <w:r>
+        <w:rPr>
+          <w:rStyle w:val="Textoennegrita"/>
+          <w:rFonts w:ascii="Times New Roman" w:hAnsi="Times New Roman" w:cs="Times New Roman"/>
+          <w:sz w:val="24"/>
+          <w:szCs w:val="24"/>
+        </w:rPr>
+        <w:t>inar criptomonedas del monedero</w:t>
+      </w:r>
+      <w:r>
+        <w:rPr>
+          <w:rFonts w:ascii="Times New Roman" w:hAnsi="Times New Roman" w:cs="Times New Roman"/>
+          <w:sz w:val="24"/>
+          <w:szCs w:val="24"/>
+        </w:rPr>
+        <w:br/>
+        <w:t>La aplicación permite eliminar criptomonedas del monedero del usuario.</w:t>
+      </w:r>
+    </w:p>
+    <w:p>
+      <w:pPr>
+        <w:pStyle w:val="Prrafodelista"/>
+        <w:numPr>
+          <w:ilvl w:val="1"/>
+          <w:numId w:val="13"/>
+        </w:numPr>
+        <w:spacing w:line="360" w:lineRule="auto"/>
+        <w:rPr>
+          <w:rFonts w:ascii="Times New Roman" w:eastAsia="Times New Roman" w:hAnsi="Times New Roman" w:cs="Times New Roman"/>
+          <w:bCs/>
+          <w:sz w:val="24"/>
+          <w:szCs w:val="24"/>
+          <w:lang w:eastAsia="es-ES"/>
+        </w:rPr>
+      </w:pPr>
+      <w:r>
+        <w:rPr>
+          <w:rStyle w:val="Textoennegrita"/>
+          <w:rFonts w:ascii="Times New Roman" w:hAnsi="Times New Roman" w:cs="Times New Roman"/>
+          <w:sz w:val="24"/>
+          <w:szCs w:val="24"/>
+        </w:rPr>
+        <w:t>Seguimiento</w:t>
+      </w:r>
+      <w:r>
+        <w:rPr>
+          <w:rStyle w:val="Textoennegrita"/>
+          <w:rFonts w:ascii="Times New Roman" w:hAnsi="Times New Roman" w:cs="Times New Roman"/>
+          <w:sz w:val="24"/>
+          <w:szCs w:val="24"/>
+        </w:rPr>
+        <w:t xml:space="preserve"> del valor de las criptomonedas</w:t>
+      </w:r>
+      <w:r>
+        <w:rPr>
+          <w:rFonts w:ascii="Times New Roman" w:hAnsi="Times New Roman" w:cs="Times New Roman"/>
+          <w:sz w:val="24"/>
+          <w:szCs w:val="24"/>
+        </w:rPr>
+        <w:br/>
+        <w:t>El usuario puede consultar el valor actual de las criptomonedas añadidas a su monedero, actualizado en tiempo real.</w:t>
+      </w:r>
+    </w:p>
+    <w:p>
+      <w:pPr>
+        <w:pStyle w:val="Prrafodelista"/>
+        <w:numPr>
+          <w:ilvl w:val="0"/>
+          <w:numId w:val="13"/>
+        </w:numPr>
+        <w:spacing w:line="360" w:lineRule="auto"/>
+        <w:rPr>
+          <w:rStyle w:val="Textoennegrita"/>
+          <w:rFonts w:ascii="Times New Roman" w:eastAsia="Times New Roman" w:hAnsi="Times New Roman" w:cs="Times New Roman"/>
+          <w:sz w:val="24"/>
+          <w:szCs w:val="24"/>
+          <w:lang w:eastAsia="es-ES"/>
+        </w:rPr>
+      </w:pPr>
+      <w:r>
+        <w:rPr>
+          <w:rStyle w:val="Textoennegrita"/>
+          <w:rFonts w:ascii="Times New Roman" w:eastAsia="Times New Roman" w:hAnsi="Times New Roman" w:cs="Times New Roman"/>
+          <w:sz w:val="24"/>
+          <w:szCs w:val="24"/>
+          <w:lang w:eastAsia="es-ES"/>
+        </w:rPr>
+        <w:t>Sincronización y almacenamiento de datos</w:t>
+      </w:r>
+    </w:p>
+    <w:p>
+      <w:pPr>
+        <w:pStyle w:val="Prrafodelista"/>
+        <w:numPr>
+          <w:ilvl w:val="1"/>
+          <w:numId w:val="13"/>
+        </w:numPr>
+        <w:spacing w:line="360" w:lineRule="auto"/>
+        <w:rPr>
+          <w:rFonts w:ascii="Times New Roman" w:eastAsia="Times New Roman" w:hAnsi="Times New Roman" w:cs="Times New Roman"/>
+          <w:b/>
+          <w:bCs/>
+          <w:sz w:val="24"/>
+          <w:szCs w:val="24"/>
+          <w:lang w:eastAsia="es-ES"/>
+        </w:rPr>
+      </w:pPr>
+      <w:r>
+        <w:rPr>
+          <w:rStyle w:val="Textoennegrita"/>
+          <w:rFonts w:ascii="Times New Roman" w:hAnsi="Times New Roman" w:cs="Times New Roman"/>
+          <w:sz w:val="24"/>
+          <w:szCs w:val="24"/>
+        </w:rPr>
+        <w:t>Almace</w:t>
+      </w:r>
+      <w:r>
+        <w:rPr>
+          <w:rStyle w:val="Textoennegrita"/>
+          <w:rFonts w:ascii="Times New Roman" w:hAnsi="Times New Roman" w:cs="Times New Roman"/>
+          <w:sz w:val="24"/>
+          <w:szCs w:val="24"/>
+        </w:rPr>
+        <w:t>namiento local de criptomonedas</w:t>
+      </w:r>
+      <w:r>
+        <w:rPr>
+          <w:rStyle w:val="Textoennegrita"/>
+          <w:rFonts w:ascii="Times New Roman" w:hAnsi="Times New Roman" w:cs="Times New Roman"/>
+          <w:sz w:val="24"/>
+          <w:szCs w:val="24"/>
+        </w:rPr>
+        <w:br/>
+      </w:r>
+      <w:r>
+        <w:rPr>
+          <w:rFonts w:ascii="Times New Roman" w:hAnsi="Times New Roman" w:cs="Times New Roman"/>
+          <w:sz w:val="24"/>
+          <w:szCs w:val="24"/>
+        </w:rPr>
+        <w:t>La aplicación almacena los datos del monedero del usuario localmente utilizando SQLite, permitiendo el acceso a la información sin conexión.</w:t>
+      </w:r>
+    </w:p>
+    <w:p>
+      <w:pPr>
+        <w:pStyle w:val="Prrafodelista"/>
+        <w:numPr>
+          <w:ilvl w:val="1"/>
+          <w:numId w:val="13"/>
+        </w:numPr>
+        <w:spacing w:line="360" w:lineRule="auto"/>
+        <w:rPr>
+          <w:rFonts w:ascii="Times New Roman" w:eastAsia="Times New Roman" w:hAnsi="Times New Roman" w:cs="Times New Roman"/>
+          <w:b/>
+          <w:bCs/>
+          <w:sz w:val="24"/>
+          <w:szCs w:val="24"/>
+          <w:lang w:eastAsia="es-ES"/>
+        </w:rPr>
+      </w:pPr>
+      <w:r>
+        <w:rPr>
+          <w:rStyle w:val="Textoennegrita"/>
+          <w:rFonts w:ascii="Times New Roman" w:hAnsi="Times New Roman" w:cs="Times New Roman"/>
+          <w:sz w:val="24"/>
+          <w:szCs w:val="24"/>
+        </w:rPr>
+        <w:t>Respaldo en la nube.</w:t>
+      </w:r>
+      <w:r>
+        <w:rPr>
+          <w:rFonts w:ascii="Times New Roman" w:hAnsi="Times New Roman" w:cs="Times New Roman"/>
+          <w:sz w:val="24"/>
+          <w:szCs w:val="24"/>
+        </w:rPr>
+        <w:br/>
+        <w:t>El usuario puede respaldar su monedero en la nube, utilizando una base de datos MySQL, para garantizar que los datos no se pierdan.</w:t>
+      </w:r>
+    </w:p>
+    <w:p>
+      <w:pPr>
+        <w:pStyle w:val="Prrafodelista"/>
+        <w:numPr>
+          <w:ilvl w:val="1"/>
+          <w:numId w:val="13"/>
+        </w:numPr>
+        <w:spacing w:line="360" w:lineRule="auto"/>
+        <w:rPr>
+          <w:rFonts w:ascii="Times New Roman" w:eastAsia="Times New Roman" w:hAnsi="Times New Roman" w:cs="Times New Roman"/>
+          <w:b/>
+          <w:bCs/>
+          <w:sz w:val="24"/>
+          <w:szCs w:val="24"/>
+          <w:lang w:eastAsia="es-ES"/>
+        </w:rPr>
+      </w:pPr>
+      <w:r>
+        <w:rPr>
+          <w:rStyle w:val="Textoennegrita"/>
+          <w:rFonts w:ascii="Times New Roman" w:hAnsi="Times New Roman" w:cs="Times New Roman"/>
+          <w:sz w:val="24"/>
+          <w:szCs w:val="24"/>
+        </w:rPr>
+        <w:t>Restauración desde la nube</w:t>
+      </w:r>
+      <w:r>
+        <w:rPr>
+          <w:rFonts w:ascii="Times New Roman" w:hAnsi="Times New Roman" w:cs="Times New Roman"/>
+          <w:sz w:val="24"/>
+          <w:szCs w:val="24"/>
+        </w:rPr>
+        <w:br/>
+        <w:t>La aplicación permite restaurar los datos del monedero desde la nube en caso de cambio de dispositivo o reinstalación de la aplicación.</w:t>
+      </w:r>
+    </w:p>
+    <w:p>
+      <w:pPr>
+        <w:pStyle w:val="Prrafodelista"/>
+        <w:numPr>
+          <w:ilvl w:val="0"/>
+          <w:numId w:val="13"/>
+        </w:numPr>
+        <w:spacing w:line="360" w:lineRule="auto"/>
+        <w:rPr>
+          <w:rStyle w:val="Textoennegrita"/>
+          <w:rFonts w:ascii="Times New Roman" w:eastAsia="Times New Roman" w:hAnsi="Times New Roman" w:cs="Times New Roman"/>
+          <w:iCs/>
+          <w:sz w:val="24"/>
+          <w:szCs w:val="24"/>
+          <w:lang w:eastAsia="es-ES"/>
+        </w:rPr>
+      </w:pPr>
+      <w:r>
+        <w:rPr>
+          <w:rStyle w:val="Textoennegrita"/>
+          <w:rFonts w:ascii="Times New Roman" w:eastAsia="Times New Roman" w:hAnsi="Times New Roman" w:cs="Times New Roman"/>
+          <w:iCs/>
+          <w:sz w:val="24"/>
+          <w:szCs w:val="24"/>
+          <w:lang w:eastAsia="es-ES"/>
+        </w:rPr>
+        <w:t>Funcionalidades adicionales</w:t>
+      </w:r>
+    </w:p>
+    <w:p>
+      <w:pPr>
+        <w:pStyle w:val="Prrafodelista"/>
+        <w:numPr>
+          <w:ilvl w:val="1"/>
+          <w:numId w:val="13"/>
+        </w:numPr>
+        <w:spacing w:line="360" w:lineRule="auto"/>
+        <w:rPr>
+          <w:rFonts w:ascii="Times New Roman" w:eastAsia="Times New Roman" w:hAnsi="Times New Roman" w:cs="Times New Roman"/>
+          <w:b/>
+          <w:bCs/>
+          <w:iCs/>
+          <w:sz w:val="24"/>
+          <w:szCs w:val="24"/>
+          <w:lang w:eastAsia="es-ES"/>
+        </w:rPr>
+      </w:pPr>
+      <w:r>
+        <w:rPr>
+          <w:rStyle w:val="Textoennegrita"/>
+          <w:rFonts w:ascii="Times New Roman" w:hAnsi="Times New Roman" w:cs="Times New Roman"/>
+          <w:sz w:val="24"/>
+          <w:szCs w:val="24"/>
+        </w:rPr>
+        <w:lastRenderedPageBreak/>
+        <w:t>Contador d</w:t>
+      </w:r>
+      <w:r>
+        <w:rPr>
+          <w:rStyle w:val="Textoennegrita"/>
+          <w:rFonts w:ascii="Times New Roman" w:hAnsi="Times New Roman" w:cs="Times New Roman"/>
+          <w:sz w:val="24"/>
+          <w:szCs w:val="24"/>
+        </w:rPr>
+        <w:t>e días hasta la entrega del TFG</w:t>
+      </w:r>
+      <w:r>
+        <w:rPr>
+          <w:rFonts w:ascii="Times New Roman" w:hAnsi="Times New Roman" w:cs="Times New Roman"/>
+          <w:sz w:val="24"/>
+          <w:szCs w:val="24"/>
+        </w:rPr>
+        <w:br/>
+      </w:r>
+      <w:r>
+        <w:rPr>
+          <w:rFonts w:ascii="Times New Roman" w:hAnsi="Times New Roman" w:cs="Times New Roman"/>
+          <w:sz w:val="24"/>
+          <w:szCs w:val="24"/>
+        </w:rPr>
+        <w:t>La aplicación muestra en la pantalla principal un contador con el número de días restantes hasta el 1 de septiembre (fecha de entrega del TFG)</w:t>
+      </w:r>
+      <w:r>
+        <w:rPr>
+          <w:rFonts w:ascii="Times New Roman" w:hAnsi="Times New Roman" w:cs="Times New Roman"/>
+          <w:sz w:val="24"/>
+          <w:szCs w:val="24"/>
+        </w:rPr>
+        <w:t xml:space="preserve"> (esta característica fue mandada hacer obligatoriamente por la anterior profesora)</w:t>
+      </w:r>
+      <w:r>
+        <w:rPr>
+          <w:rFonts w:ascii="Times New Roman" w:hAnsi="Times New Roman" w:cs="Times New Roman"/>
+          <w:sz w:val="24"/>
+          <w:szCs w:val="24"/>
+        </w:rPr>
+        <w:t>.</w:t>
+      </w:r>
+    </w:p>
+    <w:p>
+      <w:pPr>
+        <w:pStyle w:val="Prrafodelista"/>
+        <w:numPr>
+          <w:ilvl w:val="1"/>
+          <w:numId w:val="13"/>
+        </w:numPr>
+        <w:spacing w:line="360" w:lineRule="auto"/>
+        <w:rPr>
+          <w:rFonts w:ascii="Times New Roman" w:eastAsia="Times New Roman" w:hAnsi="Times New Roman" w:cs="Times New Roman"/>
+          <w:b/>
+          <w:bCs/>
+          <w:iCs/>
+          <w:sz w:val="24"/>
+          <w:szCs w:val="24"/>
+          <w:lang w:eastAsia="es-ES"/>
+        </w:rPr>
+      </w:pPr>
+      <w:r>
+        <w:rPr>
+          <w:rStyle w:val="Textoennegrita"/>
+          <w:rFonts w:ascii="Times New Roman" w:hAnsi="Times New Roman" w:cs="Times New Roman"/>
+          <w:sz w:val="24"/>
+          <w:szCs w:val="24"/>
+        </w:rPr>
+        <w:t>Visualización de criptom</w:t>
+      </w:r>
+      <w:r>
+        <w:rPr>
+          <w:rStyle w:val="Textoennegrita"/>
+          <w:rFonts w:ascii="Times New Roman" w:hAnsi="Times New Roman" w:cs="Times New Roman"/>
+          <w:sz w:val="24"/>
+          <w:szCs w:val="24"/>
+        </w:rPr>
+        <w:t>onedas en la pantalla principal</w:t>
+      </w:r>
+      <w:r>
+        <w:rPr>
+          <w:rFonts w:ascii="Times New Roman" w:hAnsi="Times New Roman" w:cs="Times New Roman"/>
+          <w:sz w:val="24"/>
+          <w:szCs w:val="24"/>
+        </w:rPr>
+        <w:br/>
+        <w:t>La aplicación muestra una vista resumida de criptomonedas seleccionadas en la pantalla principal, facilitando su seguimiento.</w:t>
+      </w:r>
+    </w:p>
+    <w:p>
+      <w:pPr>
+        <w:spacing w:line="360" w:lineRule="auto"/>
+        <w:rPr>
+          <w:rFonts w:ascii="Times New Roman" w:eastAsia="Times New Roman" w:hAnsi="Times New Roman" w:cs="Times New Roman"/>
+          <w:b/>
+          <w:bCs/>
+          <w:iCs/>
+          <w:sz w:val="24"/>
+          <w:szCs w:val="24"/>
+          <w:lang w:eastAsia="es-ES"/>
+        </w:rPr>
+      </w:pPr>
+    </w:p>
+    <w:p>
+      <w:pPr>
+        <w:pStyle w:val="Titulo1TFG0"/>
+        <w:numPr>
+          <w:ilvl w:val="0"/>
+          <w:numId w:val="5"/>
+        </w:numPr>
+      </w:pPr>
+      <w:r>
+        <w:t>Casos de uso</w:t>
       </w:r>
       <w:bookmarkStart w:id="6" w:name="_GoBack"/>
       <w:bookmarkEnd w:id="6"/>
-      <w:r>
-        <w:rPr>
-          <w:rFonts w:ascii="Times New Roman" w:hAnsi="Times New Roman" w:cs="Times New Roman"/>
-          <w:sz w:val="24"/>
-          <w:szCs w:val="24"/>
-        </w:rPr>
-        <w:t>.1 Usuario</w:t>
-      </w:r>
-    </w:p>
-    <w:p>
-      <w:pPr>
-        <w:pStyle w:val="NormalWeb"/>
+    </w:p>
+    <w:p>
+      <w:pPr>
         <w:spacing w:line="360" w:lineRule="auto"/>
-      </w:pPr>
-      <w:r>
-        <w:rPr>
-          <w:rStyle w:val="Textoennegrita"/>
-        </w:rPr>
-        <w:t>R1. Creación de un usuario.</w:t>
-      </w:r>
-      <w:r>
-        <w:br/>
-        <w:t>La aplicación permite a los usuarios crear una cuenta nueva ingresando su correo electrónico y una contraseña segura.</w:t>
-      </w:r>
-    </w:p>
-    <w:p>
-      <w:pPr>
-        <w:pStyle w:val="NormalWeb"/>
-        <w:spacing w:line="360" w:lineRule="auto"/>
-      </w:pPr>
-      <w:r>
-        <w:rPr>
-          <w:rStyle w:val="Textoennegrita"/>
-        </w:rPr>
-        <w:t>R2. Inicio de sesión.</w:t>
-      </w:r>
-      <w:r>
-        <w:br/>
-        <w:t>La aplicación permite a los usuarios iniciar sesión utilizando las credenciales creadas previamente (correo electrónico y contraseña).</w:t>
-      </w:r>
-    </w:p>
-    <w:p>
-      <w:pPr>
-        <w:pStyle w:val="NormalWeb"/>
-        <w:spacing w:line="360" w:lineRule="auto"/>
-      </w:pPr>
-      <w:r>
-        <w:rPr>
-          <w:rStyle w:val="Textoennegrita"/>
-        </w:rPr>
-        <w:lastRenderedPageBreak/>
-        <w:t>R3. Cierre de sesión.</w:t>
-      </w:r>
-      <w:r>
-        <w:br/>
-        <w:t>La aplicación permite cerrar la sesión del usuario en cualquier momento.</w:t>
-      </w:r>
-    </w:p>
-    <w:p>
-      <w:pPr>
-        <w:pStyle w:val="NormalWeb"/>
-        <w:spacing w:line="360" w:lineRule="auto"/>
-      </w:pPr>
-      <w:r>
-        <w:rPr>
-          <w:rStyle w:val="Textoennegrita"/>
-        </w:rPr>
-        <w:t>R4. Edición de datos del usuario.</w:t>
-      </w:r>
-      <w:r>
-        <w:br/>
-        <w:t>El usuario puede modificar ciertos datos personales, como el correo electrónico o contraseña, desde su perfil.</w:t>
-      </w:r>
-    </w:p>
-    <w:p>
-      <w:pPr>
-        <w:pStyle w:val="NormalWeb"/>
-        <w:spacing w:line="360" w:lineRule="auto"/>
-      </w:pPr>
-      <w:r>
-        <w:rPr>
-          <w:rStyle w:val="Textoennegrita"/>
-        </w:rPr>
-        <w:t>R5. Recordar credenciales.</w:t>
-      </w:r>
-      <w:r>
-        <w:br/>
-        <w:t>La aplicación permite recordar las credenciales del usuario si selecciona la opción "recordar contraseña" en la pantalla de inicio de sesión.</w:t>
-      </w:r>
-    </w:p>
-    <w:p>
-      <w:pPr>
-        <w:pStyle w:val="Ttulo4"/>
-        <w:spacing w:line="360" w:lineRule="auto"/>
-        <w:rPr>
-          <w:rFonts w:ascii="Times New Roman" w:hAnsi="Times New Roman" w:cs="Times New Roman"/>
-          <w:sz w:val="24"/>
-          <w:szCs w:val="24"/>
-        </w:rPr>
-      </w:pPr>
-      <w:r>
-        <w:rPr>
-          <w:rFonts w:ascii="Times New Roman" w:hAnsi="Times New Roman" w:cs="Times New Roman"/>
-          <w:sz w:val="24"/>
-          <w:szCs w:val="24"/>
-        </w:rPr>
-        <w:t>4.1.2 Criptomonedas</w:t>
-      </w:r>
-    </w:p>
-    <w:p>
-      <w:pPr>
-        <w:pStyle w:val="NormalWeb"/>
-        <w:spacing w:line="360" w:lineRule="auto"/>
-      </w:pPr>
-      <w:r>
-        <w:rPr>
-          <w:rStyle w:val="Textoennegrita"/>
-        </w:rPr>
-        <w:t>R6. Listar criptomonedas.</w:t>
-      </w:r>
-      <w:r>
-        <w:br/>
-        <w:t xml:space="preserve">La aplicación permite al usuario visualizar una lista actualizada de criptomonedas obtenida a través de la API de </w:t>
-      </w:r>
-      <w:proofErr w:type="spellStart"/>
-      <w:r>
-        <w:t>CoinGecko</w:t>
-      </w:r>
-      <w:proofErr w:type="spellEnd"/>
-      <w:r>
-        <w:t>.</w:t>
-      </w:r>
-    </w:p>
-    <w:p>
-      <w:pPr>
-        <w:pStyle w:val="NormalWeb"/>
-        <w:spacing w:line="360" w:lineRule="auto"/>
-      </w:pPr>
-      <w:r>
-        <w:rPr>
-          <w:rStyle w:val="Textoennegrita"/>
-        </w:rPr>
-        <w:t>R7. Búsqueda de criptomonedas.</w:t>
-      </w:r>
-      <w:r>
-        <w:br/>
-        <w:t xml:space="preserve">El usuario puede buscar una </w:t>
-      </w:r>
-      <w:proofErr w:type="spellStart"/>
-      <w:r>
-        <w:t>criptomoneda</w:t>
-      </w:r>
-      <w:proofErr w:type="spellEnd"/>
-      <w:r>
-        <w:t xml:space="preserve"> específica por su nombre o símbolo dentro de la lista de criptomonedas.</w:t>
-      </w:r>
-    </w:p>
-    <w:p>
-      <w:pPr>
-        <w:pStyle w:val="NormalWeb"/>
-        <w:spacing w:line="360" w:lineRule="auto"/>
-      </w:pPr>
-      <w:r>
-        <w:rPr>
-          <w:rStyle w:val="Textoennegrita"/>
-        </w:rPr>
-        <w:t>R8. Visualización de información detallada.</w:t>
-      </w:r>
-      <w:r>
-        <w:br/>
-        <w:t xml:space="preserve">La aplicación permite acceder a la información detallada de cada </w:t>
-      </w:r>
-      <w:proofErr w:type="spellStart"/>
-      <w:r>
-        <w:t>criptomoneda</w:t>
-      </w:r>
-      <w:proofErr w:type="spellEnd"/>
-      <w:r>
-        <w:t xml:space="preserve"> a través de un </w:t>
-      </w:r>
-      <w:proofErr w:type="spellStart"/>
-      <w:r>
-        <w:t>WebView</w:t>
-      </w:r>
-      <w:proofErr w:type="spellEnd"/>
-      <w:r>
-        <w:t xml:space="preserve"> conectado a </w:t>
-      </w:r>
-      <w:proofErr w:type="spellStart"/>
-      <w:r>
-        <w:t>CoinMarketCap</w:t>
-      </w:r>
-      <w:proofErr w:type="spellEnd"/>
-      <w:r>
-        <w:t>.</w:t>
-      </w:r>
-    </w:p>
-    <w:p>
-      <w:pPr>
-        <w:pStyle w:val="NormalWeb"/>
-        <w:spacing w:line="360" w:lineRule="auto"/>
-      </w:pPr>
-      <w:r>
-        <w:rPr>
-          <w:rStyle w:val="Textoennegrita"/>
-        </w:rPr>
-        <w:t>R9. Añadir criptomonedas al monedero.</w:t>
-      </w:r>
-      <w:r>
-        <w:br/>
-        <w:t>El usuario puede agregar criptomonedas a su monedero personal para hacer un seguimiento de su valor en tiempo real.</w:t>
-      </w:r>
-    </w:p>
-    <w:p>
-      <w:pPr>
-        <w:pStyle w:val="NormalWeb"/>
-        <w:spacing w:line="360" w:lineRule="auto"/>
-      </w:pPr>
-      <w:r>
-        <w:rPr>
-          <w:rStyle w:val="Textoennegrita"/>
-        </w:rPr>
-        <w:t>R10. Modificar criptomonedas del monedero.</w:t>
-      </w:r>
-      <w:r>
-        <w:br/>
-        <w:t>El usuario puede editar la cantidad de criptomonedas que posee en su monedero.</w:t>
-      </w:r>
-    </w:p>
-    <w:p>
-      <w:pPr>
-        <w:pStyle w:val="NormalWeb"/>
-        <w:spacing w:line="360" w:lineRule="auto"/>
-      </w:pPr>
-      <w:r>
-        <w:rPr>
-          <w:rStyle w:val="Textoennegrita"/>
-        </w:rPr>
-        <w:t>R11. Eliminar criptomonedas del monedero.</w:t>
-      </w:r>
-      <w:r>
-        <w:br/>
-        <w:t>La aplicación permite eliminar criptomonedas del monedero del usuario.</w:t>
-      </w:r>
-    </w:p>
-    <w:p>
-      <w:pPr>
-        <w:pStyle w:val="NormalWeb"/>
-        <w:spacing w:line="360" w:lineRule="auto"/>
-      </w:pPr>
-      <w:r>
-        <w:rPr>
-          <w:rStyle w:val="Textoennegrita"/>
-        </w:rPr>
-        <w:lastRenderedPageBreak/>
-        <w:t>R12. Seguimiento del valor de las criptomonedas.</w:t>
-      </w:r>
-      <w:r>
-        <w:br/>
-        <w:t>El usuario puede consultar el valor actual de las criptomonedas añadidas a su monedero, actualizado en tiempo real.</w:t>
-      </w:r>
-    </w:p>
-    <w:p>
-      <w:pPr>
-        <w:pStyle w:val="Ttulo4"/>
-        <w:spacing w:line="360" w:lineRule="auto"/>
-        <w:rPr>
-          <w:rFonts w:ascii="Times New Roman" w:hAnsi="Times New Roman" w:cs="Times New Roman"/>
-          <w:sz w:val="24"/>
-          <w:szCs w:val="24"/>
-        </w:rPr>
-      </w:pPr>
-      <w:r>
-        <w:rPr>
-          <w:rFonts w:ascii="Times New Roman" w:hAnsi="Times New Roman" w:cs="Times New Roman"/>
-          <w:sz w:val="24"/>
-          <w:szCs w:val="24"/>
-        </w:rPr>
-        <w:t>4.1.3 Sincronización y almacenamiento de datos</w:t>
-      </w:r>
-    </w:p>
-    <w:p>
-      <w:pPr>
-        <w:pStyle w:val="NormalWeb"/>
-        <w:spacing w:line="360" w:lineRule="auto"/>
-      </w:pPr>
-      <w:r>
-        <w:rPr>
-          <w:rStyle w:val="Textoennegrita"/>
-        </w:rPr>
-        <w:t>R13. Almacenamiento local de criptomonedas.</w:t>
-      </w:r>
-      <w:r>
-        <w:br/>
-        <w:t xml:space="preserve">La aplicación almacena los datos del monedero del usuario localmente utilizando </w:t>
-      </w:r>
-      <w:proofErr w:type="spellStart"/>
-      <w:r>
-        <w:t>SQLite</w:t>
-      </w:r>
-      <w:proofErr w:type="spellEnd"/>
-      <w:r>
-        <w:t>, permitiendo el acceso a la información sin conexión.</w:t>
-      </w:r>
-    </w:p>
-    <w:p>
-      <w:pPr>
-        <w:pStyle w:val="NormalWeb"/>
-        <w:spacing w:line="360" w:lineRule="auto"/>
-      </w:pPr>
-      <w:r>
-        <w:rPr>
-          <w:rStyle w:val="Textoennegrita"/>
-        </w:rPr>
-        <w:t>R14. Respaldo en la nube.</w:t>
-      </w:r>
-      <w:r>
-        <w:br/>
-        <w:t xml:space="preserve">El usuario puede respaldar su monedero en la nube, utilizando una base de datos </w:t>
-      </w:r>
-      <w:proofErr w:type="spellStart"/>
-      <w:r>
-        <w:t>MySQL</w:t>
-      </w:r>
-      <w:proofErr w:type="spellEnd"/>
-      <w:r>
-        <w:t>, para garantizar que los datos no se pierdan.</w:t>
-      </w:r>
-    </w:p>
-    <w:p>
-      <w:pPr>
-        <w:pStyle w:val="NormalWeb"/>
-        <w:spacing w:line="360" w:lineRule="auto"/>
-      </w:pPr>
-      <w:r>
-        <w:rPr>
-          <w:rStyle w:val="Textoennegrita"/>
-        </w:rPr>
-        <w:t>R15. Restauración desde la nube.</w:t>
-      </w:r>
-      <w:r>
-        <w:br/>
-        <w:t>La aplicación permite restaurar los datos del monedero desde la nube en caso de cambio de dispositivo o reinstalación de la aplicación.</w:t>
-      </w:r>
-    </w:p>
-    <w:p>
-      <w:pPr>
-        <w:pStyle w:val="Ttulo4"/>
-        <w:spacing w:line="360" w:lineRule="auto"/>
-        <w:rPr>
-          <w:rFonts w:ascii="Times New Roman" w:hAnsi="Times New Roman" w:cs="Times New Roman"/>
-          <w:sz w:val="24"/>
-          <w:szCs w:val="24"/>
-        </w:rPr>
-      </w:pPr>
-      <w:r>
-        <w:rPr>
-          <w:rFonts w:ascii="Times New Roman" w:hAnsi="Times New Roman" w:cs="Times New Roman"/>
-          <w:sz w:val="24"/>
-          <w:szCs w:val="24"/>
-        </w:rPr>
-        <w:t>4.1.4 Funcionalidades adicionales</w:t>
-      </w:r>
-    </w:p>
-    <w:p>
-      <w:pPr>
-        <w:pStyle w:val="NormalWeb"/>
-        <w:spacing w:line="360" w:lineRule="auto"/>
-      </w:pPr>
-      <w:r>
-        <w:rPr>
-          <w:rStyle w:val="Textoennegrita"/>
-        </w:rPr>
-        <w:t>R16. Contador de días hasta la entrega del TFG.</w:t>
-      </w:r>
-      <w:r>
-        <w:br/>
-        <w:t>La aplicación muestra en la pantalla principal un contador con el número de días restantes hasta el 1 de septiembre (fecha de entrega del TFG).</w:t>
-      </w:r>
-    </w:p>
-    <w:p>
-      <w:pPr>
-        <w:pStyle w:val="NormalWeb"/>
-        <w:spacing w:line="360" w:lineRule="auto"/>
-      </w:pPr>
-      <w:r>
-        <w:rPr>
-          <w:rStyle w:val="Textoennegrita"/>
-        </w:rPr>
-        <w:t>R17. Visualización de criptomonedas en la pantalla principal.</w:t>
-      </w:r>
-      <w:r>
-        <w:br/>
-        <w:t>La aplicación muestra una vista resumida de tres criptomonedas seleccionadas en la pantalla principal, facilitando su seguimiento.</w:t>
-      </w:r>
-    </w:p>
-    <w:p>
-      <w:pPr>
-        <w:pStyle w:val="NormalWeb"/>
-        <w:spacing w:line="360" w:lineRule="auto"/>
-        <w:rPr>
-          <w:rFonts w:eastAsiaTheme="minorHAnsi"/>
-          <w:lang w:eastAsia="en-US"/>
+        <w:rPr>
+          <w:rFonts w:ascii="Times New Roman" w:eastAsia="Times New Roman" w:hAnsi="Times New Roman" w:cs="Times New Roman"/>
+          <w:b/>
+          <w:bCs/>
+          <w:iCs/>
+          <w:sz w:val="24"/>
+          <w:szCs w:val="24"/>
+          <w:lang w:eastAsia="es-ES"/>
         </w:rPr>
       </w:pPr>
     </w:p>
@@ -4125,7 +4377,7 @@
                                     <w:sz w:val="24"/>
                                     <w:szCs w:val="24"/>
                                   </w:rPr>
-                                  <w:t>9</w:t>
+                                  <w:t>10</w:t>
                                 </w:r>
                                 <w:r>
                                   <w:rPr>
@@ -4292,7 +4544,7 @@
                               <w:sz w:val="24"/>
                               <w:szCs w:val="24"/>
                             </w:rPr>
-                            <w:t>9</w:t>
+                            <w:t>10</w:t>
                           </w:r>
                           <w:r>
                             <w:rPr>
@@ -4862,7 +5114,7 @@
   <w:abstractNum w:abstractNumId="4">
     <w:nsid w:val="1DA328C0"/>
     <w:multiLevelType w:val="hybridMultilevel"/>
-    <w:tmpl w:val="8CBEDCE6"/>
+    <w:tmpl w:val="AB94F07E"/>
     <w:lvl w:ilvl="0" w:tplc="0C0A0013">
       <w:start w:val="1"/>
       <w:numFmt w:val="upperRoman"/>
@@ -5267,6 +5519,95 @@
     </w:lvl>
   </w:abstractNum>
   <w:abstractNum w:abstractNumId="8">
+    <w:nsid w:val="4E6A087C"/>
+    <w:multiLevelType w:val="multilevel"/>
+    <w:tmpl w:val="07D6DA50"/>
+    <w:lvl w:ilvl="0">
+      <w:start w:val="1"/>
+      <w:numFmt w:val="decimal"/>
+      <w:lvlText w:val="%1."/>
+      <w:lvlJc w:val="left"/>
+      <w:pPr>
+        <w:ind w:left="360" w:hanging="360"/>
+      </w:pPr>
+    </w:lvl>
+    <w:lvl w:ilvl="1">
+      <w:start w:val="1"/>
+      <w:numFmt w:val="decimal"/>
+      <w:lvlText w:val="%1.%2."/>
+      <w:lvlJc w:val="left"/>
+      <w:pPr>
+        <w:ind w:left="792" w:hanging="432"/>
+      </w:pPr>
+      <w:rPr>
+        <w:b w:val="0"/>
+      </w:rPr>
+    </w:lvl>
+    <w:lvl w:ilvl="2">
+      <w:start w:val="1"/>
+      <w:numFmt w:val="decimal"/>
+      <w:lvlText w:val="%1.%2.%3."/>
+      <w:lvlJc w:val="left"/>
+      <w:pPr>
+        <w:ind w:left="1224" w:hanging="504"/>
+      </w:pPr>
+    </w:lvl>
+    <w:lvl w:ilvl="3">
+      <w:start w:val="1"/>
+      <w:numFmt w:val="decimal"/>
+      <w:lvlText w:val="%1.%2.%3.%4."/>
+      <w:lvlJc w:val="left"/>
+      <w:pPr>
+        <w:ind w:left="1728" w:hanging="648"/>
+      </w:pPr>
+    </w:lvl>
+    <w:lvl w:ilvl="4">
+      <w:start w:val="1"/>
+      <w:numFmt w:val="decimal"/>
+      <w:lvlText w:val="%1.%2.%3.%4.%5."/>
+      <w:lvlJc w:val="left"/>
+      <w:pPr>
+        <w:ind w:left="2232" w:hanging="792"/>
+      </w:pPr>
+    </w:lvl>
+    <w:lvl w:ilvl="5">
+      <w:start w:val="1"/>
+      <w:numFmt w:val="decimal"/>
+      <w:lvlText w:val="%1.%2.%3.%4.%5.%6."/>
+      <w:lvlJc w:val="left"/>
+      <w:pPr>
+        <w:ind w:left="2736" w:hanging="936"/>
+      </w:pPr>
+    </w:lvl>
+    <w:lvl w:ilvl="6">
+      <w:start w:val="1"/>
+      <w:numFmt w:val="decimal"/>
+      <w:lvlText w:val="%1.%2.%3.%4.%5.%6.%7."/>
+      <w:lvlJc w:val="left"/>
+      <w:pPr>
+        <w:ind w:left="3240" w:hanging="1080"/>
+      </w:pPr>
+    </w:lvl>
+    <w:lvl w:ilvl="7">
+      <w:start w:val="1"/>
+      <w:numFmt w:val="decimal"/>
+      <w:lvlText w:val="%1.%2.%3.%4.%5.%6.%7.%8."/>
+      <w:lvlJc w:val="left"/>
+      <w:pPr>
+        <w:ind w:left="3744" w:hanging="1224"/>
+      </w:pPr>
+    </w:lvl>
+    <w:lvl w:ilvl="8">
+      <w:start w:val="1"/>
+      <w:numFmt w:val="decimal"/>
+      <w:lvlText w:val="%1.%2.%3.%4.%5.%6.%7.%8.%9."/>
+      <w:lvlJc w:val="left"/>
+      <w:pPr>
+        <w:ind w:left="4320" w:hanging="1440"/>
+      </w:pPr>
+    </w:lvl>
+  </w:abstractNum>
+  <w:abstractNum w:abstractNumId="9">
     <w:nsid w:val="5AFA6F27"/>
     <w:multiLevelType w:val="multilevel"/>
     <w:tmpl w:val="0C0A001F"/>
@@ -5352,7 +5693,7 @@
       </w:pPr>
     </w:lvl>
   </w:abstractNum>
-  <w:abstractNum w:abstractNumId="9">
+  <w:abstractNum w:abstractNumId="10">
     <w:nsid w:val="61735594"/>
     <w:multiLevelType w:val="hybridMultilevel"/>
     <w:tmpl w:val="85C2D314"/>
@@ -5441,7 +5782,7 @@
       </w:pPr>
     </w:lvl>
   </w:abstractNum>
-  <w:abstractNum w:abstractNumId="10">
+  <w:abstractNum w:abstractNumId="11">
     <w:nsid w:val="631C7070"/>
     <w:multiLevelType w:val="multilevel"/>
     <w:tmpl w:val="953E12FA"/>
@@ -5590,7 +5931,7 @@
       </w:rPr>
     </w:lvl>
   </w:abstractNum>
-  <w:abstractNum w:abstractNumId="11">
+  <w:abstractNum w:abstractNumId="12">
     <w:nsid w:val="7E2A737B"/>
     <w:multiLevelType w:val="hybridMultilevel"/>
     <w:tmpl w:val="26AAAC74"/>
@@ -5613,6 +5954,92 @@
       </w:pPr>
     </w:lvl>
     <w:lvl w:ilvl="2" w:tplc="0C0A001B" w:tentative="1">
+      <w:start w:val="1"/>
+      <w:numFmt w:val="lowerRoman"/>
+      <w:lvlText w:val="%3."/>
+      <w:lvlJc w:val="right"/>
+      <w:pPr>
+        <w:ind w:left="2160" w:hanging="180"/>
+      </w:pPr>
+    </w:lvl>
+    <w:lvl w:ilvl="3" w:tplc="0C0A000F" w:tentative="1">
+      <w:start w:val="1"/>
+      <w:numFmt w:val="decimal"/>
+      <w:lvlText w:val="%4."/>
+      <w:lvlJc w:val="left"/>
+      <w:pPr>
+        <w:ind w:left="2880" w:hanging="360"/>
+      </w:pPr>
+    </w:lvl>
+    <w:lvl w:ilvl="4" w:tplc="0C0A0019" w:tentative="1">
+      <w:start w:val="1"/>
+      <w:numFmt w:val="lowerLetter"/>
+      <w:lvlText w:val="%5."/>
+      <w:lvlJc w:val="left"/>
+      <w:pPr>
+        <w:ind w:left="3600" w:hanging="360"/>
+      </w:pPr>
+    </w:lvl>
+    <w:lvl w:ilvl="5" w:tplc="0C0A001B" w:tentative="1">
+      <w:start w:val="1"/>
+      <w:numFmt w:val="lowerRoman"/>
+      <w:lvlText w:val="%6."/>
+      <w:lvlJc w:val="right"/>
+      <w:pPr>
+        <w:ind w:left="4320" w:hanging="180"/>
+      </w:pPr>
+    </w:lvl>
+    <w:lvl w:ilvl="6" w:tplc="0C0A000F" w:tentative="1">
+      <w:start w:val="1"/>
+      <w:numFmt w:val="decimal"/>
+      <w:lvlText w:val="%7."/>
+      <w:lvlJc w:val="left"/>
+      <w:pPr>
+        <w:ind w:left="5040" w:hanging="360"/>
+      </w:pPr>
+    </w:lvl>
+    <w:lvl w:ilvl="7" w:tplc="0C0A0019" w:tentative="1">
+      <w:start w:val="1"/>
+      <w:numFmt w:val="lowerLetter"/>
+      <w:lvlText w:val="%8."/>
+      <w:lvlJc w:val="left"/>
+      <w:pPr>
+        <w:ind w:left="5760" w:hanging="360"/>
+      </w:pPr>
+    </w:lvl>
+    <w:lvl w:ilvl="8" w:tplc="0C0A001B" w:tentative="1">
+      <w:start w:val="1"/>
+      <w:numFmt w:val="lowerRoman"/>
+      <w:lvlText w:val="%9."/>
+      <w:lvlJc w:val="right"/>
+      <w:pPr>
+        <w:ind w:left="6480" w:hanging="180"/>
+      </w:pPr>
+    </w:lvl>
+  </w:abstractNum>
+  <w:abstractNum w:abstractNumId="13">
+    <w:nsid w:val="7EF37F38"/>
+    <w:multiLevelType w:val="hybridMultilevel"/>
+    <w:tmpl w:val="8CBEDCE6"/>
+    <w:lvl w:ilvl="0" w:tplc="0C0A0013">
+      <w:start w:val="1"/>
+      <w:numFmt w:val="upperRoman"/>
+      <w:lvlText w:val="%1."/>
+      <w:lvlJc w:val="right"/>
+      <w:pPr>
+        <w:ind w:left="720" w:hanging="360"/>
+      </w:pPr>
+    </w:lvl>
+    <w:lvl w:ilvl="1" w:tplc="0C0A0019">
+      <w:start w:val="1"/>
+      <w:numFmt w:val="lowerLetter"/>
+      <w:lvlText w:val="%2."/>
+      <w:lvlJc w:val="left"/>
+      <w:pPr>
+        <w:ind w:left="1440" w:hanging="360"/>
+      </w:pPr>
+    </w:lvl>
+    <w:lvl w:ilvl="2" w:tplc="0C0A001B">
       <w:start w:val="1"/>
       <w:numFmt w:val="lowerRoman"/>
       <w:lvlText w:val="%3."/>
@@ -5683,7 +6110,7 @@
     <w:abstractNumId w:val="0"/>
   </w:num>
   <w:num w:numId="3">
-    <w:abstractNumId w:val="9"/>
+    <w:abstractNumId w:val="10"/>
   </w:num>
   <w:num w:numId="4">
     <w:abstractNumId w:val="2"/>
@@ -5695,7 +6122,7 @@
     <w:abstractNumId w:val="7"/>
   </w:num>
   <w:num w:numId="7">
-    <w:abstractNumId w:val="10"/>
+    <w:abstractNumId w:val="11"/>
   </w:num>
   <w:num w:numId="8">
     <w:abstractNumId w:val="6"/>
@@ -5704,13 +6131,19 @@
     <w:abstractNumId w:val="1"/>
   </w:num>
   <w:num w:numId="10">
-    <w:abstractNumId w:val="8"/>
+    <w:abstractNumId w:val="9"/>
   </w:num>
   <w:num w:numId="11">
     <w:abstractNumId w:val="5"/>
   </w:num>
   <w:num w:numId="12">
-    <w:abstractNumId w:val="11"/>
+    <w:abstractNumId w:val="12"/>
+  </w:num>
+  <w:num w:numId="13">
+    <w:abstractNumId w:val="8"/>
+  </w:num>
+  <w:num w:numId="14">
+    <w:abstractNumId w:val="13"/>
   </w:num>
 </w:numbering>
 </file>
@@ -6108,6 +6541,7 @@
   <w:style w:type="paragraph" w:default="1" w:styleId="Normal">
     <w:name w:val="Normal"/>
     <w:qFormat/>
+    <w:rsid w:val="001E1421"/>
   </w:style>
   <w:style w:type="paragraph" w:styleId="Ttulo1">
     <w:name w:val="heading 1"/>
@@ -6159,7 +6593,6 @@
     <w:next w:val="Normal"/>
     <w:link w:val="Ttulo4Car"/>
     <w:uiPriority w:val="9"/>
-    <w:semiHidden/>
     <w:unhideWhenUsed/>
     <w:qFormat/>
     <w:rsid w:val="00E478C8"/>
@@ -6436,7 +6869,6 @@
     <w:basedOn w:val="Fuentedeprrafopredeter"/>
     <w:link w:val="Ttulo4"/>
     <w:uiPriority w:val="9"/>
-    <w:semiHidden/>
     <w:rsid w:val="00E478C8"/>
     <w:rPr>
       <w:rFonts w:asciiTheme="majorHAnsi" w:eastAsiaTheme="majorEastAsia" w:hAnsiTheme="majorHAnsi" w:cstheme="majorBidi"/>
@@ -6719,9 +7151,9 @@
     <w:rsid w:val="00614BD3"/>
     <w:rsid w:val="006550C2"/>
     <w:rsid w:val="00744CC7"/>
-    <w:rsid w:val="008D623E"/>
     <w:rsid w:val="0094607B"/>
     <w:rsid w:val="00F9541D"/>
+    <w:rsid w:val="00FD6AEF"/>
   </w:rsids>
   <m:mathPr>
     <m:mathFont m:val="Cambria Math"/>
@@ -7512,7 +7944,7 @@
 </file>
 
 <file path=customXml/itemProps2.xml><?xml version="1.0" encoding="utf-8"?>
-<ds:datastoreItem xmlns:ds="http://schemas.openxmlformats.org/officeDocument/2006/customXml" ds:itemID="{8F91D058-2E81-4715-80D5-43B885CB2D23}">
+<ds:datastoreItem xmlns:ds="http://schemas.openxmlformats.org/officeDocument/2006/customXml" ds:itemID="{44E95599-E5B8-4772-8406-A36DC3D36688}">
   <ds:schemaRefs>
     <ds:schemaRef ds:uri="http://schemas.openxmlformats.org/officeDocument/2006/bibliography"/>
   </ds:schemaRefs>

</xml_diff>

<commit_message>
New changes to TFG document: - Caso de uso finished - Diagram of application screens added to git
</commit_message>
<xml_diff>
--- a/TRABAJO DE FINAL DE GRADO DAM DAMIAN.docx
+++ b/TRABAJO DE FINAL DE GRADO DAM DAMIAN.docx
@@ -663,12 +663,14 @@
               <w:rStyle w:val="Titulo1TFGCar0"/>
             </w:rPr>
           </w:pPr>
+          <w:proofErr w:type="spellStart"/>
           <w:r>
             <w:rPr>
               <w:rStyle w:val="Titulo1TFGCar0"/>
             </w:rPr>
-            <w:t>Contenido</w:t>
+            <w:t>Ínidice</w:t>
           </w:r>
+          <w:proofErr w:type="spellEnd"/>
         </w:p>
         <w:p>
           <w:pPr>
@@ -697,7 +699,7 @@
             </w:rPr>
             <w:fldChar w:fldCharType="separate"/>
           </w:r>
-          <w:hyperlink w:anchor="_Toc179078839" w:history="1">
+          <w:hyperlink w:anchor="_Toc179159432" w:history="1">
             <w:r>
               <w:rPr>
                 <w:rStyle w:val="Hipervnculo"/>
@@ -739,7 +741,7 @@
                 <w:noProof/>
                 <w:webHidden/>
               </w:rPr>
-              <w:instrText xml:space="preserve"> PAGEREF _Toc179078839 \h </w:instrText>
+              <w:instrText xml:space="preserve"> PAGEREF _Toc179159432 \h </w:instrText>
             </w:r>
             <w:r>
               <w:rPr>
@@ -779,7 +781,7 @@
               <w:lang w:eastAsia="es-ES"/>
             </w:rPr>
           </w:pPr>
-          <w:hyperlink w:anchor="_Toc179078840" w:history="1">
+          <w:hyperlink w:anchor="_Toc179159433" w:history="1">
             <w:r>
               <w:rPr>
                 <w:rStyle w:val="Hipervnculo"/>
@@ -821,7 +823,7 @@
                 <w:noProof/>
                 <w:webHidden/>
               </w:rPr>
-              <w:instrText xml:space="preserve"> PAGEREF _Toc179078840 \h </w:instrText>
+              <w:instrText xml:space="preserve"> PAGEREF _Toc179159433 \h </w:instrText>
             </w:r>
             <w:r>
               <w:rPr>
@@ -861,7 +863,7 @@
               <w:lang w:eastAsia="es-ES"/>
             </w:rPr>
           </w:pPr>
-          <w:hyperlink w:anchor="_Toc179078841" w:history="1">
+          <w:hyperlink w:anchor="_Toc179159434" w:history="1">
             <w:r>
               <w:rPr>
                 <w:rStyle w:val="Hipervnculo"/>
@@ -903,7 +905,7 @@
                 <w:noProof/>
                 <w:webHidden/>
               </w:rPr>
-              <w:instrText xml:space="preserve"> PAGEREF _Toc179078841 \h </w:instrText>
+              <w:instrText xml:space="preserve"> PAGEREF _Toc179159434 \h </w:instrText>
             </w:r>
             <w:r>
               <w:rPr>
@@ -943,7 +945,7 @@
               <w:lang w:eastAsia="es-ES"/>
             </w:rPr>
           </w:pPr>
-          <w:hyperlink w:anchor="_Toc179078842" w:history="1">
+          <w:hyperlink w:anchor="_Toc179159435" w:history="1">
             <w:r>
               <w:rPr>
                 <w:rStyle w:val="Hipervnculo"/>
@@ -985,7 +987,7 @@
                 <w:noProof/>
                 <w:webHidden/>
               </w:rPr>
-              <w:instrText xml:space="preserve"> PAGEREF _Toc179078842 \h </w:instrText>
+              <w:instrText xml:space="preserve"> PAGEREF _Toc179159435 \h </w:instrText>
             </w:r>
             <w:r>
               <w:rPr>
@@ -1025,7 +1027,7 @@
               <w:lang w:eastAsia="es-ES"/>
             </w:rPr>
           </w:pPr>
-          <w:hyperlink w:anchor="_Toc179078843" w:history="1">
+          <w:hyperlink w:anchor="_Toc179159436" w:history="1">
             <w:r>
               <w:rPr>
                 <w:rStyle w:val="Hipervnculo"/>
@@ -1067,7 +1069,7 @@
                 <w:noProof/>
                 <w:webHidden/>
               </w:rPr>
-              <w:instrText xml:space="preserve"> PAGEREF _Toc179078843 \h </w:instrText>
+              <w:instrText xml:space="preserve"> PAGEREF _Toc179159436 \h </w:instrText>
             </w:r>
             <w:r>
               <w:rPr>
@@ -1107,13 +1109,13 @@
               <w:lang w:eastAsia="es-ES"/>
             </w:rPr>
           </w:pPr>
-          <w:hyperlink w:anchor="_Toc179078844" w:history="1">
+          <w:hyperlink w:anchor="_Toc179159437" w:history="1">
             <w:r>
               <w:rPr>
                 <w:rStyle w:val="Hipervnculo"/>
                 <w:noProof/>
               </w:rPr>
-              <w:t>a.</w:t>
+              <w:t>VI.</w:t>
             </w:r>
             <w:r>
               <w:rPr>
@@ -1128,7 +1130,7 @@
                 <w:rStyle w:val="Hipervnculo"/>
                 <w:noProof/>
               </w:rPr>
-              <w:t>Lenguajes</w:t>
+              <w:t>Desarrollo</w:t>
             </w:r>
             <w:r>
               <w:rPr>
@@ -1149,7 +1151,7 @@
                 <w:noProof/>
                 <w:webHidden/>
               </w:rPr>
-              <w:instrText xml:space="preserve"> PAGEREF _Toc179078844 \h </w:instrText>
+              <w:instrText xml:space="preserve"> PAGEREF _Toc179159437 \h </w:instrText>
             </w:r>
             <w:r>
               <w:rPr>
@@ -1169,7 +1171,7 @@
                 <w:noProof/>
                 <w:webHidden/>
               </w:rPr>
-              <w:t>6</w:t>
+              <w:t>8</w:t>
             </w:r>
             <w:r>
               <w:rPr>
@@ -1189,13 +1191,13 @@
               <w:lang w:eastAsia="es-ES"/>
             </w:rPr>
           </w:pPr>
-          <w:hyperlink w:anchor="_Toc179078845" w:history="1">
+          <w:hyperlink w:anchor="_Toc179159438" w:history="1">
             <w:r>
               <w:rPr>
                 <w:rStyle w:val="Hipervnculo"/>
                 <w:noProof/>
               </w:rPr>
-              <w:t>i.</w:t>
+              <w:t>VII.</w:t>
             </w:r>
             <w:r>
               <w:rPr>
@@ -1210,7 +1212,7 @@
                 <w:rStyle w:val="Hipervnculo"/>
                 <w:noProof/>
               </w:rPr>
-              <w:t>Java</w:t>
+              <w:t>Casos de uso</w:t>
             </w:r>
             <w:r>
               <w:rPr>
@@ -1231,7 +1233,7 @@
                 <w:noProof/>
                 <w:webHidden/>
               </w:rPr>
-              <w:instrText xml:space="preserve"> PAGEREF _Toc179078845 \h </w:instrText>
+              <w:instrText xml:space="preserve"> PAGEREF _Toc179159438 \h </w:instrText>
             </w:r>
             <w:r>
               <w:rPr>
@@ -1251,7 +1253,7 @@
                 <w:noProof/>
                 <w:webHidden/>
               </w:rPr>
-              <w:t>6</w:t>
+              <w:t>10</w:t>
             </w:r>
             <w:r>
               <w:rPr>
@@ -1300,7 +1302,7 @@
           <w:numId w:val="5"/>
         </w:numPr>
       </w:pPr>
-      <w:bookmarkStart w:id="0" w:name="_Toc179078839"/>
+      <w:bookmarkStart w:id="0" w:name="_Toc179159432"/>
       <w:r>
         <w:lastRenderedPageBreak/>
         <w:t>Introducción</w:t>
@@ -1417,7 +1419,7 @@
           <w:numId w:val="5"/>
         </w:numPr>
       </w:pPr>
-      <w:bookmarkStart w:id="1" w:name="_Toc179078840"/>
+      <w:bookmarkStart w:id="1" w:name="_Toc179159433"/>
       <w:proofErr w:type="spellStart"/>
       <w:r>
         <w:t>Abstract</w:t>
@@ -1618,7 +1620,7 @@
           <w:numId w:val="5"/>
         </w:numPr>
       </w:pPr>
-      <w:bookmarkStart w:id="2" w:name="_Toc179078841"/>
+      <w:bookmarkStart w:id="2" w:name="_Toc179159434"/>
       <w:r>
         <w:t>Objetivos del Proyecto</w:t>
       </w:r>
@@ -1688,7 +1690,15 @@
       </w:r>
       <w:proofErr w:type="spellEnd"/>
       <w:r>
-        <w:t xml:space="preserve"> de datos de criptomonedas, como CoinGecko y </w:t>
+        <w:t xml:space="preserve"> de datos de criptomonedas, como </w:t>
+      </w:r>
+      <w:proofErr w:type="spellStart"/>
+      <w:r>
+        <w:t>CoinGecko</w:t>
+      </w:r>
+      <w:proofErr w:type="spellEnd"/>
+      <w:r>
+        <w:t xml:space="preserve"> y </w:t>
       </w:r>
       <w:proofErr w:type="spellStart"/>
       <w:r>
@@ -1846,7 +1856,7 @@
           <w:numId w:val="5"/>
         </w:numPr>
       </w:pPr>
-      <w:bookmarkStart w:id="3" w:name="_Toc179078842"/>
+      <w:bookmarkStart w:id="3" w:name="_Toc179159435"/>
       <w:r>
         <w:t>Metodología de Desarrollo</w:t>
       </w:r>
@@ -1986,7 +1996,15 @@
       </w:r>
       <w:proofErr w:type="spellEnd"/>
       <w:r>
-        <w:t xml:space="preserve"> externas como CoinGecko para obtener información en tiempo real sobre criptomonedas, y utiliza </w:t>
+        <w:t xml:space="preserve"> externas como </w:t>
+      </w:r>
+      <w:proofErr w:type="spellStart"/>
+      <w:r>
+        <w:t>CoinGecko</w:t>
+      </w:r>
+      <w:proofErr w:type="spellEnd"/>
+      <w:r>
+        <w:t xml:space="preserve"> para obtener información en tiempo real sobre criptomonedas, y utiliza </w:t>
       </w:r>
       <w:proofErr w:type="spellStart"/>
       <w:r>
@@ -2347,7 +2365,7 @@
           <w:numId w:val="5"/>
         </w:numPr>
       </w:pPr>
-      <w:bookmarkStart w:id="4" w:name="_Toc179078843"/>
+      <w:bookmarkStart w:id="4" w:name="_Toc179159436"/>
       <w:r>
         <w:t>Tecnologías utilizadas</w:t>
       </w:r>
@@ -2369,7 +2387,6 @@
           <w:lang w:eastAsia="es-ES"/>
         </w:rPr>
       </w:pPr>
-      <w:bookmarkStart w:id="5" w:name="_Toc179078845"/>
       <w:r>
         <w:rPr>
           <w:rStyle w:val="Textoennegrita"/>
@@ -2407,7 +2424,6 @@
         </w:rPr>
         <w:t>Java</w:t>
       </w:r>
-      <w:bookmarkEnd w:id="5"/>
     </w:p>
     <w:p>
       <w:pPr>
@@ -2630,23 +2646,7 @@
           <w:sz w:val="24"/>
           <w:szCs w:val="24"/>
         </w:rPr>
-        <w:t xml:space="preserve">Para el desarrollo del proyecto se ha utilizado </w:t>
-      </w:r>
-      <w:r>
-        <w:rPr>
-          <w:rFonts w:ascii="Times New Roman" w:hAnsi="Times New Roman" w:cs="Times New Roman"/>
-          <w:sz w:val="24"/>
-          <w:szCs w:val="24"/>
-        </w:rPr>
-        <w:t>Android Studio</w:t>
-      </w:r>
-      <w:r>
-        <w:rPr>
-          <w:rFonts w:ascii="Times New Roman" w:hAnsi="Times New Roman" w:cs="Times New Roman"/>
-          <w:sz w:val="24"/>
-          <w:szCs w:val="24"/>
-        </w:rPr>
-        <w:t>.</w:t>
+        <w:t>Para el desarrollo del proyecto se ha utilizado Android Studio.</w:t>
       </w:r>
       <w:r>
         <w:rPr>
@@ -3312,9 +3312,11 @@
           <w:numId w:val="5"/>
         </w:numPr>
       </w:pPr>
+      <w:bookmarkStart w:id="5" w:name="_Toc179159437"/>
       <w:r>
         <w:t>Desarrollo</w:t>
       </w:r>
+      <w:bookmarkEnd w:id="5"/>
     </w:p>
     <w:p>
       <w:pPr>
@@ -4181,25 +4183,940 @@
           <w:numId w:val="5"/>
         </w:numPr>
       </w:pPr>
+      <w:bookmarkStart w:id="6" w:name="_Toc179159438"/>
       <w:r>
         <w:t>Casos de uso</w:t>
       </w:r>
-      <w:bookmarkStart w:id="6" w:name="_GoBack"/>
       <w:bookmarkEnd w:id="6"/>
     </w:p>
     <w:p>
       <w:pPr>
         <w:spacing w:line="360" w:lineRule="auto"/>
         <w:rPr>
-          <w:rFonts w:ascii="Times New Roman" w:eastAsia="Times New Roman" w:hAnsi="Times New Roman" w:cs="Times New Roman"/>
+          <w:rFonts w:ascii="Times New Roman" w:hAnsi="Times New Roman" w:cs="Times New Roman"/>
+          <w:sz w:val="24"/>
+          <w:szCs w:val="24"/>
+        </w:rPr>
+      </w:pPr>
+      <w:r>
+        <w:rPr>
+          <w:rFonts w:ascii="Times New Roman" w:hAnsi="Times New Roman" w:cs="Times New Roman"/>
+          <w:sz w:val="24"/>
+          <w:szCs w:val="24"/>
+        </w:rPr>
+        <w:t>En esta sección se definen los casos de uso de la aplicación.</w:t>
+      </w:r>
+    </w:p>
+    <w:p>
+      <w:pPr>
+        <w:pStyle w:val="Prrafodelista"/>
+        <w:numPr>
+          <w:ilvl w:val="0"/>
+          <w:numId w:val="17"/>
+        </w:numPr>
+        <w:spacing w:line="360" w:lineRule="auto"/>
+        <w:rPr>
+          <w:rFonts w:ascii="Times New Roman" w:hAnsi="Times New Roman" w:cs="Times New Roman"/>
+          <w:sz w:val="24"/>
+          <w:szCs w:val="24"/>
+        </w:rPr>
+      </w:pPr>
+      <w:r>
+        <w:rPr>
+          <w:rFonts w:ascii="Times New Roman" w:hAnsi="Times New Roman" w:cs="Times New Roman"/>
           <w:b/>
-          <w:bCs/>
-          <w:iCs/>
-          <w:sz w:val="24"/>
-          <w:szCs w:val="24"/>
-          <w:lang w:eastAsia="es-ES"/>
-        </w:rPr>
-      </w:pPr>
+          <w:sz w:val="24"/>
+          <w:szCs w:val="24"/>
+        </w:rPr>
+        <w:t>Un usuario se registra en el sistema</w:t>
+      </w:r>
+      <w:r>
+        <w:rPr>
+          <w:rFonts w:ascii="Times New Roman" w:hAnsi="Times New Roman" w:cs="Times New Roman"/>
+          <w:sz w:val="24"/>
+          <w:szCs w:val="24"/>
+        </w:rPr>
+        <w:br/>
+        <w:t>El usuario accede a la aplicación y selecciona la opción de "registrarse".</w:t>
+      </w:r>
+      <w:r>
+        <w:rPr>
+          <w:rFonts w:ascii="Times New Roman" w:hAnsi="Times New Roman" w:cs="Times New Roman"/>
+          <w:sz w:val="24"/>
+          <w:szCs w:val="24"/>
+        </w:rPr>
+        <w:br/>
+        <w:t>Deberá ingresar su correo electrónico y crear una contraseña segura.</w:t>
+      </w:r>
+      <w:r>
+        <w:rPr>
+          <w:rFonts w:ascii="Times New Roman" w:hAnsi="Times New Roman" w:cs="Times New Roman"/>
+          <w:sz w:val="24"/>
+          <w:szCs w:val="24"/>
+        </w:rPr>
+        <w:br/>
+        <w:t>La aplicación valida los datos y registra la cuenta del usuario en la base de datos MySQL.</w:t>
+      </w:r>
+      <w:r>
+        <w:rPr>
+          <w:rFonts w:ascii="Times New Roman" w:hAnsi="Times New Roman" w:cs="Times New Roman"/>
+          <w:sz w:val="24"/>
+          <w:szCs w:val="24"/>
+        </w:rPr>
+        <w:br/>
+        <w:t>Si el proceso es exitoso, se muestra un mensaje de confirmación y el usuario es redirigido a la pantalla de inicio de sesión.</w:t>
+      </w:r>
+    </w:p>
+    <w:p>
+      <w:pPr>
+        <w:pStyle w:val="Prrafodelista"/>
+        <w:numPr>
+          <w:ilvl w:val="0"/>
+          <w:numId w:val="17"/>
+        </w:numPr>
+        <w:spacing w:line="360" w:lineRule="auto"/>
+        <w:rPr>
+          <w:rFonts w:ascii="Times New Roman" w:hAnsi="Times New Roman" w:cs="Times New Roman"/>
+          <w:sz w:val="24"/>
+          <w:szCs w:val="24"/>
+        </w:rPr>
+      </w:pPr>
+      <w:r>
+        <w:rPr>
+          <w:rFonts w:ascii="Times New Roman" w:hAnsi="Times New Roman" w:cs="Times New Roman"/>
+          <w:b/>
+          <w:sz w:val="24"/>
+          <w:szCs w:val="24"/>
+        </w:rPr>
+        <w:t>Un usuario inicia sesión</w:t>
+      </w:r>
+      <w:r>
+        <w:rPr>
+          <w:rFonts w:ascii="Times New Roman" w:hAnsi="Times New Roman" w:cs="Times New Roman"/>
+          <w:sz w:val="24"/>
+          <w:szCs w:val="24"/>
+        </w:rPr>
+        <w:br/>
+      </w:r>
+      <w:r>
+        <w:rPr>
+          <w:rFonts w:ascii="Times New Roman" w:hAnsi="Times New Roman" w:cs="Times New Roman"/>
+          <w:sz w:val="24"/>
+          <w:szCs w:val="24"/>
+        </w:rPr>
+        <w:t>El usuario abre la aplicación e ingresa su correo electrónico y contraseña en el panel de inicio de sesión.</w:t>
+      </w:r>
+      <w:r>
+        <w:rPr>
+          <w:rFonts w:ascii="Times New Roman" w:hAnsi="Times New Roman" w:cs="Times New Roman"/>
+          <w:sz w:val="24"/>
+          <w:szCs w:val="24"/>
+        </w:rPr>
+        <w:br/>
+        <w:t>La aplicación verifica las credenciales con los datos almacenados en la base de datos MySQL.</w:t>
+      </w:r>
+      <w:r>
+        <w:rPr>
+          <w:rFonts w:ascii="Times New Roman" w:hAnsi="Times New Roman" w:cs="Times New Roman"/>
+          <w:sz w:val="24"/>
+          <w:szCs w:val="24"/>
+        </w:rPr>
+        <w:br/>
+        <w:t>Si la autenticación es correcta, el usuario accede a la pantalla principal de la aplicación, donde puede visualizar su monedero y los datos del mercado.</w:t>
+      </w:r>
+    </w:p>
+    <w:p>
+      <w:pPr>
+        <w:pStyle w:val="Prrafodelista"/>
+        <w:numPr>
+          <w:ilvl w:val="0"/>
+          <w:numId w:val="17"/>
+        </w:numPr>
+        <w:spacing w:line="360" w:lineRule="auto"/>
+        <w:rPr>
+          <w:rFonts w:ascii="Times New Roman" w:hAnsi="Times New Roman" w:cs="Times New Roman"/>
+          <w:sz w:val="24"/>
+          <w:szCs w:val="24"/>
+        </w:rPr>
+      </w:pPr>
+      <w:r>
+        <w:rPr>
+          <w:rFonts w:ascii="Times New Roman" w:hAnsi="Times New Roman" w:cs="Times New Roman"/>
+          <w:sz w:val="24"/>
+          <w:szCs w:val="24"/>
+        </w:rPr>
+        <w:t>Un usuario edita los datos de su perfil</w:t>
+      </w:r>
+      <w:r>
+        <w:rPr>
+          <w:rFonts w:ascii="Times New Roman" w:hAnsi="Times New Roman" w:cs="Times New Roman"/>
+          <w:sz w:val="24"/>
+          <w:szCs w:val="24"/>
+        </w:rPr>
+        <w:br/>
+      </w:r>
+      <w:r>
+        <w:rPr>
+          <w:rFonts w:ascii="Times New Roman" w:hAnsi="Times New Roman" w:cs="Times New Roman"/>
+          <w:sz w:val="24"/>
+          <w:szCs w:val="24"/>
+        </w:rPr>
+        <w:t>El usuario accede al apartado de "</w:t>
+      </w:r>
+      <w:r>
+        <w:rPr>
+          <w:rFonts w:ascii="Times New Roman" w:hAnsi="Times New Roman" w:cs="Times New Roman"/>
+          <w:sz w:val="24"/>
+          <w:szCs w:val="24"/>
+        </w:rPr>
+        <w:t>Cuenta</w:t>
+      </w:r>
+      <w:r>
+        <w:rPr>
+          <w:rFonts w:ascii="Times New Roman" w:hAnsi="Times New Roman" w:cs="Times New Roman"/>
+          <w:sz w:val="24"/>
+          <w:szCs w:val="24"/>
+        </w:rPr>
+        <w:t>" en el menú de la aplicación.</w:t>
+      </w:r>
+      <w:r>
+        <w:rPr>
+          <w:rFonts w:ascii="Times New Roman" w:hAnsi="Times New Roman" w:cs="Times New Roman"/>
+          <w:sz w:val="24"/>
+          <w:szCs w:val="24"/>
+        </w:rPr>
+        <w:br/>
+      </w:r>
+      <w:r>
+        <w:rPr>
+          <w:rFonts w:ascii="Times New Roman" w:hAnsi="Times New Roman" w:cs="Times New Roman"/>
+          <w:sz w:val="24"/>
+          <w:szCs w:val="24"/>
+        </w:rPr>
+        <w:t>En esta sección, se despliega un formulario con los datos actuales del usuario, como el correo electrónico y la contraseña.</w:t>
+      </w:r>
+      <w:r>
+        <w:rPr>
+          <w:rFonts w:ascii="Times New Roman" w:hAnsi="Times New Roman" w:cs="Times New Roman"/>
+          <w:sz w:val="24"/>
+          <w:szCs w:val="24"/>
+        </w:rPr>
+        <w:br/>
+        <w:t>Presionará el botón</w:t>
+      </w:r>
+      <w:r>
+        <w:rPr>
+          <w:rFonts w:ascii="Times New Roman" w:hAnsi="Times New Roman" w:cs="Times New Roman"/>
+          <w:sz w:val="24"/>
+          <w:szCs w:val="24"/>
+        </w:rPr>
+        <w:t xml:space="preserve"> "</w:t>
+      </w:r>
+      <w:r>
+        <w:rPr>
+          <w:rFonts w:ascii="Times New Roman" w:hAnsi="Times New Roman" w:cs="Times New Roman"/>
+          <w:sz w:val="24"/>
+          <w:szCs w:val="24"/>
+        </w:rPr>
+        <w:t>Actualizar</w:t>
+      </w:r>
+      <w:r>
+        <w:rPr>
+          <w:rFonts w:ascii="Times New Roman" w:hAnsi="Times New Roman" w:cs="Times New Roman"/>
+          <w:sz w:val="24"/>
+          <w:szCs w:val="24"/>
+        </w:rPr>
+        <w:t xml:space="preserve"> </w:t>
+      </w:r>
+      <w:r>
+        <w:rPr>
+          <w:rFonts w:ascii="Times New Roman" w:hAnsi="Times New Roman" w:cs="Times New Roman"/>
+          <w:sz w:val="24"/>
+          <w:szCs w:val="24"/>
+        </w:rPr>
+        <w:t>datos</w:t>
+      </w:r>
+      <w:r>
+        <w:rPr>
+          <w:rFonts w:ascii="Times New Roman" w:hAnsi="Times New Roman" w:cs="Times New Roman"/>
+          <w:sz w:val="24"/>
+          <w:szCs w:val="24"/>
+        </w:rPr>
+        <w:t>"</w:t>
+      </w:r>
+      <w:r>
+        <w:rPr>
+          <w:rFonts w:ascii="Times New Roman" w:hAnsi="Times New Roman" w:cs="Times New Roman"/>
+          <w:sz w:val="24"/>
+          <w:szCs w:val="24"/>
+        </w:rPr>
+        <w:t xml:space="preserve"> para empezar la edición</w:t>
+      </w:r>
+      <w:bookmarkStart w:id="7" w:name="_GoBack"/>
+      <w:bookmarkEnd w:id="7"/>
+      <w:r>
+        <w:rPr>
+          <w:rFonts w:ascii="Times New Roman" w:hAnsi="Times New Roman" w:cs="Times New Roman"/>
+          <w:sz w:val="24"/>
+          <w:szCs w:val="24"/>
+        </w:rPr>
+        <w:t>.</w:t>
+      </w:r>
+      <w:r>
+        <w:rPr>
+          <w:rFonts w:ascii="Times New Roman" w:hAnsi="Times New Roman" w:cs="Times New Roman"/>
+          <w:sz w:val="24"/>
+          <w:szCs w:val="24"/>
+        </w:rPr>
+        <w:br/>
+      </w:r>
+      <w:r>
+        <w:rPr>
+          <w:rFonts w:ascii="Times New Roman" w:hAnsi="Times New Roman" w:cs="Times New Roman"/>
+          <w:sz w:val="24"/>
+          <w:szCs w:val="24"/>
+        </w:rPr>
+        <w:t xml:space="preserve">El usuario puede modificar uno o más campos, como cambiar su dirección de correo </w:t>
+      </w:r>
+      <w:r>
+        <w:rPr>
+          <w:rFonts w:ascii="Times New Roman" w:hAnsi="Times New Roman" w:cs="Times New Roman"/>
+          <w:sz w:val="24"/>
+          <w:szCs w:val="24"/>
+        </w:rPr>
+        <w:lastRenderedPageBreak/>
+        <w:t>o actualizar su contraseña.</w:t>
+      </w:r>
+      <w:r>
+        <w:rPr>
+          <w:rFonts w:ascii="Times New Roman" w:hAnsi="Times New Roman" w:cs="Times New Roman"/>
+          <w:sz w:val="24"/>
+          <w:szCs w:val="24"/>
+        </w:rPr>
+        <w:br/>
+      </w:r>
+      <w:r>
+        <w:rPr>
+          <w:rFonts w:ascii="Times New Roman" w:hAnsi="Times New Roman" w:cs="Times New Roman"/>
+          <w:sz w:val="24"/>
+          <w:szCs w:val="24"/>
+        </w:rPr>
+        <w:t>Al finalizar, selecciona la opción "</w:t>
+      </w:r>
+      <w:r>
+        <w:rPr>
+          <w:rFonts w:ascii="Times New Roman" w:hAnsi="Times New Roman" w:cs="Times New Roman"/>
+          <w:sz w:val="24"/>
+          <w:szCs w:val="24"/>
+        </w:rPr>
+        <w:t>Actualizar</w:t>
+      </w:r>
+      <w:r>
+        <w:rPr>
+          <w:rFonts w:ascii="Times New Roman" w:hAnsi="Times New Roman" w:cs="Times New Roman"/>
+          <w:sz w:val="24"/>
+          <w:szCs w:val="24"/>
+        </w:rPr>
+        <w:t xml:space="preserve"> </w:t>
+      </w:r>
+      <w:r>
+        <w:rPr>
+          <w:rFonts w:ascii="Times New Roman" w:hAnsi="Times New Roman" w:cs="Times New Roman"/>
+          <w:sz w:val="24"/>
+          <w:szCs w:val="24"/>
+        </w:rPr>
+        <w:t>datos</w:t>
+      </w:r>
+      <w:r>
+        <w:rPr>
+          <w:rFonts w:ascii="Times New Roman" w:hAnsi="Times New Roman" w:cs="Times New Roman"/>
+          <w:sz w:val="24"/>
+          <w:szCs w:val="24"/>
+        </w:rPr>
+        <w:t>".</w:t>
+      </w:r>
+      <w:r>
+        <w:rPr>
+          <w:rFonts w:ascii="Times New Roman" w:hAnsi="Times New Roman" w:cs="Times New Roman"/>
+          <w:sz w:val="24"/>
+          <w:szCs w:val="24"/>
+        </w:rPr>
+        <w:br/>
+      </w:r>
+      <w:r>
+        <w:rPr>
+          <w:rFonts w:ascii="Times New Roman" w:hAnsi="Times New Roman" w:cs="Times New Roman"/>
+          <w:sz w:val="24"/>
+          <w:szCs w:val="24"/>
+        </w:rPr>
+        <w:t>La aplicación valida los datos y actualiza la información del usuario en la base de datos MySQL en la nube.</w:t>
+      </w:r>
+      <w:r>
+        <w:rPr>
+          <w:rFonts w:ascii="Times New Roman" w:hAnsi="Times New Roman" w:cs="Times New Roman"/>
+          <w:sz w:val="24"/>
+          <w:szCs w:val="24"/>
+        </w:rPr>
+        <w:br/>
+      </w:r>
+      <w:r>
+        <w:rPr>
+          <w:rFonts w:ascii="Times New Roman" w:hAnsi="Times New Roman" w:cs="Times New Roman"/>
+          <w:sz w:val="24"/>
+          <w:szCs w:val="24"/>
+        </w:rPr>
+        <w:t>Una vez completada la actualización, se muestra un mensaje de confirmación indicando que los cambios han sido guardados correctamente.</w:t>
+      </w:r>
+    </w:p>
+    <w:p>
+      <w:pPr>
+        <w:pStyle w:val="Prrafodelista"/>
+        <w:numPr>
+          <w:ilvl w:val="0"/>
+          <w:numId w:val="17"/>
+        </w:numPr>
+        <w:spacing w:line="360" w:lineRule="auto"/>
+        <w:rPr>
+          <w:rFonts w:ascii="Times New Roman" w:hAnsi="Times New Roman" w:cs="Times New Roman"/>
+          <w:sz w:val="24"/>
+          <w:szCs w:val="24"/>
+        </w:rPr>
+      </w:pPr>
+      <w:r>
+        <w:rPr>
+          <w:rFonts w:ascii="Times New Roman" w:hAnsi="Times New Roman" w:cs="Times New Roman"/>
+          <w:b/>
+          <w:sz w:val="24"/>
+          <w:szCs w:val="24"/>
+        </w:rPr>
+        <w:t>Un usuario cierra sesión</w:t>
+      </w:r>
+      <w:r>
+        <w:rPr>
+          <w:rFonts w:ascii="Times New Roman" w:hAnsi="Times New Roman" w:cs="Times New Roman"/>
+          <w:sz w:val="24"/>
+          <w:szCs w:val="24"/>
+        </w:rPr>
+        <w:br/>
+        <w:t>El usuario accede al menú principal de la aplicación.</w:t>
+      </w:r>
+      <w:r>
+        <w:rPr>
+          <w:rFonts w:ascii="Times New Roman" w:hAnsi="Times New Roman" w:cs="Times New Roman"/>
+          <w:sz w:val="24"/>
+          <w:szCs w:val="24"/>
+        </w:rPr>
+        <w:br/>
+        <w:t>Selecciona la opción de "cerrar sesión".</w:t>
+      </w:r>
+      <w:r>
+        <w:rPr>
+          <w:rFonts w:ascii="Times New Roman" w:hAnsi="Times New Roman" w:cs="Times New Roman"/>
+          <w:sz w:val="24"/>
+          <w:szCs w:val="24"/>
+        </w:rPr>
+        <w:br/>
+        <w:t>La aplicación elimina las credenciales almacenadas en la sesión activa y redirige al usuario a la pantalla de inicio de sesión.</w:t>
+      </w:r>
+    </w:p>
+    <w:p>
+      <w:pPr>
+        <w:pStyle w:val="Prrafodelista"/>
+        <w:numPr>
+          <w:ilvl w:val="0"/>
+          <w:numId w:val="17"/>
+        </w:numPr>
+        <w:spacing w:line="360" w:lineRule="auto"/>
+        <w:rPr>
+          <w:rFonts w:ascii="Times New Roman" w:hAnsi="Times New Roman" w:cs="Times New Roman"/>
+          <w:sz w:val="24"/>
+          <w:szCs w:val="24"/>
+        </w:rPr>
+      </w:pPr>
+      <w:r>
+        <w:rPr>
+          <w:rFonts w:ascii="Times New Roman" w:hAnsi="Times New Roman" w:cs="Times New Roman"/>
+          <w:b/>
+          <w:sz w:val="24"/>
+          <w:szCs w:val="24"/>
+        </w:rPr>
+        <w:t>Un usuario añade una criptomoneda al monedero</w:t>
+      </w:r>
+      <w:r>
+        <w:rPr>
+          <w:rFonts w:ascii="Times New Roman" w:hAnsi="Times New Roman" w:cs="Times New Roman"/>
+          <w:b/>
+          <w:sz w:val="24"/>
+          <w:szCs w:val="24"/>
+        </w:rPr>
+        <w:br/>
+      </w:r>
+      <w:r>
+        <w:rPr>
+          <w:rFonts w:ascii="Times New Roman" w:hAnsi="Times New Roman" w:cs="Times New Roman"/>
+          <w:sz w:val="24"/>
+          <w:szCs w:val="24"/>
+        </w:rPr>
+        <w:t>El usuario accede al apartado de "Lista de Criptomonedas".</w:t>
+      </w:r>
+      <w:r>
+        <w:rPr>
+          <w:rFonts w:ascii="Times New Roman" w:hAnsi="Times New Roman" w:cs="Times New Roman"/>
+          <w:sz w:val="24"/>
+          <w:szCs w:val="24"/>
+        </w:rPr>
+        <w:br/>
+        <w:t xml:space="preserve">Selecciona una criptomoneda de la lista obtenida a través de la API de </w:t>
+      </w:r>
+      <w:proofErr w:type="spellStart"/>
+      <w:r>
+        <w:rPr>
+          <w:rFonts w:ascii="Times New Roman" w:hAnsi="Times New Roman" w:cs="Times New Roman"/>
+          <w:sz w:val="24"/>
+          <w:szCs w:val="24"/>
+        </w:rPr>
+        <w:t>CoinGecko</w:t>
+      </w:r>
+      <w:proofErr w:type="spellEnd"/>
+      <w:r>
+        <w:rPr>
+          <w:rFonts w:ascii="Times New Roman" w:hAnsi="Times New Roman" w:cs="Times New Roman"/>
+          <w:sz w:val="24"/>
+          <w:szCs w:val="24"/>
+        </w:rPr>
+        <w:t>.</w:t>
+      </w:r>
+      <w:r>
+        <w:rPr>
+          <w:rFonts w:ascii="Times New Roman" w:hAnsi="Times New Roman" w:cs="Times New Roman"/>
+          <w:sz w:val="24"/>
+          <w:szCs w:val="24"/>
+        </w:rPr>
+        <w:br/>
+        <w:t>La aplicación muestra un formulario donde el usuario puede ingresar la cantidad de criptomonedas que posee.</w:t>
+      </w:r>
+      <w:r>
+        <w:rPr>
+          <w:rFonts w:ascii="Times New Roman" w:hAnsi="Times New Roman" w:cs="Times New Roman"/>
+          <w:sz w:val="24"/>
+          <w:szCs w:val="24"/>
+        </w:rPr>
+        <w:br/>
+        <w:t>Al confirmar, la criptomoneda se agrega al monedero del usuario y los datos se guardan en la base de datos SQLite local.</w:t>
+      </w:r>
+    </w:p>
+    <w:p>
+      <w:pPr>
+        <w:pStyle w:val="Prrafodelista"/>
+        <w:numPr>
+          <w:ilvl w:val="0"/>
+          <w:numId w:val="17"/>
+        </w:numPr>
+        <w:spacing w:line="360" w:lineRule="auto"/>
+        <w:rPr>
+          <w:rFonts w:ascii="Times New Roman" w:hAnsi="Times New Roman" w:cs="Times New Roman"/>
+          <w:sz w:val="24"/>
+          <w:szCs w:val="24"/>
+        </w:rPr>
+      </w:pPr>
+      <w:r>
+        <w:rPr>
+          <w:rFonts w:ascii="Times New Roman" w:hAnsi="Times New Roman" w:cs="Times New Roman"/>
+          <w:b/>
+          <w:sz w:val="24"/>
+          <w:szCs w:val="24"/>
+        </w:rPr>
+        <w:t>Un usuario edita una criptomoneda en su monedero</w:t>
+      </w:r>
+      <w:r>
+        <w:rPr>
+          <w:rFonts w:ascii="Times New Roman" w:hAnsi="Times New Roman" w:cs="Times New Roman"/>
+          <w:sz w:val="24"/>
+          <w:szCs w:val="24"/>
+        </w:rPr>
+        <w:br/>
+        <w:t>El usuario accede al apartado "Monedero" donde puede ver las criptomonedas que ha añadido.</w:t>
+      </w:r>
+      <w:r>
+        <w:rPr>
+          <w:rFonts w:ascii="Times New Roman" w:hAnsi="Times New Roman" w:cs="Times New Roman"/>
+          <w:sz w:val="24"/>
+          <w:szCs w:val="24"/>
+        </w:rPr>
+        <w:br/>
+        <w:t>Selecciona la criptomoneda que desea modificar.</w:t>
+      </w:r>
+      <w:r>
+        <w:rPr>
+          <w:rFonts w:ascii="Times New Roman" w:hAnsi="Times New Roman" w:cs="Times New Roman"/>
+          <w:sz w:val="24"/>
+          <w:szCs w:val="24"/>
+        </w:rPr>
+        <w:br/>
+        <w:t>La aplicación despliega un formulario donde el usuario puede cambiar la cantidad de la criptomoneda en su monedero.</w:t>
+      </w:r>
+      <w:r>
+        <w:rPr>
+          <w:rFonts w:ascii="Times New Roman" w:hAnsi="Times New Roman" w:cs="Times New Roman"/>
+          <w:sz w:val="24"/>
+          <w:szCs w:val="24"/>
+        </w:rPr>
+        <w:br/>
+        <w:t>Al guardar los cambios, la aplicación actualiza los datos tanto en la base de datos SQLite local como en la base de datos MySQL en la nube si el usuario está sincronizado.</w:t>
+      </w:r>
+    </w:p>
+    <w:p>
+      <w:pPr>
+        <w:pStyle w:val="Prrafodelista"/>
+        <w:numPr>
+          <w:ilvl w:val="0"/>
+          <w:numId w:val="17"/>
+        </w:numPr>
+        <w:spacing w:line="360" w:lineRule="auto"/>
+        <w:rPr>
+          <w:rFonts w:ascii="Times New Roman" w:hAnsi="Times New Roman" w:cs="Times New Roman"/>
+          <w:sz w:val="24"/>
+          <w:szCs w:val="24"/>
+        </w:rPr>
+      </w:pPr>
+      <w:r>
+        <w:rPr>
+          <w:rFonts w:ascii="Times New Roman" w:hAnsi="Times New Roman" w:cs="Times New Roman"/>
+          <w:b/>
+          <w:sz w:val="24"/>
+          <w:szCs w:val="24"/>
+        </w:rPr>
+        <w:t xml:space="preserve"> </w:t>
+      </w:r>
+      <w:r>
+        <w:rPr>
+          <w:rFonts w:ascii="Times New Roman" w:hAnsi="Times New Roman" w:cs="Times New Roman"/>
+          <w:b/>
+          <w:sz w:val="24"/>
+          <w:szCs w:val="24"/>
+        </w:rPr>
+        <w:t>Un usuario elimina una criptomoneda del monedero</w:t>
+      </w:r>
+      <w:r>
+        <w:rPr>
+          <w:rFonts w:ascii="Times New Roman" w:hAnsi="Times New Roman" w:cs="Times New Roman"/>
+          <w:sz w:val="24"/>
+          <w:szCs w:val="24"/>
+        </w:rPr>
+        <w:br/>
+        <w:t>El usuario accede al apartado "Monedero" y selecciona una criptomoneda que desea eliminar.</w:t>
+      </w:r>
+      <w:r>
+        <w:rPr>
+          <w:rFonts w:ascii="Times New Roman" w:hAnsi="Times New Roman" w:cs="Times New Roman"/>
+          <w:sz w:val="24"/>
+          <w:szCs w:val="24"/>
+        </w:rPr>
+        <w:br/>
+        <w:t>La aplicación solicita confirmación antes de proceder.</w:t>
+      </w:r>
+      <w:r>
+        <w:rPr>
+          <w:rFonts w:ascii="Times New Roman" w:hAnsi="Times New Roman" w:cs="Times New Roman"/>
+          <w:sz w:val="24"/>
+          <w:szCs w:val="24"/>
+        </w:rPr>
+        <w:br/>
+        <w:t xml:space="preserve">Una vez confirmada, la criptomoneda se elimina del monedero del usuario, y los </w:t>
+      </w:r>
+      <w:r>
+        <w:rPr>
+          <w:rFonts w:ascii="Times New Roman" w:hAnsi="Times New Roman" w:cs="Times New Roman"/>
+          <w:sz w:val="24"/>
+          <w:szCs w:val="24"/>
+        </w:rPr>
+        <w:lastRenderedPageBreak/>
+        <w:t>datos se actualizan en la base de datos local y en la nube si la sincronización está habilitada.</w:t>
+      </w:r>
+    </w:p>
+    <w:p>
+      <w:pPr>
+        <w:pStyle w:val="Prrafodelista"/>
+        <w:numPr>
+          <w:ilvl w:val="0"/>
+          <w:numId w:val="17"/>
+        </w:numPr>
+        <w:spacing w:line="360" w:lineRule="auto"/>
+        <w:rPr>
+          <w:rFonts w:ascii="Times New Roman" w:hAnsi="Times New Roman" w:cs="Times New Roman"/>
+          <w:sz w:val="24"/>
+          <w:szCs w:val="24"/>
+        </w:rPr>
+      </w:pPr>
+      <w:r>
+        <w:rPr>
+          <w:rFonts w:ascii="Times New Roman" w:hAnsi="Times New Roman" w:cs="Times New Roman"/>
+          <w:b/>
+          <w:sz w:val="24"/>
+          <w:szCs w:val="24"/>
+        </w:rPr>
+        <w:t>Un usuario respalda su monedero en la nube</w:t>
+      </w:r>
+      <w:r>
+        <w:rPr>
+          <w:rFonts w:ascii="Times New Roman" w:hAnsi="Times New Roman" w:cs="Times New Roman"/>
+          <w:b/>
+          <w:sz w:val="24"/>
+          <w:szCs w:val="24"/>
+        </w:rPr>
+        <w:br/>
+      </w:r>
+      <w:r>
+        <w:rPr>
+          <w:rFonts w:ascii="Times New Roman" w:hAnsi="Times New Roman" w:cs="Times New Roman"/>
+          <w:sz w:val="24"/>
+          <w:szCs w:val="24"/>
+        </w:rPr>
+        <w:t>El usuario accede a la opción de sincronización en el menú de la aplicación.</w:t>
+      </w:r>
+      <w:r>
+        <w:rPr>
+          <w:rFonts w:ascii="Times New Roman" w:hAnsi="Times New Roman" w:cs="Times New Roman"/>
+          <w:sz w:val="24"/>
+          <w:szCs w:val="24"/>
+        </w:rPr>
+        <w:br/>
+        <w:t>Selecciona la opción "Respaldar en la nube".</w:t>
+      </w:r>
+      <w:r>
+        <w:rPr>
+          <w:rFonts w:ascii="Times New Roman" w:hAnsi="Times New Roman" w:cs="Times New Roman"/>
+          <w:sz w:val="24"/>
+          <w:szCs w:val="24"/>
+        </w:rPr>
+        <w:br/>
+        <w:t>La aplicación sube los datos del monedero a la base de datos MySQL en la nube.</w:t>
+      </w:r>
+      <w:r>
+        <w:rPr>
+          <w:rFonts w:ascii="Times New Roman" w:hAnsi="Times New Roman" w:cs="Times New Roman"/>
+          <w:sz w:val="24"/>
+          <w:szCs w:val="24"/>
+        </w:rPr>
+        <w:br/>
+        <w:t>Una vez completado, se muestra un mensaje de éxito indicando que los datos han sido respaldados correctamente.</w:t>
+      </w:r>
+    </w:p>
+    <w:p>
+      <w:pPr>
+        <w:pStyle w:val="Prrafodelista"/>
+        <w:numPr>
+          <w:ilvl w:val="0"/>
+          <w:numId w:val="17"/>
+        </w:numPr>
+        <w:spacing w:line="360" w:lineRule="auto"/>
+        <w:rPr>
+          <w:rFonts w:ascii="Times New Roman" w:hAnsi="Times New Roman" w:cs="Times New Roman"/>
+          <w:sz w:val="24"/>
+          <w:szCs w:val="24"/>
+        </w:rPr>
+      </w:pPr>
+      <w:r>
+        <w:rPr>
+          <w:rFonts w:ascii="Times New Roman" w:hAnsi="Times New Roman" w:cs="Times New Roman"/>
+          <w:b/>
+          <w:sz w:val="24"/>
+          <w:szCs w:val="24"/>
+        </w:rPr>
+        <w:t>Un usuario restaura su monedero desde la nube</w:t>
+      </w:r>
+      <w:r>
+        <w:rPr>
+          <w:rFonts w:ascii="Times New Roman" w:hAnsi="Times New Roman" w:cs="Times New Roman"/>
+          <w:b/>
+          <w:sz w:val="24"/>
+          <w:szCs w:val="24"/>
+        </w:rPr>
+        <w:br/>
+      </w:r>
+      <w:r>
+        <w:rPr>
+          <w:rFonts w:ascii="Times New Roman" w:hAnsi="Times New Roman" w:cs="Times New Roman"/>
+          <w:sz w:val="24"/>
+          <w:szCs w:val="24"/>
+        </w:rPr>
+        <w:t>El usuario accede al menú de la aplicación y selecciona "Restaurar desde la nube".</w:t>
+      </w:r>
+      <w:r>
+        <w:rPr>
+          <w:rFonts w:ascii="Times New Roman" w:hAnsi="Times New Roman" w:cs="Times New Roman"/>
+          <w:sz w:val="24"/>
+          <w:szCs w:val="24"/>
+        </w:rPr>
+        <w:br/>
+        <w:t>La aplicación verifica la existencia de un respaldo previo y descarga los datos almacenados en la base de datos MySQL.</w:t>
+      </w:r>
+      <w:r>
+        <w:rPr>
+          <w:rFonts w:ascii="Times New Roman" w:hAnsi="Times New Roman" w:cs="Times New Roman"/>
+          <w:sz w:val="24"/>
+          <w:szCs w:val="24"/>
+        </w:rPr>
+        <w:br/>
+        <w:t>Los datos del monedero se actualizan en la base de datos SQLite local y se muestra un mensaje confirmando la restauración exitosa.</w:t>
+      </w:r>
+    </w:p>
+    <w:p>
+      <w:pPr>
+        <w:pStyle w:val="Titulo1TFG0"/>
+        <w:numPr>
+          <w:ilvl w:val="0"/>
+          <w:numId w:val="5"/>
+        </w:numPr>
+      </w:pPr>
+      <w:r>
+        <w:lastRenderedPageBreak/>
+        <w:t>A</w:t>
+      </w:r>
+    </w:p>
+    <w:p>
+      <w:pPr>
+        <w:pStyle w:val="Titulo1TFG0"/>
+        <w:numPr>
+          <w:ilvl w:val="0"/>
+          <w:numId w:val="5"/>
+        </w:numPr>
+      </w:pPr>
+      <w:r>
+        <w:t>A</w:t>
+      </w:r>
+    </w:p>
+    <w:p>
+      <w:pPr>
+        <w:pStyle w:val="Titulo1TFG0"/>
+        <w:numPr>
+          <w:ilvl w:val="0"/>
+          <w:numId w:val="5"/>
+        </w:numPr>
+      </w:pPr>
+      <w:r>
+        <w:t>A</w:t>
+      </w:r>
+    </w:p>
+    <w:p>
+      <w:pPr>
+        <w:pStyle w:val="Titulo1TFG0"/>
+        <w:numPr>
+          <w:ilvl w:val="0"/>
+          <w:numId w:val="5"/>
+        </w:numPr>
+      </w:pPr>
+      <w:r>
+        <w:t>A</w:t>
+      </w:r>
+    </w:p>
+    <w:p>
+      <w:pPr>
+        <w:pStyle w:val="Titulo1TFG0"/>
+        <w:numPr>
+          <w:ilvl w:val="0"/>
+          <w:numId w:val="5"/>
+        </w:numPr>
+      </w:pPr>
+      <w:r>
+        <w:t>A</w:t>
+      </w:r>
+    </w:p>
+    <w:p>
+      <w:pPr>
+        <w:pStyle w:val="Titulo1TFG0"/>
+        <w:numPr>
+          <w:ilvl w:val="0"/>
+          <w:numId w:val="5"/>
+        </w:numPr>
+      </w:pPr>
+      <w:r>
+        <w:t>A</w:t>
+      </w:r>
+    </w:p>
+    <w:p>
+      <w:pPr>
+        <w:pStyle w:val="Titulo1TFG0"/>
+        <w:numPr>
+          <w:ilvl w:val="0"/>
+          <w:numId w:val="5"/>
+        </w:numPr>
+      </w:pPr>
+      <w:r>
+        <w:t>A</w:t>
+      </w:r>
+    </w:p>
+    <w:p>
+      <w:pPr>
+        <w:pStyle w:val="Titulo1TFG0"/>
+        <w:numPr>
+          <w:ilvl w:val="0"/>
+          <w:numId w:val="5"/>
+        </w:numPr>
+      </w:pPr>
+      <w:r>
+        <w:t>A</w:t>
+      </w:r>
+    </w:p>
+    <w:p>
+      <w:pPr>
+        <w:pStyle w:val="Titulo1TFG0"/>
+        <w:numPr>
+          <w:ilvl w:val="0"/>
+          <w:numId w:val="5"/>
+        </w:numPr>
+      </w:pPr>
+      <w:r>
+        <w:t>A</w:t>
+      </w:r>
+    </w:p>
+    <w:p>
+      <w:pPr>
+        <w:pStyle w:val="Titulo1TFG0"/>
+        <w:numPr>
+          <w:ilvl w:val="0"/>
+          <w:numId w:val="5"/>
+        </w:numPr>
+      </w:pPr>
+      <w:r>
+        <w:t>A</w:t>
+      </w:r>
+    </w:p>
+    <w:p>
+      <w:pPr>
+        <w:pStyle w:val="Titulo1TFG0"/>
+        <w:numPr>
+          <w:ilvl w:val="0"/>
+          <w:numId w:val="5"/>
+        </w:numPr>
+      </w:pPr>
+      <w:r>
+        <w:t>A</w:t>
+      </w:r>
+    </w:p>
+    <w:p>
+      <w:pPr>
+        <w:pStyle w:val="Titulo1TFG0"/>
+        <w:numPr>
+          <w:ilvl w:val="0"/>
+          <w:numId w:val="5"/>
+        </w:numPr>
+      </w:pPr>
+      <w:r>
+        <w:t>A</w:t>
+      </w:r>
+    </w:p>
+    <w:p>
+      <w:pPr>
+        <w:pStyle w:val="Titulo1TFG0"/>
+        <w:numPr>
+          <w:ilvl w:val="0"/>
+          <w:numId w:val="5"/>
+        </w:numPr>
+      </w:pPr>
+      <w:r>
+        <w:t>A</w:t>
+      </w:r>
     </w:p>
     <w:sectPr>
       <w:headerReference w:type="default" r:id="rId14"/>
@@ -4377,7 +5294,7 @@
                                     <w:sz w:val="24"/>
                                     <w:szCs w:val="24"/>
                                   </w:rPr>
-                                  <w:t>10</w:t>
+                                  <w:t>12</w:t>
                                 </w:r>
                                 <w:r>
                                   <w:rPr>
@@ -4544,7 +5461,7 @@
                               <w:sz w:val="24"/>
                               <w:szCs w:val="24"/>
                             </w:rPr>
-                            <w:t>10</w:t>
+                            <w:t>12</w:t>
                           </w:r>
                           <w:r>
                             <w:rPr>
@@ -4823,6 +5740,92 @@
     </w:lvl>
   </w:abstractNum>
   <w:abstractNum w:abstractNumId="1">
+    <w:nsid w:val="071E360C"/>
+    <w:multiLevelType w:val="hybridMultilevel"/>
+    <w:tmpl w:val="733C5788"/>
+    <w:lvl w:ilvl="0" w:tplc="0C0A000F">
+      <w:start w:val="1"/>
+      <w:numFmt w:val="decimal"/>
+      <w:lvlText w:val="%1."/>
+      <w:lvlJc w:val="left"/>
+      <w:pPr>
+        <w:ind w:left="360" w:hanging="360"/>
+      </w:pPr>
+    </w:lvl>
+    <w:lvl w:ilvl="1" w:tplc="0C0A0019" w:tentative="1">
+      <w:start w:val="1"/>
+      <w:numFmt w:val="lowerLetter"/>
+      <w:lvlText w:val="%2."/>
+      <w:lvlJc w:val="left"/>
+      <w:pPr>
+        <w:ind w:left="1080" w:hanging="360"/>
+      </w:pPr>
+    </w:lvl>
+    <w:lvl w:ilvl="2" w:tplc="0C0A001B" w:tentative="1">
+      <w:start w:val="1"/>
+      <w:numFmt w:val="lowerRoman"/>
+      <w:lvlText w:val="%3."/>
+      <w:lvlJc w:val="right"/>
+      <w:pPr>
+        <w:ind w:left="1800" w:hanging="180"/>
+      </w:pPr>
+    </w:lvl>
+    <w:lvl w:ilvl="3" w:tplc="0C0A000F" w:tentative="1">
+      <w:start w:val="1"/>
+      <w:numFmt w:val="decimal"/>
+      <w:lvlText w:val="%4."/>
+      <w:lvlJc w:val="left"/>
+      <w:pPr>
+        <w:ind w:left="2520" w:hanging="360"/>
+      </w:pPr>
+    </w:lvl>
+    <w:lvl w:ilvl="4" w:tplc="0C0A0019" w:tentative="1">
+      <w:start w:val="1"/>
+      <w:numFmt w:val="lowerLetter"/>
+      <w:lvlText w:val="%5."/>
+      <w:lvlJc w:val="left"/>
+      <w:pPr>
+        <w:ind w:left="3240" w:hanging="360"/>
+      </w:pPr>
+    </w:lvl>
+    <w:lvl w:ilvl="5" w:tplc="0C0A001B" w:tentative="1">
+      <w:start w:val="1"/>
+      <w:numFmt w:val="lowerRoman"/>
+      <w:lvlText w:val="%6."/>
+      <w:lvlJc w:val="right"/>
+      <w:pPr>
+        <w:ind w:left="3960" w:hanging="180"/>
+      </w:pPr>
+    </w:lvl>
+    <w:lvl w:ilvl="6" w:tplc="0C0A000F" w:tentative="1">
+      <w:start w:val="1"/>
+      <w:numFmt w:val="decimal"/>
+      <w:lvlText w:val="%7."/>
+      <w:lvlJc w:val="left"/>
+      <w:pPr>
+        <w:ind w:left="4680" w:hanging="360"/>
+      </w:pPr>
+    </w:lvl>
+    <w:lvl w:ilvl="7" w:tplc="0C0A0019" w:tentative="1">
+      <w:start w:val="1"/>
+      <w:numFmt w:val="lowerLetter"/>
+      <w:lvlText w:val="%8."/>
+      <w:lvlJc w:val="left"/>
+      <w:pPr>
+        <w:ind w:left="5400" w:hanging="360"/>
+      </w:pPr>
+    </w:lvl>
+    <w:lvl w:ilvl="8" w:tplc="0C0A001B" w:tentative="1">
+      <w:start w:val="1"/>
+      <w:numFmt w:val="lowerRoman"/>
+      <w:lvlText w:val="%9."/>
+      <w:lvlJc w:val="right"/>
+      <w:pPr>
+        <w:ind w:left="6120" w:hanging="180"/>
+      </w:pPr>
+    </w:lvl>
+  </w:abstractNum>
+  <w:abstractNum w:abstractNumId="2">
     <w:nsid w:val="0A0C16BD"/>
     <w:multiLevelType w:val="multilevel"/>
     <w:tmpl w:val="0C0A001F"/>
@@ -4908,7 +5911,7 @@
       </w:pPr>
     </w:lvl>
   </w:abstractNum>
-  <w:abstractNum w:abstractNumId="2">
+  <w:abstractNum w:abstractNumId="3">
     <w:nsid w:val="117444B9"/>
     <w:multiLevelType w:val="multilevel"/>
     <w:tmpl w:val="5CD8352A"/>
@@ -5025,7 +6028,7 @@
       </w:pPr>
     </w:lvl>
   </w:abstractNum>
-  <w:abstractNum w:abstractNumId="3">
+  <w:abstractNum w:abstractNumId="4">
     <w:nsid w:val="19726587"/>
     <w:multiLevelType w:val="hybridMultilevel"/>
     <w:tmpl w:val="730E7604"/>
@@ -5111,7 +6114,93 @@
       </w:pPr>
     </w:lvl>
   </w:abstractNum>
-  <w:abstractNum w:abstractNumId="4">
+  <w:abstractNum w:abstractNumId="5">
+    <w:nsid w:val="1C081F9A"/>
+    <w:multiLevelType w:val="hybridMultilevel"/>
+    <w:tmpl w:val="0FF0D68C"/>
+    <w:lvl w:ilvl="0" w:tplc="0C0A000F">
+      <w:start w:val="1"/>
+      <w:numFmt w:val="decimal"/>
+      <w:lvlText w:val="%1."/>
+      <w:lvlJc w:val="left"/>
+      <w:pPr>
+        <w:ind w:left="360" w:hanging="360"/>
+      </w:pPr>
+    </w:lvl>
+    <w:lvl w:ilvl="1" w:tplc="0C0A0019" w:tentative="1">
+      <w:start w:val="1"/>
+      <w:numFmt w:val="lowerLetter"/>
+      <w:lvlText w:val="%2."/>
+      <w:lvlJc w:val="left"/>
+      <w:pPr>
+        <w:ind w:left="1080" w:hanging="360"/>
+      </w:pPr>
+    </w:lvl>
+    <w:lvl w:ilvl="2" w:tplc="0C0A001B" w:tentative="1">
+      <w:start w:val="1"/>
+      <w:numFmt w:val="lowerRoman"/>
+      <w:lvlText w:val="%3."/>
+      <w:lvlJc w:val="right"/>
+      <w:pPr>
+        <w:ind w:left="1800" w:hanging="180"/>
+      </w:pPr>
+    </w:lvl>
+    <w:lvl w:ilvl="3" w:tplc="0C0A000F" w:tentative="1">
+      <w:start w:val="1"/>
+      <w:numFmt w:val="decimal"/>
+      <w:lvlText w:val="%4."/>
+      <w:lvlJc w:val="left"/>
+      <w:pPr>
+        <w:ind w:left="2520" w:hanging="360"/>
+      </w:pPr>
+    </w:lvl>
+    <w:lvl w:ilvl="4" w:tplc="0C0A0019" w:tentative="1">
+      <w:start w:val="1"/>
+      <w:numFmt w:val="lowerLetter"/>
+      <w:lvlText w:val="%5."/>
+      <w:lvlJc w:val="left"/>
+      <w:pPr>
+        <w:ind w:left="3240" w:hanging="360"/>
+      </w:pPr>
+    </w:lvl>
+    <w:lvl w:ilvl="5" w:tplc="0C0A001B" w:tentative="1">
+      <w:start w:val="1"/>
+      <w:numFmt w:val="lowerRoman"/>
+      <w:lvlText w:val="%6."/>
+      <w:lvlJc w:val="right"/>
+      <w:pPr>
+        <w:ind w:left="3960" w:hanging="180"/>
+      </w:pPr>
+    </w:lvl>
+    <w:lvl w:ilvl="6" w:tplc="0C0A000F" w:tentative="1">
+      <w:start w:val="1"/>
+      <w:numFmt w:val="decimal"/>
+      <w:lvlText w:val="%7."/>
+      <w:lvlJc w:val="left"/>
+      <w:pPr>
+        <w:ind w:left="4680" w:hanging="360"/>
+      </w:pPr>
+    </w:lvl>
+    <w:lvl w:ilvl="7" w:tplc="0C0A0019" w:tentative="1">
+      <w:start w:val="1"/>
+      <w:numFmt w:val="lowerLetter"/>
+      <w:lvlText w:val="%8."/>
+      <w:lvlJc w:val="left"/>
+      <w:pPr>
+        <w:ind w:left="5400" w:hanging="360"/>
+      </w:pPr>
+    </w:lvl>
+    <w:lvl w:ilvl="8" w:tplc="0C0A001B" w:tentative="1">
+      <w:start w:val="1"/>
+      <w:numFmt w:val="lowerRoman"/>
+      <w:lvlText w:val="%9."/>
+      <w:lvlJc w:val="right"/>
+      <w:pPr>
+        <w:ind w:left="6120" w:hanging="180"/>
+      </w:pPr>
+    </w:lvl>
+  </w:abstractNum>
+  <w:abstractNum w:abstractNumId="6">
     <w:nsid w:val="1DA328C0"/>
     <w:multiLevelType w:val="hybridMultilevel"/>
     <w:tmpl w:val="AB94F07E"/>
@@ -5197,7 +6286,7 @@
       </w:pPr>
     </w:lvl>
   </w:abstractNum>
-  <w:abstractNum w:abstractNumId="5">
+  <w:abstractNum w:abstractNumId="7">
     <w:nsid w:val="212E20C2"/>
     <w:multiLevelType w:val="multilevel"/>
     <w:tmpl w:val="0C0A001F"/>
@@ -5283,7 +6372,7 @@
       </w:pPr>
     </w:lvl>
   </w:abstractNum>
-  <w:abstractNum w:abstractNumId="6">
+  <w:abstractNum w:abstractNumId="8">
     <w:nsid w:val="3B421CAD"/>
     <w:multiLevelType w:val="multilevel"/>
     <w:tmpl w:val="B75CD968"/>
@@ -5432,7 +6521,7 @@
       </w:rPr>
     </w:lvl>
   </w:abstractNum>
-  <w:abstractNum w:abstractNumId="7">
+  <w:abstractNum w:abstractNumId="9">
     <w:nsid w:val="448D16E3"/>
     <w:multiLevelType w:val="hybridMultilevel"/>
     <w:tmpl w:val="97F890D8"/>
@@ -5518,7 +6607,7 @@
       </w:pPr>
     </w:lvl>
   </w:abstractNum>
-  <w:abstractNum w:abstractNumId="8">
+  <w:abstractNum w:abstractNumId="10">
     <w:nsid w:val="4E6A087C"/>
     <w:multiLevelType w:val="multilevel"/>
     <w:tmpl w:val="07D6DA50"/>
@@ -5607,7 +6696,7 @@
       </w:pPr>
     </w:lvl>
   </w:abstractNum>
-  <w:abstractNum w:abstractNumId="9">
+  <w:abstractNum w:abstractNumId="11">
     <w:nsid w:val="5AFA6F27"/>
     <w:multiLevelType w:val="multilevel"/>
     <w:tmpl w:val="0C0A001F"/>
@@ -5693,7 +6782,7 @@
       </w:pPr>
     </w:lvl>
   </w:abstractNum>
-  <w:abstractNum w:abstractNumId="10">
+  <w:abstractNum w:abstractNumId="12">
     <w:nsid w:val="61735594"/>
     <w:multiLevelType w:val="hybridMultilevel"/>
     <w:tmpl w:val="85C2D314"/>
@@ -5782,7 +6871,7 @@
       </w:pPr>
     </w:lvl>
   </w:abstractNum>
-  <w:abstractNum w:abstractNumId="11">
+  <w:abstractNum w:abstractNumId="13">
     <w:nsid w:val="631C7070"/>
     <w:multiLevelType w:val="multilevel"/>
     <w:tmpl w:val="953E12FA"/>
@@ -5931,7 +7020,7 @@
       </w:rPr>
     </w:lvl>
   </w:abstractNum>
-  <w:abstractNum w:abstractNumId="12">
+  <w:abstractNum w:abstractNumId="14">
     <w:nsid w:val="7E2A737B"/>
     <w:multiLevelType w:val="hybridMultilevel"/>
     <w:tmpl w:val="26AAAC74"/>
@@ -6017,7 +7106,7 @@
       </w:pPr>
     </w:lvl>
   </w:abstractNum>
-  <w:abstractNum w:abstractNumId="13">
+  <w:abstractNum w:abstractNumId="15">
     <w:nsid w:val="7EF37F38"/>
     <w:multiLevelType w:val="hybridMultilevel"/>
     <w:tmpl w:val="8CBEDCE6"/>
@@ -6103,47 +7192,145 @@
       </w:pPr>
     </w:lvl>
   </w:abstractNum>
+  <w:abstractNum w:abstractNumId="16">
+    <w:nsid w:val="7FF82206"/>
+    <w:multiLevelType w:val="hybridMultilevel"/>
+    <w:tmpl w:val="FD7ABD4A"/>
+    <w:lvl w:ilvl="0" w:tplc="79728C90">
+      <w:start w:val="1"/>
+      <w:numFmt w:val="decimal"/>
+      <w:lvlText w:val="%1."/>
+      <w:lvlJc w:val="left"/>
+      <w:pPr>
+        <w:ind w:left="360" w:hanging="360"/>
+      </w:pPr>
+      <w:rPr>
+        <w:b/>
+      </w:rPr>
+    </w:lvl>
+    <w:lvl w:ilvl="1" w:tplc="0C0A0019" w:tentative="1">
+      <w:start w:val="1"/>
+      <w:numFmt w:val="lowerLetter"/>
+      <w:lvlText w:val="%2."/>
+      <w:lvlJc w:val="left"/>
+      <w:pPr>
+        <w:ind w:left="1080" w:hanging="360"/>
+      </w:pPr>
+    </w:lvl>
+    <w:lvl w:ilvl="2" w:tplc="0C0A001B" w:tentative="1">
+      <w:start w:val="1"/>
+      <w:numFmt w:val="lowerRoman"/>
+      <w:lvlText w:val="%3."/>
+      <w:lvlJc w:val="right"/>
+      <w:pPr>
+        <w:ind w:left="1800" w:hanging="180"/>
+      </w:pPr>
+    </w:lvl>
+    <w:lvl w:ilvl="3" w:tplc="0C0A000F" w:tentative="1">
+      <w:start w:val="1"/>
+      <w:numFmt w:val="decimal"/>
+      <w:lvlText w:val="%4."/>
+      <w:lvlJc w:val="left"/>
+      <w:pPr>
+        <w:ind w:left="2520" w:hanging="360"/>
+      </w:pPr>
+    </w:lvl>
+    <w:lvl w:ilvl="4" w:tplc="0C0A0019" w:tentative="1">
+      <w:start w:val="1"/>
+      <w:numFmt w:val="lowerLetter"/>
+      <w:lvlText w:val="%5."/>
+      <w:lvlJc w:val="left"/>
+      <w:pPr>
+        <w:ind w:left="3240" w:hanging="360"/>
+      </w:pPr>
+    </w:lvl>
+    <w:lvl w:ilvl="5" w:tplc="0C0A001B" w:tentative="1">
+      <w:start w:val="1"/>
+      <w:numFmt w:val="lowerRoman"/>
+      <w:lvlText w:val="%6."/>
+      <w:lvlJc w:val="right"/>
+      <w:pPr>
+        <w:ind w:left="3960" w:hanging="180"/>
+      </w:pPr>
+    </w:lvl>
+    <w:lvl w:ilvl="6" w:tplc="0C0A000F" w:tentative="1">
+      <w:start w:val="1"/>
+      <w:numFmt w:val="decimal"/>
+      <w:lvlText w:val="%7."/>
+      <w:lvlJc w:val="left"/>
+      <w:pPr>
+        <w:ind w:left="4680" w:hanging="360"/>
+      </w:pPr>
+    </w:lvl>
+    <w:lvl w:ilvl="7" w:tplc="0C0A0019" w:tentative="1">
+      <w:start w:val="1"/>
+      <w:numFmt w:val="lowerLetter"/>
+      <w:lvlText w:val="%8."/>
+      <w:lvlJc w:val="left"/>
+      <w:pPr>
+        <w:ind w:left="5400" w:hanging="360"/>
+      </w:pPr>
+    </w:lvl>
+    <w:lvl w:ilvl="8" w:tplc="0C0A001B" w:tentative="1">
+      <w:start w:val="1"/>
+      <w:numFmt w:val="lowerRoman"/>
+      <w:lvlText w:val="%9."/>
+      <w:lvlJc w:val="right"/>
+      <w:pPr>
+        <w:ind w:left="6120" w:hanging="180"/>
+      </w:pPr>
+    </w:lvl>
+  </w:abstractNum>
   <w:num w:numId="1">
-    <w:abstractNumId w:val="3"/>
+    <w:abstractNumId w:val="4"/>
   </w:num>
   <w:num w:numId="2">
     <w:abstractNumId w:val="0"/>
   </w:num>
   <w:num w:numId="3">
+    <w:abstractNumId w:val="12"/>
+  </w:num>
+  <w:num w:numId="4">
+    <w:abstractNumId w:val="3"/>
+  </w:num>
+  <w:num w:numId="5">
+    <w:abstractNumId w:val="6"/>
+  </w:num>
+  <w:num w:numId="6">
+    <w:abstractNumId w:val="9"/>
+  </w:num>
+  <w:num w:numId="7">
+    <w:abstractNumId w:val="13"/>
+  </w:num>
+  <w:num w:numId="8">
+    <w:abstractNumId w:val="8"/>
+  </w:num>
+  <w:num w:numId="9">
+    <w:abstractNumId w:val="2"/>
+  </w:num>
+  <w:num w:numId="10">
+    <w:abstractNumId w:val="11"/>
+  </w:num>
+  <w:num w:numId="11">
+    <w:abstractNumId w:val="7"/>
+  </w:num>
+  <w:num w:numId="12">
+    <w:abstractNumId w:val="14"/>
+  </w:num>
+  <w:num w:numId="13">
     <w:abstractNumId w:val="10"/>
   </w:num>
-  <w:num w:numId="4">
-    <w:abstractNumId w:val="2"/>
+  <w:num w:numId="14">
+    <w:abstractNumId w:val="15"/>
   </w:num>
-  <w:num w:numId="5">
-    <w:abstractNumId w:val="4"/>
+  <w:num w:numId="15">
+    <w:abstractNumId w:val="5"/>
   </w:num>
-  <w:num w:numId="6">
-    <w:abstractNumId w:val="7"/>
-  </w:num>
-  <w:num w:numId="7">
-    <w:abstractNumId w:val="11"/>
-  </w:num>
-  <w:num w:numId="8">
-    <w:abstractNumId w:val="6"/>
-  </w:num>
-  <w:num w:numId="9">
+  <w:num w:numId="16">
     <w:abstractNumId w:val="1"/>
   </w:num>
-  <w:num w:numId="10">
-    <w:abstractNumId w:val="9"/>
-  </w:num>
-  <w:num w:numId="11">
-    <w:abstractNumId w:val="5"/>
-  </w:num>
-  <w:num w:numId="12">
-    <w:abstractNumId w:val="12"/>
-  </w:num>
-  <w:num w:numId="13">
-    <w:abstractNumId w:val="8"/>
-  </w:num>
-  <w:num w:numId="14">
-    <w:abstractNumId w:val="13"/>
+  <w:num w:numId="17">
+    <w:abstractNumId w:val="16"/>
   </w:num>
 </w:numbering>
 </file>
@@ -6633,6 +7820,7 @@
   <w:style w:type="character" w:default="1" w:styleId="Fuentedeprrafopredeter">
     <w:name w:val="Default Paragraph Font"/>
     <w:uiPriority w:val="1"/>
+    <w:semiHidden/>
     <w:unhideWhenUsed/>
   </w:style>
   <w:style w:type="table" w:default="1" w:styleId="Tablanormal">
@@ -7152,6 +8340,7 @@
     <w:rsid w:val="006550C2"/>
     <w:rsid w:val="00744CC7"/>
     <w:rsid w:val="0094607B"/>
+    <w:rsid w:val="00D372B1"/>
     <w:rsid w:val="00F9541D"/>
     <w:rsid w:val="00FD6AEF"/>
   </w:rsids>
@@ -7944,7 +9133,7 @@
 </file>
 
 <file path=customXml/itemProps2.xml><?xml version="1.0" encoding="utf-8"?>
-<ds:datastoreItem xmlns:ds="http://schemas.openxmlformats.org/officeDocument/2006/customXml" ds:itemID="{44E95599-E5B8-4772-8406-A36DC3D36688}">
+<ds:datastoreItem xmlns:ds="http://schemas.openxmlformats.org/officeDocument/2006/customXml" ds:itemID="{F8BB662E-83E0-431B-9666-338E7BEC8188}">
   <ds:schemaRefs>
     <ds:schemaRef ds:uri="http://schemas.openxmlformats.org/officeDocument/2006/bibliography"/>
   </ds:schemaRefs>

</xml_diff>

<commit_message>
New changes to TFG document: - Added diseño de pantallas - Start screen screenshot and description added
</commit_message>
<xml_diff>
--- a/TRABAJO DE FINAL DE GRADO DAM DAMIAN.docx
+++ b/TRABAJO DE FINAL DE GRADO DAM DAMIAN.docx
@@ -4452,8 +4452,6 @@
         </w:rPr>
         <w:t xml:space="preserve"> para empezar la edición</w:t>
       </w:r>
-      <w:bookmarkStart w:id="7" w:name="_GoBack"/>
-      <w:bookmarkEnd w:id="7"/>
       <w:r>
         <w:rPr>
           <w:rFonts w:ascii="Times New Roman" w:hAnsi="Times New Roman" w:cs="Times New Roman"/>
@@ -4949,7 +4947,15 @@
           <w:szCs w:val="24"/>
         </w:rPr>
         <w:br/>
-        <w:t>La aplicación verifica la existencia de un respaldo previo y descarga los datos almacenados en la base de datos MySQL.</w:t>
+        <w:t xml:space="preserve">La aplicación verifica la existencia de un respaldo previo y descarga los datos </w:t>
+      </w:r>
+      <w:r>
+        <w:rPr>
+          <w:rFonts w:ascii="Times New Roman" w:hAnsi="Times New Roman" w:cs="Times New Roman"/>
+          <w:sz w:val="24"/>
+          <w:szCs w:val="24"/>
+        </w:rPr>
+        <w:t>almacenados en la base de datos MySQL.</w:t>
       </w:r>
       <w:r>
         <w:rPr>
@@ -4960,6 +4966,36 @@
         <w:br/>
         <w:t>Los datos del monedero se actualizan en la base de datos SQLite local y se muestra un mensaje confirmando la restauración exitosa.</w:t>
       </w:r>
+    </w:p>
+    <w:p>
+      <w:pPr>
+        <w:spacing w:line="360" w:lineRule="auto"/>
+        <w:rPr>
+          <w:rFonts w:ascii="Times New Roman" w:hAnsi="Times New Roman" w:cs="Times New Roman"/>
+          <w:sz w:val="24"/>
+          <w:szCs w:val="24"/>
+        </w:rPr>
+      </w:pPr>
+    </w:p>
+    <w:p>
+      <w:pPr>
+        <w:spacing w:line="360" w:lineRule="auto"/>
+        <w:rPr>
+          <w:rFonts w:ascii="Times New Roman" w:hAnsi="Times New Roman" w:cs="Times New Roman"/>
+          <w:sz w:val="24"/>
+          <w:szCs w:val="24"/>
+        </w:rPr>
+      </w:pPr>
+      <w:r>
+        <w:rPr>
+          <w:rFonts w:ascii="Times New Roman" w:hAnsi="Times New Roman" w:cs="Times New Roman"/>
+          <w:sz w:val="24"/>
+          <w:szCs w:val="24"/>
+        </w:rPr>
+        <w:br w:type="page"/>
+      </w:r>
+      <w:bookmarkStart w:id="7" w:name="_GoBack"/>
+      <w:bookmarkEnd w:id="7"/>
     </w:p>
     <w:p>
       <w:pPr>
@@ -4971,8 +5007,342 @@
       </w:pPr>
       <w:r>
         <w:lastRenderedPageBreak/>
-        <w:t>A</w:t>
-      </w:r>
+        <w:t>Diseño de pantallas</w:t>
+      </w:r>
+    </w:p>
+    <w:p>
+      <w:pPr>
+        <w:pStyle w:val="Titulo4pequeoTFG"/>
+        <w:spacing w:line="360" w:lineRule="auto"/>
+      </w:pPr>
+      <w:r>
+        <w:t>Diagrama de flujo de pantallas</w:t>
+      </w:r>
+    </w:p>
+    <w:p>
+      <w:pPr>
+        <w:spacing w:line="360" w:lineRule="auto"/>
+        <w:rPr>
+          <w:rFonts w:ascii="Times New Roman" w:hAnsi="Times New Roman" w:cs="Times New Roman"/>
+          <w:iCs/>
+          <w:sz w:val="24"/>
+          <w:szCs w:val="24"/>
+        </w:rPr>
+      </w:pPr>
+      <w:r>
+        <w:rPr>
+          <w:rFonts w:ascii="Times New Roman" w:hAnsi="Times New Roman" w:cs="Times New Roman"/>
+          <w:iCs/>
+          <w:sz w:val="24"/>
+          <w:szCs w:val="24"/>
+        </w:rPr>
+        <w:t>A continuación, se muestran las diferentes pantallas de la aplicación y una breve explicación de su funcionamiento. En primer lugar, se muestra un diagrama en el que se define el flujo de las pantallas.</w:t>
+      </w:r>
+    </w:p>
+    <w:p>
+      <w:pPr>
+        <w:spacing w:line="360" w:lineRule="auto"/>
+        <w:jc w:val="center"/>
+        <w:rPr>
+          <w:rFonts w:ascii="Times New Roman" w:hAnsi="Times New Roman" w:cs="Times New Roman"/>
+          <w:i/>
+          <w:iCs/>
+          <w:sz w:val="24"/>
+          <w:szCs w:val="24"/>
+        </w:rPr>
+      </w:pPr>
+      <w:r>
+        <w:rPr>
+          <w:rFonts w:ascii="Times New Roman" w:hAnsi="Times New Roman" w:cs="Times New Roman"/>
+          <w:noProof/>
+          <w:lang w:eastAsia="es-ES"/>
+        </w:rPr>
+        <w:drawing>
+          <wp:inline distT="0" distB="0" distL="0" distR="0" wp14:anchorId="5CEBBE72" wp14:editId="5AF60C41">
+            <wp:extent cx="5400040" cy="5558790"/>
+            <wp:effectExtent l="0" t="0" r="0" b="0"/>
+            <wp:docPr id="16" name="Imagen 16"/>
+            <wp:cNvGraphicFramePr>
+              <a:graphicFrameLocks xmlns:a="http://schemas.openxmlformats.org/drawingml/2006/main" noChangeAspect="1"/>
+            </wp:cNvGraphicFramePr>
+            <a:graphic xmlns:a="http://schemas.openxmlformats.org/drawingml/2006/main">
+              <a:graphicData uri="http://schemas.openxmlformats.org/drawingml/2006/picture">
+                <pic:pic xmlns:pic="http://schemas.openxmlformats.org/drawingml/2006/picture">
+                  <pic:nvPicPr>
+                    <pic:cNvPr id="14" name="Diagrama sin título.drawio.png"/>
+                    <pic:cNvPicPr/>
+                  </pic:nvPicPr>
+                  <pic:blipFill>
+                    <a:blip r:embed="rId14">
+                      <a:extLst>
+                        <a:ext uri="{28A0092B-C50C-407E-A947-70E740481C1C}">
+                          <a14:useLocalDpi xmlns:a14="http://schemas.microsoft.com/office/drawing/2010/main" val="0"/>
+                        </a:ext>
+                      </a:extLst>
+                    </a:blip>
+                    <a:stretch>
+                      <a:fillRect/>
+                    </a:stretch>
+                  </pic:blipFill>
+                  <pic:spPr>
+                    <a:xfrm>
+                      <a:off x="0" y="0"/>
+                      <a:ext cx="5400040" cy="5558790"/>
+                    </a:xfrm>
+                    <a:prstGeom prst="rect">
+                      <a:avLst/>
+                    </a:prstGeom>
+                  </pic:spPr>
+                </pic:pic>
+              </a:graphicData>
+            </a:graphic>
+          </wp:inline>
+        </w:drawing>
+      </w:r>
+      <w:r>
+        <w:rPr>
+          <w:rFonts w:ascii="Times New Roman" w:hAnsi="Times New Roman" w:cs="Times New Roman"/>
+          <w:i/>
+          <w:iCs/>
+          <w:sz w:val="24"/>
+          <w:szCs w:val="24"/>
+        </w:rPr>
+        <w:br/>
+        <w:t>Diagrama de flujo de las pantallas de la aplicación</w:t>
+      </w:r>
+    </w:p>
+    <w:p>
+      <w:pPr>
+        <w:spacing w:line="360" w:lineRule="auto"/>
+        <w:rPr>
+          <w:rFonts w:ascii="Times New Roman" w:hAnsi="Times New Roman" w:cs="Times New Roman"/>
+        </w:rPr>
+      </w:pPr>
+    </w:p>
+    <w:p>
+      <w:pPr>
+        <w:pStyle w:val="Titulo4pequeoTFG"/>
+        <w:spacing w:line="360" w:lineRule="auto"/>
+      </w:pPr>
+      <w:r>
+        <w:lastRenderedPageBreak/>
+        <w:t>Pantalla de Inicio</w:t>
+      </w:r>
+    </w:p>
+    <w:p>
+      <w:pPr>
+        <w:pStyle w:val="NormalWeb"/>
+        <w:spacing w:line="360" w:lineRule="auto"/>
+      </w:pPr>
+      <w:r>
+        <w:t>La pantalla de inicio de la aplicación muestra un diseño centr</w:t>
+      </w:r>
+      <w:r>
+        <w:t>ado en la criptomoneda Bitcoin.</w:t>
+      </w:r>
+    </w:p>
+    <w:p>
+      <w:pPr>
+        <w:pStyle w:val="NormalWeb"/>
+        <w:spacing w:line="360" w:lineRule="auto"/>
+        <w:jc w:val="center"/>
+      </w:pPr>
+      <w:r>
+        <w:rPr>
+          <w:noProof/>
+        </w:rPr>
+        <w:drawing>
+          <wp:inline distT="0" distB="0" distL="0" distR="0">
+            <wp:extent cx="2430000" cy="5400000"/>
+            <wp:effectExtent l="19050" t="19050" r="27940" b="10795"/>
+            <wp:docPr id="17" name="Imagen 17" descr="https://github.com/big-damian/Cripto_Utilidades_Damian/raw/master/README/screenshots/Home_screenshot.png"/>
+            <wp:cNvGraphicFramePr>
+              <a:graphicFrameLocks xmlns:a="http://schemas.openxmlformats.org/drawingml/2006/main" noChangeAspect="1"/>
+            </wp:cNvGraphicFramePr>
+            <a:graphic xmlns:a="http://schemas.openxmlformats.org/drawingml/2006/main">
+              <a:graphicData uri="http://schemas.openxmlformats.org/drawingml/2006/picture">
+                <pic:pic xmlns:pic="http://schemas.openxmlformats.org/drawingml/2006/picture">
+                  <pic:nvPicPr>
+                    <pic:cNvPr id="0" name="Picture 11" descr="https://github.com/big-damian/Cripto_Utilidades_Damian/raw/master/README/screenshots/Home_screenshot.png"/>
+                    <pic:cNvPicPr>
+                      <a:picLocks noChangeAspect="1" noChangeArrowheads="1"/>
+                    </pic:cNvPicPr>
+                  </pic:nvPicPr>
+                  <pic:blipFill>
+                    <a:blip r:embed="rId15" cstate="print">
+                      <a:extLst>
+                        <a:ext uri="{28A0092B-C50C-407E-A947-70E740481C1C}">
+                          <a14:useLocalDpi xmlns:a14="http://schemas.microsoft.com/office/drawing/2010/main" val="0"/>
+                        </a:ext>
+                      </a:extLst>
+                    </a:blip>
+                    <a:srcRect/>
+                    <a:stretch>
+                      <a:fillRect/>
+                    </a:stretch>
+                  </pic:blipFill>
+                  <pic:spPr bwMode="auto">
+                    <a:xfrm>
+                      <a:off x="0" y="0"/>
+                      <a:ext cx="2430000" cy="5400000"/>
+                    </a:xfrm>
+                    <a:prstGeom prst="rect">
+                      <a:avLst/>
+                    </a:prstGeom>
+                    <a:noFill/>
+                    <a:ln>
+                      <a:solidFill>
+                        <a:srgbClr val="0070C0"/>
+                      </a:solidFill>
+                    </a:ln>
+                  </pic:spPr>
+                </pic:pic>
+              </a:graphicData>
+            </a:graphic>
+          </wp:inline>
+        </w:drawing>
+      </w:r>
+    </w:p>
+    <w:p>
+      <w:pPr>
+        <w:pStyle w:val="NormalWeb"/>
+        <w:spacing w:line="360" w:lineRule="auto"/>
+      </w:pPr>
+      <w:r>
+        <w:t>En la parte superior, se encuentra el título “Inicio”, indicando que esta es la página principal de la aplicación.</w:t>
+      </w:r>
+    </w:p>
+    <w:p>
+      <w:pPr>
+        <w:pStyle w:val="NormalWeb"/>
+        <w:spacing w:line="360" w:lineRule="auto"/>
+      </w:pPr>
+      <w:r>
+        <w:t>En el centro de la pantalla, hay una representación gráfica animada para hacer la pantalla de inicio más agradable a la vista.</w:t>
+      </w:r>
+    </w:p>
+    <w:p>
+      <w:pPr>
+        <w:pStyle w:val="NormalWeb"/>
+        <w:spacing w:line="360" w:lineRule="auto"/>
+      </w:pPr>
+      <w:r>
+        <w:lastRenderedPageBreak/>
+        <w:t>Debajo de los elementos gráficos, hay un texto que da la bienvenida al proyecto de fin de curso.</w:t>
+      </w:r>
+    </w:p>
+    <w:p>
+      <w:pPr>
+        <w:pStyle w:val="NormalWeb"/>
+        <w:spacing w:line="360" w:lineRule="auto"/>
+      </w:pPr>
+      <w:r>
+        <w:t>Más abajo se muestra el precio actual de Bitcoin en euros, actualizado a través de la API o el último valor conocido en caso de ejecutar la aplicación sin conexión a internet.</w:t>
+      </w:r>
+    </w:p>
+    <w:p>
+      <w:pPr>
+        <w:pStyle w:val="NormalWeb"/>
+        <w:spacing w:line="360" w:lineRule="auto"/>
+      </w:pPr>
+      <w:r>
+        <w:t xml:space="preserve">Debajo hay un botón dedicado a actualizar el precio de </w:t>
+      </w:r>
+      <w:proofErr w:type="spellStart"/>
+      <w:r>
+        <w:t>bitcoin</w:t>
+      </w:r>
+      <w:proofErr w:type="spellEnd"/>
+      <w:r>
+        <w:t xml:space="preserve"> manualmente, el cual mostrará mensajes tipo </w:t>
+      </w:r>
+      <w:proofErr w:type="spellStart"/>
+      <w:r>
+        <w:t>Snackbar</w:t>
+      </w:r>
+      <w:proofErr w:type="spellEnd"/>
+      <w:r>
+        <w:t xml:space="preserve"> cuando se presione para indicar el estado de la actualización</w:t>
+      </w:r>
+    </w:p>
+    <w:p>
+      <w:pPr>
+        <w:pStyle w:val="NormalWeb"/>
+        <w:spacing w:line="360" w:lineRule="auto"/>
+      </w:pPr>
+      <w:r>
+        <w:t>En la parte inferior de la pantalla, hay iconos de navegación típicos de una interfaz de aplicación. Cada de estos iconos estará resaltado, indicando cual es la vista actual. Este flujo de pantallas está diseñado para ofrecer una experiencia sencilla y rápida para el usuario, permitiéndole acceder fácilmente a todas las funcionalidades de la aplicación criptomonedas.</w:t>
+      </w:r>
+    </w:p>
+    <w:p>
+      <w:pPr>
+        <w:pStyle w:val="Titulo4pequeoTFG"/>
+        <w:spacing w:line="360" w:lineRule="auto"/>
+      </w:pPr>
+      <w:r>
+        <w:t>Pantalla de</w:t>
+      </w:r>
+    </w:p>
+    <w:p>
+      <w:pPr>
+        <w:pStyle w:val="Titulo4pequeoTFG"/>
+        <w:spacing w:line="360" w:lineRule="auto"/>
+      </w:pPr>
+      <w:r>
+        <w:t>As</w:t>
+      </w:r>
+    </w:p>
+    <w:p>
+      <w:pPr>
+        <w:pStyle w:val="Titulo4pequeoTFG"/>
+        <w:spacing w:line="360" w:lineRule="auto"/>
+      </w:pPr>
+      <w:r>
+        <w:t>As</w:t>
+      </w:r>
+    </w:p>
+    <w:p>
+      <w:pPr>
+        <w:pStyle w:val="Titulo4pequeoTFG"/>
+        <w:spacing w:line="360" w:lineRule="auto"/>
+      </w:pPr>
+      <w:r>
+        <w:t>Das</w:t>
+      </w:r>
+    </w:p>
+    <w:p>
+      <w:pPr>
+        <w:pStyle w:val="Titulo4pequeoTFG"/>
+        <w:spacing w:line="360" w:lineRule="auto"/>
+      </w:pPr>
+      <w:r>
+        <w:t>Da</w:t>
+      </w:r>
+    </w:p>
+    <w:p>
+      <w:pPr>
+        <w:pStyle w:val="Titulo4pequeoTFG"/>
+        <w:spacing w:line="360" w:lineRule="auto"/>
+      </w:pPr>
+      <w:r>
+        <w:t>S</w:t>
+      </w:r>
+    </w:p>
+    <w:p>
+      <w:pPr>
+        <w:pStyle w:val="Titulo4pequeoTFG"/>
+        <w:spacing w:line="360" w:lineRule="auto"/>
+      </w:pPr>
+      <w:proofErr w:type="spellStart"/>
+      <w:r>
+        <w:t>ads</w:t>
+      </w:r>
+      <w:proofErr w:type="spellEnd"/>
+    </w:p>
+    <w:p>
+      <w:pPr>
+        <w:spacing w:line="360" w:lineRule="auto"/>
+      </w:pPr>
     </w:p>
     <w:p>
       <w:pPr>
@@ -4986,141 +5356,9 @@
         <w:t>A</w:t>
       </w:r>
     </w:p>
-    <w:p>
-      <w:pPr>
-        <w:pStyle w:val="Titulo1TFG0"/>
-        <w:numPr>
-          <w:ilvl w:val="0"/>
-          <w:numId w:val="5"/>
-        </w:numPr>
-      </w:pPr>
-      <w:r>
-        <w:t>A</w:t>
-      </w:r>
-    </w:p>
-    <w:p>
-      <w:pPr>
-        <w:pStyle w:val="Titulo1TFG0"/>
-        <w:numPr>
-          <w:ilvl w:val="0"/>
-          <w:numId w:val="5"/>
-        </w:numPr>
-      </w:pPr>
-      <w:r>
-        <w:t>A</w:t>
-      </w:r>
-    </w:p>
-    <w:p>
-      <w:pPr>
-        <w:pStyle w:val="Titulo1TFG0"/>
-        <w:numPr>
-          <w:ilvl w:val="0"/>
-          <w:numId w:val="5"/>
-        </w:numPr>
-      </w:pPr>
-      <w:r>
-        <w:t>A</w:t>
-      </w:r>
-    </w:p>
-    <w:p>
-      <w:pPr>
-        <w:pStyle w:val="Titulo1TFG0"/>
-        <w:numPr>
-          <w:ilvl w:val="0"/>
-          <w:numId w:val="5"/>
-        </w:numPr>
-      </w:pPr>
-      <w:r>
-        <w:t>A</w:t>
-      </w:r>
-    </w:p>
-    <w:p>
-      <w:pPr>
-        <w:pStyle w:val="Titulo1TFG0"/>
-        <w:numPr>
-          <w:ilvl w:val="0"/>
-          <w:numId w:val="5"/>
-        </w:numPr>
-      </w:pPr>
-      <w:r>
-        <w:t>A</w:t>
-      </w:r>
-    </w:p>
-    <w:p>
-      <w:pPr>
-        <w:pStyle w:val="Titulo1TFG0"/>
-        <w:numPr>
-          <w:ilvl w:val="0"/>
-          <w:numId w:val="5"/>
-        </w:numPr>
-      </w:pPr>
-      <w:r>
-        <w:t>A</w:t>
-      </w:r>
-    </w:p>
-    <w:p>
-      <w:pPr>
-        <w:pStyle w:val="Titulo1TFG0"/>
-        <w:numPr>
-          <w:ilvl w:val="0"/>
-          <w:numId w:val="5"/>
-        </w:numPr>
-      </w:pPr>
-      <w:r>
-        <w:t>A</w:t>
-      </w:r>
-    </w:p>
-    <w:p>
-      <w:pPr>
-        <w:pStyle w:val="Titulo1TFG0"/>
-        <w:numPr>
-          <w:ilvl w:val="0"/>
-          <w:numId w:val="5"/>
-        </w:numPr>
-      </w:pPr>
-      <w:r>
-        <w:t>A</w:t>
-      </w:r>
-    </w:p>
-    <w:p>
-      <w:pPr>
-        <w:pStyle w:val="Titulo1TFG0"/>
-        <w:numPr>
-          <w:ilvl w:val="0"/>
-          <w:numId w:val="5"/>
-        </w:numPr>
-      </w:pPr>
-      <w:r>
-        <w:t>A</w:t>
-      </w:r>
-    </w:p>
-    <w:p>
-      <w:pPr>
-        <w:pStyle w:val="Titulo1TFG0"/>
-        <w:numPr>
-          <w:ilvl w:val="0"/>
-          <w:numId w:val="5"/>
-        </w:numPr>
-      </w:pPr>
-      <w:r>
-        <w:t>A</w:t>
-      </w:r>
-    </w:p>
-    <w:p>
-      <w:pPr>
-        <w:pStyle w:val="Titulo1TFG0"/>
-        <w:numPr>
-          <w:ilvl w:val="0"/>
-          <w:numId w:val="5"/>
-        </w:numPr>
-      </w:pPr>
-      <w:r>
-        <w:t>A</w:t>
-      </w:r>
-    </w:p>
     <w:sectPr>
-      <w:headerReference w:type="default" r:id="rId14"/>
-      <w:footerReference w:type="default" r:id="rId15"/>
+      <w:headerReference w:type="default" r:id="rId16"/>
+      <w:footerReference w:type="default" r:id="rId17"/>
       <w:pgSz w:w="11906" w:h="16838"/>
       <w:pgMar w:top="1701" w:right="1701" w:bottom="1701" w:left="1701" w:header="709" w:footer="709" w:gutter="0"/>
       <w:pgNumType w:start="0"/>
@@ -5294,7 +5532,7 @@
                                     <w:sz w:val="24"/>
                                     <w:szCs w:val="24"/>
                                   </w:rPr>
-                                  <w:t>12</w:t>
+                                  <w:t>15</w:t>
                                 </w:r>
                                 <w:r>
                                   <w:rPr>
@@ -5461,7 +5699,7 @@
                               <w:sz w:val="24"/>
                               <w:szCs w:val="24"/>
                             </w:rPr>
-                            <w:t>12</w:t>
+                            <w:t>15</w:t>
                           </w:r>
                           <w:r>
                             <w:rPr>
@@ -5628,6 +5866,155 @@
 <file path=word/numbering.xml><?xml version="1.0" encoding="utf-8"?>
 <w:numbering xmlns:wpc="http://schemas.microsoft.com/office/word/2010/wordprocessingCanvas" xmlns:mc="http://schemas.openxmlformats.org/markup-compatibility/2006" xmlns:o="urn:schemas-microsoft-com:office:office" xmlns:r="http://schemas.openxmlformats.org/officeDocument/2006/relationships" xmlns:m="http://schemas.openxmlformats.org/officeDocument/2006/math" xmlns:v="urn:schemas-microsoft-com:vml" xmlns:wp14="http://schemas.microsoft.com/office/word/2010/wordprocessingDrawing" xmlns:wp="http://schemas.openxmlformats.org/drawingml/2006/wordprocessingDrawing" xmlns:w10="urn:schemas-microsoft-com:office:word" xmlns:w="http://schemas.openxmlformats.org/wordprocessingml/2006/main" xmlns:w14="http://schemas.microsoft.com/office/word/2010/wordml" xmlns:w15="http://schemas.microsoft.com/office/word/2012/wordml" xmlns:wpg="http://schemas.microsoft.com/office/word/2010/wordprocessingGroup" xmlns:wpi="http://schemas.microsoft.com/office/word/2010/wordprocessingInk" xmlns:wne="http://schemas.microsoft.com/office/word/2006/wordml" xmlns:wps="http://schemas.microsoft.com/office/word/2010/wordprocessingShape" mc:Ignorable="w14 w15 wp14">
   <w:abstractNum w:abstractNumId="0">
+    <w:nsid w:val="01984EFC"/>
+    <w:multiLevelType w:val="multilevel"/>
+    <w:tmpl w:val="CC8C9F54"/>
+    <w:lvl w:ilvl="0">
+      <w:start w:val="1"/>
+      <w:numFmt w:val="bullet"/>
+      <w:lvlText w:val=""/>
+      <w:lvlJc w:val="left"/>
+      <w:pPr>
+        <w:tabs>
+          <w:tab w:val="num" w:pos="720"/>
+        </w:tabs>
+        <w:ind w:left="720" w:hanging="360"/>
+      </w:pPr>
+      <w:rPr>
+        <w:rFonts w:ascii="Symbol" w:hAnsi="Symbol" w:hint="default"/>
+        <w:sz w:val="20"/>
+      </w:rPr>
+    </w:lvl>
+    <w:lvl w:ilvl="1" w:tentative="1">
+      <w:start w:val="1"/>
+      <w:numFmt w:val="bullet"/>
+      <w:lvlText w:val="o"/>
+      <w:lvlJc w:val="left"/>
+      <w:pPr>
+        <w:tabs>
+          <w:tab w:val="num" w:pos="1440"/>
+        </w:tabs>
+        <w:ind w:left="1440" w:hanging="360"/>
+      </w:pPr>
+      <w:rPr>
+        <w:rFonts w:ascii="Courier New" w:hAnsi="Courier New" w:hint="default"/>
+        <w:sz w:val="20"/>
+      </w:rPr>
+    </w:lvl>
+    <w:lvl w:ilvl="2" w:tentative="1">
+      <w:start w:val="1"/>
+      <w:numFmt w:val="bullet"/>
+      <w:lvlText w:val=""/>
+      <w:lvlJc w:val="left"/>
+      <w:pPr>
+        <w:tabs>
+          <w:tab w:val="num" w:pos="2160"/>
+        </w:tabs>
+        <w:ind w:left="2160" w:hanging="360"/>
+      </w:pPr>
+      <w:rPr>
+        <w:rFonts w:ascii="Wingdings" w:hAnsi="Wingdings" w:hint="default"/>
+        <w:sz w:val="20"/>
+      </w:rPr>
+    </w:lvl>
+    <w:lvl w:ilvl="3" w:tentative="1">
+      <w:start w:val="1"/>
+      <w:numFmt w:val="bullet"/>
+      <w:lvlText w:val=""/>
+      <w:lvlJc w:val="left"/>
+      <w:pPr>
+        <w:tabs>
+          <w:tab w:val="num" w:pos="2880"/>
+        </w:tabs>
+        <w:ind w:left="2880" w:hanging="360"/>
+      </w:pPr>
+      <w:rPr>
+        <w:rFonts w:ascii="Wingdings" w:hAnsi="Wingdings" w:hint="default"/>
+        <w:sz w:val="20"/>
+      </w:rPr>
+    </w:lvl>
+    <w:lvl w:ilvl="4" w:tentative="1">
+      <w:start w:val="1"/>
+      <w:numFmt w:val="bullet"/>
+      <w:lvlText w:val=""/>
+      <w:lvlJc w:val="left"/>
+      <w:pPr>
+        <w:tabs>
+          <w:tab w:val="num" w:pos="3600"/>
+        </w:tabs>
+        <w:ind w:left="3600" w:hanging="360"/>
+      </w:pPr>
+      <w:rPr>
+        <w:rFonts w:ascii="Wingdings" w:hAnsi="Wingdings" w:hint="default"/>
+        <w:sz w:val="20"/>
+      </w:rPr>
+    </w:lvl>
+    <w:lvl w:ilvl="5" w:tentative="1">
+      <w:start w:val="1"/>
+      <w:numFmt w:val="bullet"/>
+      <w:lvlText w:val=""/>
+      <w:lvlJc w:val="left"/>
+      <w:pPr>
+        <w:tabs>
+          <w:tab w:val="num" w:pos="4320"/>
+        </w:tabs>
+        <w:ind w:left="4320" w:hanging="360"/>
+      </w:pPr>
+      <w:rPr>
+        <w:rFonts w:ascii="Wingdings" w:hAnsi="Wingdings" w:hint="default"/>
+        <w:sz w:val="20"/>
+      </w:rPr>
+    </w:lvl>
+    <w:lvl w:ilvl="6" w:tentative="1">
+      <w:start w:val="1"/>
+      <w:numFmt w:val="bullet"/>
+      <w:lvlText w:val=""/>
+      <w:lvlJc w:val="left"/>
+      <w:pPr>
+        <w:tabs>
+          <w:tab w:val="num" w:pos="5040"/>
+        </w:tabs>
+        <w:ind w:left="5040" w:hanging="360"/>
+      </w:pPr>
+      <w:rPr>
+        <w:rFonts w:ascii="Wingdings" w:hAnsi="Wingdings" w:hint="default"/>
+        <w:sz w:val="20"/>
+      </w:rPr>
+    </w:lvl>
+    <w:lvl w:ilvl="7" w:tentative="1">
+      <w:start w:val="1"/>
+      <w:numFmt w:val="bullet"/>
+      <w:lvlText w:val=""/>
+      <w:lvlJc w:val="left"/>
+      <w:pPr>
+        <w:tabs>
+          <w:tab w:val="num" w:pos="5760"/>
+        </w:tabs>
+        <w:ind w:left="5760" w:hanging="360"/>
+      </w:pPr>
+      <w:rPr>
+        <w:rFonts w:ascii="Wingdings" w:hAnsi="Wingdings" w:hint="default"/>
+        <w:sz w:val="20"/>
+      </w:rPr>
+    </w:lvl>
+    <w:lvl w:ilvl="8" w:tentative="1">
+      <w:start w:val="1"/>
+      <w:numFmt w:val="bullet"/>
+      <w:lvlText w:val=""/>
+      <w:lvlJc w:val="left"/>
+      <w:pPr>
+        <w:tabs>
+          <w:tab w:val="num" w:pos="6480"/>
+        </w:tabs>
+        <w:ind w:left="6480" w:hanging="360"/>
+      </w:pPr>
+      <w:rPr>
+        <w:rFonts w:ascii="Wingdings" w:hAnsi="Wingdings" w:hint="default"/>
+        <w:sz w:val="20"/>
+      </w:rPr>
+    </w:lvl>
+  </w:abstractNum>
+  <w:abstractNum w:abstractNumId="1">
     <w:nsid w:val="022F68CE"/>
     <w:multiLevelType w:val="hybridMultilevel"/>
     <w:tmpl w:val="B76C324A"/>
@@ -5739,7 +6126,7 @@
       </w:rPr>
     </w:lvl>
   </w:abstractNum>
-  <w:abstractNum w:abstractNumId="1">
+  <w:abstractNum w:abstractNumId="2">
     <w:nsid w:val="071E360C"/>
     <w:multiLevelType w:val="hybridMultilevel"/>
     <w:tmpl w:val="733C5788"/>
@@ -5825,7 +6212,7 @@
       </w:pPr>
     </w:lvl>
   </w:abstractNum>
-  <w:abstractNum w:abstractNumId="2">
+  <w:abstractNum w:abstractNumId="3">
     <w:nsid w:val="0A0C16BD"/>
     <w:multiLevelType w:val="multilevel"/>
     <w:tmpl w:val="0C0A001F"/>
@@ -5911,7 +6298,7 @@
       </w:pPr>
     </w:lvl>
   </w:abstractNum>
-  <w:abstractNum w:abstractNumId="3">
+  <w:abstractNum w:abstractNumId="4">
     <w:nsid w:val="117444B9"/>
     <w:multiLevelType w:val="multilevel"/>
     <w:tmpl w:val="5CD8352A"/>
@@ -6028,7 +6415,7 @@
       </w:pPr>
     </w:lvl>
   </w:abstractNum>
-  <w:abstractNum w:abstractNumId="4">
+  <w:abstractNum w:abstractNumId="5">
     <w:nsid w:val="19726587"/>
     <w:multiLevelType w:val="hybridMultilevel"/>
     <w:tmpl w:val="730E7604"/>
@@ -6114,7 +6501,7 @@
       </w:pPr>
     </w:lvl>
   </w:abstractNum>
-  <w:abstractNum w:abstractNumId="5">
+  <w:abstractNum w:abstractNumId="6">
     <w:nsid w:val="1C081F9A"/>
     <w:multiLevelType w:val="hybridMultilevel"/>
     <w:tmpl w:val="0FF0D68C"/>
@@ -6200,7 +6587,7 @@
       </w:pPr>
     </w:lvl>
   </w:abstractNum>
-  <w:abstractNum w:abstractNumId="6">
+  <w:abstractNum w:abstractNumId="7">
     <w:nsid w:val="1DA328C0"/>
     <w:multiLevelType w:val="hybridMultilevel"/>
     <w:tmpl w:val="AB94F07E"/>
@@ -6286,7 +6673,7 @@
       </w:pPr>
     </w:lvl>
   </w:abstractNum>
-  <w:abstractNum w:abstractNumId="7">
+  <w:abstractNum w:abstractNumId="8">
     <w:nsid w:val="212E20C2"/>
     <w:multiLevelType w:val="multilevel"/>
     <w:tmpl w:val="0C0A001F"/>
@@ -6372,7 +6759,7 @@
       </w:pPr>
     </w:lvl>
   </w:abstractNum>
-  <w:abstractNum w:abstractNumId="8">
+  <w:abstractNum w:abstractNumId="9">
     <w:nsid w:val="3B421CAD"/>
     <w:multiLevelType w:val="multilevel"/>
     <w:tmpl w:val="B75CD968"/>
@@ -6521,7 +6908,7 @@
       </w:rPr>
     </w:lvl>
   </w:abstractNum>
-  <w:abstractNum w:abstractNumId="9">
+  <w:abstractNum w:abstractNumId="10">
     <w:nsid w:val="448D16E3"/>
     <w:multiLevelType w:val="hybridMultilevel"/>
     <w:tmpl w:val="97F890D8"/>
@@ -6607,7 +6994,7 @@
       </w:pPr>
     </w:lvl>
   </w:abstractNum>
-  <w:abstractNum w:abstractNumId="10">
+  <w:abstractNum w:abstractNumId="11">
     <w:nsid w:val="4E6A087C"/>
     <w:multiLevelType w:val="multilevel"/>
     <w:tmpl w:val="07D6DA50"/>
@@ -6696,7 +7083,7 @@
       </w:pPr>
     </w:lvl>
   </w:abstractNum>
-  <w:abstractNum w:abstractNumId="11">
+  <w:abstractNum w:abstractNumId="12">
     <w:nsid w:val="5AFA6F27"/>
     <w:multiLevelType w:val="multilevel"/>
     <w:tmpl w:val="0C0A001F"/>
@@ -6782,7 +7169,7 @@
       </w:pPr>
     </w:lvl>
   </w:abstractNum>
-  <w:abstractNum w:abstractNumId="12">
+  <w:abstractNum w:abstractNumId="13">
     <w:nsid w:val="61735594"/>
     <w:multiLevelType w:val="hybridMultilevel"/>
     <w:tmpl w:val="85C2D314"/>
@@ -6871,7 +7258,7 @@
       </w:pPr>
     </w:lvl>
   </w:abstractNum>
-  <w:abstractNum w:abstractNumId="13">
+  <w:abstractNum w:abstractNumId="14">
     <w:nsid w:val="631C7070"/>
     <w:multiLevelType w:val="multilevel"/>
     <w:tmpl w:val="953E12FA"/>
@@ -7020,7 +7407,246 @@
       </w:rPr>
     </w:lvl>
   </w:abstractNum>
-  <w:abstractNum w:abstractNumId="14">
+  <w:abstractNum w:abstractNumId="15">
+    <w:nsid w:val="7CE82DA8"/>
+    <w:multiLevelType w:val="hybridMultilevel"/>
+    <w:tmpl w:val="FB3A756E"/>
+    <w:lvl w:ilvl="0" w:tplc="612C628E">
+      <w:start w:val="1"/>
+      <w:numFmt w:val="decimal"/>
+      <w:pStyle w:val="Titulo4pequeoTFG"/>
+      <w:lvlText w:val="%1."/>
+      <w:lvlJc w:val="left"/>
+      <w:pPr>
+        <w:ind w:left="360" w:hanging="360"/>
+      </w:pPr>
+      <w:rPr>
+        <w:b/>
+      </w:rPr>
+    </w:lvl>
+    <w:lvl w:ilvl="1" w:tplc="0C0A0019" w:tentative="1">
+      <w:start w:val="1"/>
+      <w:numFmt w:val="lowerLetter"/>
+      <w:lvlText w:val="%2."/>
+      <w:lvlJc w:val="left"/>
+      <w:pPr>
+        <w:ind w:left="1440" w:hanging="360"/>
+      </w:pPr>
+    </w:lvl>
+    <w:lvl w:ilvl="2" w:tplc="0C0A001B" w:tentative="1">
+      <w:start w:val="1"/>
+      <w:numFmt w:val="lowerRoman"/>
+      <w:lvlText w:val="%3."/>
+      <w:lvlJc w:val="right"/>
+      <w:pPr>
+        <w:ind w:left="2160" w:hanging="180"/>
+      </w:pPr>
+    </w:lvl>
+    <w:lvl w:ilvl="3" w:tplc="0C0A000F" w:tentative="1">
+      <w:start w:val="1"/>
+      <w:numFmt w:val="decimal"/>
+      <w:lvlText w:val="%4."/>
+      <w:lvlJc w:val="left"/>
+      <w:pPr>
+        <w:ind w:left="2880" w:hanging="360"/>
+      </w:pPr>
+    </w:lvl>
+    <w:lvl w:ilvl="4" w:tplc="0C0A0019" w:tentative="1">
+      <w:start w:val="1"/>
+      <w:numFmt w:val="lowerLetter"/>
+      <w:lvlText w:val="%5."/>
+      <w:lvlJc w:val="left"/>
+      <w:pPr>
+        <w:ind w:left="3600" w:hanging="360"/>
+      </w:pPr>
+    </w:lvl>
+    <w:lvl w:ilvl="5" w:tplc="0C0A001B" w:tentative="1">
+      <w:start w:val="1"/>
+      <w:numFmt w:val="lowerRoman"/>
+      <w:lvlText w:val="%6."/>
+      <w:lvlJc w:val="right"/>
+      <w:pPr>
+        <w:ind w:left="4320" w:hanging="180"/>
+      </w:pPr>
+    </w:lvl>
+    <w:lvl w:ilvl="6" w:tplc="0C0A000F" w:tentative="1">
+      <w:start w:val="1"/>
+      <w:numFmt w:val="decimal"/>
+      <w:lvlText w:val="%7."/>
+      <w:lvlJc w:val="left"/>
+      <w:pPr>
+        <w:ind w:left="5040" w:hanging="360"/>
+      </w:pPr>
+    </w:lvl>
+    <w:lvl w:ilvl="7" w:tplc="0C0A0019" w:tentative="1">
+      <w:start w:val="1"/>
+      <w:numFmt w:val="lowerLetter"/>
+      <w:lvlText w:val="%8."/>
+      <w:lvlJc w:val="left"/>
+      <w:pPr>
+        <w:ind w:left="5760" w:hanging="360"/>
+      </w:pPr>
+    </w:lvl>
+    <w:lvl w:ilvl="8" w:tplc="0C0A001B" w:tentative="1">
+      <w:start w:val="1"/>
+      <w:numFmt w:val="lowerRoman"/>
+      <w:lvlText w:val="%9."/>
+      <w:lvlJc w:val="right"/>
+      <w:pPr>
+        <w:ind w:left="6480" w:hanging="180"/>
+      </w:pPr>
+    </w:lvl>
+  </w:abstractNum>
+  <w:abstractNum w:abstractNumId="16">
+    <w:nsid w:val="7D7135F9"/>
+    <w:multiLevelType w:val="multilevel"/>
+    <w:tmpl w:val="82E62968"/>
+    <w:lvl w:ilvl="0">
+      <w:start w:val="1"/>
+      <w:numFmt w:val="bullet"/>
+      <w:lvlText w:val=""/>
+      <w:lvlJc w:val="left"/>
+      <w:pPr>
+        <w:tabs>
+          <w:tab w:val="num" w:pos="720"/>
+        </w:tabs>
+        <w:ind w:left="720" w:hanging="360"/>
+      </w:pPr>
+      <w:rPr>
+        <w:rFonts w:ascii="Symbol" w:hAnsi="Symbol" w:hint="default"/>
+        <w:sz w:val="20"/>
+      </w:rPr>
+    </w:lvl>
+    <w:lvl w:ilvl="1" w:tentative="1">
+      <w:start w:val="1"/>
+      <w:numFmt w:val="bullet"/>
+      <w:lvlText w:val="o"/>
+      <w:lvlJc w:val="left"/>
+      <w:pPr>
+        <w:tabs>
+          <w:tab w:val="num" w:pos="1440"/>
+        </w:tabs>
+        <w:ind w:left="1440" w:hanging="360"/>
+      </w:pPr>
+      <w:rPr>
+        <w:rFonts w:ascii="Courier New" w:hAnsi="Courier New" w:hint="default"/>
+        <w:sz w:val="20"/>
+      </w:rPr>
+    </w:lvl>
+    <w:lvl w:ilvl="2" w:tentative="1">
+      <w:start w:val="1"/>
+      <w:numFmt w:val="bullet"/>
+      <w:lvlText w:val=""/>
+      <w:lvlJc w:val="left"/>
+      <w:pPr>
+        <w:tabs>
+          <w:tab w:val="num" w:pos="2160"/>
+        </w:tabs>
+        <w:ind w:left="2160" w:hanging="360"/>
+      </w:pPr>
+      <w:rPr>
+        <w:rFonts w:ascii="Wingdings" w:hAnsi="Wingdings" w:hint="default"/>
+        <w:sz w:val="20"/>
+      </w:rPr>
+    </w:lvl>
+    <w:lvl w:ilvl="3" w:tentative="1">
+      <w:start w:val="1"/>
+      <w:numFmt w:val="bullet"/>
+      <w:lvlText w:val=""/>
+      <w:lvlJc w:val="left"/>
+      <w:pPr>
+        <w:tabs>
+          <w:tab w:val="num" w:pos="2880"/>
+        </w:tabs>
+        <w:ind w:left="2880" w:hanging="360"/>
+      </w:pPr>
+      <w:rPr>
+        <w:rFonts w:ascii="Wingdings" w:hAnsi="Wingdings" w:hint="default"/>
+        <w:sz w:val="20"/>
+      </w:rPr>
+    </w:lvl>
+    <w:lvl w:ilvl="4" w:tentative="1">
+      <w:start w:val="1"/>
+      <w:numFmt w:val="bullet"/>
+      <w:lvlText w:val=""/>
+      <w:lvlJc w:val="left"/>
+      <w:pPr>
+        <w:tabs>
+          <w:tab w:val="num" w:pos="3600"/>
+        </w:tabs>
+        <w:ind w:left="3600" w:hanging="360"/>
+      </w:pPr>
+      <w:rPr>
+        <w:rFonts w:ascii="Wingdings" w:hAnsi="Wingdings" w:hint="default"/>
+        <w:sz w:val="20"/>
+      </w:rPr>
+    </w:lvl>
+    <w:lvl w:ilvl="5" w:tentative="1">
+      <w:start w:val="1"/>
+      <w:numFmt w:val="bullet"/>
+      <w:lvlText w:val=""/>
+      <w:lvlJc w:val="left"/>
+      <w:pPr>
+        <w:tabs>
+          <w:tab w:val="num" w:pos="4320"/>
+        </w:tabs>
+        <w:ind w:left="4320" w:hanging="360"/>
+      </w:pPr>
+      <w:rPr>
+        <w:rFonts w:ascii="Wingdings" w:hAnsi="Wingdings" w:hint="default"/>
+        <w:sz w:val="20"/>
+      </w:rPr>
+    </w:lvl>
+    <w:lvl w:ilvl="6" w:tentative="1">
+      <w:start w:val="1"/>
+      <w:numFmt w:val="bullet"/>
+      <w:lvlText w:val=""/>
+      <w:lvlJc w:val="left"/>
+      <w:pPr>
+        <w:tabs>
+          <w:tab w:val="num" w:pos="5040"/>
+        </w:tabs>
+        <w:ind w:left="5040" w:hanging="360"/>
+      </w:pPr>
+      <w:rPr>
+        <w:rFonts w:ascii="Wingdings" w:hAnsi="Wingdings" w:hint="default"/>
+        <w:sz w:val="20"/>
+      </w:rPr>
+    </w:lvl>
+    <w:lvl w:ilvl="7" w:tentative="1">
+      <w:start w:val="1"/>
+      <w:numFmt w:val="bullet"/>
+      <w:lvlText w:val=""/>
+      <w:lvlJc w:val="left"/>
+      <w:pPr>
+        <w:tabs>
+          <w:tab w:val="num" w:pos="5760"/>
+        </w:tabs>
+        <w:ind w:left="5760" w:hanging="360"/>
+      </w:pPr>
+      <w:rPr>
+        <w:rFonts w:ascii="Wingdings" w:hAnsi="Wingdings" w:hint="default"/>
+        <w:sz w:val="20"/>
+      </w:rPr>
+    </w:lvl>
+    <w:lvl w:ilvl="8" w:tentative="1">
+      <w:start w:val="1"/>
+      <w:numFmt w:val="bullet"/>
+      <w:lvlText w:val=""/>
+      <w:lvlJc w:val="left"/>
+      <w:pPr>
+        <w:tabs>
+          <w:tab w:val="num" w:pos="6480"/>
+        </w:tabs>
+        <w:ind w:left="6480" w:hanging="360"/>
+      </w:pPr>
+      <w:rPr>
+        <w:rFonts w:ascii="Wingdings" w:hAnsi="Wingdings" w:hint="default"/>
+        <w:sz w:val="20"/>
+      </w:rPr>
+    </w:lvl>
+  </w:abstractNum>
+  <w:abstractNum w:abstractNumId="17">
     <w:nsid w:val="7E2A737B"/>
     <w:multiLevelType w:val="hybridMultilevel"/>
     <w:tmpl w:val="26AAAC74"/>
@@ -7106,7 +7732,7 @@
       </w:pPr>
     </w:lvl>
   </w:abstractNum>
-  <w:abstractNum w:abstractNumId="15">
+  <w:abstractNum w:abstractNumId="18">
     <w:nsid w:val="7EF37F38"/>
     <w:multiLevelType w:val="hybridMultilevel"/>
     <w:tmpl w:val="8CBEDCE6"/>
@@ -7192,7 +7818,7 @@
       </w:pPr>
     </w:lvl>
   </w:abstractNum>
-  <w:abstractNum w:abstractNumId="16">
+  <w:abstractNum w:abstractNumId="19">
     <w:nsid w:val="7FF82206"/>
     <w:multiLevelType w:val="hybridMultilevel"/>
     <w:tmpl w:val="FD7ABD4A"/>
@@ -7282,55 +7908,64 @@
     </w:lvl>
   </w:abstractNum>
   <w:num w:numId="1">
+    <w:abstractNumId w:val="5"/>
+  </w:num>
+  <w:num w:numId="2">
+    <w:abstractNumId w:val="1"/>
+  </w:num>
+  <w:num w:numId="3">
+    <w:abstractNumId w:val="13"/>
+  </w:num>
+  <w:num w:numId="4">
     <w:abstractNumId w:val="4"/>
   </w:num>
-  <w:num w:numId="2">
+  <w:num w:numId="5">
+    <w:abstractNumId w:val="7"/>
+  </w:num>
+  <w:num w:numId="6">
+    <w:abstractNumId w:val="10"/>
+  </w:num>
+  <w:num w:numId="7">
+    <w:abstractNumId w:val="14"/>
+  </w:num>
+  <w:num w:numId="8">
+    <w:abstractNumId w:val="9"/>
+  </w:num>
+  <w:num w:numId="9">
+    <w:abstractNumId w:val="3"/>
+  </w:num>
+  <w:num w:numId="10">
+    <w:abstractNumId w:val="12"/>
+  </w:num>
+  <w:num w:numId="11">
+    <w:abstractNumId w:val="8"/>
+  </w:num>
+  <w:num w:numId="12">
+    <w:abstractNumId w:val="17"/>
+  </w:num>
+  <w:num w:numId="13">
+    <w:abstractNumId w:val="11"/>
+  </w:num>
+  <w:num w:numId="14">
+    <w:abstractNumId w:val="18"/>
+  </w:num>
+  <w:num w:numId="15">
+    <w:abstractNumId w:val="6"/>
+  </w:num>
+  <w:num w:numId="16">
+    <w:abstractNumId w:val="2"/>
+  </w:num>
+  <w:num w:numId="17">
+    <w:abstractNumId w:val="19"/>
+  </w:num>
+  <w:num w:numId="18">
+    <w:abstractNumId w:val="16"/>
+  </w:num>
+  <w:num w:numId="19">
     <w:abstractNumId w:val="0"/>
   </w:num>
-  <w:num w:numId="3">
-    <w:abstractNumId w:val="12"/>
-  </w:num>
-  <w:num w:numId="4">
-    <w:abstractNumId w:val="3"/>
-  </w:num>
-  <w:num w:numId="5">
-    <w:abstractNumId w:val="6"/>
-  </w:num>
-  <w:num w:numId="6">
-    <w:abstractNumId w:val="9"/>
-  </w:num>
-  <w:num w:numId="7">
-    <w:abstractNumId w:val="13"/>
-  </w:num>
-  <w:num w:numId="8">
-    <w:abstractNumId w:val="8"/>
-  </w:num>
-  <w:num w:numId="9">
-    <w:abstractNumId w:val="2"/>
-  </w:num>
-  <w:num w:numId="10">
-    <w:abstractNumId w:val="11"/>
-  </w:num>
-  <w:num w:numId="11">
-    <w:abstractNumId w:val="7"/>
-  </w:num>
-  <w:num w:numId="12">
-    <w:abstractNumId w:val="14"/>
-  </w:num>
-  <w:num w:numId="13">
-    <w:abstractNumId w:val="10"/>
-  </w:num>
-  <w:num w:numId="14">
+  <w:num w:numId="20">
     <w:abstractNumId w:val="15"/>
-  </w:num>
-  <w:num w:numId="15">
-    <w:abstractNumId w:val="5"/>
-  </w:num>
-  <w:num w:numId="16">
-    <w:abstractNumId w:val="1"/>
-  </w:num>
-  <w:num w:numId="17">
-    <w:abstractNumId w:val="16"/>
   </w:num>
 </w:numbering>
 </file>
@@ -8099,6 +8734,35 @@
       <w:contextualSpacing/>
     </w:pPr>
   </w:style>
+  <w:style w:type="paragraph" w:customStyle="1" w:styleId="Titulo4pequeoTFG">
+    <w:name w:val="Titulo 4 (pequeño) TFG"/>
+    <w:basedOn w:val="Ttulo4"/>
+    <w:link w:val="Titulo4pequeoTFGCar"/>
+    <w:qFormat/>
+    <w:rsid w:val="00FD5C82"/>
+    <w:pPr>
+      <w:numPr>
+        <w:numId w:val="20"/>
+      </w:numPr>
+    </w:pPr>
+    <w:rPr>
+      <w:rFonts w:ascii="Times New Roman" w:hAnsi="Times New Roman" w:cs="Times New Roman"/>
+      <w:sz w:val="24"/>
+    </w:rPr>
+  </w:style>
+  <w:style w:type="character" w:customStyle="1" w:styleId="Titulo4pequeoTFGCar">
+    <w:name w:val="Titulo 4 (pequeño) TFG Car"/>
+    <w:basedOn w:val="Ttulo4Car"/>
+    <w:link w:val="Titulo4pequeoTFG"/>
+    <w:rsid w:val="00FD5C82"/>
+    <w:rPr>
+      <w:rFonts w:ascii="Times New Roman" w:eastAsiaTheme="majorEastAsia" w:hAnsi="Times New Roman" w:cs="Times New Roman"/>
+      <w:i/>
+      <w:iCs/>
+      <w:color w:val="2E74B5" w:themeColor="accent1" w:themeShade="BF"/>
+      <w:sz w:val="24"/>
+    </w:rPr>
+  </w:style>
 </w:styles>
 </file>
 
@@ -8339,8 +9003,8 @@
     <w:rsid w:val="00614BD3"/>
     <w:rsid w:val="006550C2"/>
     <w:rsid w:val="00744CC7"/>
+    <w:rsid w:val="007E756C"/>
     <w:rsid w:val="0094607B"/>
-    <w:rsid w:val="00D372B1"/>
     <w:rsid w:val="00F9541D"/>
     <w:rsid w:val="00FD6AEF"/>
   </w:rsids>
@@ -9133,7 +9797,7 @@
 </file>
 
 <file path=customXml/itemProps2.xml><?xml version="1.0" encoding="utf-8"?>
-<ds:datastoreItem xmlns:ds="http://schemas.openxmlformats.org/officeDocument/2006/customXml" ds:itemID="{F8BB662E-83E0-431B-9666-338E7BEC8188}">
+<ds:datastoreItem xmlns:ds="http://schemas.openxmlformats.org/officeDocument/2006/customXml" ds:itemID="{7E276907-215F-471A-8DF6-B2681302B2AD}">
   <ds:schemaRefs>
     <ds:schemaRef ds:uri="http://schemas.openxmlformats.org/officeDocument/2006/bibliography"/>
   </ds:schemaRefs>

</xml_diff>

<commit_message>
Added 'Pruebas y resultados' to final word file
</commit_message>
<xml_diff>
--- a/TRABAJO DE FINAL DE GRADO DAM DAMIAN.docx
+++ b/TRABAJO DE FINAL DE GRADO DAM DAMIAN.docx
@@ -629,14 +629,7 @@
     </w:sdt>
     <w:sdt>
       <w:sdtPr>
-        <w:rPr>
-          <w:rFonts w:ascii="Times New Roman" w:eastAsiaTheme="minorHAnsi" w:hAnsi="Times New Roman" w:cs="Times New Roman"/>
-          <w:color w:val="auto"/>
-          <w:sz w:val="22"/>
-          <w:szCs w:val="22"/>
-          <w:lang w:eastAsia="en-US"/>
-        </w:rPr>
-        <w:id w:val="1480568294"/>
+        <w:id w:val="-1649048936"/>
         <w:docPartObj>
           <w:docPartGallery w:val="Table of Contents"/>
           <w:docPartUnique/>
@@ -644,24 +637,137 @@
       </w:sdtPr>
       <w:sdtEndPr>
         <w:rPr>
+          <w:rFonts w:asciiTheme="minorHAnsi" w:eastAsiaTheme="minorHAnsi" w:hAnsiTheme="minorHAnsi" w:cstheme="minorBidi"/>
           <w:b/>
           <w:bCs/>
+          <w:color w:val="auto"/>
+          <w:sz w:val="22"/>
+          <w:szCs w:val="22"/>
+          <w:lang w:eastAsia="en-US"/>
         </w:rPr>
       </w:sdtEndPr>
       <w:sdtContent>
         <w:p>
           <w:pPr>
             <w:pStyle w:val="TtulodeTDC"/>
-            <w:spacing w:after="240"/>
+          </w:pPr>
+          <w:r>
+            <w:t>Contenido</w:t>
+          </w:r>
+        </w:p>
+        <w:p>
+          <w:pPr>
+            <w:pStyle w:val="TDC1"/>
             <w:rPr>
-              <w:rStyle w:val="Titulo1TFGCar0"/>
+              <w:rStyle w:val="Hipervnculo"/>
+              <w:noProof/>
             </w:rPr>
           </w:pPr>
           <w:r>
-            <w:rPr>
-              <w:rStyle w:val="Titulo1TFGCar0"/>
-            </w:rPr>
-            <w:t>Índice</w:t>
+            <w:fldChar w:fldCharType="begin"/>
+          </w:r>
+          <w:r>
+            <w:instrText xml:space="preserve"> TOC \o "1-3" \h \z \u </w:instrText>
+          </w:r>
+          <w:r>
+            <w:fldChar w:fldCharType="separate"/>
+          </w:r>
+          <w:hyperlink w:anchor="_Toc184183319" w:history="1">
+            <w:r>
+              <w:rPr>
+                <w:rStyle w:val="Hipervnculo"/>
+                <w:noProof/>
+              </w:rPr>
+              <w:t>I.</w:t>
+            </w:r>
+            <w:r>
+              <w:rPr>
+                <w:rFonts w:eastAsiaTheme="minorEastAsia"/>
+                <w:noProof/>
+                <w:lang w:eastAsia="es-ES"/>
+              </w:rPr>
+              <w:tab/>
+            </w:r>
+            <w:r>
+              <w:rPr>
+                <w:rStyle w:val="Hipervnculo"/>
+                <w:noProof/>
+              </w:rPr>
+              <w:t>Introducc</w:t>
+            </w:r>
+            <w:r>
+              <w:rPr>
+                <w:rStyle w:val="Hipervnculo"/>
+                <w:noProof/>
+              </w:rPr>
+              <w:t>i</w:t>
+            </w:r>
+            <w:r>
+              <w:rPr>
+                <w:rStyle w:val="Hipervnculo"/>
+                <w:noProof/>
+              </w:rPr>
+              <w:t>ón</w:t>
+            </w:r>
+            <w:r>
+              <w:rPr>
+                <w:noProof/>
+                <w:webHidden/>
+              </w:rPr>
+              <w:tab/>
+            </w:r>
+            <w:r>
+              <w:rPr>
+                <w:noProof/>
+                <w:webHidden/>
+              </w:rPr>
+              <w:fldChar w:fldCharType="begin"/>
+            </w:r>
+            <w:r>
+              <w:rPr>
+                <w:noProof/>
+                <w:webHidden/>
+              </w:rPr>
+              <w:instrText xml:space="preserve"> PAGEREF _Toc184183319 \h </w:instrText>
+            </w:r>
+            <w:r>
+              <w:rPr>
+                <w:noProof/>
+                <w:webHidden/>
+              </w:rPr>
+            </w:r>
+            <w:r>
+              <w:rPr>
+                <w:noProof/>
+                <w:webHidden/>
+              </w:rPr>
+              <w:fldChar w:fldCharType="separate"/>
+            </w:r>
+            <w:r>
+              <w:rPr>
+                <w:noProof/>
+                <w:webHidden/>
+              </w:rPr>
+              <w:t>2</w:t>
+            </w:r>
+            <w:r>
+              <w:rPr>
+                <w:noProof/>
+                <w:webHidden/>
+              </w:rPr>
+              <w:fldChar w:fldCharType="end"/>
+            </w:r>
+          </w:hyperlink>
+        </w:p>
+        <w:p>
+          <w:r>
+            <w:tab/>
+          </w:r>
+          <w:r>
+            <w:t xml:space="preserve">1.2 </w:t>
+          </w:r>
+          <w:r>
+            <w:t>TEST</w:t>
           </w:r>
         </w:p>
         <w:p>
@@ -673,31 +779,13 @@
               <w:lang w:eastAsia="es-ES"/>
             </w:rPr>
           </w:pPr>
-          <w:r>
-            <w:rPr>
-              <w:rFonts w:ascii="Times New Roman" w:hAnsi="Times New Roman" w:cs="Times New Roman"/>
-            </w:rPr>
-            <w:fldChar w:fldCharType="begin"/>
-          </w:r>
-          <w:r>
-            <w:rPr>
-              <w:rFonts w:ascii="Times New Roman" w:hAnsi="Times New Roman" w:cs="Times New Roman"/>
-            </w:rPr>
-            <w:instrText xml:space="preserve"> TOC \o "1-3" \h \z \u </w:instrText>
-          </w:r>
-          <w:r>
-            <w:rPr>
-              <w:rFonts w:ascii="Times New Roman" w:hAnsi="Times New Roman" w:cs="Times New Roman"/>
-            </w:rPr>
-            <w:fldChar w:fldCharType="separate"/>
-          </w:r>
-          <w:hyperlink w:anchor="_Toc184045023" w:history="1">
+          <w:hyperlink w:anchor="_Toc184183320" w:history="1">
             <w:r>
               <w:rPr>
                 <w:rStyle w:val="Hipervnculo"/>
                 <w:noProof/>
               </w:rPr>
-              <w:t>I.</w:t>
+              <w:t>II.</w:t>
             </w:r>
             <w:r>
               <w:rPr>
@@ -712,7 +800,21 @@
                 <w:rStyle w:val="Hipervnculo"/>
                 <w:noProof/>
               </w:rPr>
-              <w:t>Introducción</w:t>
+              <w:t>Abstr</w:t>
+            </w:r>
+            <w:r>
+              <w:rPr>
+                <w:rStyle w:val="Hipervnculo"/>
+                <w:noProof/>
+              </w:rPr>
+              <w:t>a</w:t>
+            </w:r>
+            <w:r>
+              <w:rPr>
+                <w:rStyle w:val="Hipervnculo"/>
+                <w:noProof/>
+              </w:rPr>
+              <w:t>ct</w:t>
             </w:r>
             <w:r>
               <w:rPr>
@@ -733,7 +835,7 @@
                 <w:noProof/>
                 <w:webHidden/>
               </w:rPr>
-              <w:instrText xml:space="preserve"> PAGEREF _Toc184045023 \h </w:instrText>
+              <w:instrText xml:space="preserve"> PAGEREF _Toc184183320 \h </w:instrText>
             </w:r>
             <w:r>
               <w:rPr>
@@ -773,13 +875,13 @@
               <w:lang w:eastAsia="es-ES"/>
             </w:rPr>
           </w:pPr>
-          <w:hyperlink w:anchor="_Toc184045024" w:history="1">
+          <w:hyperlink w:anchor="_Toc184183321" w:history="1">
             <w:r>
               <w:rPr>
                 <w:rStyle w:val="Hipervnculo"/>
                 <w:noProof/>
               </w:rPr>
-              <w:t>II.</w:t>
+              <w:t>III.</w:t>
             </w:r>
             <w:r>
               <w:rPr>
@@ -794,7 +896,7 @@
                 <w:rStyle w:val="Hipervnculo"/>
                 <w:noProof/>
               </w:rPr>
-              <w:t>Abstract</w:t>
+              <w:t>Objetivos del Proyecto</w:t>
             </w:r>
             <w:r>
               <w:rPr>
@@ -815,7 +917,7 @@
                 <w:noProof/>
                 <w:webHidden/>
               </w:rPr>
-              <w:instrText xml:space="preserve"> PAGEREF _Toc184045024 \h </w:instrText>
+              <w:instrText xml:space="preserve"> PAGEREF _Toc184183321 \h </w:instrText>
             </w:r>
             <w:r>
               <w:rPr>
@@ -835,7 +937,7 @@
                 <w:noProof/>
                 <w:webHidden/>
               </w:rPr>
-              <w:t>2</w:t>
+              <w:t>3</w:t>
             </w:r>
             <w:r>
               <w:rPr>
@@ -855,13 +957,13 @@
               <w:lang w:eastAsia="es-ES"/>
             </w:rPr>
           </w:pPr>
-          <w:hyperlink w:anchor="_Toc184045025" w:history="1">
+          <w:hyperlink w:anchor="_Toc184183322" w:history="1">
             <w:r>
               <w:rPr>
                 <w:rStyle w:val="Hipervnculo"/>
                 <w:noProof/>
               </w:rPr>
-              <w:t>III.</w:t>
+              <w:t>IV.</w:t>
             </w:r>
             <w:r>
               <w:rPr>
@@ -876,7 +978,7 @@
                 <w:rStyle w:val="Hipervnculo"/>
                 <w:noProof/>
               </w:rPr>
-              <w:t>Objetivos del Proyecto</w:t>
+              <w:t>Temporalización del proyecto y diagrama de Gantt</w:t>
             </w:r>
             <w:r>
               <w:rPr>
@@ -897,7 +999,7 @@
                 <w:noProof/>
                 <w:webHidden/>
               </w:rPr>
-              <w:instrText xml:space="preserve"> PAGEREF _Toc184045025 \h </w:instrText>
+              <w:instrText xml:space="preserve"> PAGEREF _Toc184183322 \h </w:instrText>
             </w:r>
             <w:r>
               <w:rPr>
@@ -917,7 +1019,7 @@
                 <w:noProof/>
                 <w:webHidden/>
               </w:rPr>
-              <w:t>3</w:t>
+              <w:t>4</w:t>
             </w:r>
             <w:r>
               <w:rPr>
@@ -937,13 +1039,13 @@
               <w:lang w:eastAsia="es-ES"/>
             </w:rPr>
           </w:pPr>
-          <w:hyperlink w:anchor="_Toc184045026" w:history="1">
+          <w:hyperlink w:anchor="_Toc184183323" w:history="1">
             <w:r>
               <w:rPr>
                 <w:rStyle w:val="Hipervnculo"/>
                 <w:noProof/>
               </w:rPr>
-              <w:t>IV.</w:t>
+              <w:t>V.</w:t>
             </w:r>
             <w:r>
               <w:rPr>
@@ -958,7 +1060,7 @@
                 <w:rStyle w:val="Hipervnculo"/>
                 <w:noProof/>
               </w:rPr>
-              <w:t>Temporalización del proyecto y diagrama de Gantt</w:t>
+              <w:t>Metodología de Desarrollo</w:t>
             </w:r>
             <w:r>
               <w:rPr>
@@ -979,7 +1081,7 @@
                 <w:noProof/>
                 <w:webHidden/>
               </w:rPr>
-              <w:instrText xml:space="preserve"> PAGEREF _Toc184045026 \h </w:instrText>
+              <w:instrText xml:space="preserve"> PAGEREF _Toc184183323 \h </w:instrText>
             </w:r>
             <w:r>
               <w:rPr>
@@ -999,7 +1101,7 @@
                 <w:noProof/>
                 <w:webHidden/>
               </w:rPr>
-              <w:t>4</w:t>
+              <w:t>5</w:t>
             </w:r>
             <w:r>
               <w:rPr>
@@ -1019,13 +1121,13 @@
               <w:lang w:eastAsia="es-ES"/>
             </w:rPr>
           </w:pPr>
-          <w:hyperlink w:anchor="_Toc184045027" w:history="1">
+          <w:hyperlink w:anchor="_Toc184183324" w:history="1">
             <w:r>
               <w:rPr>
                 <w:rStyle w:val="Hipervnculo"/>
                 <w:noProof/>
               </w:rPr>
-              <w:t>V.</w:t>
+              <w:t>VI.</w:t>
             </w:r>
             <w:r>
               <w:rPr>
@@ -1040,7 +1142,7 @@
                 <w:rStyle w:val="Hipervnculo"/>
                 <w:noProof/>
               </w:rPr>
-              <w:t>Metodología de Desarrollo</w:t>
+              <w:t>Tecnologías utilizadas</w:t>
             </w:r>
             <w:r>
               <w:rPr>
@@ -1061,7 +1163,7 @@
                 <w:noProof/>
                 <w:webHidden/>
               </w:rPr>
-              <w:instrText xml:space="preserve"> PAGEREF _Toc184045027 \h </w:instrText>
+              <w:instrText xml:space="preserve"> PAGEREF _Toc184183324 \h </w:instrText>
             </w:r>
             <w:r>
               <w:rPr>
@@ -1081,7 +1183,7 @@
                 <w:noProof/>
                 <w:webHidden/>
               </w:rPr>
-              <w:t>5</w:t>
+              <w:t>7</w:t>
             </w:r>
             <w:r>
               <w:rPr>
@@ -1101,13 +1203,13 @@
               <w:lang w:eastAsia="es-ES"/>
             </w:rPr>
           </w:pPr>
-          <w:hyperlink w:anchor="_Toc184045028" w:history="1">
+          <w:hyperlink w:anchor="_Toc184183325" w:history="1">
             <w:r>
               <w:rPr>
                 <w:rStyle w:val="Hipervnculo"/>
                 <w:noProof/>
               </w:rPr>
-              <w:t>VI.</w:t>
+              <w:t>VII.</w:t>
             </w:r>
             <w:r>
               <w:rPr>
@@ -1122,7 +1224,7 @@
                 <w:rStyle w:val="Hipervnculo"/>
                 <w:noProof/>
               </w:rPr>
-              <w:t>Tecnologías utilizadas</w:t>
+              <w:t>Desarrollo</w:t>
             </w:r>
             <w:r>
               <w:rPr>
@@ -1143,7 +1245,7 @@
                 <w:noProof/>
                 <w:webHidden/>
               </w:rPr>
-              <w:instrText xml:space="preserve"> PAGEREF _Toc184045028 \h </w:instrText>
+              <w:instrText xml:space="preserve"> PAGEREF _Toc184183325 \h </w:instrText>
             </w:r>
             <w:r>
               <w:rPr>
@@ -1163,7 +1265,7 @@
                 <w:noProof/>
                 <w:webHidden/>
               </w:rPr>
-              <w:t>7</w:t>
+              <w:t>10</w:t>
             </w:r>
             <w:r>
               <w:rPr>
@@ -1183,13 +1285,13 @@
               <w:lang w:eastAsia="es-ES"/>
             </w:rPr>
           </w:pPr>
-          <w:hyperlink w:anchor="_Toc184045029" w:history="1">
+          <w:hyperlink w:anchor="_Toc184183326" w:history="1">
             <w:r>
               <w:rPr>
                 <w:rStyle w:val="Hipervnculo"/>
                 <w:noProof/>
               </w:rPr>
-              <w:t>VII.</w:t>
+              <w:t>VIII.</w:t>
             </w:r>
             <w:r>
               <w:rPr>
@@ -1204,21 +1306,7 @@
                 <w:rStyle w:val="Hipervnculo"/>
                 <w:noProof/>
               </w:rPr>
-              <w:t>Desarr</w:t>
-            </w:r>
-            <w:r>
-              <w:rPr>
-                <w:rStyle w:val="Hipervnculo"/>
-                <w:noProof/>
-              </w:rPr>
-              <w:t>o</w:t>
-            </w:r>
-            <w:r>
-              <w:rPr>
-                <w:rStyle w:val="Hipervnculo"/>
-                <w:noProof/>
-              </w:rPr>
-              <w:t>llo</w:t>
+              <w:t>Versiones de la aplicación</w:t>
             </w:r>
             <w:r>
               <w:rPr>
@@ -1239,7 +1327,7 @@
                 <w:noProof/>
                 <w:webHidden/>
               </w:rPr>
-              <w:instrText xml:space="preserve"> PAGEREF _Toc184045029 \h </w:instrText>
+              <w:instrText xml:space="preserve"> PAGEREF _Toc184183326 \h </w:instrText>
             </w:r>
             <w:r>
               <w:rPr>
@@ -1259,7 +1347,7 @@
                 <w:noProof/>
                 <w:webHidden/>
               </w:rPr>
-              <w:t>10</w:t>
+              <w:t>12</w:t>
             </w:r>
             <w:r>
               <w:rPr>
@@ -1279,13 +1367,13 @@
               <w:lang w:eastAsia="es-ES"/>
             </w:rPr>
           </w:pPr>
-          <w:hyperlink w:anchor="_Toc184045030" w:history="1">
+          <w:hyperlink w:anchor="_Toc184183327" w:history="1">
             <w:r>
               <w:rPr>
                 <w:rStyle w:val="Hipervnculo"/>
                 <w:noProof/>
               </w:rPr>
-              <w:t>VIII.</w:t>
+              <w:t>IX.</w:t>
             </w:r>
             <w:r>
               <w:rPr>
@@ -1300,7 +1388,7 @@
                 <w:rStyle w:val="Hipervnculo"/>
                 <w:noProof/>
               </w:rPr>
-              <w:t>Casos de uso</w:t>
+              <w:t>Requisitos funcionales (Casos de uso)</w:t>
             </w:r>
             <w:r>
               <w:rPr>
@@ -1321,7 +1409,7 @@
                 <w:noProof/>
                 <w:webHidden/>
               </w:rPr>
-              <w:instrText xml:space="preserve"> PAGEREF _Toc184045030 \h </w:instrText>
+              <w:instrText xml:space="preserve"> PAGEREF _Toc184183327 \h </w:instrText>
             </w:r>
             <w:r>
               <w:rPr>
@@ -1341,7 +1429,7 @@
                 <w:noProof/>
                 <w:webHidden/>
               </w:rPr>
-              <w:t>12</w:t>
+              <w:t>16</w:t>
             </w:r>
             <w:r>
               <w:rPr>
@@ -1361,13 +1449,13 @@
               <w:lang w:eastAsia="es-ES"/>
             </w:rPr>
           </w:pPr>
-          <w:hyperlink w:anchor="_Toc184045031" w:history="1">
+          <w:hyperlink w:anchor="_Toc184183328" w:history="1">
             <w:r>
               <w:rPr>
                 <w:rStyle w:val="Hipervnculo"/>
                 <w:noProof/>
               </w:rPr>
-              <w:t>IX.</w:t>
+              <w:t>X.</w:t>
             </w:r>
             <w:r>
               <w:rPr>
@@ -1403,7 +1491,7 @@
                 <w:noProof/>
                 <w:webHidden/>
               </w:rPr>
-              <w:instrText xml:space="preserve"> PAGEREF _Toc184045031 \h </w:instrText>
+              <w:instrText xml:space="preserve"> PAGEREF _Toc184183328 \h </w:instrText>
             </w:r>
             <w:r>
               <w:rPr>
@@ -1423,7 +1511,7 @@
                 <w:noProof/>
                 <w:webHidden/>
               </w:rPr>
-              <w:t>15</w:t>
+              <w:t>19</w:t>
             </w:r>
             <w:r>
               <w:rPr>
@@ -1443,13 +1531,13 @@
               <w:lang w:eastAsia="es-ES"/>
             </w:rPr>
           </w:pPr>
-          <w:hyperlink w:anchor="_Toc184045032" w:history="1">
+          <w:hyperlink w:anchor="_Toc184183329" w:history="1">
             <w:r>
               <w:rPr>
                 <w:rStyle w:val="Hipervnculo"/>
                 <w:noProof/>
               </w:rPr>
-              <w:t>X.</w:t>
+              <w:t>XI.</w:t>
             </w:r>
             <w:r>
               <w:rPr>
@@ -1464,7 +1552,7 @@
                 <w:rStyle w:val="Hipervnculo"/>
                 <w:noProof/>
               </w:rPr>
-              <w:t>Versiones de la app</w:t>
+              <w:t>Comportamiento sin internet</w:t>
             </w:r>
             <w:r>
               <w:rPr>
@@ -1485,7 +1573,7 @@
                 <w:noProof/>
                 <w:webHidden/>
               </w:rPr>
-              <w:instrText xml:space="preserve"> PAGEREF _Toc184045032 \h </w:instrText>
+              <w:instrText xml:space="preserve"> PAGEREF _Toc184183329 \h </w:instrText>
             </w:r>
             <w:r>
               <w:rPr>
@@ -1505,7 +1593,91 @@
                 <w:noProof/>
                 <w:webHidden/>
               </w:rPr>
-              <w:t>30</w:t>
+              <w:t>34</w:t>
+            </w:r>
+            <w:r>
+              <w:rPr>
+                <w:noProof/>
+                <w:webHidden/>
+              </w:rPr>
+              <w:fldChar w:fldCharType="end"/>
+            </w:r>
+          </w:hyperlink>
+          <w:bookmarkStart w:id="0" w:name="_GoBack"/>
+          <w:bookmarkEnd w:id="0"/>
+        </w:p>
+        <w:p>
+          <w:pPr>
+            <w:pStyle w:val="TDC1"/>
+            <w:rPr>
+              <w:rFonts w:eastAsiaTheme="minorEastAsia"/>
+              <w:noProof/>
+              <w:lang w:eastAsia="es-ES"/>
+            </w:rPr>
+          </w:pPr>
+          <w:hyperlink w:anchor="_Toc184183330" w:history="1">
+            <w:r>
+              <w:rPr>
+                <w:rStyle w:val="Hipervnculo"/>
+                <w:noProof/>
+              </w:rPr>
+              <w:t>XII.</w:t>
+            </w:r>
+            <w:r>
+              <w:rPr>
+                <w:rFonts w:eastAsiaTheme="minorEastAsia"/>
+                <w:noProof/>
+                <w:lang w:eastAsia="es-ES"/>
+              </w:rPr>
+              <w:tab/>
+            </w:r>
+            <w:r>
+              <w:rPr>
+                <w:rStyle w:val="Hipervnculo"/>
+                <w:noProof/>
+              </w:rPr>
+              <w:t>Estructura de datos para BBDD</w:t>
+            </w:r>
+            <w:r>
+              <w:rPr>
+                <w:noProof/>
+                <w:webHidden/>
+              </w:rPr>
+              <w:tab/>
+            </w:r>
+            <w:r>
+              <w:rPr>
+                <w:noProof/>
+                <w:webHidden/>
+              </w:rPr>
+              <w:fldChar w:fldCharType="begin"/>
+            </w:r>
+            <w:r>
+              <w:rPr>
+                <w:noProof/>
+                <w:webHidden/>
+              </w:rPr>
+              <w:instrText xml:space="preserve"> PAGEREF _Toc184183330 \h </w:instrText>
+            </w:r>
+            <w:r>
+              <w:rPr>
+                <w:noProof/>
+                <w:webHidden/>
+              </w:rPr>
+            </w:r>
+            <w:r>
+              <w:rPr>
+                <w:noProof/>
+                <w:webHidden/>
+              </w:rPr>
+              <w:fldChar w:fldCharType="separate"/>
+            </w:r>
+            <w:r>
+              <w:rPr>
+                <w:noProof/>
+                <w:webHidden/>
+              </w:rPr>
+              <w:t>34</w:t>
             </w:r>
             <w:r>
               <w:rPr>
@@ -1525,13 +1697,13 @@
               <w:lang w:eastAsia="es-ES"/>
             </w:rPr>
           </w:pPr>
-          <w:hyperlink w:anchor="_Toc184045033" w:history="1">
+          <w:hyperlink w:anchor="_Toc184183331" w:history="1">
             <w:r>
               <w:rPr>
                 <w:rStyle w:val="Hipervnculo"/>
                 <w:noProof/>
               </w:rPr>
-              <w:t>XI.</w:t>
+              <w:t>XIII.</w:t>
             </w:r>
             <w:r>
               <w:rPr>
@@ -1546,7 +1718,7 @@
                 <w:rStyle w:val="Hipervnculo"/>
                 <w:noProof/>
               </w:rPr>
-              <w:t>Comportamiento sin internet</w:t>
+              <w:t>Pruebas y resultados</w:t>
             </w:r>
             <w:r>
               <w:rPr>
@@ -1567,7 +1739,7 @@
                 <w:noProof/>
                 <w:webHidden/>
               </w:rPr>
-              <w:instrText xml:space="preserve"> PAGEREF _Toc184045033 \h </w:instrText>
+              <w:instrText xml:space="preserve"> PAGEREF _Toc184183331 \h </w:instrText>
             </w:r>
             <w:r>
               <w:rPr>
@@ -1587,7 +1759,7 @@
                 <w:noProof/>
                 <w:webHidden/>
               </w:rPr>
-              <w:t>30</w:t>
+              <w:t>34</w:t>
             </w:r>
             <w:r>
               <w:rPr>
@@ -1607,13 +1779,13 @@
               <w:lang w:eastAsia="es-ES"/>
             </w:rPr>
           </w:pPr>
-          <w:hyperlink w:anchor="_Toc184045034" w:history="1">
+          <w:hyperlink w:anchor="_Toc184183332" w:history="1">
             <w:r>
               <w:rPr>
                 <w:rStyle w:val="Hipervnculo"/>
                 <w:noProof/>
               </w:rPr>
-              <w:t>XII.</w:t>
+              <w:t>XIV.</w:t>
             </w:r>
             <w:r>
               <w:rPr>
@@ -1628,7 +1800,7 @@
                 <w:rStyle w:val="Hipervnculo"/>
                 <w:noProof/>
               </w:rPr>
-              <w:t>Estructura de datos para BBDD</w:t>
+              <w:t>Conclusiones</w:t>
             </w:r>
             <w:r>
               <w:rPr>
@@ -1649,7 +1821,7 @@
                 <w:noProof/>
                 <w:webHidden/>
               </w:rPr>
-              <w:instrText xml:space="preserve"> PAGEREF _Toc184045034 \h </w:instrText>
+              <w:instrText xml:space="preserve"> PAGEREF _Toc184183332 \h </w:instrText>
             </w:r>
             <w:r>
               <w:rPr>
@@ -1669,7 +1841,7 @@
                 <w:noProof/>
                 <w:webHidden/>
               </w:rPr>
-              <w:t>30</w:t>
+              <w:t>40</w:t>
             </w:r>
             <w:r>
               <w:rPr>
@@ -1681,178 +1853,8 @@
           </w:hyperlink>
         </w:p>
         <w:p>
-          <w:pPr>
-            <w:pStyle w:val="TDC1"/>
-            <w:rPr>
-              <w:rFonts w:eastAsiaTheme="minorEastAsia"/>
-              <w:noProof/>
-              <w:lang w:eastAsia="es-ES"/>
-            </w:rPr>
-          </w:pPr>
-          <w:hyperlink w:anchor="_Toc184045035" w:history="1">
-            <w:r>
-              <w:rPr>
-                <w:rStyle w:val="Hipervnculo"/>
-                <w:noProof/>
-              </w:rPr>
-              <w:t>XIII.</w:t>
-            </w:r>
-            <w:r>
-              <w:rPr>
-                <w:rFonts w:eastAsiaTheme="minorEastAsia"/>
-                <w:noProof/>
-                <w:lang w:eastAsia="es-ES"/>
-              </w:rPr>
-              <w:tab/>
-            </w:r>
-            <w:r>
-              <w:rPr>
-                <w:rStyle w:val="Hipervnculo"/>
-                <w:noProof/>
-              </w:rPr>
-              <w:t>Pruebas y resultados</w:t>
-            </w:r>
-            <w:r>
-              <w:rPr>
-                <w:noProof/>
-                <w:webHidden/>
-              </w:rPr>
-              <w:tab/>
-            </w:r>
-            <w:r>
-              <w:rPr>
-                <w:noProof/>
-                <w:webHidden/>
-              </w:rPr>
-              <w:fldChar w:fldCharType="begin"/>
-            </w:r>
-            <w:r>
-              <w:rPr>
-                <w:noProof/>
-                <w:webHidden/>
-              </w:rPr>
-              <w:instrText xml:space="preserve"> PAGEREF _Toc184045035 \h </w:instrText>
-            </w:r>
-            <w:r>
-              <w:rPr>
-                <w:noProof/>
-                <w:webHidden/>
-              </w:rPr>
-            </w:r>
-            <w:r>
-              <w:rPr>
-                <w:noProof/>
-                <w:webHidden/>
-              </w:rPr>
-              <w:fldChar w:fldCharType="separate"/>
-            </w:r>
-            <w:r>
-              <w:rPr>
-                <w:noProof/>
-                <w:webHidden/>
-              </w:rPr>
-              <w:t>30</w:t>
-            </w:r>
-            <w:r>
-              <w:rPr>
-                <w:noProof/>
-                <w:webHidden/>
-              </w:rPr>
-              <w:fldChar w:fldCharType="end"/>
-            </w:r>
-          </w:hyperlink>
-        </w:p>
-        <w:p>
-          <w:pPr>
-            <w:pStyle w:val="TDC1"/>
-            <w:rPr>
-              <w:rFonts w:eastAsiaTheme="minorEastAsia"/>
-              <w:noProof/>
-              <w:lang w:eastAsia="es-ES"/>
-            </w:rPr>
-          </w:pPr>
-          <w:hyperlink w:anchor="_Toc184045036" w:history="1">
-            <w:r>
-              <w:rPr>
-                <w:rStyle w:val="Hipervnculo"/>
-                <w:noProof/>
-              </w:rPr>
-              <w:t>XIV.</w:t>
-            </w:r>
-            <w:r>
-              <w:rPr>
-                <w:rFonts w:eastAsiaTheme="minorEastAsia"/>
-                <w:noProof/>
-                <w:lang w:eastAsia="es-ES"/>
-              </w:rPr>
-              <w:tab/>
-            </w:r>
-            <w:r>
-              <w:rPr>
-                <w:rStyle w:val="Hipervnculo"/>
-                <w:noProof/>
-              </w:rPr>
-              <w:t>Conclusiones</w:t>
-            </w:r>
-            <w:r>
-              <w:rPr>
-                <w:noProof/>
-                <w:webHidden/>
-              </w:rPr>
-              <w:tab/>
-            </w:r>
-            <w:r>
-              <w:rPr>
-                <w:noProof/>
-                <w:webHidden/>
-              </w:rPr>
-              <w:fldChar w:fldCharType="begin"/>
-            </w:r>
-            <w:r>
-              <w:rPr>
-                <w:noProof/>
-                <w:webHidden/>
-              </w:rPr>
-              <w:instrText xml:space="preserve"> PAGEREF _Toc184045036 \h </w:instrText>
-            </w:r>
-            <w:r>
-              <w:rPr>
-                <w:noProof/>
-                <w:webHidden/>
-              </w:rPr>
-            </w:r>
-            <w:r>
-              <w:rPr>
-                <w:noProof/>
-                <w:webHidden/>
-              </w:rPr>
-              <w:fldChar w:fldCharType="separate"/>
-            </w:r>
-            <w:r>
-              <w:rPr>
-                <w:noProof/>
-                <w:webHidden/>
-              </w:rPr>
-              <w:t>30</w:t>
-            </w:r>
-            <w:r>
-              <w:rPr>
-                <w:noProof/>
-                <w:webHidden/>
-              </w:rPr>
-              <w:fldChar w:fldCharType="end"/>
-            </w:r>
-          </w:hyperlink>
-        </w:p>
-        <w:p>
-          <w:pPr>
-            <w:rPr>
-              <w:rFonts w:ascii="Times New Roman" w:hAnsi="Times New Roman" w:cs="Times New Roman"/>
-            </w:rPr>
-          </w:pPr>
           <w:r>
             <w:rPr>
-              <w:rFonts w:ascii="Times New Roman" w:hAnsi="Times New Roman" w:cs="Times New Roman"/>
               <w:b/>
               <w:bCs/>
             </w:rPr>
@@ -1882,12 +1884,12 @@
           <w:numId w:val="5"/>
         </w:numPr>
       </w:pPr>
-      <w:bookmarkStart w:id="0" w:name="_Toc184045023"/>
+      <w:bookmarkStart w:id="1" w:name="_Toc184183319"/>
       <w:r>
         <w:lastRenderedPageBreak/>
         <w:t>Introducción</w:t>
       </w:r>
-      <w:bookmarkEnd w:id="0"/>
+      <w:bookmarkEnd w:id="1"/>
     </w:p>
     <w:p>
       <w:pPr>
@@ -1999,12 +2001,12 @@
           <w:numId w:val="5"/>
         </w:numPr>
       </w:pPr>
-      <w:bookmarkStart w:id="1" w:name="_Toc184045024"/>
+      <w:bookmarkStart w:id="2" w:name="_Toc184183320"/>
       <w:proofErr w:type="spellStart"/>
       <w:r>
         <w:t>Abstract</w:t>
       </w:r>
-      <w:bookmarkEnd w:id="1"/>
+      <w:bookmarkEnd w:id="2"/>
       <w:proofErr w:type="spellEnd"/>
     </w:p>
     <w:p>
@@ -2200,11 +2202,11 @@
           <w:numId w:val="5"/>
         </w:numPr>
       </w:pPr>
-      <w:bookmarkStart w:id="2" w:name="_Toc184045025"/>
+      <w:bookmarkStart w:id="3" w:name="_Toc184183321"/>
       <w:r>
         <w:t>Objetivos del Proyecto</w:t>
       </w:r>
-      <w:bookmarkEnd w:id="2"/>
+      <w:bookmarkEnd w:id="3"/>
     </w:p>
     <w:p>
       <w:pPr>
@@ -2444,14 +2446,14 @@
           <w:numId w:val="5"/>
         </w:numPr>
       </w:pPr>
-      <w:bookmarkStart w:id="3" w:name="_Toc184045026"/>
+      <w:bookmarkStart w:id="4" w:name="_Toc184183322"/>
       <w:r>
         <w:t>Temporalización</w:t>
       </w:r>
       <w:r>
         <w:t xml:space="preserve"> del proyecto y diagrama de Gantt</w:t>
       </w:r>
-      <w:bookmarkEnd w:id="3"/>
+      <w:bookmarkEnd w:id="4"/>
     </w:p>
     <w:p>
       <w:pPr>
@@ -11550,11 +11552,11 @@
           <w:numId w:val="5"/>
         </w:numPr>
       </w:pPr>
-      <w:bookmarkStart w:id="4" w:name="_Toc184045027"/>
+      <w:bookmarkStart w:id="5" w:name="_Toc184183323"/>
       <w:r>
         <w:t>Metodología de Desarrollo</w:t>
       </w:r>
-      <w:bookmarkEnd w:id="4"/>
+      <w:bookmarkEnd w:id="5"/>
     </w:p>
     <w:p>
       <w:pPr>
@@ -12085,11 +12087,11 @@
           <w:numId w:val="5"/>
         </w:numPr>
       </w:pPr>
-      <w:bookmarkStart w:id="5" w:name="_Toc184045028"/>
+      <w:bookmarkStart w:id="6" w:name="_Toc184183324"/>
       <w:r>
         <w:t>Tecnologías utilizadas</w:t>
       </w:r>
-      <w:bookmarkEnd w:id="5"/>
+      <w:bookmarkEnd w:id="6"/>
     </w:p>
     <w:p>
       <w:pPr>
@@ -12235,7 +12237,7 @@
           <w:lang w:eastAsia="es-ES"/>
         </w:rPr>
         <w:drawing>
-          <wp:inline distT="0" distB="0" distL="0" distR="0">
+          <wp:inline distT="0" distB="0" distL="0" distR="0" wp14:anchorId="7FA0905A" wp14:editId="4DCEBC0A">
             <wp:extent cx="687116" cy="1260000"/>
             <wp:effectExtent l="0" t="0" r="0" b="0"/>
             <wp:docPr id="9" name="Imagen 9" descr="undefined"/>
@@ -12474,7 +12476,7 @@
           <w:lang w:eastAsia="es-ES"/>
         </w:rPr>
         <w:drawing>
-          <wp:inline distT="0" distB="0" distL="0" distR="0">
+          <wp:inline distT="0" distB="0" distL="0" distR="0" wp14:anchorId="0F10A27A" wp14:editId="0C35E9CE">
             <wp:extent cx="1314720" cy="1188000"/>
             <wp:effectExtent l="0" t="0" r="0" b="0"/>
             <wp:docPr id="22" name="Imagen 22"/>
@@ -12814,7 +12816,7 @@
           <w:lang w:eastAsia="es-ES"/>
         </w:rPr>
         <w:drawing>
-          <wp:inline distT="0" distB="0" distL="0" distR="0">
+          <wp:inline distT="0" distB="0" distL="0" distR="0" wp14:anchorId="0B574241" wp14:editId="2D9576DB">
             <wp:extent cx="1188000" cy="1188000"/>
             <wp:effectExtent l="0" t="0" r="0" b="0"/>
             <wp:docPr id="10" name="Imagen 10" descr="https://upload.wikimedia.org/wikipedia/commons/thumb/5/51/Android_Studio_Logo_2024.svg/768px-Android_Studio_Logo_2024.svg.png"/>
@@ -12951,16 +12953,14 @@
         </w:rPr>
         <w:t xml:space="preserve"> </w:t>
       </w:r>
-      <w:proofErr w:type="gramStart"/>
-      <w:r>
-        <w:rPr>
-          <w:rFonts w:ascii="Times New Roman" w:hAnsi="Times New Roman" w:cs="Times New Roman"/>
-          <w:sz w:val="24"/>
-          <w:szCs w:val="24"/>
-        </w:rPr>
-        <w:t>Los</w:t>
-      </w:r>
-      <w:proofErr w:type="gramEnd"/>
+      <w:r>
+        <w:rPr>
+          <w:rFonts w:ascii="Times New Roman" w:hAnsi="Times New Roman" w:cs="Times New Roman"/>
+          <w:sz w:val="24"/>
+          <w:szCs w:val="24"/>
+        </w:rPr>
+        <w:t>Las</w:t>
+      </w:r>
       <w:r>
         <w:rPr>
           <w:rFonts w:ascii="Times New Roman" w:hAnsi="Times New Roman" w:cs="Times New Roman"/>
@@ -13112,7 +13112,7 @@
           <w:lang w:eastAsia="es-ES"/>
         </w:rPr>
         <w:drawing>
-          <wp:inline distT="0" distB="0" distL="0" distR="0" wp14:anchorId="265A8512" wp14:editId="6A1F0F02">
+          <wp:inline distT="0" distB="0" distL="0" distR="0" wp14:anchorId="59FD6EB9" wp14:editId="6A8D8DC4">
             <wp:extent cx="1223654" cy="1260000"/>
             <wp:effectExtent l="0" t="0" r="0" b="0"/>
             <wp:docPr id="24" name="Imagen 24"/>
@@ -13486,7 +13486,7 @@
           <w:noProof/>
         </w:rPr>
         <w:drawing>
-          <wp:inline distT="0" distB="0" distL="0" distR="0">
+          <wp:inline distT="0" distB="0" distL="0" distR="0" wp14:anchorId="53847AE2" wp14:editId="1C6B1269">
             <wp:extent cx="1585321" cy="1080000"/>
             <wp:effectExtent l="0" t="0" r="0" b="6350"/>
             <wp:docPr id="11" name="Imagen 11" descr="undefined"/>
@@ -13646,11 +13646,11 @@
           <w:numId w:val="5"/>
         </w:numPr>
       </w:pPr>
-      <w:bookmarkStart w:id="6" w:name="_Toc184045029"/>
+      <w:bookmarkStart w:id="7" w:name="_Toc184183325"/>
       <w:r>
         <w:t>Desarrollo</w:t>
       </w:r>
-      <w:bookmarkEnd w:id="6"/>
+      <w:bookmarkEnd w:id="7"/>
     </w:p>
     <w:p>
       <w:pPr>
@@ -14595,6 +14595,7 @@
           <w:numId w:val="5"/>
         </w:numPr>
       </w:pPr>
+      <w:bookmarkStart w:id="8" w:name="_Toc184183326"/>
       <w:r>
         <w:t xml:space="preserve">Versiones </w:t>
       </w:r>
@@ -14604,6 +14605,7 @@
       <w:r>
         <w:t>e la aplicación</w:t>
       </w:r>
+      <w:bookmarkEnd w:id="8"/>
     </w:p>
     <w:p>
       <w:pPr>
@@ -14618,7 +14620,15 @@
       </w:r>
       <w:proofErr w:type="spellEnd"/>
       <w:r>
-        <w:t xml:space="preserve"> en GitHub cree un repositorio de código y varias versiones de la aplicación</w:t>
+        <w:t xml:space="preserve"> en </w:t>
+      </w:r>
+      <w:proofErr w:type="spellStart"/>
+      <w:r>
+        <w:t>GitHub</w:t>
+      </w:r>
+      <w:proofErr w:type="spellEnd"/>
+      <w:r>
+        <w:t xml:space="preserve"> cree un repositorio de código y varias versiones de la aplicación</w:t>
       </w:r>
       <w:r>
         <w:t xml:space="preserve"> así como muchos commits</w:t>
@@ -14638,7 +14648,7 @@
         </w:rPr>
         <w:lastRenderedPageBreak/>
         <w:drawing>
-          <wp:inline distT="0" distB="0" distL="0" distR="0">
+          <wp:inline distT="0" distB="0" distL="0" distR="0" wp14:anchorId="52AE059C" wp14:editId="791A05BD">
             <wp:extent cx="2286000" cy="5896784"/>
             <wp:effectExtent l="19050" t="19050" r="19050" b="27940"/>
             <wp:docPr id="27" name="Imagen 27"/>
@@ -15079,14 +15089,14 @@
         <w:rPr>
           <w:b/>
         </w:rPr>
-        <w:t xml:space="preserve">! </w:t>
+        <w:t>!</w:t>
       </w:r>
       <w:proofErr w:type="gramEnd"/>
       <w:r>
         <w:rPr>
           <w:b/>
         </w:rPr>
-        <w:t xml:space="preserve">Todas las pantallas funcionan </w:t>
+        <w:t xml:space="preserve"> Todas las pantallas funcionan </w:t>
       </w:r>
       <w:proofErr w:type="spellStart"/>
       <w:r>
@@ -15227,7 +15237,7 @@
         </w:rPr>
         <w:lastRenderedPageBreak/>
         <w:drawing>
-          <wp:inline distT="0" distB="0" distL="0" distR="0">
+          <wp:inline distT="0" distB="0" distL="0" distR="0" wp14:anchorId="765B1C37" wp14:editId="2056743A">
             <wp:extent cx="4836646" cy="3960000"/>
             <wp:effectExtent l="19050" t="19050" r="21590" b="21590"/>
             <wp:docPr id="28" name="Imagen 28"/>
@@ -15284,12 +15294,7 @@
         <w:jc w:val="center"/>
       </w:pPr>
       <w:r>
-        <w:t>Última</w:t>
-      </w:r>
-      <w:bookmarkStart w:id="7" w:name="_GoBack"/>
-      <w:bookmarkEnd w:id="7"/>
-      <w:r>
-        <w:t xml:space="preserve"> versión lanzada en GitHub</w:t>
+        <w:t>Última versión lanzada en GitHub</w:t>
       </w:r>
     </w:p>
     <w:p>
@@ -15305,9 +15310,17 @@
           <w:numId w:val="5"/>
         </w:numPr>
       </w:pPr>
+      <w:bookmarkStart w:id="9" w:name="_Toc184183327"/>
+      <w:r>
+        <w:t>Requisitos funcionales (</w:t>
+      </w:r>
       <w:r>
         <w:t>Casos de uso</w:t>
       </w:r>
+      <w:r>
+        <w:t>)</w:t>
+      </w:r>
+      <w:bookmarkEnd w:id="9"/>
     </w:p>
     <w:p>
       <w:pPr>
@@ -16256,7 +16269,7 @@
           <w:numId w:val="5"/>
         </w:numPr>
       </w:pPr>
-      <w:bookmarkStart w:id="8" w:name="_Toc184045031"/>
+      <w:bookmarkStart w:id="10" w:name="_Toc184183328"/>
       <w:r>
         <w:lastRenderedPageBreak/>
         <w:t>Diseño de pantallas</w:t>
@@ -16264,7 +16277,7 @@
       <w:r>
         <w:t xml:space="preserve"> y explicación básica de funcionalidades</w:t>
       </w:r>
-      <w:bookmarkEnd w:id="8"/>
+      <w:bookmarkEnd w:id="10"/>
     </w:p>
     <w:p>
       <w:pPr>
@@ -16319,7 +16332,7 @@
           <w:lang w:eastAsia="es-ES"/>
         </w:rPr>
         <w:drawing>
-          <wp:inline distT="0" distB="0" distL="0" distR="0" wp14:anchorId="5CEBBE72" wp14:editId="5AF60C41">
+          <wp:inline distT="0" distB="0" distL="0" distR="0" wp14:anchorId="2FB58D7E" wp14:editId="6301EBFE">
             <wp:extent cx="5400040" cy="5558790"/>
             <wp:effectExtent l="0" t="0" r="0" b="0"/>
             <wp:docPr id="16" name="Imagen 16"/>
@@ -16397,13 +16410,8 @@
         <w:jc w:val="both"/>
       </w:pPr>
       <w:r>
-        <w:t xml:space="preserve">La pantalla de inicio de la aplicación muestra un diseño centrado en la criptomoneda </w:t>
-      </w:r>
-      <w:proofErr w:type="spellStart"/>
-      <w:r>
-        <w:t>Bitcoin</w:t>
-      </w:r>
-      <w:proofErr w:type="spellEnd"/>
+        <w:t>La pantalla de inicio de la aplicación muestra un diseño centrado en la criptomoneda Bitcoin</w:t>
+      </w:r>
       <w:r>
         <w:t xml:space="preserve"> y da la bienvenida a la aplicación</w:t>
       </w:r>
@@ -16422,7 +16430,7 @@
           <w:noProof/>
         </w:rPr>
         <w:drawing>
-          <wp:inline distT="0" distB="0" distL="0" distR="0">
+          <wp:inline distT="0" distB="0" distL="0" distR="0" wp14:anchorId="5BC76B94" wp14:editId="0C76F3B8">
             <wp:extent cx="2430000" cy="5400000"/>
             <wp:effectExtent l="19050" t="19050" r="27940" b="10795"/>
             <wp:docPr id="17" name="Imagen 17" descr="https://github.com/big-damian/Cripto_Utilidades_Damian/raw/master/README/screenshots/Home_screenshot.png"/>
@@ -16525,15 +16533,7 @@
         <w:jc w:val="both"/>
       </w:pPr>
       <w:r>
-        <w:t xml:space="preserve">Más abajo se muestra el precio actual de </w:t>
-      </w:r>
-      <w:proofErr w:type="spellStart"/>
-      <w:r>
-        <w:t>Bitcoin</w:t>
-      </w:r>
-      <w:proofErr w:type="spellEnd"/>
-      <w:r>
-        <w:t xml:space="preserve"> en euros, actualizado a través de la API o el último valor conocido en caso de ejecutar la aplicación sin conexión a internet.</w:t>
+        <w:t>Más abajo se muestra el precio actual de Bitcoin en euros, actualizado a través de la API o el último valor conocido en caso de ejecutar la aplicación sin conexión a internet.</w:t>
       </w:r>
     </w:p>
     <w:p>
@@ -16545,16 +16545,11 @@
       <w:r>
         <w:t xml:space="preserve">Debajo hay un botón dedicado a actualizar el precio de </w:t>
       </w:r>
-      <w:proofErr w:type="spellStart"/>
       <w:r>
         <w:t>B</w:t>
       </w:r>
       <w:r>
-        <w:t>itcoin</w:t>
-      </w:r>
-      <w:proofErr w:type="spellEnd"/>
-      <w:r>
-        <w:t xml:space="preserve"> manualmente, el cual mostrará mensajes tipo </w:t>
+        <w:t xml:space="preserve">itcoin manualmente, el cual mostrará mensajes tipo </w:t>
       </w:r>
       <w:proofErr w:type="spellStart"/>
       <w:r>
@@ -16635,7 +16630,7 @@
         </w:rPr>
         <w:lastRenderedPageBreak/>
         <w:drawing>
-          <wp:inline distT="0" distB="0" distL="0" distR="0">
+          <wp:inline distT="0" distB="0" distL="0" distR="0" wp14:anchorId="4A70A359" wp14:editId="5E376E70">
             <wp:extent cx="2429920" cy="5400000"/>
             <wp:effectExtent l="19050" t="19050" r="27940" b="10795"/>
             <wp:docPr id="12" name="Imagen 12"/>
@@ -16816,7 +16811,7 @@
           <w:noProof/>
         </w:rPr>
         <w:drawing>
-          <wp:inline distT="0" distB="0" distL="0" distR="0">
+          <wp:inline distT="0" distB="0" distL="0" distR="0" wp14:anchorId="0F94A81D" wp14:editId="550229D0">
             <wp:extent cx="2429920" cy="5400000"/>
             <wp:effectExtent l="19050" t="19050" r="27940" b="10795"/>
             <wp:docPr id="14" name="Imagen 14"/>
@@ -16962,7 +16957,7 @@
           <w:noProof/>
         </w:rPr>
         <w:drawing>
-          <wp:inline distT="0" distB="0" distL="0" distR="0">
+          <wp:inline distT="0" distB="0" distL="0" distR="0" wp14:anchorId="4F0B0321" wp14:editId="7483D869">
             <wp:extent cx="2429920" cy="5400000"/>
             <wp:effectExtent l="19050" t="19050" r="27940" b="10795"/>
             <wp:docPr id="15" name="Imagen 15"/>
@@ -17162,7 +17157,7 @@
           <w:noProof/>
         </w:rPr>
         <w:drawing>
-          <wp:inline distT="0" distB="0" distL="0" distR="0" wp14:anchorId="2908B010" wp14:editId="4D5711AE">
+          <wp:inline distT="0" distB="0" distL="0" distR="0" wp14:anchorId="011222AB" wp14:editId="2FC8AA9A">
             <wp:extent cx="2429920" cy="5399822"/>
             <wp:effectExtent l="19050" t="19050" r="27940" b="10795"/>
             <wp:docPr id="18" name="Imagen 18"/>
@@ -17415,7 +17410,7 @@
           <w:noProof/>
         </w:rPr>
         <w:drawing>
-          <wp:inline distT="0" distB="0" distL="0" distR="0">
+          <wp:inline distT="0" distB="0" distL="0" distR="0" wp14:anchorId="40459D6E" wp14:editId="49B54EE1">
             <wp:extent cx="2429920" cy="5400000"/>
             <wp:effectExtent l="19050" t="19050" r="27940" b="10795"/>
             <wp:docPr id="13" name="Imagen 13"/>
@@ -17951,7 +17946,7 @@
           <w:noProof/>
         </w:rPr>
         <w:drawing>
-          <wp:inline distT="0" distB="0" distL="0" distR="0">
+          <wp:inline distT="0" distB="0" distL="0" distR="0" wp14:anchorId="4B9FDBAA" wp14:editId="4EBADF00">
             <wp:extent cx="2429920" cy="5400000"/>
             <wp:effectExtent l="19050" t="19050" r="27940" b="10795"/>
             <wp:docPr id="19" name="Imagen 19"/>
@@ -18412,7 +18407,7 @@
         </w:rPr>
         <w:lastRenderedPageBreak/>
         <w:drawing>
-          <wp:inline distT="0" distB="0" distL="0" distR="0">
+          <wp:inline distT="0" distB="0" distL="0" distR="0" wp14:anchorId="7209DF75" wp14:editId="7FCE913F">
             <wp:extent cx="2429920" cy="5400000"/>
             <wp:effectExtent l="19050" t="19050" r="27940" b="10795"/>
             <wp:docPr id="20" name="Imagen 20"/>
@@ -18512,12 +18507,12 @@
           <w:numId w:val="5"/>
         </w:numPr>
       </w:pPr>
-      <w:bookmarkStart w:id="9" w:name="_Toc184045032"/>
+      <w:bookmarkStart w:id="11" w:name="_Toc184183329"/>
       <w:r>
         <w:lastRenderedPageBreak/>
-        <w:t>Versiones de la app</w:t>
-      </w:r>
-      <w:bookmarkEnd w:id="9"/>
+        <w:t>Comportamiento sin internet</w:t>
+      </w:r>
+      <w:bookmarkEnd w:id="11"/>
     </w:p>
     <w:p>
       <w:pPr>
@@ -18527,11 +18522,14 @@
           <w:numId w:val="5"/>
         </w:numPr>
       </w:pPr>
-      <w:bookmarkStart w:id="10" w:name="_Toc184045033"/>
-      <w:r>
-        <w:t>Comportamiento sin internet</w:t>
-      </w:r>
-      <w:bookmarkEnd w:id="10"/>
+      <w:bookmarkStart w:id="12" w:name="_Toc184183330"/>
+      <w:r>
+        <w:t>Estructura</w:t>
+      </w:r>
+      <w:r>
+        <w:t xml:space="preserve"> de datos para BBDD</w:t>
+      </w:r>
+      <w:bookmarkEnd w:id="12"/>
     </w:p>
     <w:p>
       <w:pPr>
@@ -18541,14 +18539,1008 @@
           <w:numId w:val="5"/>
         </w:numPr>
       </w:pPr>
-      <w:bookmarkStart w:id="11" w:name="_Toc184045034"/>
-      <w:r>
-        <w:t>Estructura</w:t>
-      </w:r>
-      <w:r>
-        <w:t xml:space="preserve"> de datos para BBDD</w:t>
-      </w:r>
-      <w:bookmarkEnd w:id="11"/>
+      <w:bookmarkStart w:id="13" w:name="_Toc184183331"/>
+      <w:r>
+        <w:t>Pruebas y resultados</w:t>
+      </w:r>
+      <w:bookmarkEnd w:id="13"/>
+    </w:p>
+    <w:p>
+      <w:pPr>
+        <w:pStyle w:val="Normal1TFG"/>
+      </w:pPr>
+      <w:r>
+        <w:t>A continuación, se mostrarán unos ejemplos del uso de la aplicación con los resultados obtenidos.</w:t>
+      </w:r>
+    </w:p>
+    <w:p>
+      <w:pPr>
+        <w:pStyle w:val="Titulo4pequeoTFG"/>
+        <w:numPr>
+          <w:ilvl w:val="0"/>
+          <w:numId w:val="27"/>
+        </w:numPr>
+        <w:spacing w:line="360" w:lineRule="auto"/>
+      </w:pPr>
+      <w:r>
+        <w:t>Prueba de consulta de datos de criptomonedas y adición a la cartera de seguimiento</w:t>
+      </w:r>
+    </w:p>
+    <w:p>
+      <w:pPr>
+        <w:pStyle w:val="Normal1TFG"/>
+      </w:pPr>
+      <w:r>
+        <w:t xml:space="preserve">Para el primer ejemplo </w:t>
+      </w:r>
+      <w:r>
+        <w:t>mostraremos un uso correcto y sin errores de la aplicación</w:t>
+      </w:r>
+      <w:r>
+        <w:t xml:space="preserve"> (ya que daremos por hecho que disponemos de conexión a internet y el usuario ya tiene todos los datos correctos para usar la aplicación)</w:t>
+      </w:r>
+      <w:r>
+        <w:t xml:space="preserve">, </w:t>
+      </w:r>
+      <w:r>
+        <w:t xml:space="preserve">accederemos como un nuevo usuario y consultaremos el </w:t>
+      </w:r>
+      <w:r>
+        <w:t>rendimiento</w:t>
+      </w:r>
+      <w:r>
+        <w:t xml:space="preserve"> de </w:t>
+      </w:r>
+      <w:r>
+        <w:t xml:space="preserve">un par de </w:t>
+      </w:r>
+      <w:r>
+        <w:t>moneda</w:t>
+      </w:r>
+      <w:r>
+        <w:t>s</w:t>
+      </w:r>
+      <w:r>
+        <w:t xml:space="preserve"> para después añadirla</w:t>
+      </w:r>
+      <w:r>
+        <w:t>s</w:t>
+      </w:r>
+      <w:r>
+        <w:t xml:space="preserve"> a la cartera y poder hacer un seguimiento de su valor</w:t>
+      </w:r>
+      <w:r>
+        <w:t>, además el usuario se registrará en la aplicación</w:t>
+      </w:r>
+      <w:r>
+        <w:t>, completará todos los datos de su perfil</w:t>
+      </w:r>
+      <w:r>
+        <w:t xml:space="preserve"> y hará una copia de seguridad de sus datos</w:t>
+      </w:r>
+      <w:r>
+        <w:t>.</w:t>
+      </w:r>
+    </w:p>
+    <w:p>
+      <w:pPr>
+        <w:pStyle w:val="Normal1TFG"/>
+      </w:pPr>
+      <w:r>
+        <w:t>Para este ejemplo tomaremos al inversor ‘Pabl</w:t>
+      </w:r>
+      <w:r>
+        <w:t xml:space="preserve">o’, </w:t>
+      </w:r>
+      <w:r>
+        <w:t>que</w:t>
+      </w:r>
+      <w:r>
+        <w:t xml:space="preserve"> compró en diferentes lugares las criptomonedas “Bitcoin” y “Solana”. En cantidades de 0.025 unidades de Bitcoin y 10 unidades de Solana.</w:t>
+      </w:r>
+    </w:p>
+    <w:p>
+      <w:pPr>
+        <w:pStyle w:val="Normal1TFG"/>
+      </w:pPr>
+      <w:r>
+        <w:t xml:space="preserve">Tras abrir la aplicación, </w:t>
+      </w:r>
+      <w:r>
+        <w:t>se abrirá la pantalla principal y haremos clic en el icono del menú de navegación inferior ‘</w:t>
+      </w:r>
+      <w:r>
+        <w:t>M</w:t>
+      </w:r>
+      <w:r>
+        <w:t>ercado</w:t>
+      </w:r>
+      <w:r>
+        <w:t xml:space="preserve"> </w:t>
+      </w:r>
+      <w:proofErr w:type="spellStart"/>
+      <w:r>
+        <w:t>cripto</w:t>
+      </w:r>
+      <w:proofErr w:type="spellEnd"/>
+      <w:r>
+        <w:t>’.</w:t>
+      </w:r>
+    </w:p>
+    <w:p>
+      <w:pPr>
+        <w:pStyle w:val="Normal1TFG"/>
+      </w:pPr>
+      <w:r>
+        <w:t xml:space="preserve">Una vez hecho esto se nos mostrará </w:t>
+      </w:r>
+      <w:r>
+        <w:t>la lista de todas las criptomonedas actualmente existentes en el mercado.</w:t>
+      </w:r>
+    </w:p>
+    <w:p>
+      <w:pPr>
+        <w:pStyle w:val="Normal1TFG"/>
+        <w:jc w:val="center"/>
+      </w:pPr>
+      <w:r>
+        <w:rPr>
+          <w:noProof/>
+        </w:rPr>
+        <w:lastRenderedPageBreak/>
+        <w:drawing>
+          <wp:inline distT="0" distB="0" distL="0" distR="0" wp14:anchorId="32A726EF" wp14:editId="518D5AD7">
+            <wp:extent cx="2431508" cy="5400000"/>
+            <wp:effectExtent l="19050" t="19050" r="26035" b="10795"/>
+            <wp:docPr id="21" name="Imagen 21"/>
+            <wp:cNvGraphicFramePr>
+              <a:graphicFrameLocks xmlns:a="http://schemas.openxmlformats.org/drawingml/2006/main" noChangeAspect="1"/>
+            </wp:cNvGraphicFramePr>
+            <a:graphic xmlns:a="http://schemas.openxmlformats.org/drawingml/2006/main">
+              <a:graphicData uri="http://schemas.openxmlformats.org/drawingml/2006/picture">
+                <pic:pic xmlns:pic="http://schemas.openxmlformats.org/drawingml/2006/picture">
+                  <pic:nvPicPr>
+                    <pic:cNvPr id="0" name="Picture 1"/>
+                    <pic:cNvPicPr>
+                      <a:picLocks noChangeAspect="1" noChangeArrowheads="1"/>
+                    </pic:cNvPicPr>
+                  </pic:nvPicPr>
+                  <pic:blipFill>
+                    <a:blip r:embed="rId27" cstate="print">
+                      <a:extLst>
+                        <a:ext uri="{28A0092B-C50C-407E-A947-70E740481C1C}">
+                          <a14:useLocalDpi xmlns:a14="http://schemas.microsoft.com/office/drawing/2010/main" val="0"/>
+                        </a:ext>
+                      </a:extLst>
+                    </a:blip>
+                    <a:srcRect/>
+                    <a:stretch>
+                      <a:fillRect/>
+                    </a:stretch>
+                  </pic:blipFill>
+                  <pic:spPr bwMode="auto">
+                    <a:xfrm>
+                      <a:off x="0" y="0"/>
+                      <a:ext cx="2431508" cy="5400000"/>
+                    </a:xfrm>
+                    <a:prstGeom prst="rect">
+                      <a:avLst/>
+                    </a:prstGeom>
+                    <a:noFill/>
+                    <a:ln>
+                      <a:solidFill>
+                        <a:schemeClr val="accent1"/>
+                      </a:solidFill>
+                    </a:ln>
+                  </pic:spPr>
+                </pic:pic>
+              </a:graphicData>
+            </a:graphic>
+          </wp:inline>
+        </w:drawing>
+      </w:r>
+      <w:r>
+        <w:tab/>
+      </w:r>
+      <w:r>
+        <w:rPr>
+          <w:noProof/>
+        </w:rPr>
+        <w:drawing>
+          <wp:inline distT="0" distB="0" distL="0" distR="0" wp14:anchorId="36E2D6E7" wp14:editId="375B2BDE">
+            <wp:extent cx="2431508" cy="5400000"/>
+            <wp:effectExtent l="19050" t="19050" r="26035" b="10795"/>
+            <wp:docPr id="29" name="Imagen 29"/>
+            <wp:cNvGraphicFramePr>
+              <a:graphicFrameLocks xmlns:a="http://schemas.openxmlformats.org/drawingml/2006/main" noChangeAspect="1"/>
+            </wp:cNvGraphicFramePr>
+            <a:graphic xmlns:a="http://schemas.openxmlformats.org/drawingml/2006/main">
+              <a:graphicData uri="http://schemas.openxmlformats.org/drawingml/2006/picture">
+                <pic:pic xmlns:pic="http://schemas.openxmlformats.org/drawingml/2006/picture">
+                  <pic:nvPicPr>
+                    <pic:cNvPr id="0" name="Picture 5"/>
+                    <pic:cNvPicPr>
+                      <a:picLocks noChangeAspect="1" noChangeArrowheads="1"/>
+                    </pic:cNvPicPr>
+                  </pic:nvPicPr>
+                  <pic:blipFill>
+                    <a:blip r:embed="rId28" cstate="print">
+                      <a:extLst>
+                        <a:ext uri="{28A0092B-C50C-407E-A947-70E740481C1C}">
+                          <a14:useLocalDpi xmlns:a14="http://schemas.microsoft.com/office/drawing/2010/main" val="0"/>
+                        </a:ext>
+                      </a:extLst>
+                    </a:blip>
+                    <a:srcRect/>
+                    <a:stretch>
+                      <a:fillRect/>
+                    </a:stretch>
+                  </pic:blipFill>
+                  <pic:spPr bwMode="auto">
+                    <a:xfrm>
+                      <a:off x="0" y="0"/>
+                      <a:ext cx="2431508" cy="5400000"/>
+                    </a:xfrm>
+                    <a:prstGeom prst="rect">
+                      <a:avLst/>
+                    </a:prstGeom>
+                    <a:noFill/>
+                    <a:ln>
+                      <a:solidFill>
+                        <a:schemeClr val="accent1"/>
+                      </a:solidFill>
+                    </a:ln>
+                  </pic:spPr>
+                </pic:pic>
+              </a:graphicData>
+            </a:graphic>
+          </wp:inline>
+        </w:drawing>
+      </w:r>
+    </w:p>
+    <w:p>
+      <w:pPr>
+        <w:pStyle w:val="Normal1TFG"/>
+      </w:pPr>
+      <w:r>
+        <w:t xml:space="preserve">En este caso al ser dos criptomonedas de mucha importancia nos aparecen sin necesidad de bajar en la lista, accederemos primero a los detalles de la moneda Bitcoin haciendo clic sobre el elemento del </w:t>
+      </w:r>
+      <w:proofErr w:type="spellStart"/>
+      <w:r>
+        <w:t>RecyclerView</w:t>
+      </w:r>
+      <w:proofErr w:type="spellEnd"/>
+      <w:r>
+        <w:t>.</w:t>
+      </w:r>
+    </w:p>
+    <w:p>
+      <w:pPr>
+        <w:pStyle w:val="Normal1TFG"/>
+      </w:pPr>
+      <w:r>
+        <w:t xml:space="preserve">Se nos </w:t>
+      </w:r>
+      <w:r>
+        <w:t>abrirá</w:t>
+      </w:r>
+      <w:r>
+        <w:t xml:space="preserve"> la pantalla de detalles de criptomonedas y allí el usuario consultará toda la información de que precise, en este caso compararemos el crecimiento anual de una criptomoneda con la otra con la función comparar.</w:t>
+      </w:r>
+    </w:p>
+    <w:p>
+      <w:pPr>
+        <w:pStyle w:val="Normal1TFG"/>
+        <w:jc w:val="center"/>
+      </w:pPr>
+      <w:r>
+        <w:rPr>
+          <w:noProof/>
+        </w:rPr>
+        <w:lastRenderedPageBreak/>
+        <w:drawing>
+          <wp:inline distT="0" distB="0" distL="0" distR="0" wp14:anchorId="3FAEB638" wp14:editId="2C9162A1">
+            <wp:extent cx="2431508" cy="5400000"/>
+            <wp:effectExtent l="19050" t="19050" r="26035" b="10795"/>
+            <wp:docPr id="30" name="Imagen 30"/>
+            <wp:cNvGraphicFramePr>
+              <a:graphicFrameLocks xmlns:a="http://schemas.openxmlformats.org/drawingml/2006/main" noChangeAspect="1"/>
+            </wp:cNvGraphicFramePr>
+            <a:graphic xmlns:a="http://schemas.openxmlformats.org/drawingml/2006/main">
+              <a:graphicData uri="http://schemas.openxmlformats.org/drawingml/2006/picture">
+                <pic:pic xmlns:pic="http://schemas.openxmlformats.org/drawingml/2006/picture">
+                  <pic:nvPicPr>
+                    <pic:cNvPr id="0" name="Picture 6"/>
+                    <pic:cNvPicPr>
+                      <a:picLocks noChangeAspect="1" noChangeArrowheads="1"/>
+                    </pic:cNvPicPr>
+                  </pic:nvPicPr>
+                  <pic:blipFill>
+                    <a:blip r:embed="rId29" cstate="print">
+                      <a:extLst>
+                        <a:ext uri="{28A0092B-C50C-407E-A947-70E740481C1C}">
+                          <a14:useLocalDpi xmlns:a14="http://schemas.microsoft.com/office/drawing/2010/main" val="0"/>
+                        </a:ext>
+                      </a:extLst>
+                    </a:blip>
+                    <a:srcRect/>
+                    <a:stretch>
+                      <a:fillRect/>
+                    </a:stretch>
+                  </pic:blipFill>
+                  <pic:spPr bwMode="auto">
+                    <a:xfrm>
+                      <a:off x="0" y="0"/>
+                      <a:ext cx="2431508" cy="5400000"/>
+                    </a:xfrm>
+                    <a:prstGeom prst="rect">
+                      <a:avLst/>
+                    </a:prstGeom>
+                    <a:noFill/>
+                    <a:ln>
+                      <a:solidFill>
+                        <a:schemeClr val="accent1"/>
+                      </a:solidFill>
+                    </a:ln>
+                  </pic:spPr>
+                </pic:pic>
+              </a:graphicData>
+            </a:graphic>
+          </wp:inline>
+        </w:drawing>
+      </w:r>
+      <w:r>
+        <w:tab/>
+      </w:r>
+      <w:r>
+        <w:rPr>
+          <w:noProof/>
+        </w:rPr>
+        <w:drawing>
+          <wp:inline distT="0" distB="0" distL="0" distR="0" wp14:anchorId="60817D9F" wp14:editId="62BD335F">
+            <wp:extent cx="2431508" cy="5400000"/>
+            <wp:effectExtent l="19050" t="19050" r="26035" b="10795"/>
+            <wp:docPr id="32" name="Imagen 32"/>
+            <wp:cNvGraphicFramePr>
+              <a:graphicFrameLocks xmlns:a="http://schemas.openxmlformats.org/drawingml/2006/main" noChangeAspect="1"/>
+            </wp:cNvGraphicFramePr>
+            <a:graphic xmlns:a="http://schemas.openxmlformats.org/drawingml/2006/main">
+              <a:graphicData uri="http://schemas.openxmlformats.org/drawingml/2006/picture">
+                <pic:pic xmlns:pic="http://schemas.openxmlformats.org/drawingml/2006/picture">
+                  <pic:nvPicPr>
+                    <pic:cNvPr id="0" name="Picture 8"/>
+                    <pic:cNvPicPr>
+                      <a:picLocks noChangeAspect="1" noChangeArrowheads="1"/>
+                    </pic:cNvPicPr>
+                  </pic:nvPicPr>
+                  <pic:blipFill>
+                    <a:blip r:embed="rId30" cstate="print">
+                      <a:extLst>
+                        <a:ext uri="{28A0092B-C50C-407E-A947-70E740481C1C}">
+                          <a14:useLocalDpi xmlns:a14="http://schemas.microsoft.com/office/drawing/2010/main" val="0"/>
+                        </a:ext>
+                      </a:extLst>
+                    </a:blip>
+                    <a:srcRect/>
+                    <a:stretch>
+                      <a:fillRect/>
+                    </a:stretch>
+                  </pic:blipFill>
+                  <pic:spPr bwMode="auto">
+                    <a:xfrm>
+                      <a:off x="0" y="0"/>
+                      <a:ext cx="2431508" cy="5400000"/>
+                    </a:xfrm>
+                    <a:prstGeom prst="rect">
+                      <a:avLst/>
+                    </a:prstGeom>
+                    <a:noFill/>
+                    <a:ln>
+                      <a:solidFill>
+                        <a:schemeClr val="accent1"/>
+                      </a:solidFill>
+                    </a:ln>
+                  </pic:spPr>
+                </pic:pic>
+              </a:graphicData>
+            </a:graphic>
+          </wp:inline>
+        </w:drawing>
+      </w:r>
+    </w:p>
+    <w:p>
+      <w:pPr>
+        <w:pStyle w:val="Normal1TFG"/>
+      </w:pPr>
+      <w:r>
+        <w:t xml:space="preserve">Hecho esto accederemos a la pantalla de </w:t>
+      </w:r>
+      <w:r>
+        <w:t>cartera. Pasaremos directamente usando el menú inferior de navegación.</w:t>
+      </w:r>
+    </w:p>
+    <w:p>
+      <w:pPr>
+        <w:pStyle w:val="Normal1TFG"/>
+      </w:pPr>
+      <w:r>
+        <w:t>En la pantalla de cartera veremos la lista inicialmente vacía. Añadiremos las criptomonedas que tiene el inversor Pablo pulsando en el botón ‘Añadir’.</w:t>
+      </w:r>
+    </w:p>
+    <w:p>
+      <w:pPr>
+        <w:pStyle w:val="Normal1TFG"/>
+        <w:jc w:val="center"/>
+      </w:pPr>
+      <w:r>
+        <w:rPr>
+          <w:noProof/>
+        </w:rPr>
+        <w:lastRenderedPageBreak/>
+        <w:drawing>
+          <wp:inline distT="0" distB="0" distL="0" distR="0" wp14:anchorId="0F68B1F6" wp14:editId="3E7FD3CE">
+            <wp:extent cx="2431508" cy="5400000"/>
+            <wp:effectExtent l="19050" t="19050" r="26035" b="10795"/>
+            <wp:docPr id="33" name="Imagen 33"/>
+            <wp:cNvGraphicFramePr>
+              <a:graphicFrameLocks xmlns:a="http://schemas.openxmlformats.org/drawingml/2006/main" noChangeAspect="1"/>
+            </wp:cNvGraphicFramePr>
+            <a:graphic xmlns:a="http://schemas.openxmlformats.org/drawingml/2006/main">
+              <a:graphicData uri="http://schemas.openxmlformats.org/drawingml/2006/picture">
+                <pic:pic xmlns:pic="http://schemas.openxmlformats.org/drawingml/2006/picture">
+                  <pic:nvPicPr>
+                    <pic:cNvPr id="0" name="Picture 9"/>
+                    <pic:cNvPicPr>
+                      <a:picLocks noChangeAspect="1" noChangeArrowheads="1"/>
+                    </pic:cNvPicPr>
+                  </pic:nvPicPr>
+                  <pic:blipFill>
+                    <a:blip r:embed="rId31" cstate="print">
+                      <a:extLst>
+                        <a:ext uri="{28A0092B-C50C-407E-A947-70E740481C1C}">
+                          <a14:useLocalDpi xmlns:a14="http://schemas.microsoft.com/office/drawing/2010/main" val="0"/>
+                        </a:ext>
+                      </a:extLst>
+                    </a:blip>
+                    <a:srcRect/>
+                    <a:stretch>
+                      <a:fillRect/>
+                    </a:stretch>
+                  </pic:blipFill>
+                  <pic:spPr bwMode="auto">
+                    <a:xfrm>
+                      <a:off x="0" y="0"/>
+                      <a:ext cx="2431508" cy="5400000"/>
+                    </a:xfrm>
+                    <a:prstGeom prst="rect">
+                      <a:avLst/>
+                    </a:prstGeom>
+                    <a:noFill/>
+                    <a:ln>
+                      <a:solidFill>
+                        <a:schemeClr val="accent1"/>
+                      </a:solidFill>
+                    </a:ln>
+                  </pic:spPr>
+                </pic:pic>
+              </a:graphicData>
+            </a:graphic>
+          </wp:inline>
+        </w:drawing>
+      </w:r>
+      <w:r>
+        <w:tab/>
+      </w:r>
+      <w:r>
+        <w:rPr>
+          <w:noProof/>
+        </w:rPr>
+        <w:drawing>
+          <wp:inline distT="0" distB="0" distL="0" distR="0" wp14:anchorId="48ED4A78" wp14:editId="524EC61E">
+            <wp:extent cx="2431508" cy="5400000"/>
+            <wp:effectExtent l="19050" t="19050" r="26035" b="10795"/>
+            <wp:docPr id="34" name="Imagen 34"/>
+            <wp:cNvGraphicFramePr>
+              <a:graphicFrameLocks xmlns:a="http://schemas.openxmlformats.org/drawingml/2006/main" noChangeAspect="1"/>
+            </wp:cNvGraphicFramePr>
+            <a:graphic xmlns:a="http://schemas.openxmlformats.org/drawingml/2006/main">
+              <a:graphicData uri="http://schemas.openxmlformats.org/drawingml/2006/picture">
+                <pic:pic xmlns:pic="http://schemas.openxmlformats.org/drawingml/2006/picture">
+                  <pic:nvPicPr>
+                    <pic:cNvPr id="0" name="Picture 10"/>
+                    <pic:cNvPicPr>
+                      <a:picLocks noChangeAspect="1" noChangeArrowheads="1"/>
+                    </pic:cNvPicPr>
+                  </pic:nvPicPr>
+                  <pic:blipFill>
+                    <a:blip r:embed="rId32" cstate="print">
+                      <a:extLst>
+                        <a:ext uri="{28A0092B-C50C-407E-A947-70E740481C1C}">
+                          <a14:useLocalDpi xmlns:a14="http://schemas.microsoft.com/office/drawing/2010/main" val="0"/>
+                        </a:ext>
+                      </a:extLst>
+                    </a:blip>
+                    <a:srcRect/>
+                    <a:stretch>
+                      <a:fillRect/>
+                    </a:stretch>
+                  </pic:blipFill>
+                  <pic:spPr bwMode="auto">
+                    <a:xfrm>
+                      <a:off x="0" y="0"/>
+                      <a:ext cx="2431508" cy="5400000"/>
+                    </a:xfrm>
+                    <a:prstGeom prst="rect">
+                      <a:avLst/>
+                    </a:prstGeom>
+                    <a:noFill/>
+                    <a:ln>
+                      <a:solidFill>
+                        <a:schemeClr val="accent1"/>
+                      </a:solidFill>
+                    </a:ln>
+                  </pic:spPr>
+                </pic:pic>
+              </a:graphicData>
+            </a:graphic>
+          </wp:inline>
+        </w:drawing>
+      </w:r>
+    </w:p>
+    <w:p>
+      <w:pPr>
+        <w:pStyle w:val="Normal1TFG"/>
+      </w:pPr>
+      <w:r>
+        <w:t>Una vez añadidas las dos monedas veremos la lista completa y el valor de las mismas en euros. Ahora el usuario podrá acceder de forma sencilla a su portfolio unificado en un solo lugar y ver su valor.</w:t>
+      </w:r>
+    </w:p>
+    <w:p>
+      <w:pPr>
+        <w:pStyle w:val="Normal1TFG"/>
+      </w:pPr>
+      <w:r>
+        <w:t>Continuaremos pasando a la pantalla ‘Cuenta’. Haremos nuevamente clic en el icono correspondiente del menú de navegación.</w:t>
+      </w:r>
+    </w:p>
+    <w:p>
+      <w:pPr>
+        <w:pStyle w:val="Normal1TFG"/>
+      </w:pPr>
+      <w:r>
+        <w:t>En la pantalla de ‘Cuenta’ introduciremos los datos del inversor Pablo y procederemos a registrarlo en la aplicación</w:t>
+      </w:r>
+    </w:p>
+    <w:p>
+      <w:pPr>
+        <w:pStyle w:val="Normal1TFG"/>
+        <w:jc w:val="center"/>
+      </w:pPr>
+      <w:r>
+        <w:rPr>
+          <w:noProof/>
+        </w:rPr>
+        <w:lastRenderedPageBreak/>
+        <w:drawing>
+          <wp:inline distT="0" distB="0" distL="0" distR="0" wp14:anchorId="331355A6" wp14:editId="07C9989A">
+            <wp:extent cx="2431508" cy="5400000"/>
+            <wp:effectExtent l="19050" t="19050" r="26035" b="10795"/>
+            <wp:docPr id="40" name="Imagen 40"/>
+            <wp:cNvGraphicFramePr>
+              <a:graphicFrameLocks xmlns:a="http://schemas.openxmlformats.org/drawingml/2006/main" noChangeAspect="1"/>
+            </wp:cNvGraphicFramePr>
+            <a:graphic xmlns:a="http://schemas.openxmlformats.org/drawingml/2006/main">
+              <a:graphicData uri="http://schemas.openxmlformats.org/drawingml/2006/picture">
+                <pic:pic xmlns:pic="http://schemas.openxmlformats.org/drawingml/2006/picture">
+                  <pic:nvPicPr>
+                    <pic:cNvPr id="0" name="Picture 16"/>
+                    <pic:cNvPicPr>
+                      <a:picLocks noChangeAspect="1" noChangeArrowheads="1"/>
+                    </pic:cNvPicPr>
+                  </pic:nvPicPr>
+                  <pic:blipFill>
+                    <a:blip r:embed="rId33" cstate="print">
+                      <a:extLst>
+                        <a:ext uri="{28A0092B-C50C-407E-A947-70E740481C1C}">
+                          <a14:useLocalDpi xmlns:a14="http://schemas.microsoft.com/office/drawing/2010/main" val="0"/>
+                        </a:ext>
+                      </a:extLst>
+                    </a:blip>
+                    <a:srcRect/>
+                    <a:stretch>
+                      <a:fillRect/>
+                    </a:stretch>
+                  </pic:blipFill>
+                  <pic:spPr bwMode="auto">
+                    <a:xfrm>
+                      <a:off x="0" y="0"/>
+                      <a:ext cx="2431508" cy="5400000"/>
+                    </a:xfrm>
+                    <a:prstGeom prst="rect">
+                      <a:avLst/>
+                    </a:prstGeom>
+                    <a:noFill/>
+                    <a:ln>
+                      <a:solidFill>
+                        <a:schemeClr val="accent1"/>
+                      </a:solidFill>
+                    </a:ln>
+                  </pic:spPr>
+                </pic:pic>
+              </a:graphicData>
+            </a:graphic>
+          </wp:inline>
+        </w:drawing>
+      </w:r>
+      <w:r>
+        <w:tab/>
+      </w:r>
+      <w:r>
+        <w:rPr>
+          <w:noProof/>
+        </w:rPr>
+        <w:drawing>
+          <wp:inline distT="0" distB="0" distL="0" distR="0" wp14:anchorId="5BEFF082" wp14:editId="1EEA9DA5">
+            <wp:extent cx="2431508" cy="5400000"/>
+            <wp:effectExtent l="19050" t="19050" r="26035" b="10795"/>
+            <wp:docPr id="36" name="Imagen 36"/>
+            <wp:cNvGraphicFramePr>
+              <a:graphicFrameLocks xmlns:a="http://schemas.openxmlformats.org/drawingml/2006/main" noChangeAspect="1"/>
+            </wp:cNvGraphicFramePr>
+            <a:graphic xmlns:a="http://schemas.openxmlformats.org/drawingml/2006/main">
+              <a:graphicData uri="http://schemas.openxmlformats.org/drawingml/2006/picture">
+                <pic:pic xmlns:pic="http://schemas.openxmlformats.org/drawingml/2006/picture">
+                  <pic:nvPicPr>
+                    <pic:cNvPr id="0" name="Picture 12"/>
+                    <pic:cNvPicPr>
+                      <a:picLocks noChangeAspect="1" noChangeArrowheads="1"/>
+                    </pic:cNvPicPr>
+                  </pic:nvPicPr>
+                  <pic:blipFill>
+                    <a:blip r:embed="rId34" cstate="print">
+                      <a:extLst>
+                        <a:ext uri="{28A0092B-C50C-407E-A947-70E740481C1C}">
+                          <a14:useLocalDpi xmlns:a14="http://schemas.microsoft.com/office/drawing/2010/main" val="0"/>
+                        </a:ext>
+                      </a:extLst>
+                    </a:blip>
+                    <a:srcRect/>
+                    <a:stretch>
+                      <a:fillRect/>
+                    </a:stretch>
+                  </pic:blipFill>
+                  <pic:spPr bwMode="auto">
+                    <a:xfrm>
+                      <a:off x="0" y="0"/>
+                      <a:ext cx="2431508" cy="5400000"/>
+                    </a:xfrm>
+                    <a:prstGeom prst="rect">
+                      <a:avLst/>
+                    </a:prstGeom>
+                    <a:noFill/>
+                    <a:ln>
+                      <a:solidFill>
+                        <a:schemeClr val="accent1"/>
+                      </a:solidFill>
+                    </a:ln>
+                  </pic:spPr>
+                </pic:pic>
+              </a:graphicData>
+            </a:graphic>
+          </wp:inline>
+        </w:drawing>
+      </w:r>
+    </w:p>
+    <w:p>
+      <w:pPr>
+        <w:pStyle w:val="Normal1TFG"/>
+      </w:pPr>
+      <w:r>
+        <w:t xml:space="preserve">Una vez el usuario ha introducido </w:t>
+      </w:r>
+      <w:r>
+        <w:t xml:space="preserve">el correo y la contraseña, que en este caso son “pabloejemplar98@gmail.com” y “pabloejemplar98” respectivamente, procederemos a clicar en el botón ‘Registrar’ para registrar al usuario. El usuario podrá usar el </w:t>
+      </w:r>
+      <w:proofErr w:type="spellStart"/>
+      <w:r>
+        <w:rPr>
+          <w:i/>
+        </w:rPr>
+        <w:t>switch</w:t>
+      </w:r>
+      <w:proofErr w:type="spellEnd"/>
+      <w:r>
+        <w:t xml:space="preserve"> de mostrar contraseña y recordar contraseña si así lo desea.</w:t>
+      </w:r>
+    </w:p>
+    <w:p>
+      <w:pPr>
+        <w:pStyle w:val="Normal1TFG"/>
+        <w:jc w:val="center"/>
+      </w:pPr>
+      <w:r>
+        <w:rPr>
+          <w:noProof/>
+        </w:rPr>
+        <w:lastRenderedPageBreak/>
+        <w:drawing>
+          <wp:inline distT="0" distB="0" distL="0" distR="0" wp14:anchorId="29AE846E" wp14:editId="271B405C">
+            <wp:extent cx="2431508" cy="5400000"/>
+            <wp:effectExtent l="19050" t="19050" r="26035" b="10795"/>
+            <wp:docPr id="37" name="Imagen 37"/>
+            <wp:cNvGraphicFramePr>
+              <a:graphicFrameLocks xmlns:a="http://schemas.openxmlformats.org/drawingml/2006/main" noChangeAspect="1"/>
+            </wp:cNvGraphicFramePr>
+            <a:graphic xmlns:a="http://schemas.openxmlformats.org/drawingml/2006/main">
+              <a:graphicData uri="http://schemas.openxmlformats.org/drawingml/2006/picture">
+                <pic:pic xmlns:pic="http://schemas.openxmlformats.org/drawingml/2006/picture">
+                  <pic:nvPicPr>
+                    <pic:cNvPr id="0" name="Picture 13"/>
+                    <pic:cNvPicPr>
+                      <a:picLocks noChangeAspect="1" noChangeArrowheads="1"/>
+                    </pic:cNvPicPr>
+                  </pic:nvPicPr>
+                  <pic:blipFill>
+                    <a:blip r:embed="rId35" cstate="print">
+                      <a:extLst>
+                        <a:ext uri="{28A0092B-C50C-407E-A947-70E740481C1C}">
+                          <a14:useLocalDpi xmlns:a14="http://schemas.microsoft.com/office/drawing/2010/main" val="0"/>
+                        </a:ext>
+                      </a:extLst>
+                    </a:blip>
+                    <a:srcRect/>
+                    <a:stretch>
+                      <a:fillRect/>
+                    </a:stretch>
+                  </pic:blipFill>
+                  <pic:spPr bwMode="auto">
+                    <a:xfrm>
+                      <a:off x="0" y="0"/>
+                      <a:ext cx="2431508" cy="5400000"/>
+                    </a:xfrm>
+                    <a:prstGeom prst="rect">
+                      <a:avLst/>
+                    </a:prstGeom>
+                    <a:noFill/>
+                    <a:ln>
+                      <a:solidFill>
+                        <a:schemeClr val="accent1"/>
+                      </a:solidFill>
+                    </a:ln>
+                  </pic:spPr>
+                </pic:pic>
+              </a:graphicData>
+            </a:graphic>
+          </wp:inline>
+        </w:drawing>
+      </w:r>
+      <w:r>
+        <w:tab/>
+      </w:r>
+      <w:r>
+        <w:rPr>
+          <w:noProof/>
+        </w:rPr>
+        <w:drawing>
+          <wp:inline distT="0" distB="0" distL="0" distR="0" wp14:anchorId="5B80DF70" wp14:editId="7A08B99B">
+            <wp:extent cx="2431508" cy="5400000"/>
+            <wp:effectExtent l="19050" t="19050" r="26035" b="10795"/>
+            <wp:docPr id="38" name="Imagen 38"/>
+            <wp:cNvGraphicFramePr>
+              <a:graphicFrameLocks xmlns:a="http://schemas.openxmlformats.org/drawingml/2006/main" noChangeAspect="1"/>
+            </wp:cNvGraphicFramePr>
+            <a:graphic xmlns:a="http://schemas.openxmlformats.org/drawingml/2006/main">
+              <a:graphicData uri="http://schemas.openxmlformats.org/drawingml/2006/picture">
+                <pic:pic xmlns:pic="http://schemas.openxmlformats.org/drawingml/2006/picture">
+                  <pic:nvPicPr>
+                    <pic:cNvPr id="0" name="Picture 14"/>
+                    <pic:cNvPicPr>
+                      <a:picLocks noChangeAspect="1" noChangeArrowheads="1"/>
+                    </pic:cNvPicPr>
+                  </pic:nvPicPr>
+                  <pic:blipFill>
+                    <a:blip r:embed="rId36" cstate="print">
+                      <a:extLst>
+                        <a:ext uri="{28A0092B-C50C-407E-A947-70E740481C1C}">
+                          <a14:useLocalDpi xmlns:a14="http://schemas.microsoft.com/office/drawing/2010/main" val="0"/>
+                        </a:ext>
+                      </a:extLst>
+                    </a:blip>
+                    <a:srcRect/>
+                    <a:stretch>
+                      <a:fillRect/>
+                    </a:stretch>
+                  </pic:blipFill>
+                  <pic:spPr bwMode="auto">
+                    <a:xfrm>
+                      <a:off x="0" y="0"/>
+                      <a:ext cx="2431508" cy="5400000"/>
+                    </a:xfrm>
+                    <a:prstGeom prst="rect">
+                      <a:avLst/>
+                    </a:prstGeom>
+                    <a:noFill/>
+                    <a:ln>
+                      <a:solidFill>
+                        <a:schemeClr val="accent1"/>
+                      </a:solidFill>
+                    </a:ln>
+                  </pic:spPr>
+                </pic:pic>
+              </a:graphicData>
+            </a:graphic>
+          </wp:inline>
+        </w:drawing>
+      </w:r>
+    </w:p>
+    <w:p>
+      <w:pPr>
+        <w:pStyle w:val="Normal1TFG"/>
+      </w:pPr>
+      <w:r>
+        <w:t>Los datos del nuevo usuario se comprobarán y la aplicación dará acceso al usuario a la pantalla de su nueva cuenta. Al ser un nuevo usuario, los campos ‘Nombre completo’ y ‘Nombre de usuario’ estarán vacíos. El siguiente paso será introducir dichos datos.</w:t>
+      </w:r>
+    </w:p>
+    <w:p>
+      <w:pPr>
+        <w:pStyle w:val="Normal1TFG"/>
+      </w:pPr>
+      <w:r>
+        <w:t xml:space="preserve">Haciendo clic en el botón ‘Actualizar datos’ entraremos en el modo de edición de los datos del usuario </w:t>
+      </w:r>
+      <w:r>
+        <w:t>e introduciremos el nombre completo de Pablo: “Pablo Romero García” y su nombre de usuario: “criptopablo98”. Una vez introducido todo se hará clic de nuevo en el botón ‘Actualizar datos’ para confirmar los cambios en la base de datos.</w:t>
+      </w:r>
+    </w:p>
+    <w:p>
+      <w:pPr>
+        <w:pStyle w:val="Normal1TFG"/>
+      </w:pPr>
+      <w:r>
+        <w:t>Hecho esto volveremos a la pantalla ‘Cartera’ para proceder al último paso, guardar una copia de los datos del usuario.</w:t>
+      </w:r>
+    </w:p>
+    <w:p>
+      <w:pPr>
+        <w:pStyle w:val="Normal1TFG"/>
+        <w:jc w:val="center"/>
+      </w:pPr>
+      <w:r>
+        <w:rPr>
+          <w:noProof/>
+        </w:rPr>
+        <w:lastRenderedPageBreak/>
+        <w:drawing>
+          <wp:inline distT="0" distB="0" distL="0" distR="0" wp14:anchorId="3BC55B0E" wp14:editId="1D4309B8">
+            <wp:extent cx="2431508" cy="5400000"/>
+            <wp:effectExtent l="19050" t="19050" r="26035" b="10795"/>
+            <wp:docPr id="39" name="Imagen 39"/>
+            <wp:cNvGraphicFramePr>
+              <a:graphicFrameLocks xmlns:a="http://schemas.openxmlformats.org/drawingml/2006/main" noChangeAspect="1"/>
+            </wp:cNvGraphicFramePr>
+            <a:graphic xmlns:a="http://schemas.openxmlformats.org/drawingml/2006/main">
+              <a:graphicData uri="http://schemas.openxmlformats.org/drawingml/2006/picture">
+                <pic:pic xmlns:pic="http://schemas.openxmlformats.org/drawingml/2006/picture">
+                  <pic:nvPicPr>
+                    <pic:cNvPr id="0" name="Picture 15"/>
+                    <pic:cNvPicPr>
+                      <a:picLocks noChangeAspect="1" noChangeArrowheads="1"/>
+                    </pic:cNvPicPr>
+                  </pic:nvPicPr>
+                  <pic:blipFill>
+                    <a:blip r:embed="rId37" cstate="print">
+                      <a:extLst>
+                        <a:ext uri="{28A0092B-C50C-407E-A947-70E740481C1C}">
+                          <a14:useLocalDpi xmlns:a14="http://schemas.microsoft.com/office/drawing/2010/main" val="0"/>
+                        </a:ext>
+                      </a:extLst>
+                    </a:blip>
+                    <a:srcRect/>
+                    <a:stretch>
+                      <a:fillRect/>
+                    </a:stretch>
+                  </pic:blipFill>
+                  <pic:spPr bwMode="auto">
+                    <a:xfrm>
+                      <a:off x="0" y="0"/>
+                      <a:ext cx="2431508" cy="5400000"/>
+                    </a:xfrm>
+                    <a:prstGeom prst="rect">
+                      <a:avLst/>
+                    </a:prstGeom>
+                    <a:noFill/>
+                    <a:ln>
+                      <a:solidFill>
+                        <a:schemeClr val="accent1"/>
+                      </a:solidFill>
+                    </a:ln>
+                  </pic:spPr>
+                </pic:pic>
+              </a:graphicData>
+            </a:graphic>
+          </wp:inline>
+        </w:drawing>
+      </w:r>
+      <w:r>
+        <w:tab/>
+      </w:r>
+      <w:r>
+        <w:rPr>
+          <w:noProof/>
+        </w:rPr>
+        <w:drawing>
+          <wp:inline distT="0" distB="0" distL="0" distR="0" wp14:anchorId="2FD8A552" wp14:editId="254B0D96">
+            <wp:extent cx="2431508" cy="5400000"/>
+            <wp:effectExtent l="19050" t="19050" r="26035" b="10795"/>
+            <wp:docPr id="41" name="Imagen 41"/>
+            <wp:cNvGraphicFramePr>
+              <a:graphicFrameLocks xmlns:a="http://schemas.openxmlformats.org/drawingml/2006/main" noChangeAspect="1"/>
+            </wp:cNvGraphicFramePr>
+            <a:graphic xmlns:a="http://schemas.openxmlformats.org/drawingml/2006/main">
+              <a:graphicData uri="http://schemas.openxmlformats.org/drawingml/2006/picture">
+                <pic:pic xmlns:pic="http://schemas.openxmlformats.org/drawingml/2006/picture">
+                  <pic:nvPicPr>
+                    <pic:cNvPr id="0" name="Picture 17"/>
+                    <pic:cNvPicPr>
+                      <a:picLocks noChangeAspect="1" noChangeArrowheads="1"/>
+                    </pic:cNvPicPr>
+                  </pic:nvPicPr>
+                  <pic:blipFill>
+                    <a:blip r:embed="rId38" cstate="print">
+                      <a:extLst>
+                        <a:ext uri="{28A0092B-C50C-407E-A947-70E740481C1C}">
+                          <a14:useLocalDpi xmlns:a14="http://schemas.microsoft.com/office/drawing/2010/main" val="0"/>
+                        </a:ext>
+                      </a:extLst>
+                    </a:blip>
+                    <a:srcRect/>
+                    <a:stretch>
+                      <a:fillRect/>
+                    </a:stretch>
+                  </pic:blipFill>
+                  <pic:spPr bwMode="auto">
+                    <a:xfrm>
+                      <a:off x="0" y="0"/>
+                      <a:ext cx="2431508" cy="5400000"/>
+                    </a:xfrm>
+                    <a:prstGeom prst="rect">
+                      <a:avLst/>
+                    </a:prstGeom>
+                    <a:noFill/>
+                    <a:ln>
+                      <a:solidFill>
+                        <a:schemeClr val="accent1"/>
+                      </a:solidFill>
+                    </a:ln>
+                  </pic:spPr>
+                </pic:pic>
+              </a:graphicData>
+            </a:graphic>
+          </wp:inline>
+        </w:drawing>
+      </w:r>
+    </w:p>
+    <w:p>
+      <w:pPr>
+        <w:pStyle w:val="Normal1TFG"/>
+      </w:pPr>
+      <w:r>
+        <w:t xml:space="preserve">En la pantalla ‘Cartera’ pulsaremos el botón ‘Guardar mis criptos en mi cuenta’ y en cuanto el proceso se termine se mostrará un mensaje tipo </w:t>
+      </w:r>
+      <w:proofErr w:type="spellStart"/>
+      <w:r>
+        <w:rPr>
+          <w:i/>
+        </w:rPr>
+        <w:t>Snackbar</w:t>
+      </w:r>
+      <w:proofErr w:type="spellEnd"/>
+      <w:r>
+        <w:t xml:space="preserve"> indicando que el proceso se ha completado correctamente</w:t>
+      </w:r>
+      <w:r>
+        <w:t>.</w:t>
+      </w:r>
     </w:p>
     <w:p>
       <w:pPr>
@@ -18558,29 +19550,15 @@
           <w:numId w:val="5"/>
         </w:numPr>
       </w:pPr>
-      <w:bookmarkStart w:id="12" w:name="_Toc184045035"/>
-      <w:r>
-        <w:t>Pruebas y resultados</w:t>
-      </w:r>
-      <w:bookmarkEnd w:id="12"/>
-    </w:p>
-    <w:p>
-      <w:pPr>
-        <w:pStyle w:val="Titulo1TFG0"/>
-        <w:numPr>
-          <w:ilvl w:val="0"/>
-          <w:numId w:val="5"/>
-        </w:numPr>
-      </w:pPr>
-      <w:bookmarkStart w:id="13" w:name="_Toc184045036"/>
+      <w:bookmarkStart w:id="14" w:name="_Toc184183332"/>
       <w:r>
         <w:t>Conclusiones</w:t>
       </w:r>
-      <w:bookmarkEnd w:id="13"/>
+      <w:bookmarkEnd w:id="14"/>
     </w:p>
     <w:sectPr>
-      <w:headerReference w:type="default" r:id="rId27"/>
-      <w:footerReference w:type="default" r:id="rId28"/>
+      <w:headerReference w:type="default" r:id="rId39"/>
+      <w:footerReference w:type="default" r:id="rId40"/>
       <w:pgSz w:w="11906" w:h="16838"/>
       <w:pgMar w:top="1701" w:right="1701" w:bottom="1701" w:left="1701" w:header="709" w:footer="709" w:gutter="0"/>
       <w:pgNumType w:start="0"/>
@@ -18753,7 +19731,7 @@
                                     <w:sz w:val="24"/>
                                     <w:szCs w:val="24"/>
                                   </w:rPr>
-                                  <w:t>1</w:t>
+                                  <w:t>21</w:t>
                                 </w:r>
                                 <w:r>
                                   <w:rPr>
@@ -18920,7 +19898,7 @@
                               <w:sz w:val="24"/>
                               <w:szCs w:val="24"/>
                             </w:rPr>
-                            <w:t>1</w:t>
+                            <w:t>21</w:t>
                           </w:r>
                           <w:r>
                             <w:rPr>
@@ -21928,6 +22906,12 @@
   </w:num>
   <w:num w:numId="26">
     <w:abstractNumId w:val="20"/>
+  </w:num>
+  <w:num w:numId="27">
+    <w:abstractNumId w:val="21"/>
+    <w:lvlOverride w:ilvl="0">
+      <w:startOverride w:val="1"/>
+    </w:lvlOverride>
   </w:num>
 </w:numbering>
 </file>
@@ -22761,6 +23745,40 @@
       <w:lang w:eastAsia="es-ES"/>
     </w:rPr>
   </w:style>
+  <w:style w:type="paragraph" w:styleId="TDC2">
+    <w:name w:val="toc 2"/>
+    <w:basedOn w:val="Normal"/>
+    <w:next w:val="Normal"/>
+    <w:autoRedefine/>
+    <w:uiPriority w:val="39"/>
+    <w:unhideWhenUsed/>
+    <w:rsid w:val="00114118"/>
+    <w:pPr>
+      <w:spacing w:after="100"/>
+      <w:ind w:left="220"/>
+    </w:pPr>
+    <w:rPr>
+      <w:rFonts w:eastAsiaTheme="minorEastAsia" w:cs="Times New Roman"/>
+      <w:lang w:eastAsia="es-ES"/>
+    </w:rPr>
+  </w:style>
+  <w:style w:type="paragraph" w:styleId="TDC3">
+    <w:name w:val="toc 3"/>
+    <w:basedOn w:val="Normal"/>
+    <w:next w:val="Normal"/>
+    <w:autoRedefine/>
+    <w:uiPriority w:val="39"/>
+    <w:unhideWhenUsed/>
+    <w:rsid w:val="00114118"/>
+    <w:pPr>
+      <w:spacing w:after="100"/>
+      <w:ind w:left="440"/>
+    </w:pPr>
+    <w:rPr>
+      <w:rFonts w:eastAsiaTheme="minorEastAsia" w:cs="Times New Roman"/>
+      <w:lang w:eastAsia="es-ES"/>
+    </w:rPr>
+  </w:style>
 </w:styles>
 </file>
 
@@ -23008,6 +24026,7 @@
     <w:rsid w:val="00B80490"/>
     <w:rsid w:val="00E03BE1"/>
     <w:rsid w:val="00E13315"/>
+    <w:rsid w:val="00F36134"/>
     <w:rsid w:val="00F9541D"/>
     <w:rsid w:val="00FD6AEF"/>
   </w:rsids>
@@ -23505,6 +24524,18 @@
     <w:name w:val="95F791A705CF42DA9317A6DF533C38BC"/>
     <w:rsid w:val="00614BD3"/>
   </w:style>
+  <w:style w:type="paragraph" w:customStyle="1" w:styleId="295EBD138D56497987C086BD66C09B9D">
+    <w:name w:val="295EBD138D56497987C086BD66C09B9D"/>
+    <w:rsid w:val="00F36134"/>
+  </w:style>
+  <w:style w:type="paragraph" w:customStyle="1" w:styleId="9DE69FDAB2F34E57A6D90A0056C31ACF">
+    <w:name w:val="9DE69FDAB2F34E57A6D90A0056C31ACF"/>
+    <w:rsid w:val="00F36134"/>
+  </w:style>
+  <w:style w:type="paragraph" w:customStyle="1" w:styleId="7CD9835DD167429AB001EACFAE1B0085">
+    <w:name w:val="7CD9835DD167429AB001EACFAE1B0085"/>
+    <w:rsid w:val="00F36134"/>
+  </w:style>
 </w:styles>
 </file>
 
@@ -23800,7 +24831,7 @@
 </file>
 
 <file path=customXml/itemProps2.xml><?xml version="1.0" encoding="utf-8"?>
-<ds:datastoreItem xmlns:ds="http://schemas.openxmlformats.org/officeDocument/2006/customXml" ds:itemID="{C7FDA87E-317D-469C-952D-89F5B2E2FC88}">
+<ds:datastoreItem xmlns:ds="http://schemas.openxmlformats.org/officeDocument/2006/customXml" ds:itemID="{EC6F512B-9A23-4061-B5DA-072C9FAE39E2}">
   <ds:schemaRefs>
     <ds:schemaRef ds:uri="http://schemas.openxmlformats.org/officeDocument/2006/bibliography"/>
   </ds:schemaRefs>

</xml_diff>